<commit_message>
Power point plugin First Commit
</commit_message>
<xml_diff>
--- a/MS Office Power Point/index .docx
+++ b/MS Office Power Point/index .docx
@@ -230,7 +230,15 @@
     </w:p>
     <w:p>
       <w:r>
-        <w:t xml:space="preserve">After adding this, visual studio open a &lt;ribbon name&gt;.cs file and when you read the comment you will get to know what to do next. </w:t>
+        <w:t>After adding this, visual studio open a &lt;ribbon name&gt;.</w:t>
+      </w:r>
+      <w:proofErr w:type="spellStart"/>
+      <w:r>
+        <w:t>cs</w:t>
+      </w:r>
+      <w:proofErr w:type="spellEnd"/>
+      <w:r>
+        <w:t xml:space="preserve"> file and when you read the comment you will get to know what to do next. </w:t>
       </w:r>
     </w:p>
     <w:p>
@@ -246,13 +254,61 @@
     <w:p/>
     <w:p>
       <w:r>
-        <w:t>// 1: Copy the following code block into the ThisAddin, ThisWorkbook, or ThisDocument class.</w:t>
+        <w:t xml:space="preserve">// 1: Copy the following code block into the </w:t>
+      </w:r>
+      <w:proofErr w:type="spellStart"/>
+      <w:r>
+        <w:t>ThisAddin</w:t>
+      </w:r>
+      <w:proofErr w:type="spellEnd"/>
+      <w:r>
+        <w:t xml:space="preserve">, </w:t>
+      </w:r>
+      <w:proofErr w:type="spellStart"/>
+      <w:r>
+        <w:t>ThisWorkbook</w:t>
+      </w:r>
+      <w:proofErr w:type="spellEnd"/>
+      <w:r>
+        <w:t xml:space="preserve">, or </w:t>
+      </w:r>
+      <w:proofErr w:type="spellStart"/>
+      <w:r>
+        <w:t>ThisDocument</w:t>
+      </w:r>
+      <w:proofErr w:type="spellEnd"/>
+      <w:r>
+        <w:t xml:space="preserve"> class.</w:t>
       </w:r>
     </w:p>
     <w:p/>
     <w:p>
       <w:r>
-        <w:t>//  protected override Microsoft.Office.Core.IRibbonExtensibility CreateRibbonExtensibilityObject()</w:t>
+        <w:t>/</w:t>
+      </w:r>
+      <w:proofErr w:type="gramStart"/>
+      <w:r>
+        <w:t>/  protected</w:t>
+      </w:r>
+      <w:proofErr w:type="gramEnd"/>
+      <w:r>
+        <w:t xml:space="preserve"> override </w:t>
+      </w:r>
+      <w:proofErr w:type="spellStart"/>
+      <w:r>
+        <w:t>Microsoft.Office.Core.IRibbonExtensibility</w:t>
+      </w:r>
+      <w:proofErr w:type="spellEnd"/>
+      <w:r>
+        <w:t xml:space="preserve"> </w:t>
+      </w:r>
+      <w:proofErr w:type="spellStart"/>
+      <w:r>
+        <w:t>CreateRibbonExtensibilityObject</w:t>
+      </w:r>
+      <w:proofErr w:type="spellEnd"/>
+      <w:r>
+        <w:t>()</w:t>
       </w:r>
     </w:p>
     <w:p>
@@ -262,7 +318,15 @@
     </w:p>
     <w:p>
       <w:r>
-        <w:t>//      return new Ribbon1();</w:t>
+        <w:t xml:space="preserve">//      return new </w:t>
+      </w:r>
+      <w:proofErr w:type="gramStart"/>
+      <w:r>
+        <w:t>Ribbon1(</w:t>
+      </w:r>
+      <w:proofErr w:type="gramEnd"/>
+      <w:r>
+        <w:t>);</w:t>
       </w:r>
     </w:p>
     <w:p>
@@ -288,7 +352,15 @@
     </w:p>
     <w:p>
       <w:r>
-        <w:t>//    Ribbon extensibility (RibbonX) programming model.</w:t>
+        <w:t>//    Ribbon extensibility (</w:t>
+      </w:r>
+      <w:proofErr w:type="spellStart"/>
+      <w:r>
+        <w:t>RibbonX</w:t>
+      </w:r>
+      <w:proofErr w:type="spellEnd"/>
+      <w:r>
+        <w:t>) programming model.</w:t>
       </w:r>
     </w:p>
     <w:p/>
@@ -300,7 +372,15 @@
     <w:p/>
     <w:p>
       <w:r>
-        <w:t>// For more information, see the Ribbon XML documentation in the Visual Studio Tools for Office Help.</w:t>
+        <w:t xml:space="preserve">// </w:t>
+      </w:r>
+      <w:proofErr w:type="gramStart"/>
+      <w:r>
+        <w:t>For</w:t>
+      </w:r>
+      <w:proofErr w:type="gramEnd"/>
+      <w:r>
+        <w:t xml:space="preserve"> more information, see the Ribbon XML documentation in the Visual Studio Tools for Office Help.</w:t>
       </w:r>
     </w:p>
     <w:p/>
@@ -314,7 +394,15 @@
       </w:pPr>
       <w:r>
         <w:lastRenderedPageBreak/>
-        <w:t xml:space="preserve">So first you have to copy the code from first comment and paste it into ThisAddin class </w:t>
+        <w:t xml:space="preserve">So first you have to copy the code from first comment and paste it into </w:t>
+      </w:r>
+      <w:proofErr w:type="spellStart"/>
+      <w:r>
+        <w:t>ThisAddin</w:t>
+      </w:r>
+      <w:proofErr w:type="spellEnd"/>
+      <w:r>
+        <w:t xml:space="preserve"> class </w:t>
       </w:r>
     </w:p>
     <w:p>
@@ -347,104 +435,275 @@
       <w:pPr>
         <w:ind w:left="720"/>
       </w:pPr>
-      <w:r>
-        <w:t>&lt;?xml version="1.0" encoding="UTF-8"?&gt;</w:t>
-      </w:r>
-    </w:p>
-    <w:p>
-      <w:pPr>
-        <w:ind w:left="720"/>
-      </w:pPr>
-      <w:r>
-        <w:t>&lt;customUI xmlns="http://schemas.microsoft.com/office/2009/07/customui" onLoad="Ribbon_Load"&gt;</w:t>
-      </w:r>
-    </w:p>
-    <w:p>
-      <w:pPr>
-        <w:ind w:left="720"/>
-      </w:pPr>
-      <w:r>
-        <w:t xml:space="preserve">  &lt;ribbon&gt;</w:t>
-      </w:r>
-    </w:p>
-    <w:p>
-      <w:pPr>
-        <w:ind w:left="720"/>
-      </w:pPr>
-      <w:r>
-        <w:t xml:space="preserve">    &lt;tabs&gt;</w:t>
-      </w:r>
-    </w:p>
-    <w:p>
-      <w:pPr>
-        <w:ind w:left="720"/>
-      </w:pPr>
-      <w:r>
-        <w:t xml:space="preserve">      &lt;tab idMso="TabAddIns"&gt;</w:t>
-      </w:r>
-    </w:p>
-    <w:p>
-      <w:pPr>
-        <w:ind w:left="720"/>
-      </w:pPr>
-      <w:r>
-        <w:t xml:space="preserve">        &lt;group id="Mygroup" label="TestAdd-in" &gt;</w:t>
-      </w:r>
-    </w:p>
-    <w:p>
-      <w:pPr>
-        <w:ind w:left="720"/>
-      </w:pPr>
-      <w:r>
-        <w:t xml:space="preserve">          &lt;button id="AddAnimationButton"</w:t>
-      </w:r>
-    </w:p>
-    <w:p>
-      <w:pPr>
-        <w:ind w:left="720"/>
-      </w:pPr>
-      <w:r>
-        <w:t xml:space="preserve">           label="Check"</w:t>
-      </w:r>
-    </w:p>
-    <w:p>
-      <w:pPr>
-        <w:ind w:left="720"/>
-      </w:pPr>
-      <w:r>
-        <w:t xml:space="preserve">           size="large"</w:t>
-      </w:r>
-    </w:p>
-    <w:p>
-      <w:pPr>
-        <w:ind w:left="720"/>
-      </w:pPr>
-      <w:r>
-        <w:t xml:space="preserve">           getImage="GetImage"</w:t>
-      </w:r>
-    </w:p>
-    <w:p>
-      <w:pPr>
-        <w:ind w:left="720"/>
-      </w:pPr>
-      <w:r>
-        <w:t xml:space="preserve">           supertip="Check"</w:t>
-      </w:r>
-    </w:p>
-    <w:p>
-      <w:pPr>
-        <w:ind w:left="720"/>
-      </w:pPr>
-      <w:r>
-        <w:t xml:space="preserve">           enabled="true"</w:t>
-      </w:r>
-    </w:p>
-    <w:p>
-      <w:pPr>
-        <w:ind w:left="720"/>
-      </w:pPr>
-      <w:r>
-        <w:t xml:space="preserve">           onAction="AddAnimationButtonClick"/&gt;</w:t>
+      <w:proofErr w:type="gramStart"/>
+      <w:r>
+        <w:t>&lt;?xml</w:t>
+      </w:r>
+      <w:proofErr w:type="gramEnd"/>
+      <w:r>
+        <w:t xml:space="preserve"> version="1.0" encoding="UTF-8"?&gt;</w:t>
+      </w:r>
+    </w:p>
+    <w:p>
+      <w:pPr>
+        <w:ind w:left="720"/>
+      </w:pPr>
+      <w:r>
+        <w:t>&lt;</w:t>
+      </w:r>
+      <w:proofErr w:type="spellStart"/>
+      <w:r>
+        <w:t>customUI</w:t>
+      </w:r>
+      <w:proofErr w:type="spellEnd"/>
+      <w:r>
+        <w:t xml:space="preserve"> </w:t>
+      </w:r>
+      <w:proofErr w:type="spellStart"/>
+      <w:r>
+        <w:t>xmlns</w:t>
+      </w:r>
+      <w:proofErr w:type="spellEnd"/>
+      <w:r>
+        <w:t>="http://schemas.microsoft.com/office/2009/07/</w:t>
+      </w:r>
+      <w:proofErr w:type="spellStart"/>
+      <w:r>
+        <w:t>customui</w:t>
+      </w:r>
+      <w:proofErr w:type="spellEnd"/>
+      <w:r>
+        <w:t xml:space="preserve">" </w:t>
+      </w:r>
+      <w:proofErr w:type="spellStart"/>
+      <w:r>
+        <w:t>onLoad</w:t>
+      </w:r>
+      <w:proofErr w:type="spellEnd"/>
+      <w:r>
+        <w:t>="</w:t>
+      </w:r>
+      <w:proofErr w:type="spellStart"/>
+      <w:r>
+        <w:t>Ribbon_Load</w:t>
+      </w:r>
+      <w:proofErr w:type="spellEnd"/>
+      <w:r>
+        <w:t>"&gt;</w:t>
+      </w:r>
+    </w:p>
+    <w:p>
+      <w:pPr>
+        <w:ind w:left="720"/>
+      </w:pPr>
+      <w:r>
+        <w:t xml:space="preserve">  &lt;</w:t>
+      </w:r>
+      <w:proofErr w:type="gramStart"/>
+      <w:r>
+        <w:t>ribbon</w:t>
+      </w:r>
+      <w:proofErr w:type="gramEnd"/>
+      <w:r>
+        <w:t>&gt;</w:t>
+      </w:r>
+    </w:p>
+    <w:p>
+      <w:pPr>
+        <w:ind w:left="720"/>
+      </w:pPr>
+      <w:r>
+        <w:t xml:space="preserve">    &lt;</w:t>
+      </w:r>
+      <w:proofErr w:type="gramStart"/>
+      <w:r>
+        <w:t>tabs</w:t>
+      </w:r>
+      <w:proofErr w:type="gramEnd"/>
+      <w:r>
+        <w:t>&gt;</w:t>
+      </w:r>
+    </w:p>
+    <w:p>
+      <w:pPr>
+        <w:ind w:left="720"/>
+      </w:pPr>
+      <w:r>
+        <w:t xml:space="preserve">      &lt;tab </w:t>
+      </w:r>
+      <w:proofErr w:type="spellStart"/>
+      <w:r>
+        <w:t>idMso</w:t>
+      </w:r>
+      <w:proofErr w:type="spellEnd"/>
+      <w:r>
+        <w:t>="</w:t>
+      </w:r>
+      <w:proofErr w:type="spellStart"/>
+      <w:r>
+        <w:t>TabAddIns</w:t>
+      </w:r>
+      <w:proofErr w:type="spellEnd"/>
+      <w:r>
+        <w:t>"&gt;</w:t>
+      </w:r>
+    </w:p>
+    <w:p>
+      <w:pPr>
+        <w:ind w:left="720"/>
+      </w:pPr>
+      <w:r>
+        <w:t xml:space="preserve">        &lt;group id="</w:t>
+      </w:r>
+      <w:proofErr w:type="spellStart"/>
+      <w:r>
+        <w:t>Mygroup</w:t>
+      </w:r>
+      <w:proofErr w:type="spellEnd"/>
+      <w:r>
+        <w:t>" label="</w:t>
+      </w:r>
+      <w:proofErr w:type="spellStart"/>
+      <w:r>
+        <w:t>TestAdd</w:t>
+      </w:r>
+      <w:proofErr w:type="spellEnd"/>
+      <w:r>
+        <w:t>-in" &gt;</w:t>
+      </w:r>
+    </w:p>
+    <w:p>
+      <w:pPr>
+        <w:ind w:left="720"/>
+      </w:pPr>
+      <w:r>
+        <w:t xml:space="preserve">          &lt;button id="</w:t>
+      </w:r>
+      <w:proofErr w:type="spellStart"/>
+      <w:r>
+        <w:t>AddAnimationButton</w:t>
+      </w:r>
+      <w:proofErr w:type="spellEnd"/>
+      <w:r>
+        <w:t>"</w:t>
+      </w:r>
+    </w:p>
+    <w:p>
+      <w:pPr>
+        <w:ind w:left="720"/>
+      </w:pPr>
+      <w:r>
+        <w:t xml:space="preserve">           </w:t>
+      </w:r>
+      <w:proofErr w:type="gramStart"/>
+      <w:r>
+        <w:t>label</w:t>
+      </w:r>
+      <w:proofErr w:type="gramEnd"/>
+      <w:r>
+        <w:t>="Check"</w:t>
+      </w:r>
+    </w:p>
+    <w:p>
+      <w:pPr>
+        <w:ind w:left="720"/>
+      </w:pPr>
+      <w:r>
+        <w:t xml:space="preserve">           </w:t>
+      </w:r>
+      <w:proofErr w:type="gramStart"/>
+      <w:r>
+        <w:t>size</w:t>
+      </w:r>
+      <w:proofErr w:type="gramEnd"/>
+      <w:r>
+        <w:t>="large"</w:t>
+      </w:r>
+    </w:p>
+    <w:p>
+      <w:pPr>
+        <w:ind w:left="720"/>
+      </w:pPr>
+      <w:r>
+        <w:t xml:space="preserve">           </w:t>
+      </w:r>
+      <w:proofErr w:type="spellStart"/>
+      <w:proofErr w:type="gramStart"/>
+      <w:r>
+        <w:t>getImage</w:t>
+      </w:r>
+      <w:proofErr w:type="spellEnd"/>
+      <w:proofErr w:type="gramEnd"/>
+      <w:r>
+        <w:t>="</w:t>
+      </w:r>
+      <w:proofErr w:type="spellStart"/>
+      <w:r>
+        <w:t>GetImage</w:t>
+      </w:r>
+      <w:proofErr w:type="spellEnd"/>
+      <w:r>
+        <w:t>"</w:t>
+      </w:r>
+    </w:p>
+    <w:p>
+      <w:pPr>
+        <w:ind w:left="720"/>
+      </w:pPr>
+      <w:r>
+        <w:t xml:space="preserve">           </w:t>
+      </w:r>
+      <w:proofErr w:type="spellStart"/>
+      <w:proofErr w:type="gramStart"/>
+      <w:r>
+        <w:t>supertip</w:t>
+      </w:r>
+      <w:proofErr w:type="spellEnd"/>
+      <w:proofErr w:type="gramEnd"/>
+      <w:r>
+        <w:t>="Check"</w:t>
+      </w:r>
+    </w:p>
+    <w:p>
+      <w:pPr>
+        <w:ind w:left="720"/>
+      </w:pPr>
+      <w:r>
+        <w:t xml:space="preserve">           </w:t>
+      </w:r>
+      <w:proofErr w:type="gramStart"/>
+      <w:r>
+        <w:t>enabled</w:t>
+      </w:r>
+      <w:proofErr w:type="gramEnd"/>
+      <w:r>
+        <w:t>="true"</w:t>
+      </w:r>
+    </w:p>
+    <w:p>
+      <w:pPr>
+        <w:ind w:left="720"/>
+      </w:pPr>
+      <w:r>
+        <w:t xml:space="preserve">           </w:t>
+      </w:r>
+      <w:proofErr w:type="spellStart"/>
+      <w:proofErr w:type="gramStart"/>
+      <w:r>
+        <w:t>onAction</w:t>
+      </w:r>
+      <w:proofErr w:type="spellEnd"/>
+      <w:proofErr w:type="gramEnd"/>
+      <w:r>
+        <w:t>="</w:t>
+      </w:r>
+      <w:proofErr w:type="spellStart"/>
+      <w:r>
+        <w:t>AddAnimationButtonClick</w:t>
+      </w:r>
+      <w:proofErr w:type="spellEnd"/>
+      <w:r>
+        <w:t>"/&gt;</w:t>
       </w:r>
     </w:p>
     <w:p>
@@ -484,7 +743,15 @@
         <w:ind w:left="720"/>
       </w:pPr>
       <w:r>
-        <w:t>&lt;/customUI&gt;</w:t>
+        <w:t>&lt;/</w:t>
+      </w:r>
+      <w:proofErr w:type="spellStart"/>
+      <w:r>
+        <w:t>customUI</w:t>
+      </w:r>
+      <w:proofErr w:type="spellEnd"/>
+      <w:r>
+        <w:t>&gt;</w:t>
       </w:r>
     </w:p>
     <w:p>
@@ -511,13 +778,23 @@
         <w:ind w:left="720"/>
       </w:pPr>
       <w:r>
-        <w:t xml:space="preserve">Here you can see getImage tag calling a function </w:t>
-      </w:r>
-      <w:r>
-        <w:t>"GetImage"</w:t>
-      </w:r>
-      <w:r>
-        <w:t xml:space="preserve"> to get the icon image, so how it’s working …</w:t>
+        <w:t xml:space="preserve">Here you can see </w:t>
+      </w:r>
+      <w:proofErr w:type="spellStart"/>
+      <w:r>
+        <w:t>getImage</w:t>
+      </w:r>
+      <w:proofErr w:type="spellEnd"/>
+      <w:r>
+        <w:t xml:space="preserve"> tag calling a function "</w:t>
+      </w:r>
+      <w:proofErr w:type="spellStart"/>
+      <w:r>
+        <w:t>GetImage</w:t>
+      </w:r>
+      <w:proofErr w:type="spellEnd"/>
+      <w:r>
+        <w:t>" to get the icon image, so how it’s working …</w:t>
       </w:r>
     </w:p>
     <w:p>
@@ -533,13 +810,7 @@
         <w:ind w:left="720"/>
       </w:pPr>
       <w:r>
-        <w:t xml:space="preserve">So first we have to insert icon file in </w:t>
-      </w:r>
-      <w:r>
-        <w:t>resource file</w:t>
-      </w:r>
-      <w:r>
-        <w:t>.</w:t>
+        <w:t>So first we have to insert icon file in resource file.</w:t>
       </w:r>
     </w:p>
     <w:p>
@@ -571,11 +842,19 @@
         <w:lastRenderedPageBreak/>
         <w:t xml:space="preserve">Now you can see </w:t>
       </w:r>
+      <w:proofErr w:type="spellStart"/>
       <w:r>
         <w:t>Resources.resx</w:t>
       </w:r>
-      <w:r>
-        <w:t xml:space="preserve"> file open this file.</w:t>
+      <w:proofErr w:type="spellEnd"/>
+      <w:r>
+        <w:t xml:space="preserve"> file</w:t>
+      </w:r>
+      <w:r>
+        <w:t>,</w:t>
+      </w:r>
+      <w:r>
+        <w:t xml:space="preserve"> open this file.</w:t>
       </w:r>
     </w:p>
     <w:p>
@@ -596,16 +875,748 @@
       <w:pPr>
         <w:ind w:left="720"/>
       </w:pPr>
+      <w:r>
+        <w:t>Now you have to implement "</w:t>
+      </w:r>
+      <w:proofErr w:type="spellStart"/>
+      <w:r>
+        <w:t>GetImage</w:t>
+      </w:r>
+      <w:proofErr w:type="spellEnd"/>
+      <w:r>
+        <w:t xml:space="preserve">" method </w:t>
+      </w:r>
+    </w:p>
+    <w:p>
+      <w:pPr>
+        <w:ind w:left="720"/>
+      </w:pPr>
+      <w:r>
+        <w:t xml:space="preserve">This is the function of ribbon so you have to implement this into </w:t>
+      </w:r>
+      <w:proofErr w:type="spellStart"/>
+      <w:r>
+        <w:t>Ribbon.cs</w:t>
+      </w:r>
+      <w:proofErr w:type="spellEnd"/>
+      <w:r>
+        <w:t xml:space="preserve"> file.</w:t>
+      </w:r>
+    </w:p>
+    <w:p>
+      <w:pPr>
+        <w:ind w:left="720"/>
+      </w:pPr>
+      <w:r>
+        <w:t xml:space="preserve">This function takes one argument which </w:t>
+      </w:r>
+      <w:r>
+        <w:t xml:space="preserve">is </w:t>
+      </w:r>
+      <w:proofErr w:type="spellStart"/>
+      <w:r>
+        <w:t>Microsoft.Office.Core.IRibbonControl</w:t>
+      </w:r>
+      <w:proofErr w:type="spellEnd"/>
+      <w:r>
+        <w:t xml:space="preserve">  </w:t>
+      </w:r>
+    </w:p>
+    <w:p>
+      <w:pPr>
+        <w:ind w:left="720"/>
+      </w:pPr>
+      <w:r>
+        <w:t xml:space="preserve">And in return you have to return bitmap file. </w:t>
+      </w:r>
+    </w:p>
+    <w:p>
+      <w:pPr>
+        <w:ind w:left="720"/>
+      </w:pPr>
+      <w:r>
+        <w:t>Example:</w:t>
+      </w:r>
+    </w:p>
+    <w:p>
+      <w:pPr>
+        <w:ind w:left="720"/>
+      </w:pPr>
+      <w:r>
+        <w:t xml:space="preserve">     </w:t>
+      </w:r>
+      <w:proofErr w:type="gramStart"/>
+      <w:r>
+        <w:t>public</w:t>
+      </w:r>
+      <w:proofErr w:type="gramEnd"/>
+      <w:r>
+        <w:t xml:space="preserve"> Bitmap </w:t>
+      </w:r>
+      <w:proofErr w:type="spellStart"/>
+      <w:r>
+        <w:t>GetImage</w:t>
+      </w:r>
+      <w:proofErr w:type="spellEnd"/>
+      <w:r>
+        <w:t>(</w:t>
+      </w:r>
+      <w:proofErr w:type="spellStart"/>
+      <w:r>
+        <w:t>Office.IRibbonControl</w:t>
+      </w:r>
+      <w:proofErr w:type="spellEnd"/>
+      <w:r>
+        <w:t xml:space="preserve"> control)</w:t>
+      </w:r>
+    </w:p>
+    <w:p>
+      <w:pPr>
+        <w:ind w:left="720"/>
+      </w:pPr>
+      <w:r>
+        <w:t xml:space="preserve">      {</w:t>
+      </w:r>
+    </w:p>
+    <w:p>
+      <w:pPr>
+        <w:ind w:left="720"/>
+      </w:pPr>
+      <w:r>
+        <w:t xml:space="preserve">      </w:t>
+      </w:r>
+      <w:proofErr w:type="gramStart"/>
+      <w:r>
+        <w:t>return</w:t>
+      </w:r>
+      <w:proofErr w:type="gramEnd"/>
+      <w:r>
+        <w:t xml:space="preserve"> new Bitmap(</w:t>
+      </w:r>
+      <w:proofErr w:type="spellStart"/>
+      <w:r>
+        <w:t>PluginPowerPoint.Properties.Resources.icon</w:t>
+      </w:r>
+      <w:proofErr w:type="spellEnd"/>
+      <w:r>
+        <w:t>);</w:t>
+      </w:r>
+    </w:p>
+    <w:p>
+      <w:pPr>
+        <w:ind w:left="720"/>
+      </w:pPr>
+      <w:r>
+        <w:t xml:space="preserve">        }</w:t>
+      </w:r>
+    </w:p>
+    <w:p>
+      <w:pPr>
+        <w:ind w:left="720"/>
+      </w:pPr>
+      <w:r>
+        <w:t xml:space="preserve">Now run the program and see the magic. </w:t>
+      </w:r>
+    </w:p>
+    <w:p>
+      <w:pPr>
+        <w:ind w:left="720"/>
+      </w:pPr>
+      <w:r>
+        <w:t xml:space="preserve">That’s great </w:t>
+      </w:r>
+    </w:p>
+    <w:p>
+      <w:pPr>
+        <w:ind w:left="720"/>
+      </w:pPr>
+      <w:r>
+        <w:t xml:space="preserve">But it’s not working </w:t>
+      </w:r>
+      <w:r>
+        <w:t xml:space="preserve">why????? Hay </w:t>
+      </w:r>
+      <w:proofErr w:type="spellStart"/>
+      <w:r>
+        <w:t>hay</w:t>
+      </w:r>
+      <w:proofErr w:type="spellEnd"/>
+      <w:r>
+        <w:t xml:space="preserve"> you didn’t implement any action on this button so let’s implement.</w:t>
+      </w:r>
+    </w:p>
+    <w:p>
+      <w:pPr>
+        <w:ind w:left="720"/>
+      </w:pPr>
+      <w:r>
+        <w:t xml:space="preserve">You can see </w:t>
+      </w:r>
+      <w:proofErr w:type="gramStart"/>
+      <w:r>
+        <w:t xml:space="preserve">“ </w:t>
+      </w:r>
+      <w:r>
+        <w:t xml:space="preserve"> </w:t>
+      </w:r>
+      <w:proofErr w:type="spellStart"/>
+      <w:r>
+        <w:t>onAction</w:t>
+      </w:r>
+      <w:proofErr w:type="spellEnd"/>
+      <w:proofErr w:type="gramEnd"/>
+      <w:r>
+        <w:t>="</w:t>
+      </w:r>
+      <w:proofErr w:type="spellStart"/>
+      <w:r>
+        <w:t>AddAnimationButtonClick</w:t>
+      </w:r>
+      <w:proofErr w:type="spellEnd"/>
+      <w:r>
+        <w:t>"/&gt;</w:t>
+      </w:r>
+      <w:r>
+        <w:t xml:space="preserve">  “ line on ribbon.xml file so this is the trigger point and you have to implement this method in your </w:t>
+      </w:r>
+      <w:proofErr w:type="spellStart"/>
+      <w:r>
+        <w:t>ribbon.cs</w:t>
+      </w:r>
+      <w:proofErr w:type="spellEnd"/>
+      <w:r>
+        <w:t xml:space="preserve"> file.</w:t>
+      </w:r>
+    </w:p>
+    <w:p>
+      <w:pPr>
+        <w:ind w:left="720"/>
+      </w:pPr>
+      <w:r>
+        <w:t>Ok I want to display a message box saying “Hello world”.</w:t>
+      </w:r>
+    </w:p>
+    <w:p>
+      <w:pPr>
+        <w:ind w:left="720"/>
+      </w:pPr>
+      <w:r>
+        <w:t xml:space="preserve">Copy and paste this method in your </w:t>
+      </w:r>
+      <w:proofErr w:type="spellStart"/>
+      <w:r>
+        <w:t>ribbion.cs</w:t>
+      </w:r>
+      <w:proofErr w:type="spellEnd"/>
+      <w:r>
+        <w:t xml:space="preserve"> file. All the function takes </w:t>
+      </w:r>
+      <w:proofErr w:type="spellStart"/>
+      <w:r>
+        <w:t>IRibbonControl</w:t>
+      </w:r>
+      <w:proofErr w:type="spellEnd"/>
+      <w:r>
+        <w:t xml:space="preserve"> interface object as argument to control things. </w:t>
+      </w:r>
+    </w:p>
+    <w:p>
+      <w:pPr>
+        <w:ind w:left="720"/>
+      </w:pPr>
+      <w:r>
+        <w:t xml:space="preserve">  </w:t>
+      </w:r>
+      <w:proofErr w:type="gramStart"/>
+      <w:r>
+        <w:t>public</w:t>
+      </w:r>
+      <w:proofErr w:type="gramEnd"/>
+      <w:r>
+        <w:t xml:space="preserve"> void </w:t>
+      </w:r>
+      <w:proofErr w:type="spellStart"/>
+      <w:r>
+        <w:t>AddAnimationButtonClick</w:t>
+      </w:r>
+      <w:proofErr w:type="spellEnd"/>
+      <w:r>
+        <w:t>(</w:t>
+      </w:r>
+      <w:proofErr w:type="spellStart"/>
+      <w:r>
+        <w:t>Office.IRibbonControl</w:t>
+      </w:r>
+      <w:proofErr w:type="spellEnd"/>
+      <w:r>
+        <w:t xml:space="preserve"> control)</w:t>
+      </w:r>
+    </w:p>
+    <w:p>
+      <w:pPr>
+        <w:ind w:left="720"/>
+      </w:pPr>
+      <w:r>
+        <w:t xml:space="preserve">        {</w:t>
+      </w:r>
+    </w:p>
+    <w:p>
+      <w:pPr>
+        <w:ind w:left="720"/>
+      </w:pPr>
+      <w:r>
+        <w:t xml:space="preserve">          </w:t>
+      </w:r>
+      <w:r>
+        <w:tab/>
+      </w:r>
+      <w:r>
+        <w:tab/>
+        <w:t xml:space="preserve">  </w:t>
+      </w:r>
+      <w:proofErr w:type="spellStart"/>
+      <w:proofErr w:type="gramStart"/>
+      <w:r>
+        <w:t>MessageBox.Show</w:t>
+      </w:r>
+      <w:proofErr w:type="spellEnd"/>
+      <w:r>
+        <w:t>(</w:t>
+      </w:r>
+      <w:proofErr w:type="gramEnd"/>
+      <w:r>
+        <w:t>"Hello World");</w:t>
+      </w:r>
+    </w:p>
+    <w:p>
+      <w:pPr>
+        <w:ind w:left="720"/>
+      </w:pPr>
+      <w:r>
+        <w:t xml:space="preserve">        }</w:t>
+      </w:r>
+    </w:p>
+    <w:p>
+      <w:pPr>
+        <w:ind w:left="720"/>
+      </w:pPr>
+      <w:r>
+        <w:t xml:space="preserve">Now run the </w:t>
+      </w:r>
+      <w:proofErr w:type="gramStart"/>
+      <w:r>
+        <w:t>code ..</w:t>
+      </w:r>
+      <w:proofErr w:type="gramEnd"/>
+      <w:r>
+        <w:t xml:space="preserve"> </w:t>
+      </w:r>
+    </w:p>
+    <w:p>
+      <w:pPr>
+        <w:ind w:left="720"/>
+      </w:pPr>
+      <w:r>
+        <w:t xml:space="preserve">.. </w:t>
+      </w:r>
+    </w:p>
+    <w:p>
+      <w:pPr>
+        <w:ind w:left="720"/>
+      </w:pPr>
+      <w:r>
+        <w:t xml:space="preserve">.. </w:t>
+      </w:r>
+    </w:p>
+    <w:p>
+      <w:pPr>
+        <w:ind w:left="720"/>
+      </w:pPr>
+      <w:r>
+        <w:t>..</w:t>
+      </w:r>
+    </w:p>
+    <w:p>
+      <w:pPr>
+        <w:ind w:left="720"/>
+      </w:pPr>
+      <w:proofErr w:type="spellStart"/>
+      <w:r>
+        <w:t>Hayyy</w:t>
+      </w:r>
+      <w:proofErr w:type="spellEnd"/>
+      <w:r>
+        <w:t xml:space="preserve"> what happened ….</w:t>
+      </w:r>
+    </w:p>
+    <w:p>
+      <w:pPr>
+        <w:ind w:left="720"/>
+      </w:pPr>
+      <w:r>
+        <w:t xml:space="preserve">Hurry success </w:t>
+      </w:r>
+    </w:p>
+    <w:p>
+      <w:pPr>
+        <w:pStyle w:val="Title"/>
+        <w:jc w:val="center"/>
+      </w:pPr>
+      <w:r>
+        <w:lastRenderedPageBreak/>
+        <w:t>Deep Dive Into your code</w:t>
+      </w:r>
+    </w:p>
+    <w:p/>
+    <w:p>
+      <w:r>
+        <w:t>I want to tell you something guys till now are only setting up our project. Now w</w:t>
+      </w:r>
+      <w:r>
+        <w:t>e have to involve in real mess.</w:t>
+      </w:r>
+    </w:p>
+    <w:p>
+      <w:r>
+        <w:t xml:space="preserve">What we need </w:t>
+      </w:r>
+    </w:p>
+    <w:p>
+      <w:pPr>
+        <w:pStyle w:val="ListParagraph"/>
+        <w:numPr>
+          <w:ilvl w:val="0"/>
+          <w:numId w:val="4"/>
+        </w:numPr>
+      </w:pPr>
+      <w:r>
+        <w:t xml:space="preserve">Slide handle of every slide </w:t>
+      </w:r>
+    </w:p>
+    <w:p>
+      <w:pPr>
+        <w:pStyle w:val="ListParagraph"/>
+        <w:numPr>
+          <w:ilvl w:val="0"/>
+          <w:numId w:val="4"/>
+        </w:numPr>
+      </w:pPr>
+      <w:r>
+        <w:t xml:space="preserve">Handle of every object in the every slide </w:t>
+      </w:r>
+    </w:p>
+    <w:p>
+      <w:r>
+        <w:t xml:space="preserve">For first thing you need </w:t>
+      </w:r>
+    </w:p>
+    <w:p>
+      <w:proofErr w:type="spellStart"/>
+      <w:r>
+        <w:t>Microsoft.Office.Interop.PowerPoint.Slides</w:t>
+      </w:r>
+      <w:proofErr w:type="spellEnd"/>
+      <w:r>
+        <w:t xml:space="preserve">   object </w:t>
+      </w:r>
+    </w:p>
+    <w:p>
+      <w:r>
+        <w:t>How can you get this?</w:t>
+      </w:r>
+    </w:p>
+    <w:p>
+      <w:r>
+        <w:t>It’s one line code only:</w:t>
+      </w:r>
+    </w:p>
+    <w:p>
+      <w:proofErr w:type="spellStart"/>
+      <w:proofErr w:type="gramStart"/>
+      <w:r>
+        <w:t>Globals.slideQAddIn.Application.ActivePresentation.Slides</w:t>
+      </w:r>
+      <w:proofErr w:type="spellEnd"/>
+      <w:r>
+        <w:t xml:space="preserve">  (</w:t>
+      </w:r>
+      <w:proofErr w:type="gramEnd"/>
+      <w:r>
+        <w:t>in power point plugin only)</w:t>
+      </w:r>
+    </w:p>
+    <w:p>
+      <w:r>
+        <w:t xml:space="preserve">This syntax will give you </w:t>
+      </w:r>
+      <w:r>
+        <w:t>array of slide object.</w:t>
+      </w:r>
+    </w:p>
+    <w:p>
+      <w:r>
+        <w:t>Let’s play with it.</w:t>
+      </w:r>
+    </w:p>
+    <w:p>
+      <w:r>
+        <w:t xml:space="preserve">Previously we show “Hello </w:t>
+      </w:r>
+      <w:proofErr w:type="gramStart"/>
+      <w:r>
+        <w:t>World ”</w:t>
+      </w:r>
+      <w:proofErr w:type="gramEnd"/>
+      <w:r>
+        <w:t xml:space="preserve"> on button click. Can we display number of slide instead of this?</w:t>
+      </w:r>
+    </w:p>
+    <w:p>
+      <w:proofErr w:type="spellStart"/>
+      <w:r>
+        <w:t>Yaa</w:t>
+      </w:r>
+      <w:proofErr w:type="spellEnd"/>
+      <w:r>
+        <w:t xml:space="preserve"> why not </w:t>
+      </w:r>
+    </w:p>
+    <w:p>
+      <w:r>
+        <w:t>If above syntax gives us an array then we can show the array count so replace your code with this code:</w:t>
+      </w:r>
+    </w:p>
+    <w:p/>
+    <w:p>
+      <w:r>
+        <w:t xml:space="preserve">        </w:t>
+      </w:r>
+      <w:proofErr w:type="gramStart"/>
+      <w:r>
+        <w:t>public</w:t>
+      </w:r>
+      <w:proofErr w:type="gramEnd"/>
+      <w:r>
+        <w:t xml:space="preserve"> void </w:t>
+      </w:r>
+      <w:proofErr w:type="spellStart"/>
+      <w:r>
+        <w:t>AddAnimationButtonClick</w:t>
+      </w:r>
+      <w:proofErr w:type="spellEnd"/>
+      <w:r>
+        <w:t>(</w:t>
+      </w:r>
+      <w:proofErr w:type="spellStart"/>
+      <w:r>
+        <w:t>Office.IRibbonControl</w:t>
+      </w:r>
+      <w:proofErr w:type="spellEnd"/>
+      <w:r>
+        <w:t xml:space="preserve"> control)</w:t>
+      </w:r>
+    </w:p>
+    <w:p>
+      <w:r>
+        <w:t xml:space="preserve">        {</w:t>
+      </w:r>
+    </w:p>
+    <w:p>
+      <w:r>
+        <w:t xml:space="preserve">            </w:t>
+      </w:r>
+      <w:proofErr w:type="gramStart"/>
+      <w:r>
+        <w:t>MessageBox.Show(</w:t>
+      </w:r>
+      <w:proofErr w:type="gramEnd"/>
+      <w:r>
+        <w:t>Globals.ThisAddIn.Application.ActivePresentation.Slides.Count.ToString());</w:t>
+      </w:r>
+    </w:p>
+    <w:p>
+      <w:r>
+        <w:t xml:space="preserve">        }  </w:t>
+      </w:r>
+    </w:p>
+    <w:p>
+      <w:pPr>
+        <w:ind w:left="720"/>
+      </w:pPr>
+    </w:p>
+    <w:p>
+      <w:r>
+        <w:t xml:space="preserve">Now run the </w:t>
+      </w:r>
+      <w:r>
+        <w:t xml:space="preserve">application </w:t>
+      </w:r>
+    </w:p>
+    <w:p>
+      <w:proofErr w:type="gramStart"/>
+      <w:r>
+        <w:t>Olla,,,,,,….</w:t>
+      </w:r>
+      <w:proofErr w:type="gramEnd"/>
+    </w:p>
+    <w:p>
+      <w:r>
+        <w:t xml:space="preserve">What’s your count?? ;) </w:t>
+      </w:r>
+    </w:p>
+    <w:p/>
+    <w:p/>
+    <w:p/>
+    <w:p>
+      <w:r>
+        <w:lastRenderedPageBreak/>
+        <w:t xml:space="preserve"> Come to second point </w:t>
+      </w:r>
+    </w:p>
+    <w:p>
+      <w:r>
+        <w:t>Now you have slide object, and now you need object of every shape.</w:t>
+      </w:r>
+    </w:p>
+    <w:p>
+      <w:r>
+        <w:t>For this you have to extract shapes property from slide object, and iterate throw a loop like:</w:t>
+      </w:r>
+    </w:p>
+    <w:p/>
+    <w:p>
+      <w:r>
+        <w:t xml:space="preserve">  </w:t>
+      </w:r>
+      <w:proofErr w:type="spellStart"/>
+      <w:proofErr w:type="gramStart"/>
+      <w:r>
+        <w:t>foreach</w:t>
+      </w:r>
+      <w:proofErr w:type="spellEnd"/>
+      <w:proofErr w:type="gramEnd"/>
+      <w:r>
+        <w:t xml:space="preserve"> (</w:t>
+      </w:r>
+      <w:proofErr w:type="spellStart"/>
+      <w:r>
+        <w:t>PPT.Shape</w:t>
+      </w:r>
+      <w:proofErr w:type="spellEnd"/>
+      <w:r>
+        <w:t xml:space="preserve"> shape in </w:t>
+      </w:r>
+      <w:proofErr w:type="spellStart"/>
+      <w:r>
+        <w:t>slide.Shapes</w:t>
+      </w:r>
+      <w:proofErr w:type="spellEnd"/>
+      <w:r>
+        <w:t>)</w:t>
+      </w:r>
+    </w:p>
+    <w:p>
+      <w:r>
+        <w:t xml:space="preserve">                </w:t>
+      </w:r>
+      <w:proofErr w:type="spellStart"/>
+      <w:proofErr w:type="gramStart"/>
+      <w:r>
+        <w:t>extractInfoFromShape</w:t>
+      </w:r>
+      <w:proofErr w:type="spellEnd"/>
+      <w:r>
+        <w:t>(</w:t>
+      </w:r>
+      <w:proofErr w:type="gramEnd"/>
+      <w:r>
+        <w:t>shape);</w:t>
+      </w:r>
+    </w:p>
+    <w:p/>
+    <w:p>
+      <w:r>
+        <w:t>Where PPT is “</w:t>
+      </w:r>
+      <w:r>
+        <w:t xml:space="preserve">using PPT = </w:t>
+      </w:r>
+      <w:proofErr w:type="spellStart"/>
+      <w:r>
+        <w:t>Microsoft.Office.Interop.PowerPoint</w:t>
+      </w:r>
+      <w:proofErr w:type="spellEnd"/>
+      <w:r>
+        <w:t>;</w:t>
+      </w:r>
+      <w:r>
+        <w:t xml:space="preserve">” </w:t>
+      </w:r>
+    </w:p>
+    <w:p>
+      <w:r>
+        <w:t xml:space="preserve">So now you have shape objects but is not solved here what if you have group shape (group of many shapes) in this case from above code will gives you only group object and one more worse case what if you have placeholder in your slide. </w:t>
+      </w:r>
+    </w:p>
+    <w:p>
+      <w:r>
+        <w:t xml:space="preserve">Q. Why placeholder is the worst </w:t>
+      </w:r>
+      <w:r>
+        <w:t>case?</w:t>
+      </w:r>
+    </w:p>
+    <w:p>
+      <w:r>
+        <w:t>ANS. If you have</w:t>
+      </w:r>
+      <w:r>
+        <w:t xml:space="preserve"> group object you can easily get the inherit objects only with the help of single loop. </w:t>
+      </w:r>
+    </w:p>
+    <w:p>
+      <w:r>
+        <w:t>But if you have placeholder you can’t first you have to judge type of object inside the placeholder then you can fetch the object.</w:t>
+      </w:r>
+    </w:p>
+    <w:p/>
+    <w:p>
+      <w:r>
+        <w:t>So what should we do?</w:t>
+      </w:r>
+    </w:p>
+    <w:p>
+      <w:r>
+        <w:t xml:space="preserve">Here is the plan </w:t>
+      </w:r>
+    </w:p>
+    <w:p>
+      <w:pPr>
+        <w:pStyle w:val="ListParagraph"/>
+        <w:numPr>
+          <w:ilvl w:val="0"/>
+          <w:numId w:val="5"/>
+        </w:numPr>
+      </w:pPr>
+      <w:r>
+        <w:t xml:space="preserve">We have to use recursion for the extraction of every single shape in the slide. </w:t>
+      </w:r>
+    </w:p>
+    <w:p>
+      <w:pPr>
+        <w:pStyle w:val="ListParagraph"/>
+        <w:numPr>
+          <w:ilvl w:val="0"/>
+          <w:numId w:val="5"/>
+        </w:numPr>
+      </w:pPr>
+      <w:r>
+        <w:t>We should know how to compare type of object.</w:t>
+      </w:r>
+    </w:p>
+    <w:p>
       <w:bookmarkStart w:id="0" w:name="_GoBack"/>
       <w:bookmarkEnd w:id="0"/>
-      <w:r>
-        <w:t xml:space="preserve"> </w:t>
-      </w:r>
-    </w:p>
-    <w:p>
-      <w:pPr>
-        <w:ind w:left="720"/>
-      </w:pPr>
     </w:p>
     <w:p/>
     <w:p>
@@ -830,6 +1841,95 @@
     </w:lvl>
   </w:abstractNum>
   <w:abstractNum w:abstractNumId="2">
+    <w:nsid w:val="2C840E97"/>
+    <w:multiLevelType w:val="hybridMultilevel"/>
+    <w:tmpl w:val="566A811E"/>
+    <w:lvl w:ilvl="0" w:tplc="0409000F">
+      <w:start w:val="1"/>
+      <w:numFmt w:val="decimal"/>
+      <w:lvlText w:val="%1."/>
+      <w:lvlJc w:val="left"/>
+      <w:pPr>
+        <w:ind w:left="720" w:hanging="360"/>
+      </w:pPr>
+      <w:rPr>
+        <w:rFonts w:hint="default"/>
+      </w:rPr>
+    </w:lvl>
+    <w:lvl w:ilvl="1" w:tplc="04090019" w:tentative="1">
+      <w:start w:val="1"/>
+      <w:numFmt w:val="lowerLetter"/>
+      <w:lvlText w:val="%2."/>
+      <w:lvlJc w:val="left"/>
+      <w:pPr>
+        <w:ind w:left="1440" w:hanging="360"/>
+      </w:pPr>
+    </w:lvl>
+    <w:lvl w:ilvl="2" w:tplc="0409001B" w:tentative="1">
+      <w:start w:val="1"/>
+      <w:numFmt w:val="lowerRoman"/>
+      <w:lvlText w:val="%3."/>
+      <w:lvlJc w:val="right"/>
+      <w:pPr>
+        <w:ind w:left="2160" w:hanging="180"/>
+      </w:pPr>
+    </w:lvl>
+    <w:lvl w:ilvl="3" w:tplc="0409000F" w:tentative="1">
+      <w:start w:val="1"/>
+      <w:numFmt w:val="decimal"/>
+      <w:lvlText w:val="%4."/>
+      <w:lvlJc w:val="left"/>
+      <w:pPr>
+        <w:ind w:left="2880" w:hanging="360"/>
+      </w:pPr>
+    </w:lvl>
+    <w:lvl w:ilvl="4" w:tplc="04090019" w:tentative="1">
+      <w:start w:val="1"/>
+      <w:numFmt w:val="lowerLetter"/>
+      <w:lvlText w:val="%5."/>
+      <w:lvlJc w:val="left"/>
+      <w:pPr>
+        <w:ind w:left="3600" w:hanging="360"/>
+      </w:pPr>
+    </w:lvl>
+    <w:lvl w:ilvl="5" w:tplc="0409001B" w:tentative="1">
+      <w:start w:val="1"/>
+      <w:numFmt w:val="lowerRoman"/>
+      <w:lvlText w:val="%6."/>
+      <w:lvlJc w:val="right"/>
+      <w:pPr>
+        <w:ind w:left="4320" w:hanging="180"/>
+      </w:pPr>
+    </w:lvl>
+    <w:lvl w:ilvl="6" w:tplc="0409000F" w:tentative="1">
+      <w:start w:val="1"/>
+      <w:numFmt w:val="decimal"/>
+      <w:lvlText w:val="%7."/>
+      <w:lvlJc w:val="left"/>
+      <w:pPr>
+        <w:ind w:left="5040" w:hanging="360"/>
+      </w:pPr>
+    </w:lvl>
+    <w:lvl w:ilvl="7" w:tplc="04090019" w:tentative="1">
+      <w:start w:val="1"/>
+      <w:numFmt w:val="lowerLetter"/>
+      <w:lvlText w:val="%8."/>
+      <w:lvlJc w:val="left"/>
+      <w:pPr>
+        <w:ind w:left="5760" w:hanging="360"/>
+      </w:pPr>
+    </w:lvl>
+    <w:lvl w:ilvl="8" w:tplc="0409001B" w:tentative="1">
+      <w:start w:val="1"/>
+      <w:numFmt w:val="lowerRoman"/>
+      <w:lvlText w:val="%9."/>
+      <w:lvlJc w:val="right"/>
+      <w:pPr>
+        <w:ind w:left="6480" w:hanging="180"/>
+      </w:pPr>
+    </w:lvl>
+  </w:abstractNum>
+  <w:abstractNum w:abstractNumId="3">
     <w:nsid w:val="5F214C0B"/>
     <w:multiLevelType w:val="hybridMultilevel"/>
     <w:tmpl w:val="F670EBF4"/>
@@ -942,14 +2042,109 @@
       </w:rPr>
     </w:lvl>
   </w:abstractNum>
+  <w:abstractNum w:abstractNumId="4">
+    <w:nsid w:val="6CA12E82"/>
+    <w:multiLevelType w:val="hybridMultilevel"/>
+    <w:tmpl w:val="77D6DD54"/>
+    <w:lvl w:ilvl="0" w:tplc="0409000F">
+      <w:start w:val="1"/>
+      <w:numFmt w:val="decimal"/>
+      <w:lvlText w:val="%1."/>
+      <w:lvlJc w:val="left"/>
+      <w:pPr>
+        <w:ind w:left="720" w:hanging="360"/>
+      </w:pPr>
+      <w:rPr>
+        <w:rFonts w:hint="default"/>
+      </w:rPr>
+    </w:lvl>
+    <w:lvl w:ilvl="1" w:tplc="04090019" w:tentative="1">
+      <w:start w:val="1"/>
+      <w:numFmt w:val="lowerLetter"/>
+      <w:lvlText w:val="%2."/>
+      <w:lvlJc w:val="left"/>
+      <w:pPr>
+        <w:ind w:left="1440" w:hanging="360"/>
+      </w:pPr>
+    </w:lvl>
+    <w:lvl w:ilvl="2" w:tplc="0409001B" w:tentative="1">
+      <w:start w:val="1"/>
+      <w:numFmt w:val="lowerRoman"/>
+      <w:lvlText w:val="%3."/>
+      <w:lvlJc w:val="right"/>
+      <w:pPr>
+        <w:ind w:left="2160" w:hanging="180"/>
+      </w:pPr>
+    </w:lvl>
+    <w:lvl w:ilvl="3" w:tplc="0409000F" w:tentative="1">
+      <w:start w:val="1"/>
+      <w:numFmt w:val="decimal"/>
+      <w:lvlText w:val="%4."/>
+      <w:lvlJc w:val="left"/>
+      <w:pPr>
+        <w:ind w:left="2880" w:hanging="360"/>
+      </w:pPr>
+    </w:lvl>
+    <w:lvl w:ilvl="4" w:tplc="04090019" w:tentative="1">
+      <w:start w:val="1"/>
+      <w:numFmt w:val="lowerLetter"/>
+      <w:lvlText w:val="%5."/>
+      <w:lvlJc w:val="left"/>
+      <w:pPr>
+        <w:ind w:left="3600" w:hanging="360"/>
+      </w:pPr>
+    </w:lvl>
+    <w:lvl w:ilvl="5" w:tplc="0409001B" w:tentative="1">
+      <w:start w:val="1"/>
+      <w:numFmt w:val="lowerRoman"/>
+      <w:lvlText w:val="%6."/>
+      <w:lvlJc w:val="right"/>
+      <w:pPr>
+        <w:ind w:left="4320" w:hanging="180"/>
+      </w:pPr>
+    </w:lvl>
+    <w:lvl w:ilvl="6" w:tplc="0409000F" w:tentative="1">
+      <w:start w:val="1"/>
+      <w:numFmt w:val="decimal"/>
+      <w:lvlText w:val="%7."/>
+      <w:lvlJc w:val="left"/>
+      <w:pPr>
+        <w:ind w:left="5040" w:hanging="360"/>
+      </w:pPr>
+    </w:lvl>
+    <w:lvl w:ilvl="7" w:tplc="04090019" w:tentative="1">
+      <w:start w:val="1"/>
+      <w:numFmt w:val="lowerLetter"/>
+      <w:lvlText w:val="%8."/>
+      <w:lvlJc w:val="left"/>
+      <w:pPr>
+        <w:ind w:left="5760" w:hanging="360"/>
+      </w:pPr>
+    </w:lvl>
+    <w:lvl w:ilvl="8" w:tplc="0409001B" w:tentative="1">
+      <w:start w:val="1"/>
+      <w:numFmt w:val="lowerRoman"/>
+      <w:lvlText w:val="%9."/>
+      <w:lvlJc w:val="right"/>
+      <w:pPr>
+        <w:ind w:left="6480" w:hanging="180"/>
+      </w:pPr>
+    </w:lvl>
+  </w:abstractNum>
   <w:num w:numId="1">
-    <w:abstractNumId w:val="2"/>
+    <w:abstractNumId w:val="3"/>
   </w:num>
   <w:num w:numId="2">
     <w:abstractNumId w:val="0"/>
   </w:num>
   <w:num w:numId="3">
     <w:abstractNumId w:val="1"/>
+  </w:num>
+  <w:num w:numId="4">
+    <w:abstractNumId w:val="4"/>
+  </w:num>
+  <w:num w:numId="5">
+    <w:abstractNumId w:val="2"/>
   </w:num>
 </w:numbering>
 </file>
@@ -1351,6 +2546,7 @@
   <w:style w:type="character" w:default="1" w:styleId="DefaultParagraphFont">
     <w:name w:val="Default Paragraph Font"/>
     <w:uiPriority w:val="1"/>
+    <w:semiHidden/>
     <w:unhideWhenUsed/>
   </w:style>
   <w:style w:type="table" w:default="1" w:styleId="TableNormal">
@@ -1681,4 +2877,16 @@
     </a:ext>
   </a:extLst>
 </a:theme>
+</file>
+
+<file path=customXml/item1.xml><?xml version="1.0" encoding="utf-8"?>
+<b:Sources xmlns:b="http://schemas.openxmlformats.org/officeDocument/2006/bibliography" xmlns="http://schemas.openxmlformats.org/officeDocument/2006/bibliography" SelectedStyle="\APASixthEditionOfficeOnline.xsl" StyleName="APA" Version="6"/>
+</file>
+
+<file path=customXml/itemProps1.xml><?xml version="1.0" encoding="utf-8"?>
+<ds:datastoreItem xmlns:ds="http://schemas.openxmlformats.org/officeDocument/2006/customXml" ds:itemID="{72894792-AC6F-4441-83B4-D50407F85347}">
+  <ds:schemaRefs>
+    <ds:schemaRef ds:uri="http://schemas.openxmlformats.org/officeDocument/2006/bibliography"/>
+  </ds:schemaRefs>
+</ds:datastoreItem>
 </file>
</xml_diff>

<commit_message>
update plugin index doc
</commit_message>
<xml_diff>
--- a/MS Office Power Point/index .docx
+++ b/MS Office Power Point/index .docx
@@ -986,7 +986,15 @@
     </w:p>
     <w:p>
       <w:r>
-        <w:t xml:space="preserve">                extractInfoFromShape(shape);</w:t>
+        <w:t xml:space="preserve">                </w:t>
+      </w:r>
+      <w:r>
+        <w:t>{</w:t>
+      </w:r>
+    </w:p>
+    <w:p>
+      <w:r>
+        <w:t>}</w:t>
       </w:r>
     </w:p>
     <w:p/>
@@ -1100,19 +1108,474 @@
       </w:r>
     </w:p>
     <w:p>
-      <w:r>
-        <w:t xml:space="preserve">1 extract </w:t>
+      <w:pPr>
+        <w:pStyle w:val="Heading1"/>
+      </w:pPr>
+      <w:r>
+        <w:t xml:space="preserve"> </w:t>
+      </w:r>
+      <w:r>
+        <w:t>First we will see how to Extract</w:t>
+      </w:r>
+      <w:r>
+        <w:t xml:space="preserve"> </w:t>
       </w:r>
       <w:r>
         <w:t>shape</w:t>
       </w:r>
+      <w:r>
+        <w:t xml:space="preserve"> from group object</w:t>
+      </w:r>
+    </w:p>
+    <w:p>
+      <w:r>
+        <w:t>There</w:t>
+      </w:r>
+      <w:r>
+        <w:t xml:space="preserve"> is two way to do this </w:t>
+      </w:r>
+    </w:p>
+    <w:p>
+      <w:pPr>
+        <w:pStyle w:val="ListParagraph"/>
+        <w:numPr>
+          <w:ilvl w:val="0"/>
+          <w:numId w:val="7"/>
+        </w:numPr>
+      </w:pPr>
+      <w:r>
+        <w:t xml:space="preserve">Ungroup all the shapes </w:t>
+      </w:r>
+    </w:p>
+    <w:p>
+      <w:pPr>
+        <w:pStyle w:val="ListParagraph"/>
+        <w:numPr>
+          <w:ilvl w:val="0"/>
+          <w:numId w:val="7"/>
+        </w:numPr>
+      </w:pPr>
+      <w:r>
+        <w:t xml:space="preserve">With simple iteration of shape object property </w:t>
+      </w:r>
+    </w:p>
+    <w:p>
+      <w:r>
+        <w:t xml:space="preserve">First we have to judge whether its group item or not </w:t>
+      </w:r>
+    </w:p>
+    <w:p>
+      <w:r>
+        <w:lastRenderedPageBreak/>
+        <w:t xml:space="preserve">You can do this with </w:t>
+      </w:r>
+      <w:r>
+        <w:t>MsoShapeType</w:t>
+      </w:r>
+      <w:r>
+        <w:t xml:space="preserve"> as I already mentioned in the link </w:t>
+      </w:r>
+    </w:p>
+    <w:p>
+      <w:r>
+        <w:t>Example:</w:t>
+      </w:r>
+    </w:p>
+    <w:p>
+      <w:r>
+        <w:t>if (shape.Type == MsoShapeType.msoGroup)</w:t>
+      </w:r>
+    </w:p>
+    <w:p>
+      <w:r>
+        <w:t xml:space="preserve">            {</w:t>
+      </w:r>
+    </w:p>
+    <w:p>
+      <w:r>
+        <w:t xml:space="preserve">            }</w:t>
+      </w:r>
+    </w:p>
+    <w:p>
+      <w:r>
+        <w:t xml:space="preserve">Type is the property of shape object and in right hand side MsoShapeType </w:t>
+      </w:r>
+      <w:r>
+        <w:t>enum</w:t>
+      </w:r>
+      <w:r>
+        <w:t xml:space="preserve"> is there</w:t>
+      </w:r>
+      <w:r>
+        <w:t xml:space="preserve">. </w:t>
+      </w:r>
+    </w:p>
+    <w:p>
+      <w:r>
+        <w:t xml:space="preserve">After this condition you have to </w:t>
+      </w:r>
+      <w:r>
+        <w:t>iterate all</w:t>
+      </w:r>
+      <w:r>
+        <w:t xml:space="preserve"> the shapes contained by shape object with the help of </w:t>
+      </w:r>
+      <w:r>
+        <w:t>“</w:t>
+      </w:r>
+      <w:r>
+        <w:t>GroupItems</w:t>
+      </w:r>
+      <w:r>
+        <w:t xml:space="preserve">” property.  </w:t>
+      </w:r>
+    </w:p>
+    <w:p>
+      <w:r>
+        <w:t xml:space="preserve">Example </w:t>
+      </w:r>
+    </w:p>
+    <w:p>
+      <w:r>
+        <w:t>foreach (PPT.Shape myShape in shape.GroupItems)</w:t>
+      </w:r>
+    </w:p>
+    <w:p>
+      <w:r>
+        <w:t>{</w:t>
+      </w:r>
+    </w:p>
+    <w:p>
+      <w:r>
+        <w:t>}</w:t>
+      </w:r>
+    </w:p>
+    <w:p/>
+    <w:p>
+      <w:r>
+        <w:t xml:space="preserve">Hola done. </w:t>
+      </w:r>
+    </w:p>
+    <w:p>
+      <w:pPr>
+        <w:pStyle w:val="Heading1"/>
+      </w:pPr>
+      <w:r>
+        <w:t xml:space="preserve"> Now come to the second shape (worse case) “</w:t>
+      </w:r>
+      <w:r>
+        <w:t>Placeholder</w:t>
+      </w:r>
+      <w:r>
+        <w:t xml:space="preserve">” </w:t>
+      </w:r>
+    </w:p>
+    <w:p>
+      <w:r>
+        <w:t xml:space="preserve">In this first you have to judge what type of object/shape placeholder having. </w:t>
+      </w:r>
+    </w:p>
+    <w:p>
+      <w:r>
+        <w:t>You have to use same approach as above I mentioned earlier.</w:t>
+      </w:r>
+    </w:p>
+    <w:p>
+      <w:r>
+        <w:t xml:space="preserve">I am giving you a function </w:t>
+      </w:r>
+      <w:r>
+        <w:t>which cover most of the shapes.</w:t>
+      </w:r>
+    </w:p>
+    <w:p>
+      <w:r>
+        <w:t>private void extractInfoFromShape(PPT.Shape shape)</w:t>
+      </w:r>
+    </w:p>
+    <w:p>
+      <w:r>
+        <w:t xml:space="preserve">        {</w:t>
+      </w:r>
+    </w:p>
+    <w:p>
+      <w:r>
+        <w:t xml:space="preserve">            if (shape.Type == MsoShapeType.msoGroup)</w:t>
+      </w:r>
+    </w:p>
+    <w:p>
+      <w:r>
+        <w:t xml:space="preserve">            {</w:t>
+      </w:r>
+    </w:p>
+    <w:p>
+      <w:r>
+        <w:t xml:space="preserve">            }</w:t>
+      </w:r>
+    </w:p>
+    <w:p>
+      <w:r>
+        <w:t xml:space="preserve">            else if (shape.Type == MsoShapeType.msoSmartArt  )</w:t>
+      </w:r>
+    </w:p>
+    <w:p>
+      <w:r>
+        <w:t xml:space="preserve">            {</w:t>
+      </w:r>
+    </w:p>
+    <w:p/>
+    <w:p>
+      <w:r>
+        <w:t xml:space="preserve">            }</w:t>
+      </w:r>
+    </w:p>
+    <w:p>
+      <w:r>
+        <w:t xml:space="preserve">            else if (shape.Type == MsoShapeType.msoTable)</w:t>
+      </w:r>
+    </w:p>
+    <w:p>
+      <w:r>
+        <w:t xml:space="preserve">            {</w:t>
+      </w:r>
+    </w:p>
+    <w:p>
+      <w:r>
+        <w:lastRenderedPageBreak/>
+        <w:t xml:space="preserve">                </w:t>
+      </w:r>
+    </w:p>
+    <w:p>
+      <w:r>
+        <w:t xml:space="preserve">            }</w:t>
+      </w:r>
+    </w:p>
+    <w:p>
+      <w:r>
+        <w:t xml:space="preserve">            else if (shape.Type == MsoShapeType.msoPlaceholder)</w:t>
+      </w:r>
+    </w:p>
+    <w:p>
+      <w:r>
+        <w:t xml:space="preserve">            {</w:t>
+      </w:r>
+    </w:p>
+    <w:p>
+      <w:r>
+        <w:t xml:space="preserve">             }</w:t>
+      </w:r>
+    </w:p>
+    <w:p>
+      <w:r>
+        <w:t xml:space="preserve">            if (shape.HasTextFrame == MsoTriState.msoTrue)</w:t>
+      </w:r>
+    </w:p>
+    <w:p>
+      <w:r>
+        <w:t xml:space="preserve">            {</w:t>
+      </w:r>
+    </w:p>
+    <w:p>
+      <w:r>
+        <w:t xml:space="preserve">            }</w:t>
+      </w:r>
+    </w:p>
+    <w:p>
+      <w:r>
+        <w:t xml:space="preserve">        }</w:t>
+      </w:r>
+    </w:p>
+    <w:p>
+      <w:r>
+        <w:t>Ok now you can check the type of shape now what right now I don’t know how to extract shape directly so you have to hit and trial for every shape.</w:t>
+      </w:r>
+    </w:p>
+    <w:p>
+      <w:r>
+        <w:t xml:space="preserve">Like : </w:t>
+      </w:r>
+    </w:p>
+    <w:p>
+      <w:r>
+        <w:t xml:space="preserve">     private void GetDataFromPlaceHolder(PPT.Shape shape)</w:t>
+      </w:r>
+    </w:p>
+    <w:p>
+      <w:r>
+        <w:t xml:space="preserve">        {</w:t>
+      </w:r>
+    </w:p>
+    <w:p>
+      <w:r>
+        <w:t xml:space="preserve">            try</w:t>
+      </w:r>
+    </w:p>
+    <w:p>
+      <w:r>
+        <w:t xml:space="preserve">            {</w:t>
+      </w:r>
+    </w:p>
+    <w:p>
+      <w:r>
+        <w:t xml:space="preserve">                GetDataFromSmartArt(shape);</w:t>
+      </w:r>
+    </w:p>
+    <w:p>
+      <w:r>
+        <w:t xml:space="preserve">            }</w:t>
+      </w:r>
+    </w:p>
+    <w:p>
+      <w:r>
+        <w:t xml:space="preserve">            catch</w:t>
+      </w:r>
+    </w:p>
+    <w:p>
+      <w:r>
+        <w:t xml:space="preserve">            {</w:t>
+      </w:r>
+    </w:p>
+    <w:p>
+      <w:r>
+        <w:t xml:space="preserve">                try</w:t>
+      </w:r>
+    </w:p>
+    <w:p>
+      <w:r>
+        <w:t xml:space="preserve">                {</w:t>
+      </w:r>
+    </w:p>
+    <w:p>
+      <w:r>
+        <w:t xml:space="preserve">                    GetDataFromTable(shape);</w:t>
+      </w:r>
+    </w:p>
+    <w:p>
+      <w:r>
+        <w:t xml:space="preserve">                }</w:t>
+      </w:r>
+    </w:p>
+    <w:p>
+      <w:r>
+        <w:t xml:space="preserve">                catch</w:t>
+      </w:r>
+    </w:p>
+    <w:p>
+      <w:r>
+        <w:t xml:space="preserve">                {</w:t>
+      </w:r>
+    </w:p>
+    <w:p>
+      <w:r>
+        <w:t xml:space="preserve">                    try</w:t>
+      </w:r>
+    </w:p>
+    <w:p>
+      <w:r>
+        <w:t xml:space="preserve">                    {</w:t>
+      </w:r>
+    </w:p>
+    <w:p>
+      <w:r>
+        <w:t xml:space="preserve">                        GetDataFromGroupItem(shape);</w:t>
+      </w:r>
+    </w:p>
+    <w:p>
+      <w:r>
+        <w:lastRenderedPageBreak/>
+        <w:t xml:space="preserve">                    }</w:t>
+      </w:r>
+    </w:p>
+    <w:p>
+      <w:r>
+        <w:t xml:space="preserve">                    catch</w:t>
+      </w:r>
+    </w:p>
+    <w:p>
+      <w:r>
+        <w:t xml:space="preserve">                    {</w:t>
+      </w:r>
+    </w:p>
+    <w:p/>
+    <w:p>
+      <w:r>
+        <w:t xml:space="preserve">                    }</w:t>
+      </w:r>
+    </w:p>
+    <w:p>
+      <w:r>
+        <w:t xml:space="preserve">                }</w:t>
+      </w:r>
+    </w:p>
+    <w:p>
+      <w:r>
+        <w:t xml:space="preserve">            }</w:t>
+      </w:r>
+    </w:p>
+    <w:p>
+      <w:r>
+        <w:t xml:space="preserve">        }</w:t>
+      </w:r>
+    </w:p>
+    <w:p/>
+    <w:p/>
+    <w:p>
+      <w:r>
+        <w:t xml:space="preserve">Now if you want to check what the shape object contained </w:t>
+      </w:r>
+      <w:r>
+        <w:t xml:space="preserve">you can use “Has” property. </w:t>
+      </w:r>
+    </w:p>
+    <w:p>
+      <w:r>
+        <w:t xml:space="preserve">Like if you want to check </w:t>
+      </w:r>
+      <w:r>
+        <w:t>TextFrame</w:t>
+      </w:r>
+      <w:r>
+        <w:t xml:space="preserve"> in a shape you can check like this:</w:t>
+      </w:r>
+    </w:p>
+    <w:p>
+      <w:r>
+        <w:t xml:space="preserve">    if (shape.HasTextFrame == MsoTriState.msoTrue)</w:t>
+      </w:r>
+    </w:p>
+    <w:p>
+      <w:r>
+        <w:t xml:space="preserve">            {</w:t>
+      </w:r>
+    </w:p>
+    <w:p>
+      <w:r>
+        <w:t xml:space="preserve">                extractInfo(shape);</w:t>
+      </w:r>
+    </w:p>
+    <w:p>
+      <w:r>
+        <w:t xml:space="preserve">            }</w:t>
+      </w:r>
+    </w:p>
+    <w:p/>
+    <w:p>
+      <w:r>
+        <w:t>Let’s</w:t>
+      </w:r>
+      <w:r>
+        <w:t xml:space="preserve"> see a live example </w:t>
+      </w:r>
+    </w:p>
+    <w:p>
+      <w:r>
+        <w:t>In this example we will show the total number of different shape in a PowerPoint file.</w:t>
+      </w:r>
+    </w:p>
+    <w:p>
       <w:bookmarkStart w:id="0" w:name="_GoBack"/>
       <w:bookmarkEnd w:id="0"/>
-      <w:r>
-        <w:t xml:space="preserve"> from group object </w:t>
-      </w:r>
-    </w:p>
-    <w:p/>
+    </w:p>
     <w:p/>
     <w:p/>
     <w:p>
@@ -1248,6 +1711,95 @@
     </w:lvl>
   </w:abstractNum>
   <w:abstractNum w:abstractNumId="1">
+    <w:nsid w:val="21A74668"/>
+    <w:multiLevelType w:val="hybridMultilevel"/>
+    <w:tmpl w:val="1736F2F4"/>
+    <w:lvl w:ilvl="0" w:tplc="EEE8F1F0">
+      <w:start w:val="1"/>
+      <w:numFmt w:val="decimal"/>
+      <w:lvlText w:val="%1."/>
+      <w:lvlJc w:val="left"/>
+      <w:pPr>
+        <w:ind w:left="1080" w:hanging="360"/>
+      </w:pPr>
+      <w:rPr>
+        <w:rFonts w:hint="default"/>
+      </w:rPr>
+    </w:lvl>
+    <w:lvl w:ilvl="1" w:tplc="04090019" w:tentative="1">
+      <w:start w:val="1"/>
+      <w:numFmt w:val="lowerLetter"/>
+      <w:lvlText w:val="%2."/>
+      <w:lvlJc w:val="left"/>
+      <w:pPr>
+        <w:ind w:left="1800" w:hanging="360"/>
+      </w:pPr>
+    </w:lvl>
+    <w:lvl w:ilvl="2" w:tplc="0409001B" w:tentative="1">
+      <w:start w:val="1"/>
+      <w:numFmt w:val="lowerRoman"/>
+      <w:lvlText w:val="%3."/>
+      <w:lvlJc w:val="right"/>
+      <w:pPr>
+        <w:ind w:left="2520" w:hanging="180"/>
+      </w:pPr>
+    </w:lvl>
+    <w:lvl w:ilvl="3" w:tplc="0409000F" w:tentative="1">
+      <w:start w:val="1"/>
+      <w:numFmt w:val="decimal"/>
+      <w:lvlText w:val="%4."/>
+      <w:lvlJc w:val="left"/>
+      <w:pPr>
+        <w:ind w:left="3240" w:hanging="360"/>
+      </w:pPr>
+    </w:lvl>
+    <w:lvl w:ilvl="4" w:tplc="04090019" w:tentative="1">
+      <w:start w:val="1"/>
+      <w:numFmt w:val="lowerLetter"/>
+      <w:lvlText w:val="%5."/>
+      <w:lvlJc w:val="left"/>
+      <w:pPr>
+        <w:ind w:left="3960" w:hanging="360"/>
+      </w:pPr>
+    </w:lvl>
+    <w:lvl w:ilvl="5" w:tplc="0409001B" w:tentative="1">
+      <w:start w:val="1"/>
+      <w:numFmt w:val="lowerRoman"/>
+      <w:lvlText w:val="%6."/>
+      <w:lvlJc w:val="right"/>
+      <w:pPr>
+        <w:ind w:left="4680" w:hanging="180"/>
+      </w:pPr>
+    </w:lvl>
+    <w:lvl w:ilvl="6" w:tplc="0409000F" w:tentative="1">
+      <w:start w:val="1"/>
+      <w:numFmt w:val="decimal"/>
+      <w:lvlText w:val="%7."/>
+      <w:lvlJc w:val="left"/>
+      <w:pPr>
+        <w:ind w:left="5400" w:hanging="360"/>
+      </w:pPr>
+    </w:lvl>
+    <w:lvl w:ilvl="7" w:tplc="04090019" w:tentative="1">
+      <w:start w:val="1"/>
+      <w:numFmt w:val="lowerLetter"/>
+      <w:lvlText w:val="%8."/>
+      <w:lvlJc w:val="left"/>
+      <w:pPr>
+        <w:ind w:left="6120" w:hanging="360"/>
+      </w:pPr>
+    </w:lvl>
+    <w:lvl w:ilvl="8" w:tplc="0409001B" w:tentative="1">
+      <w:start w:val="1"/>
+      <w:numFmt w:val="lowerRoman"/>
+      <w:lvlText w:val="%9."/>
+      <w:lvlJc w:val="right"/>
+      <w:pPr>
+        <w:ind w:left="6840" w:hanging="180"/>
+      </w:pPr>
+    </w:lvl>
+  </w:abstractNum>
+  <w:abstractNum w:abstractNumId="2">
     <w:nsid w:val="243840F4"/>
     <w:multiLevelType w:val="hybridMultilevel"/>
     <w:tmpl w:val="327E6BFE"/>
@@ -1336,7 +1888,7 @@
       </w:pPr>
     </w:lvl>
   </w:abstractNum>
-  <w:abstractNum w:abstractNumId="2">
+  <w:abstractNum w:abstractNumId="3">
     <w:nsid w:val="2C840E97"/>
     <w:multiLevelType w:val="hybridMultilevel"/>
     <w:tmpl w:val="566A811E"/>
@@ -1425,7 +1977,96 @@
       </w:pPr>
     </w:lvl>
   </w:abstractNum>
-  <w:abstractNum w:abstractNumId="3">
+  <w:abstractNum w:abstractNumId="4">
+    <w:nsid w:val="447C7EBC"/>
+    <w:multiLevelType w:val="hybridMultilevel"/>
+    <w:tmpl w:val="C0007628"/>
+    <w:lvl w:ilvl="0" w:tplc="0409000F">
+      <w:start w:val="1"/>
+      <w:numFmt w:val="decimal"/>
+      <w:lvlText w:val="%1."/>
+      <w:lvlJc w:val="left"/>
+      <w:pPr>
+        <w:ind w:left="720" w:hanging="360"/>
+      </w:pPr>
+      <w:rPr>
+        <w:rFonts w:hint="default"/>
+      </w:rPr>
+    </w:lvl>
+    <w:lvl w:ilvl="1" w:tplc="04090019" w:tentative="1">
+      <w:start w:val="1"/>
+      <w:numFmt w:val="lowerLetter"/>
+      <w:lvlText w:val="%2."/>
+      <w:lvlJc w:val="left"/>
+      <w:pPr>
+        <w:ind w:left="1440" w:hanging="360"/>
+      </w:pPr>
+    </w:lvl>
+    <w:lvl w:ilvl="2" w:tplc="0409001B" w:tentative="1">
+      <w:start w:val="1"/>
+      <w:numFmt w:val="lowerRoman"/>
+      <w:lvlText w:val="%3."/>
+      <w:lvlJc w:val="right"/>
+      <w:pPr>
+        <w:ind w:left="2160" w:hanging="180"/>
+      </w:pPr>
+    </w:lvl>
+    <w:lvl w:ilvl="3" w:tplc="0409000F" w:tentative="1">
+      <w:start w:val="1"/>
+      <w:numFmt w:val="decimal"/>
+      <w:lvlText w:val="%4."/>
+      <w:lvlJc w:val="left"/>
+      <w:pPr>
+        <w:ind w:left="2880" w:hanging="360"/>
+      </w:pPr>
+    </w:lvl>
+    <w:lvl w:ilvl="4" w:tplc="04090019" w:tentative="1">
+      <w:start w:val="1"/>
+      <w:numFmt w:val="lowerLetter"/>
+      <w:lvlText w:val="%5."/>
+      <w:lvlJc w:val="left"/>
+      <w:pPr>
+        <w:ind w:left="3600" w:hanging="360"/>
+      </w:pPr>
+    </w:lvl>
+    <w:lvl w:ilvl="5" w:tplc="0409001B" w:tentative="1">
+      <w:start w:val="1"/>
+      <w:numFmt w:val="lowerRoman"/>
+      <w:lvlText w:val="%6."/>
+      <w:lvlJc w:val="right"/>
+      <w:pPr>
+        <w:ind w:left="4320" w:hanging="180"/>
+      </w:pPr>
+    </w:lvl>
+    <w:lvl w:ilvl="6" w:tplc="0409000F" w:tentative="1">
+      <w:start w:val="1"/>
+      <w:numFmt w:val="decimal"/>
+      <w:lvlText w:val="%7."/>
+      <w:lvlJc w:val="left"/>
+      <w:pPr>
+        <w:ind w:left="5040" w:hanging="360"/>
+      </w:pPr>
+    </w:lvl>
+    <w:lvl w:ilvl="7" w:tplc="04090019" w:tentative="1">
+      <w:start w:val="1"/>
+      <w:numFmt w:val="lowerLetter"/>
+      <w:lvlText w:val="%8."/>
+      <w:lvlJc w:val="left"/>
+      <w:pPr>
+        <w:ind w:left="5760" w:hanging="360"/>
+      </w:pPr>
+    </w:lvl>
+    <w:lvl w:ilvl="8" w:tplc="0409001B" w:tentative="1">
+      <w:start w:val="1"/>
+      <w:numFmt w:val="lowerRoman"/>
+      <w:lvlText w:val="%9."/>
+      <w:lvlJc w:val="right"/>
+      <w:pPr>
+        <w:ind w:left="6480" w:hanging="180"/>
+      </w:pPr>
+    </w:lvl>
+  </w:abstractNum>
+  <w:abstractNum w:abstractNumId="5">
     <w:nsid w:val="5F214C0B"/>
     <w:multiLevelType w:val="hybridMultilevel"/>
     <w:tmpl w:val="F670EBF4"/>
@@ -1538,7 +2179,7 @@
       </w:rPr>
     </w:lvl>
   </w:abstractNum>
-  <w:abstractNum w:abstractNumId="4">
+  <w:abstractNum w:abstractNumId="6">
     <w:nsid w:val="6CA12E82"/>
     <w:multiLevelType w:val="hybridMultilevel"/>
     <w:tmpl w:val="77D6DD54"/>
@@ -1628,19 +2269,25 @@
     </w:lvl>
   </w:abstractNum>
   <w:num w:numId="1">
-    <w:abstractNumId w:val="3"/>
+    <w:abstractNumId w:val="5"/>
   </w:num>
   <w:num w:numId="2">
     <w:abstractNumId w:val="0"/>
   </w:num>
   <w:num w:numId="3">
-    <w:abstractNumId w:val="1"/>
+    <w:abstractNumId w:val="2"/>
   </w:num>
   <w:num w:numId="4">
+    <w:abstractNumId w:val="6"/>
+  </w:num>
+  <w:num w:numId="5">
+    <w:abstractNumId w:val="3"/>
+  </w:num>
+  <w:num w:numId="6">
     <w:abstractNumId w:val="4"/>
   </w:num>
-  <w:num w:numId="5">
-    <w:abstractNumId w:val="2"/>
+  <w:num w:numId="7">
+    <w:abstractNumId w:val="1"/>
   </w:num>
 </w:numbering>
 </file>
@@ -2039,6 +2686,27 @@
     <w:name w:val="Normal"/>
     <w:qFormat/>
   </w:style>
+  <w:style w:type="paragraph" w:styleId="Heading1">
+    <w:name w:val="heading 1"/>
+    <w:basedOn w:val="Normal"/>
+    <w:next w:val="Normal"/>
+    <w:link w:val="Heading1Char"/>
+    <w:uiPriority w:val="9"/>
+    <w:qFormat/>
+    <w:rsid w:val="00E14AD7"/>
+    <w:pPr>
+      <w:keepNext/>
+      <w:keepLines/>
+      <w:spacing w:before="240" w:after="0"/>
+      <w:outlineLvl w:val="0"/>
+    </w:pPr>
+    <w:rPr>
+      <w:rFonts w:asciiTheme="majorHAnsi" w:eastAsiaTheme="majorEastAsia" w:hAnsiTheme="majorHAnsi" w:cstheme="majorBidi"/>
+      <w:color w:val="2E74B5" w:themeColor="accent1" w:themeShade="BF"/>
+      <w:sz w:val="32"/>
+      <w:szCs w:val="32"/>
+    </w:rPr>
+  </w:style>
   <w:style w:type="character" w:default="1" w:styleId="DefaultParagraphFont">
     <w:name w:val="Default Paragraph Font"/>
     <w:uiPriority w:val="1"/>
@@ -2120,6 +2788,19 @@
     <w:rPr>
       <w:color w:val="0563C1" w:themeColor="hyperlink"/>
       <w:u w:val="single"/>
+    </w:rPr>
+  </w:style>
+  <w:style w:type="character" w:customStyle="1" w:styleId="Heading1Char">
+    <w:name w:val="Heading 1 Char"/>
+    <w:basedOn w:val="DefaultParagraphFont"/>
+    <w:link w:val="Heading1"/>
+    <w:uiPriority w:val="9"/>
+    <w:rsid w:val="00E14AD7"/>
+    <w:rPr>
+      <w:rFonts w:asciiTheme="majorHAnsi" w:eastAsiaTheme="majorEastAsia" w:hAnsiTheme="majorHAnsi" w:cstheme="majorBidi"/>
+      <w:color w:val="2E74B5" w:themeColor="accent1" w:themeShade="BF"/>
+      <w:sz w:val="32"/>
+      <w:szCs w:val="32"/>
     </w:rPr>
   </w:style>
 </w:styles>
@@ -2391,7 +3072,7 @@
 </file>
 
 <file path=customXml/itemProps1.xml><?xml version="1.0" encoding="utf-8"?>
-<ds:datastoreItem xmlns:ds="http://schemas.openxmlformats.org/officeDocument/2006/customXml" ds:itemID="{1F0C58FF-8AC4-4E65-9709-F0D284632481}">
+<ds:datastoreItem xmlns:ds="http://schemas.openxmlformats.org/officeDocument/2006/customXml" ds:itemID="{E0165B74-D8CB-4B3A-9999-C70554CDE0F7}">
   <ds:schemaRefs>
     <ds:schemaRef ds:uri="http://schemas.openxmlformats.org/officeDocument/2006/bibliography"/>
   </ds:schemaRefs>

</xml_diff>

<commit_message>
update power point plugin project and doc page 11 example added
</commit_message>
<xml_diff>
--- a/MS Office Power Point/index .docx
+++ b/MS Office Power Point/index .docx
@@ -230,7 +230,15 @@
     </w:p>
     <w:p>
       <w:r>
-        <w:t xml:space="preserve">After adding this, visual studio open a &lt;ribbon name&gt;.cs file and when you read the comment you will get to know what to do next. </w:t>
+        <w:t>After adding this, visual studio open a &lt;ribbon name&gt;.</w:t>
+      </w:r>
+      <w:proofErr w:type="spellStart"/>
+      <w:r>
+        <w:t>cs</w:t>
+      </w:r>
+      <w:proofErr w:type="spellEnd"/>
+      <w:r>
+        <w:t xml:space="preserve"> file and when you read the comment you will get to know what to do next. </w:t>
       </w:r>
     </w:p>
     <w:p>
@@ -246,13 +254,61 @@
     <w:p/>
     <w:p>
       <w:r>
-        <w:t>// 1: Copy the following code block into the ThisAddin, ThisWorkbook, or ThisDocument class.</w:t>
+        <w:t xml:space="preserve">// 1: Copy the following code block into the </w:t>
+      </w:r>
+      <w:proofErr w:type="spellStart"/>
+      <w:r>
+        <w:t>ThisAddin</w:t>
+      </w:r>
+      <w:proofErr w:type="spellEnd"/>
+      <w:r>
+        <w:t xml:space="preserve">, </w:t>
+      </w:r>
+      <w:proofErr w:type="spellStart"/>
+      <w:r>
+        <w:t>ThisWorkbook</w:t>
+      </w:r>
+      <w:proofErr w:type="spellEnd"/>
+      <w:r>
+        <w:t xml:space="preserve">, or </w:t>
+      </w:r>
+      <w:proofErr w:type="spellStart"/>
+      <w:r>
+        <w:t>ThisDocument</w:t>
+      </w:r>
+      <w:proofErr w:type="spellEnd"/>
+      <w:r>
+        <w:t xml:space="preserve"> class.</w:t>
       </w:r>
     </w:p>
     <w:p/>
     <w:p>
       <w:r>
-        <w:t>//  protected override Microsoft.Office.Core.IRibbonExtensibility CreateRibbonExtensibilityObject()</w:t>
+        <w:t>/</w:t>
+      </w:r>
+      <w:proofErr w:type="gramStart"/>
+      <w:r>
+        <w:t>/  protected</w:t>
+      </w:r>
+      <w:proofErr w:type="gramEnd"/>
+      <w:r>
+        <w:t xml:space="preserve"> override </w:t>
+      </w:r>
+      <w:proofErr w:type="spellStart"/>
+      <w:r>
+        <w:t>Microsoft.Office.Core.IRibbonExtensibility</w:t>
+      </w:r>
+      <w:proofErr w:type="spellEnd"/>
+      <w:r>
+        <w:t xml:space="preserve"> </w:t>
+      </w:r>
+      <w:proofErr w:type="spellStart"/>
+      <w:r>
+        <w:t>CreateRibbonExtensibilityObject</w:t>
+      </w:r>
+      <w:proofErr w:type="spellEnd"/>
+      <w:r>
+        <w:t>()</w:t>
       </w:r>
     </w:p>
     <w:p>
@@ -262,7 +318,15 @@
     </w:p>
     <w:p>
       <w:r>
-        <w:t>//      return new Ribbon1();</w:t>
+        <w:t xml:space="preserve">//      return new </w:t>
+      </w:r>
+      <w:proofErr w:type="gramStart"/>
+      <w:r>
+        <w:t>Ribbon1(</w:t>
+      </w:r>
+      <w:proofErr w:type="gramEnd"/>
+      <w:r>
+        <w:t>);</w:t>
       </w:r>
     </w:p>
     <w:p>
@@ -288,7 +352,15 @@
     </w:p>
     <w:p>
       <w:r>
-        <w:t>//    Ribbon extensibility (RibbonX) programming model.</w:t>
+        <w:t>//    Ribbon extensibility (</w:t>
+      </w:r>
+      <w:proofErr w:type="spellStart"/>
+      <w:r>
+        <w:t>RibbonX</w:t>
+      </w:r>
+      <w:proofErr w:type="spellEnd"/>
+      <w:r>
+        <w:t>) programming model.</w:t>
       </w:r>
     </w:p>
     <w:p/>
@@ -300,7 +372,15 @@
     <w:p/>
     <w:p>
       <w:r>
-        <w:t>// For more information, see the Ribbon XML documentation in the Visual Studio Tools for Office Help.</w:t>
+        <w:t xml:space="preserve">// </w:t>
+      </w:r>
+      <w:proofErr w:type="gramStart"/>
+      <w:r>
+        <w:t>For</w:t>
+      </w:r>
+      <w:proofErr w:type="gramEnd"/>
+      <w:r>
+        <w:t xml:space="preserve"> more information, see the Ribbon XML documentation in the Visual Studio Tools for Office Help.</w:t>
       </w:r>
     </w:p>
     <w:p/>
@@ -314,7 +394,15 @@
       </w:pPr>
       <w:r>
         <w:lastRenderedPageBreak/>
-        <w:t xml:space="preserve">So first you have to copy the code from first comment and paste it into ThisAddin class </w:t>
+        <w:t xml:space="preserve">So first you have to copy the code from first comment and paste it into </w:t>
+      </w:r>
+      <w:proofErr w:type="spellStart"/>
+      <w:r>
+        <w:t>ThisAddin</w:t>
+      </w:r>
+      <w:proofErr w:type="spellEnd"/>
+      <w:r>
+        <w:t xml:space="preserve"> class </w:t>
       </w:r>
     </w:p>
     <w:p>
@@ -347,8 +435,13 @@
       <w:pPr>
         <w:ind w:left="720"/>
       </w:pPr>
-      <w:r>
-        <w:t>&lt;?xml version="1.0" encoding="UTF-8"?&gt;</w:t>
+      <w:proofErr w:type="gramStart"/>
+      <w:r>
+        <w:t>&lt;?xml</w:t>
+      </w:r>
+      <w:proofErr w:type="gramEnd"/>
+      <w:r>
+        <w:t xml:space="preserve"> version="1.0" encoding="UTF-8"?&gt;</w:t>
       </w:r>
     </w:p>
     <w:p>
@@ -356,7 +449,47 @@
         <w:ind w:left="720"/>
       </w:pPr>
       <w:r>
-        <w:t>&lt;customUI xmlns="http://schemas.microsoft.com/office/2009/07/customui" onLoad="Ribbon_Load"&gt;</w:t>
+        <w:t>&lt;</w:t>
+      </w:r>
+      <w:proofErr w:type="spellStart"/>
+      <w:r>
+        <w:t>customUI</w:t>
+      </w:r>
+      <w:proofErr w:type="spellEnd"/>
+      <w:r>
+        <w:t xml:space="preserve"> </w:t>
+      </w:r>
+      <w:proofErr w:type="spellStart"/>
+      <w:r>
+        <w:t>xmlns</w:t>
+      </w:r>
+      <w:proofErr w:type="spellEnd"/>
+      <w:r>
+        <w:t>="http://schemas.microsoft.com/office/2009/07/</w:t>
+      </w:r>
+      <w:proofErr w:type="spellStart"/>
+      <w:r>
+        <w:t>customui</w:t>
+      </w:r>
+      <w:proofErr w:type="spellEnd"/>
+      <w:r>
+        <w:t xml:space="preserve">" </w:t>
+      </w:r>
+      <w:proofErr w:type="spellStart"/>
+      <w:r>
+        <w:t>onLoad</w:t>
+      </w:r>
+      <w:proofErr w:type="spellEnd"/>
+      <w:r>
+        <w:t>="</w:t>
+      </w:r>
+      <w:proofErr w:type="spellStart"/>
+      <w:r>
+        <w:t>Ribbon_Load</w:t>
+      </w:r>
+      <w:proofErr w:type="spellEnd"/>
+      <w:r>
+        <w:t>"&gt;</w:t>
       </w:r>
     </w:p>
     <w:p>
@@ -364,7 +497,15 @@
         <w:ind w:left="720"/>
       </w:pPr>
       <w:r>
-        <w:t xml:space="preserve">  &lt;ribbon&gt;</w:t>
+        <w:t xml:space="preserve">  &lt;</w:t>
+      </w:r>
+      <w:proofErr w:type="gramStart"/>
+      <w:r>
+        <w:t>ribbon</w:t>
+      </w:r>
+      <w:proofErr w:type="gramEnd"/>
+      <w:r>
+        <w:t>&gt;</w:t>
       </w:r>
     </w:p>
     <w:p>
@@ -372,7 +513,15 @@
         <w:ind w:left="720"/>
       </w:pPr>
       <w:r>
-        <w:t xml:space="preserve">    &lt;tabs&gt;</w:t>
+        <w:t xml:space="preserve">    &lt;</w:t>
+      </w:r>
+      <w:proofErr w:type="gramStart"/>
+      <w:r>
+        <w:t>tabs</w:t>
+      </w:r>
+      <w:proofErr w:type="gramEnd"/>
+      <w:r>
+        <w:t>&gt;</w:t>
       </w:r>
     </w:p>
     <w:p>
@@ -380,7 +529,23 @@
         <w:ind w:left="720"/>
       </w:pPr>
       <w:r>
-        <w:t xml:space="preserve">      &lt;tab idMso="TabAddIns"&gt;</w:t>
+        <w:t xml:space="preserve">      &lt;tab </w:t>
+      </w:r>
+      <w:proofErr w:type="spellStart"/>
+      <w:r>
+        <w:t>idMso</w:t>
+      </w:r>
+      <w:proofErr w:type="spellEnd"/>
+      <w:r>
+        <w:t>="</w:t>
+      </w:r>
+      <w:proofErr w:type="spellStart"/>
+      <w:r>
+        <w:t>TabAddIns</w:t>
+      </w:r>
+      <w:proofErr w:type="spellEnd"/>
+      <w:r>
+        <w:t>"&gt;</w:t>
       </w:r>
     </w:p>
     <w:p>
@@ -388,7 +553,23 @@
         <w:ind w:left="720"/>
       </w:pPr>
       <w:r>
-        <w:t xml:space="preserve">        &lt;group id="Mygroup" label="TestAdd-in" &gt;</w:t>
+        <w:t xml:space="preserve">        &lt;group id="</w:t>
+      </w:r>
+      <w:proofErr w:type="spellStart"/>
+      <w:r>
+        <w:t>Mygroup</w:t>
+      </w:r>
+      <w:proofErr w:type="spellEnd"/>
+      <w:r>
+        <w:t>" label="</w:t>
+      </w:r>
+      <w:proofErr w:type="spellStart"/>
+      <w:r>
+        <w:t>TestAdd</w:t>
+      </w:r>
+      <w:proofErr w:type="spellEnd"/>
+      <w:r>
+        <w:t>-in" &gt;</w:t>
       </w:r>
     </w:p>
     <w:p>
@@ -396,7 +577,15 @@
         <w:ind w:left="720"/>
       </w:pPr>
       <w:r>
-        <w:t xml:space="preserve">          &lt;button id="AddAnimationButton"</w:t>
+        <w:t xml:space="preserve">          &lt;button id="</w:t>
+      </w:r>
+      <w:proofErr w:type="spellStart"/>
+      <w:r>
+        <w:t>AddAnimationButton</w:t>
+      </w:r>
+      <w:proofErr w:type="spellEnd"/>
+      <w:r>
+        <w:t>"</w:t>
       </w:r>
     </w:p>
     <w:p>
@@ -404,7 +593,15 @@
         <w:ind w:left="720"/>
       </w:pPr>
       <w:r>
-        <w:t xml:space="preserve">           label="Check"</w:t>
+        <w:t xml:space="preserve">           </w:t>
+      </w:r>
+      <w:proofErr w:type="gramStart"/>
+      <w:r>
+        <w:t>label</w:t>
+      </w:r>
+      <w:proofErr w:type="gramEnd"/>
+      <w:r>
+        <w:t>="Check"</w:t>
       </w:r>
     </w:p>
     <w:p>
@@ -412,7 +609,15 @@
         <w:ind w:left="720"/>
       </w:pPr>
       <w:r>
-        <w:t xml:space="preserve">           size="large"</w:t>
+        <w:t xml:space="preserve">           </w:t>
+      </w:r>
+      <w:proofErr w:type="gramStart"/>
+      <w:r>
+        <w:t>size</w:t>
+      </w:r>
+      <w:proofErr w:type="gramEnd"/>
+      <w:r>
+        <w:t>="large"</w:t>
       </w:r>
     </w:p>
     <w:p>
@@ -420,7 +625,25 @@
         <w:ind w:left="720"/>
       </w:pPr>
       <w:r>
-        <w:t xml:space="preserve">           getImage="GetImage"</w:t>
+        <w:t xml:space="preserve">           </w:t>
+      </w:r>
+      <w:proofErr w:type="spellStart"/>
+      <w:proofErr w:type="gramStart"/>
+      <w:r>
+        <w:t>getImage</w:t>
+      </w:r>
+      <w:proofErr w:type="spellEnd"/>
+      <w:proofErr w:type="gramEnd"/>
+      <w:r>
+        <w:t>="</w:t>
+      </w:r>
+      <w:proofErr w:type="spellStart"/>
+      <w:r>
+        <w:t>GetImage</w:t>
+      </w:r>
+      <w:proofErr w:type="spellEnd"/>
+      <w:r>
+        <w:t>"</w:t>
       </w:r>
     </w:p>
     <w:p>
@@ -428,7 +651,17 @@
         <w:ind w:left="720"/>
       </w:pPr>
       <w:r>
-        <w:t xml:space="preserve">           supertip="Check"</w:t>
+        <w:t xml:space="preserve">           </w:t>
+      </w:r>
+      <w:proofErr w:type="spellStart"/>
+      <w:proofErr w:type="gramStart"/>
+      <w:r>
+        <w:t>supertip</w:t>
+      </w:r>
+      <w:proofErr w:type="spellEnd"/>
+      <w:proofErr w:type="gramEnd"/>
+      <w:r>
+        <w:t>="Check"</w:t>
       </w:r>
     </w:p>
     <w:p>
@@ -436,7 +669,15 @@
         <w:ind w:left="720"/>
       </w:pPr>
       <w:r>
-        <w:t xml:space="preserve">           enabled="true"</w:t>
+        <w:t xml:space="preserve">           </w:t>
+      </w:r>
+      <w:proofErr w:type="gramStart"/>
+      <w:r>
+        <w:t>enabled</w:t>
+      </w:r>
+      <w:proofErr w:type="gramEnd"/>
+      <w:r>
+        <w:t>="true"</w:t>
       </w:r>
     </w:p>
     <w:p>
@@ -444,7 +685,25 @@
         <w:ind w:left="720"/>
       </w:pPr>
       <w:r>
-        <w:t xml:space="preserve">           onAction="AddAnimationButtonClick"/&gt;</w:t>
+        <w:t xml:space="preserve">           </w:t>
+      </w:r>
+      <w:proofErr w:type="spellStart"/>
+      <w:proofErr w:type="gramStart"/>
+      <w:r>
+        <w:t>onAction</w:t>
+      </w:r>
+      <w:proofErr w:type="spellEnd"/>
+      <w:proofErr w:type="gramEnd"/>
+      <w:r>
+        <w:t>="</w:t>
+      </w:r>
+      <w:proofErr w:type="spellStart"/>
+      <w:r>
+        <w:t>AddAnimationButtonClick</w:t>
+      </w:r>
+      <w:proofErr w:type="spellEnd"/>
+      <w:r>
+        <w:t>"/&gt;</w:t>
       </w:r>
     </w:p>
     <w:p>
@@ -484,7 +743,15 @@
         <w:ind w:left="720"/>
       </w:pPr>
       <w:r>
-        <w:t>&lt;/customUI&gt;</w:t>
+        <w:t>&lt;/</w:t>
+      </w:r>
+      <w:proofErr w:type="spellStart"/>
+      <w:r>
+        <w:t>customUI</w:t>
+      </w:r>
+      <w:proofErr w:type="spellEnd"/>
+      <w:r>
+        <w:t>&gt;</w:t>
       </w:r>
     </w:p>
     <w:p>
@@ -511,7 +778,23 @@
         <w:ind w:left="720"/>
       </w:pPr>
       <w:r>
-        <w:t>Here you can see getImage tag calling a function "GetImage" to get the icon image, so how it’s working …</w:t>
+        <w:t xml:space="preserve">Here you can see </w:t>
+      </w:r>
+      <w:proofErr w:type="spellStart"/>
+      <w:r>
+        <w:t>getImage</w:t>
+      </w:r>
+      <w:proofErr w:type="spellEnd"/>
+      <w:r>
+        <w:t xml:space="preserve"> tag calling a function "</w:t>
+      </w:r>
+      <w:proofErr w:type="spellStart"/>
+      <w:r>
+        <w:t>GetImage</w:t>
+      </w:r>
+      <w:proofErr w:type="spellEnd"/>
+      <w:r>
+        <w:t>" to get the icon image, so how it’s working …</w:t>
       </w:r>
     </w:p>
     <w:p>
@@ -559,9 +842,11 @@
         <w:lastRenderedPageBreak/>
         <w:t xml:space="preserve">Now you can see </w:t>
       </w:r>
+      <w:proofErr w:type="spellStart"/>
       <w:r>
         <w:t>Resources.resx</w:t>
       </w:r>
+      <w:proofErr w:type="spellEnd"/>
       <w:r>
         <w:t xml:space="preserve"> file</w:t>
       </w:r>
@@ -591,7 +876,15 @@
         <w:ind w:left="720"/>
       </w:pPr>
       <w:r>
-        <w:t xml:space="preserve">Now you have to implement "GetImage" method </w:t>
+        <w:t>Now you have to implement "</w:t>
+      </w:r>
+      <w:proofErr w:type="spellStart"/>
+      <w:r>
+        <w:t>GetImage</w:t>
+      </w:r>
+      <w:proofErr w:type="spellEnd"/>
+      <w:r>
+        <w:t xml:space="preserve">" method </w:t>
       </w:r>
     </w:p>
     <w:p>
@@ -599,7 +892,15 @@
         <w:ind w:left="720"/>
       </w:pPr>
       <w:r>
-        <w:t>This is the function of ribbon so you have to implement this into Ribbon.cs file.</w:t>
+        <w:t xml:space="preserve">This is the function of ribbon so you have to implement this into </w:t>
+      </w:r>
+      <w:proofErr w:type="spellStart"/>
+      <w:r>
+        <w:t>Ribbon.cs</w:t>
+      </w:r>
+      <w:proofErr w:type="spellEnd"/>
+      <w:r>
+        <w:t xml:space="preserve"> file.</w:t>
       </w:r>
     </w:p>
     <w:p>
@@ -610,8 +911,13 @@
         <w:t xml:space="preserve">This function takes one argument which </w:t>
       </w:r>
       <w:r>
-        <w:t>is Microsoft.Office.Core.IRibbonControl</w:t>
-      </w:r>
+        <w:t xml:space="preserve">is </w:t>
+      </w:r>
+      <w:proofErr w:type="spellStart"/>
+      <w:r>
+        <w:t>Microsoft.Office.Core.IRibbonControl</w:t>
+      </w:r>
+      <w:proofErr w:type="spellEnd"/>
       <w:r>
         <w:t xml:space="preserve">  </w:t>
       </w:r>
@@ -637,7 +943,31 @@
         <w:ind w:left="720"/>
       </w:pPr>
       <w:r>
-        <w:t xml:space="preserve">     public Bitmap GetImage(Office.IRibbonControl control)</w:t>
+        <w:t xml:space="preserve">     </w:t>
+      </w:r>
+      <w:proofErr w:type="gramStart"/>
+      <w:r>
+        <w:t>public</w:t>
+      </w:r>
+      <w:proofErr w:type="gramEnd"/>
+      <w:r>
+        <w:t xml:space="preserve"> Bitmap </w:t>
+      </w:r>
+      <w:proofErr w:type="spellStart"/>
+      <w:r>
+        <w:t>GetImage</w:t>
+      </w:r>
+      <w:proofErr w:type="spellEnd"/>
+      <w:r>
+        <w:t>(</w:t>
+      </w:r>
+      <w:proofErr w:type="spellStart"/>
+      <w:r>
+        <w:t>Office.IRibbonControl</w:t>
+      </w:r>
+      <w:proofErr w:type="spellEnd"/>
+      <w:r>
+        <w:t xml:space="preserve"> control)</w:t>
       </w:r>
     </w:p>
     <w:p>
@@ -653,7 +983,23 @@
         <w:ind w:left="720"/>
       </w:pPr>
       <w:r>
-        <w:t xml:space="preserve">      return new Bitmap(PluginPowerPoint.Properties.Resources.icon);</w:t>
+        <w:t xml:space="preserve">      </w:t>
+      </w:r>
+      <w:proofErr w:type="gramStart"/>
+      <w:r>
+        <w:t>return</w:t>
+      </w:r>
+      <w:proofErr w:type="gramEnd"/>
+      <w:r>
+        <w:t xml:space="preserve"> new Bitmap(</w:t>
+      </w:r>
+      <w:proofErr w:type="spellStart"/>
+      <w:r>
+        <w:t>PluginPowerPoint.Properties.Resources.icon</w:t>
+      </w:r>
+      <w:proofErr w:type="spellEnd"/>
+      <w:r>
+        <w:t>);</w:t>
       </w:r>
     </w:p>
     <w:p>
@@ -688,7 +1034,15 @@
         <w:t xml:space="preserve">But it’s not working </w:t>
       </w:r>
       <w:r>
-        <w:t>why????? Hay hay you didn’t implement any action on this button so let’s implement.</w:t>
+        <w:t xml:space="preserve">why????? Hay </w:t>
+      </w:r>
+      <w:proofErr w:type="spellStart"/>
+      <w:r>
+        <w:t>hay</w:t>
+      </w:r>
+      <w:proofErr w:type="spellEnd"/>
+      <w:r>
+        <w:t xml:space="preserve"> you didn’t implement any action on this button so let’s implement.</w:t>
       </w:r>
     </w:p>
     <w:p>
@@ -696,13 +1050,42 @@
         <w:ind w:left="720"/>
       </w:pPr>
       <w:r>
-        <w:t xml:space="preserve">You can see “ </w:t>
-      </w:r>
-      <w:r>
-        <w:t xml:space="preserve"> onAction="AddAnimationButtonClick"/&gt;</w:t>
-      </w:r>
-      <w:r>
-        <w:t xml:space="preserve">  “ line on ribbon.xml file so this is the trigger point and you have to implement this method in your ribbon.cs file.</w:t>
+        <w:t xml:space="preserve">You can see </w:t>
+      </w:r>
+      <w:proofErr w:type="gramStart"/>
+      <w:r>
+        <w:t xml:space="preserve">“ </w:t>
+      </w:r>
+      <w:r>
+        <w:t xml:space="preserve"> </w:t>
+      </w:r>
+      <w:proofErr w:type="spellStart"/>
+      <w:r>
+        <w:t>onAction</w:t>
+      </w:r>
+      <w:proofErr w:type="spellEnd"/>
+      <w:proofErr w:type="gramEnd"/>
+      <w:r>
+        <w:t>="</w:t>
+      </w:r>
+      <w:proofErr w:type="spellStart"/>
+      <w:r>
+        <w:t>AddAnimationButtonClick</w:t>
+      </w:r>
+      <w:proofErr w:type="spellEnd"/>
+      <w:r>
+        <w:t>"/&gt;</w:t>
+      </w:r>
+      <w:r>
+        <w:t xml:space="preserve">  “ line on ribbon.xml file so this is the trigger point and you have to implement this method in your </w:t>
+      </w:r>
+      <w:proofErr w:type="spellStart"/>
+      <w:r>
+        <w:t>ribbon.cs</w:t>
+      </w:r>
+      <w:proofErr w:type="spellEnd"/>
+      <w:r>
+        <w:t xml:space="preserve"> file.</w:t>
       </w:r>
     </w:p>
     <w:p>
@@ -718,7 +1101,23 @@
         <w:ind w:left="720"/>
       </w:pPr>
       <w:r>
-        <w:t xml:space="preserve">Copy and paste this method in your ribbion.cs file. All the function takes IRibbonControl interface object as argument to control things. </w:t>
+        <w:t xml:space="preserve">Copy and paste this method in your </w:t>
+      </w:r>
+      <w:proofErr w:type="spellStart"/>
+      <w:r>
+        <w:t>ribbion.cs</w:t>
+      </w:r>
+      <w:proofErr w:type="spellEnd"/>
+      <w:r>
+        <w:t xml:space="preserve"> file. All the function takes </w:t>
+      </w:r>
+      <w:proofErr w:type="spellStart"/>
+      <w:r>
+        <w:t>IRibbonControl</w:t>
+      </w:r>
+      <w:proofErr w:type="spellEnd"/>
+      <w:r>
+        <w:t xml:space="preserve"> interface object as argument to control things. </w:t>
       </w:r>
     </w:p>
     <w:p>
@@ -726,7 +1125,31 @@
         <w:ind w:left="720"/>
       </w:pPr>
       <w:r>
-        <w:t xml:space="preserve">  public void AddAnimationButtonClick(Office.IRibbonControl control)</w:t>
+        <w:t xml:space="preserve">  </w:t>
+      </w:r>
+      <w:proofErr w:type="gramStart"/>
+      <w:r>
+        <w:t>public</w:t>
+      </w:r>
+      <w:proofErr w:type="gramEnd"/>
+      <w:r>
+        <w:t xml:space="preserve"> void </w:t>
+      </w:r>
+      <w:proofErr w:type="spellStart"/>
+      <w:r>
+        <w:t>AddAnimationButtonClick</w:t>
+      </w:r>
+      <w:proofErr w:type="spellEnd"/>
+      <w:r>
+        <w:t>(</w:t>
+      </w:r>
+      <w:proofErr w:type="spellStart"/>
+      <w:r>
+        <w:t>Office.IRibbonControl</w:t>
+      </w:r>
+      <w:proofErr w:type="spellEnd"/>
+      <w:r>
+        <w:t xml:space="preserve"> control)</w:t>
       </w:r>
     </w:p>
     <w:p>
@@ -749,7 +1172,20 @@
       </w:r>
       <w:r>
         <w:tab/>
-        <w:t xml:space="preserve">  MessageBox.Show("Hello World");</w:t>
+        <w:t xml:space="preserve">  </w:t>
+      </w:r>
+      <w:proofErr w:type="spellStart"/>
+      <w:proofErr w:type="gramStart"/>
+      <w:r>
+        <w:t>MessageBox.Show</w:t>
+      </w:r>
+      <w:proofErr w:type="spellEnd"/>
+      <w:r>
+        <w:t>(</w:t>
+      </w:r>
+      <w:proofErr w:type="gramEnd"/>
+      <w:r>
+        <w:t>"Hello World");</w:t>
       </w:r>
     </w:p>
     <w:p>
@@ -765,7 +1201,15 @@
         <w:ind w:left="720"/>
       </w:pPr>
       <w:r>
-        <w:t xml:space="preserve">Now run the code .. </w:t>
+        <w:t xml:space="preserve">Now run the </w:t>
+      </w:r>
+      <w:proofErr w:type="gramStart"/>
+      <w:r>
+        <w:t>code ..</w:t>
+      </w:r>
+      <w:proofErr w:type="gramEnd"/>
+      <w:r>
+        <w:t xml:space="preserve"> </w:t>
       </w:r>
     </w:p>
     <w:p>
@@ -796,8 +1240,13 @@
       <w:pPr>
         <w:ind w:left="720"/>
       </w:pPr>
-      <w:r>
-        <w:t>Hayyy what happened ….</w:t>
+      <w:proofErr w:type="spellStart"/>
+      <w:r>
+        <w:t>Hayyy</w:t>
+      </w:r>
+      <w:proofErr w:type="spellEnd"/>
+      <w:r>
+        <w:t xml:space="preserve"> what happened ….</w:t>
       </w:r>
     </w:p>
     <w:p>
@@ -862,9 +1311,11 @@
       </w:r>
     </w:p>
     <w:p>
+      <w:proofErr w:type="spellStart"/>
       <w:r>
         <w:t>Microsoft.Office.Interop.PowerPoint.Slides</w:t>
       </w:r>
+      <w:proofErr w:type="spellEnd"/>
       <w:r>
         <w:t xml:space="preserve">   object </w:t>
       </w:r>
@@ -880,11 +1331,18 @@
       </w:r>
     </w:p>
     <w:p>
+      <w:proofErr w:type="spellStart"/>
+      <w:proofErr w:type="gramStart"/>
       <w:r>
         <w:t>Globals.slideQAddIn.Application.ActivePresentation.Slides</w:t>
       </w:r>
-      <w:r>
-        <w:t xml:space="preserve">  (in power point plugin only)</w:t>
+      <w:proofErr w:type="spellEnd"/>
+      <w:r>
+        <w:t xml:space="preserve">  (</w:t>
+      </w:r>
+      <w:proofErr w:type="gramEnd"/>
+      <w:r>
+        <w:t>in power point plugin only)</w:t>
       </w:r>
     </w:p>
     <w:p>
@@ -902,12 +1360,25 @@
     </w:p>
     <w:p>
       <w:r>
-        <w:t>Previously we show “Hello World ” on button click. Can we display number of slide instead of this?</w:t>
-      </w:r>
-    </w:p>
-    <w:p>
-      <w:r>
-        <w:t xml:space="preserve">Yaa why not </w:t>
+        <w:t xml:space="preserve">Previously we show “Hello </w:t>
+      </w:r>
+      <w:proofErr w:type="gramStart"/>
+      <w:r>
+        <w:t>World ”</w:t>
+      </w:r>
+      <w:proofErr w:type="gramEnd"/>
+      <w:r>
+        <w:t xml:space="preserve"> on button click. Can we display number of slide instead of this?</w:t>
+      </w:r>
+    </w:p>
+    <w:p>
+      <w:proofErr w:type="spellStart"/>
+      <w:r>
+        <w:t>Yaa</w:t>
+      </w:r>
+      <w:proofErr w:type="spellEnd"/>
+      <w:r>
+        <w:t xml:space="preserve"> why not </w:t>
       </w:r>
     </w:p>
     <w:p>
@@ -918,7 +1389,31 @@
     <w:p/>
     <w:p>
       <w:r>
-        <w:t xml:space="preserve">        public void AddAnimationButtonClick(Office.IRibbonControl control)</w:t>
+        <w:t xml:space="preserve">        </w:t>
+      </w:r>
+      <w:proofErr w:type="gramStart"/>
+      <w:r>
+        <w:t>public</w:t>
+      </w:r>
+      <w:proofErr w:type="gramEnd"/>
+      <w:r>
+        <w:t xml:space="preserve"> void </w:t>
+      </w:r>
+      <w:proofErr w:type="spellStart"/>
+      <w:r>
+        <w:t>AddAnimationButtonClick</w:t>
+      </w:r>
+      <w:proofErr w:type="spellEnd"/>
+      <w:r>
+        <w:t>(</w:t>
+      </w:r>
+      <w:proofErr w:type="spellStart"/>
+      <w:r>
+        <w:t>Office.IRibbonControl</w:t>
+      </w:r>
+      <w:proofErr w:type="spellEnd"/>
+      <w:r>
+        <w:t xml:space="preserve"> control)</w:t>
       </w:r>
     </w:p>
     <w:p>
@@ -928,7 +1423,15 @@
     </w:p>
     <w:p>
       <w:r>
-        <w:t xml:space="preserve">            MessageBox.Show(Globals.ThisAddIn.Application.ActivePresentation.Slides.Count.ToString());</w:t>
+        <w:t xml:space="preserve">            </w:t>
+      </w:r>
+      <w:proofErr w:type="gramStart"/>
+      <w:r>
+        <w:t>MessageBox.Show(</w:t>
+      </w:r>
+      <w:proofErr w:type="gramEnd"/>
+      <w:r>
+        <w:t>Globals.ThisAddIn.Application.ActivePresentation.Slides.Count.ToString());</w:t>
       </w:r>
     </w:p>
     <w:p>
@@ -950,9 +1453,11 @@
       </w:r>
     </w:p>
     <w:p>
+      <w:proofErr w:type="gramStart"/>
       <w:r>
         <w:t>Olla,,,,,,….</w:t>
       </w:r>
+      <w:proofErr w:type="gramEnd"/>
     </w:p>
     <w:p>
       <w:r>
@@ -981,7 +1486,33 @@
     <w:p/>
     <w:p>
       <w:r>
-        <w:t xml:space="preserve">  foreach (PPT.Shape shape in slide.Shapes)</w:t>
+        <w:t xml:space="preserve">  </w:t>
+      </w:r>
+      <w:proofErr w:type="spellStart"/>
+      <w:proofErr w:type="gramStart"/>
+      <w:r>
+        <w:t>foreach</w:t>
+      </w:r>
+      <w:proofErr w:type="spellEnd"/>
+      <w:proofErr w:type="gramEnd"/>
+      <w:r>
+        <w:t xml:space="preserve"> (</w:t>
+      </w:r>
+      <w:proofErr w:type="spellStart"/>
+      <w:r>
+        <w:t>PPT.Shape</w:t>
+      </w:r>
+      <w:proofErr w:type="spellEnd"/>
+      <w:r>
+        <w:t xml:space="preserve"> shape in </w:t>
+      </w:r>
+      <w:proofErr w:type="spellStart"/>
+      <w:r>
+        <w:t>slide.Shapes</w:t>
+      </w:r>
+      <w:proofErr w:type="spellEnd"/>
+      <w:r>
+        <w:t>)</w:t>
       </w:r>
     </w:p>
     <w:p>
@@ -1003,7 +1534,15 @@
         <w:t>Where PPT is “</w:t>
       </w:r>
       <w:r>
-        <w:t>using PPT = Microsoft.Office.Interop.PowerPoint;</w:t>
+        <w:t xml:space="preserve">using PPT = </w:t>
+      </w:r>
+      <w:proofErr w:type="spellStart"/>
+      <w:r>
+        <w:t>Microsoft.Office.Interop.PowerPoint</w:t>
+      </w:r>
+      <w:proofErr w:type="spellEnd"/>
+      <w:r>
+        <w:t>;</w:t>
       </w:r>
       <w:r>
         <w:t xml:space="preserve">” </w:t>
@@ -1093,18 +1632,36 @@
         <w:t xml:space="preserve"> page. </w:t>
       </w:r>
       <w:r>
-        <w:t xml:space="preserve">And you have to search about enum </w:t>
-      </w:r>
+        <w:t xml:space="preserve">And you have to search about </w:t>
+      </w:r>
+      <w:proofErr w:type="spellStart"/>
+      <w:r>
+        <w:t>enum</w:t>
+      </w:r>
+      <w:proofErr w:type="spellEnd"/>
+      <w:r>
+        <w:t xml:space="preserve"> </w:t>
+      </w:r>
+      <w:proofErr w:type="spellStart"/>
       <w:r>
         <w:t>MsoTriState</w:t>
       </w:r>
+      <w:proofErr w:type="spellEnd"/>
       <w:r>
         <w:t>.</w:t>
       </w:r>
     </w:p>
     <w:p>
       <w:r>
-        <w:t xml:space="preserve">Let’s see how its work.. </w:t>
+        <w:t>Let’s see how its work</w:t>
+      </w:r>
+      <w:proofErr w:type="gramStart"/>
+      <w:r>
+        <w:t>..</w:t>
+      </w:r>
+      <w:proofErr w:type="gramEnd"/>
+      <w:r>
+        <w:t xml:space="preserve"> </w:t>
       </w:r>
     </w:p>
     <w:p>
@@ -1115,7 +1672,10 @@
         <w:t xml:space="preserve"> </w:t>
       </w:r>
       <w:r>
-        <w:t>First we will see how to Extract</w:t>
+        <w:t xml:space="preserve">First we will see how to </w:t>
+      </w:r>
+      <w:r>
+        <w:t>extract</w:t>
       </w:r>
       <w:r>
         <w:t xml:space="preserve"> </w:t>
@@ -1169,9 +1729,11 @@
         <w:lastRenderedPageBreak/>
         <w:t xml:space="preserve">You can do this with </w:t>
       </w:r>
+      <w:proofErr w:type="spellStart"/>
       <w:r>
         <w:t>MsoShapeType</w:t>
       </w:r>
+      <w:proofErr w:type="spellEnd"/>
       <w:r>
         <w:t xml:space="preserve"> as I already mentioned in the link </w:t>
       </w:r>
@@ -1182,8 +1744,29 @@
       </w:r>
     </w:p>
     <w:p>
-      <w:r>
-        <w:t>if (shape.Type == MsoShapeType.msoGroup)</w:t>
+      <w:proofErr w:type="gramStart"/>
+      <w:r>
+        <w:t>if</w:t>
+      </w:r>
+      <w:proofErr w:type="gramEnd"/>
+      <w:r>
+        <w:t xml:space="preserve"> (</w:t>
+      </w:r>
+      <w:proofErr w:type="spellStart"/>
+      <w:r>
+        <w:t>shape.Type</w:t>
+      </w:r>
+      <w:proofErr w:type="spellEnd"/>
+      <w:r>
+        <w:t xml:space="preserve"> == </w:t>
+      </w:r>
+      <w:proofErr w:type="spellStart"/>
+      <w:r>
+        <w:t>MsoShapeType.msoGroup</w:t>
+      </w:r>
+      <w:proofErr w:type="spellEnd"/>
+      <w:r>
+        <w:t>)</w:t>
       </w:r>
     </w:p>
     <w:p>
@@ -1198,11 +1781,21 @@
     </w:p>
     <w:p>
       <w:r>
-        <w:t xml:space="preserve">Type is the property of shape object and in right hand side MsoShapeType </w:t>
-      </w:r>
+        <w:t xml:space="preserve">Type is the property of shape object and in right hand side </w:t>
+      </w:r>
+      <w:proofErr w:type="spellStart"/>
+      <w:r>
+        <w:t>MsoShapeType</w:t>
+      </w:r>
+      <w:proofErr w:type="spellEnd"/>
+      <w:r>
+        <w:t xml:space="preserve"> </w:t>
+      </w:r>
+      <w:proofErr w:type="spellStart"/>
       <w:r>
         <w:t>enum</w:t>
       </w:r>
+      <w:proofErr w:type="spellEnd"/>
       <w:r>
         <w:t xml:space="preserve"> is there</w:t>
       </w:r>
@@ -1223,9 +1816,11 @@
       <w:r>
         <w:t>“</w:t>
       </w:r>
+      <w:proofErr w:type="spellStart"/>
       <w:r>
         <w:t>GroupItems</w:t>
       </w:r>
+      <w:proofErr w:type="spellEnd"/>
       <w:r>
         <w:t xml:space="preserve">” property.  </w:t>
       </w:r>
@@ -1236,8 +1831,39 @@
       </w:r>
     </w:p>
     <w:p>
-      <w:r>
-        <w:t>foreach (PPT.Shape myShape in shape.GroupItems)</w:t>
+      <w:proofErr w:type="spellStart"/>
+      <w:proofErr w:type="gramStart"/>
+      <w:r>
+        <w:t>foreach</w:t>
+      </w:r>
+      <w:proofErr w:type="spellEnd"/>
+      <w:proofErr w:type="gramEnd"/>
+      <w:r>
+        <w:t xml:space="preserve"> (</w:t>
+      </w:r>
+      <w:proofErr w:type="spellStart"/>
+      <w:r>
+        <w:t>PPT.Shape</w:t>
+      </w:r>
+      <w:proofErr w:type="spellEnd"/>
+      <w:r>
+        <w:t xml:space="preserve"> </w:t>
+      </w:r>
+      <w:proofErr w:type="spellStart"/>
+      <w:r>
+        <w:t>myShape</w:t>
+      </w:r>
+      <w:proofErr w:type="spellEnd"/>
+      <w:r>
+        <w:t xml:space="preserve"> in </w:t>
+      </w:r>
+      <w:proofErr w:type="spellStart"/>
+      <w:r>
+        <w:t>shape.GroupItems</w:t>
+      </w:r>
+      <w:proofErr w:type="spellEnd"/>
+      <w:r>
+        <w:t>)</w:t>
       </w:r>
     </w:p>
     <w:p>
@@ -1252,8 +1878,13 @@
     </w:p>
     <w:p/>
     <w:p>
-      <w:r>
-        <w:t xml:space="preserve">Hola done. </w:t>
+      <w:proofErr w:type="spellStart"/>
+      <w:r>
+        <w:t>Hola</w:t>
+      </w:r>
+      <w:proofErr w:type="spellEnd"/>
+      <w:r>
+        <w:t xml:space="preserve"> done. </w:t>
       </w:r>
     </w:p>
     <w:p>
@@ -1289,8 +1920,29 @@
       </w:r>
     </w:p>
     <w:p>
-      <w:r>
-        <w:t>private void extractInfoFromShape(PPT.Shape shape)</w:t>
+      <w:proofErr w:type="gramStart"/>
+      <w:r>
+        <w:t>private</w:t>
+      </w:r>
+      <w:proofErr w:type="gramEnd"/>
+      <w:r>
+        <w:t xml:space="preserve"> void </w:t>
+      </w:r>
+      <w:proofErr w:type="spellStart"/>
+      <w:r>
+        <w:t>extractInfoFromShape</w:t>
+      </w:r>
+      <w:proofErr w:type="spellEnd"/>
+      <w:r>
+        <w:t>(</w:t>
+      </w:r>
+      <w:proofErr w:type="spellStart"/>
+      <w:r>
+        <w:t>PPT.Shape</w:t>
+      </w:r>
+      <w:proofErr w:type="spellEnd"/>
+      <w:r>
+        <w:t xml:space="preserve"> shape)</w:t>
       </w:r>
     </w:p>
     <w:p>
@@ -1300,7 +1952,37 @@
     </w:p>
     <w:p>
       <w:r>
-        <w:t xml:space="preserve">            if (shape.Type == MsoShapeType.msoGroup)</w:t>
+        <w:t xml:space="preserve">            </w:t>
+      </w:r>
+      <w:proofErr w:type="gramStart"/>
+      <w:r>
+        <w:t>if</w:t>
+      </w:r>
+      <w:proofErr w:type="gramEnd"/>
+      <w:r>
+        <w:t xml:space="preserve"> (shape.</w:t>
+      </w:r>
+      <w:r>
+        <w:t xml:space="preserve"> .</w:t>
+      </w:r>
+      <w:proofErr w:type="spellStart"/>
+      <w:r>
+        <w:t>PlaceholderFormat.ContainedType</w:t>
+      </w:r>
+      <w:proofErr w:type="spellEnd"/>
+      <w:r>
+        <w:t xml:space="preserve"> </w:t>
+      </w:r>
+      <w:r>
+        <w:t xml:space="preserve">== </w:t>
+      </w:r>
+      <w:proofErr w:type="spellStart"/>
+      <w:r>
+        <w:t>MsoShapeType.msoGroup</w:t>
+      </w:r>
+      <w:proofErr w:type="spellEnd"/>
+      <w:r>
+        <w:t>)</w:t>
       </w:r>
     </w:p>
     <w:p>
@@ -1315,7 +1997,37 @@
     </w:p>
     <w:p>
       <w:r>
-        <w:t xml:space="preserve">            else if (shape.Type == MsoShapeType.msoSmartArt  )</w:t>
+        <w:t xml:space="preserve">            </w:t>
+      </w:r>
+      <w:proofErr w:type="gramStart"/>
+      <w:r>
+        <w:t>else</w:t>
+      </w:r>
+      <w:proofErr w:type="gramEnd"/>
+      <w:r>
+        <w:t xml:space="preserve"> if (shape.</w:t>
+      </w:r>
+      <w:r>
+        <w:t xml:space="preserve"> .</w:t>
+      </w:r>
+      <w:proofErr w:type="spellStart"/>
+      <w:r>
+        <w:t>PlaceholderFormat.ContainedType</w:t>
+      </w:r>
+      <w:proofErr w:type="spellEnd"/>
+      <w:r>
+        <w:t xml:space="preserve"> </w:t>
+      </w:r>
+      <w:r>
+        <w:t xml:space="preserve">== </w:t>
+      </w:r>
+      <w:proofErr w:type="spellStart"/>
+      <w:r>
+        <w:t>MsoShapeType.msoSmartArt</w:t>
+      </w:r>
+      <w:proofErr w:type="spellEnd"/>
+      <w:r>
+        <w:t xml:space="preserve">  )</w:t>
       </w:r>
     </w:p>
     <w:p>
@@ -1331,7 +2043,37 @@
     </w:p>
     <w:p>
       <w:r>
-        <w:t xml:space="preserve">            else if (shape.Type == MsoShapeType.msoTable)</w:t>
+        <w:t xml:space="preserve">            </w:t>
+      </w:r>
+      <w:proofErr w:type="gramStart"/>
+      <w:r>
+        <w:t>else</w:t>
+      </w:r>
+      <w:proofErr w:type="gramEnd"/>
+      <w:r>
+        <w:t xml:space="preserve"> if (shape.</w:t>
+      </w:r>
+      <w:r>
+        <w:t xml:space="preserve"> .</w:t>
+      </w:r>
+      <w:proofErr w:type="spellStart"/>
+      <w:r>
+        <w:t>PlaceholderFormat.ContainedType</w:t>
+      </w:r>
+      <w:proofErr w:type="spellEnd"/>
+      <w:r>
+        <w:t xml:space="preserve"> </w:t>
+      </w:r>
+      <w:r>
+        <w:t xml:space="preserve">== </w:t>
+      </w:r>
+      <w:proofErr w:type="spellStart"/>
+      <w:r>
+        <w:t>MsoShapeType.msoTable</w:t>
+      </w:r>
+      <w:proofErr w:type="spellEnd"/>
+      <w:r>
+        <w:t>)</w:t>
       </w:r>
     </w:p>
     <w:p>
@@ -1352,7 +2094,37 @@
     </w:p>
     <w:p>
       <w:r>
-        <w:t xml:space="preserve">            else if (shape.Type == MsoShapeType.msoPlaceholder)</w:t>
+        <w:t xml:space="preserve">            </w:t>
+      </w:r>
+      <w:proofErr w:type="gramStart"/>
+      <w:r>
+        <w:t>else</w:t>
+      </w:r>
+      <w:proofErr w:type="gramEnd"/>
+      <w:r>
+        <w:t xml:space="preserve"> if (shape.</w:t>
+      </w:r>
+      <w:r>
+        <w:t xml:space="preserve"> .</w:t>
+      </w:r>
+      <w:proofErr w:type="spellStart"/>
+      <w:r>
+        <w:t>PlaceholderFormat.ContainedType</w:t>
+      </w:r>
+      <w:proofErr w:type="spellEnd"/>
+      <w:r>
+        <w:t xml:space="preserve"> </w:t>
+      </w:r>
+      <w:r>
+        <w:t xml:space="preserve">== </w:t>
+      </w:r>
+      <w:proofErr w:type="spellStart"/>
+      <w:r>
+        <w:t>MsoShapeType.msoPlaceholder</w:t>
+      </w:r>
+      <w:proofErr w:type="spellEnd"/>
+      <w:r>
+        <w:t>)</w:t>
       </w:r>
     </w:p>
     <w:p>
@@ -1367,7 +2139,63 @@
     </w:p>
     <w:p>
       <w:r>
-        <w:t xml:space="preserve">            if (shape.HasTextFrame == MsoTriState.msoTrue)</w:t>
+        <w:t xml:space="preserve">        }</w:t>
+      </w:r>
+    </w:p>
+    <w:p>
+      <w:r>
+        <w:t>Ok now you can check the type of shape now what right now I don’t know how to extract shape directly so you have to hit and trial for every shape.</w:t>
+      </w:r>
+    </w:p>
+    <w:p/>
+    <w:p>
+      <w:r>
+        <w:t xml:space="preserve">Now if you want to check what the shape object contained </w:t>
+      </w:r>
+      <w:r>
+        <w:t xml:space="preserve">you can use “Has” property. </w:t>
+      </w:r>
+    </w:p>
+    <w:p>
+      <w:r>
+        <w:t xml:space="preserve">Like if you want to check </w:t>
+      </w:r>
+      <w:proofErr w:type="spellStart"/>
+      <w:r>
+        <w:t>TextFrame</w:t>
+      </w:r>
+      <w:proofErr w:type="spellEnd"/>
+      <w:r>
+        <w:t xml:space="preserve"> in a shape you can check like this:</w:t>
+      </w:r>
+    </w:p>
+    <w:p>
+      <w:r>
+        <w:t xml:space="preserve">    </w:t>
+      </w:r>
+      <w:proofErr w:type="gramStart"/>
+      <w:r>
+        <w:t>if</w:t>
+      </w:r>
+      <w:proofErr w:type="gramEnd"/>
+      <w:r>
+        <w:t xml:space="preserve"> (</w:t>
+      </w:r>
+      <w:proofErr w:type="spellStart"/>
+      <w:r>
+        <w:t>shape.HasTextFrame</w:t>
+      </w:r>
+      <w:proofErr w:type="spellEnd"/>
+      <w:r>
+        <w:t xml:space="preserve"> == </w:t>
+      </w:r>
+      <w:proofErr w:type="spellStart"/>
+      <w:r>
+        <w:t>MsoTriState.msoTrue</w:t>
+      </w:r>
+      <w:proofErr w:type="spellEnd"/>
+      <w:r>
+        <w:t>)</w:t>
       </w:r>
     </w:p>
     <w:p>
@@ -1377,27 +2205,382 @@
     </w:p>
     <w:p>
       <w:r>
+        <w:t xml:space="preserve">                </w:t>
+      </w:r>
+      <w:proofErr w:type="spellStart"/>
+      <w:proofErr w:type="gramStart"/>
+      <w:r>
+        <w:t>extractInfo</w:t>
+      </w:r>
+      <w:proofErr w:type="spellEnd"/>
+      <w:r>
+        <w:t>(</w:t>
+      </w:r>
+      <w:proofErr w:type="gramEnd"/>
+      <w:r>
+        <w:t>shape);</w:t>
+      </w:r>
+    </w:p>
+    <w:p>
+      <w:r>
         <w:t xml:space="preserve">            }</w:t>
       </w:r>
     </w:p>
+    <w:p/>
+    <w:p>
+      <w:r>
+        <w:t>Let’s</w:t>
+      </w:r>
+      <w:r>
+        <w:t xml:space="preserve"> see a live example </w:t>
+      </w:r>
+    </w:p>
+    <w:p>
+      <w:r>
+        <w:t xml:space="preserve">In this example we will show the total number of </w:t>
+      </w:r>
+      <w:r>
+        <w:t>smart Art</w:t>
+      </w:r>
+      <w:r>
+        <w:t xml:space="preserve"> shape</w:t>
+      </w:r>
+      <w:r>
+        <w:t xml:space="preserve"> nodes</w:t>
+      </w:r>
+      <w:r>
+        <w:t xml:space="preserve"> in a PowerPoint file.</w:t>
+      </w:r>
+    </w:p>
+    <w:p>
+      <w:r>
+        <w:t xml:space="preserve">What we need for this </w:t>
+      </w:r>
+    </w:p>
+    <w:p>
+      <w:pPr>
+        <w:pStyle w:val="ListParagraph"/>
+        <w:numPr>
+          <w:ilvl w:val="0"/>
+          <w:numId w:val="8"/>
+        </w:numPr>
+      </w:pPr>
+      <w:r>
+        <w:t xml:space="preserve">Every slide object </w:t>
+      </w:r>
+    </w:p>
+    <w:p>
+      <w:pPr>
+        <w:pStyle w:val="ListParagraph"/>
+        <w:numPr>
+          <w:ilvl w:val="0"/>
+          <w:numId w:val="9"/>
+        </w:numPr>
+      </w:pPr>
+      <w:r>
+        <w:t xml:space="preserve">Every shape object </w:t>
+      </w:r>
+    </w:p>
+    <w:p/>
+    <w:p>
+      <w:r>
+        <w:t xml:space="preserve">First try </w:t>
+      </w:r>
+      <w:proofErr w:type="gramStart"/>
+      <w:r>
+        <w:t>yourself ..</w:t>
+      </w:r>
+      <w:proofErr w:type="gramEnd"/>
+    </w:p>
+    <w:p>
+      <w:r>
+        <w:t>..</w:t>
+      </w:r>
+    </w:p>
+    <w:p>
+      <w:r>
+        <w:t>..</w:t>
+      </w:r>
+    </w:p>
+    <w:p>
+      <w:r>
+        <w:t>..</w:t>
+      </w:r>
+    </w:p>
+    <w:p>
+      <w:r>
+        <w:t>..</w:t>
+      </w:r>
+    </w:p>
+    <w:p>
+      <w:r>
+        <w:t>..</w:t>
+      </w:r>
+    </w:p>
+    <w:p>
+      <w:r>
+        <w:t>Ok then hope you did it.</w:t>
+      </w:r>
+    </w:p>
+    <w:p>
+      <w:r>
+        <w:lastRenderedPageBreak/>
+        <w:t xml:space="preserve">Append your project </w:t>
+      </w:r>
+    </w:p>
+    <w:p>
+      <w:r>
+        <w:t>Note: I am not going to maintain code quality here.</w:t>
+      </w:r>
+    </w:p>
+    <w:p>
+      <w:r>
+        <w:t>So add a class here named counter (as per your wish)</w:t>
+      </w:r>
+    </w:p>
+    <w:p>
+      <w:r>
+        <w:t xml:space="preserve">Create a method which takes </w:t>
+      </w:r>
+      <w:r>
+        <w:t>Slides</w:t>
+      </w:r>
+      <w:r>
+        <w:t xml:space="preserve"> interface object as an argument.</w:t>
+      </w:r>
+    </w:p>
+    <w:p>
+      <w:r>
+        <w:t xml:space="preserve">Now follow the stapes </w:t>
+      </w:r>
+    </w:p>
+    <w:p>
+      <w:pPr>
+        <w:pStyle w:val="ListParagraph"/>
+        <w:numPr>
+          <w:ilvl w:val="0"/>
+          <w:numId w:val="10"/>
+        </w:numPr>
+      </w:pPr>
+      <w:r>
+        <w:t xml:space="preserve">Iterate every slide </w:t>
+      </w:r>
+    </w:p>
+    <w:p>
+      <w:pPr>
+        <w:pStyle w:val="ListParagraph"/>
+        <w:numPr>
+          <w:ilvl w:val="0"/>
+          <w:numId w:val="10"/>
+        </w:numPr>
+      </w:pPr>
+      <w:r>
+        <w:t xml:space="preserve">Use recursive method to extract every single shape object </w:t>
+      </w:r>
+    </w:p>
+    <w:p>
+      <w:pPr>
+        <w:pStyle w:val="ListParagraph"/>
+        <w:numPr>
+          <w:ilvl w:val="0"/>
+          <w:numId w:val="10"/>
+        </w:numPr>
+      </w:pPr>
+      <w:r>
+        <w:t xml:space="preserve">Check for three shape SmartArt, group, Placeholder </w:t>
+      </w:r>
+    </w:p>
+    <w:p>
+      <w:pPr>
+        <w:pStyle w:val="ListParagraph"/>
+        <w:numPr>
+          <w:ilvl w:val="0"/>
+          <w:numId w:val="10"/>
+        </w:numPr>
+      </w:pPr>
+      <w:r>
+        <w:t xml:space="preserve">If it’s </w:t>
+      </w:r>
+      <w:r>
+        <w:t>SmartArt</w:t>
+      </w:r>
+      <w:bookmarkStart w:id="0" w:name="_GoBack"/>
+      <w:bookmarkEnd w:id="0"/>
+      <w:r>
+        <w:t xml:space="preserve"> count the nodes </w:t>
+      </w:r>
+    </w:p>
+    <w:p>
+      <w:pPr>
+        <w:pStyle w:val="ListParagraph"/>
+        <w:numPr>
+          <w:ilvl w:val="0"/>
+          <w:numId w:val="10"/>
+        </w:numPr>
+      </w:pPr>
+      <w:r>
+        <w:t xml:space="preserve">If its group or placeholder extract all the shapes </w:t>
+      </w:r>
+    </w:p>
+    <w:p>
+      <w:pPr>
+        <w:pStyle w:val="ListParagraph"/>
+        <w:numPr>
+          <w:ilvl w:val="0"/>
+          <w:numId w:val="10"/>
+        </w:numPr>
+      </w:pPr>
+      <w:r>
+        <w:t xml:space="preserve">Again start with step 3 </w:t>
+      </w:r>
+    </w:p>
+    <w:p/>
+    <w:p>
+      <w:r>
+        <w:t xml:space="preserve">Here is the code for this </w:t>
+      </w:r>
+    </w:p>
+    <w:p>
+      <w:proofErr w:type="gramStart"/>
+      <w:r>
+        <w:t>class</w:t>
+      </w:r>
+      <w:proofErr w:type="gramEnd"/>
+      <w:r>
+        <w:t xml:space="preserve"> counter</w:t>
+      </w:r>
+    </w:p>
+    <w:p>
+      <w:r>
+        <w:t xml:space="preserve">    {</w:t>
+      </w:r>
+    </w:p>
+    <w:p>
+      <w:r>
+        <w:t xml:space="preserve">        </w:t>
+      </w:r>
+    </w:p>
+    <w:p>
+      <w:r>
+        <w:t xml:space="preserve">        </w:t>
+      </w:r>
+      <w:proofErr w:type="gramStart"/>
+      <w:r>
+        <w:t>public</w:t>
+      </w:r>
+      <w:proofErr w:type="gramEnd"/>
+      <w:r>
+        <w:t xml:space="preserve"> </w:t>
+      </w:r>
+      <w:proofErr w:type="spellStart"/>
+      <w:r>
+        <w:t>int</w:t>
+      </w:r>
+      <w:proofErr w:type="spellEnd"/>
+      <w:r>
+        <w:t xml:space="preserve"> </w:t>
+      </w:r>
+      <w:proofErr w:type="spellStart"/>
+      <w:r>
+        <w:t>detectSmartArt</w:t>
+      </w:r>
+      <w:proofErr w:type="spellEnd"/>
+      <w:r>
+        <w:t>(Slides slides)</w:t>
+      </w:r>
+    </w:p>
+    <w:p>
+      <w:r>
+        <w:t xml:space="preserve">        {</w:t>
+      </w:r>
+    </w:p>
+    <w:p>
+      <w:r>
+        <w:t xml:space="preserve">            </w:t>
+      </w:r>
+      <w:proofErr w:type="spellStart"/>
+      <w:proofErr w:type="gramStart"/>
+      <w:r>
+        <w:t>int</w:t>
+      </w:r>
+      <w:proofErr w:type="spellEnd"/>
+      <w:proofErr w:type="gramEnd"/>
+      <w:r>
+        <w:t xml:space="preserve"> count = 0;</w:t>
+      </w:r>
+    </w:p>
+    <w:p>
+      <w:r>
+        <w:t xml:space="preserve">            </w:t>
+      </w:r>
+      <w:proofErr w:type="spellStart"/>
+      <w:proofErr w:type="gramStart"/>
+      <w:r>
+        <w:t>GetCount</w:t>
+      </w:r>
+      <w:proofErr w:type="spellEnd"/>
+      <w:r>
+        <w:t>(</w:t>
+      </w:r>
+      <w:proofErr w:type="gramEnd"/>
+      <w:r>
+        <w:t>slides, ref count);</w:t>
+      </w:r>
+    </w:p>
+    <w:p>
+      <w:r>
+        <w:t xml:space="preserve">            </w:t>
+      </w:r>
+      <w:proofErr w:type="gramStart"/>
+      <w:r>
+        <w:t>return</w:t>
+      </w:r>
+      <w:proofErr w:type="gramEnd"/>
+      <w:r>
+        <w:t xml:space="preserve"> count;</w:t>
+      </w:r>
+    </w:p>
     <w:p>
       <w:r>
         <w:t xml:space="preserve">        }</w:t>
       </w:r>
     </w:p>
-    <w:p>
-      <w:r>
-        <w:t>Ok now you can check the type of shape now what right now I don’t know how to extract shape directly so you have to hit and trial for every shape.</w:t>
-      </w:r>
-    </w:p>
-    <w:p>
-      <w:r>
-        <w:t xml:space="preserve">Like : </w:t>
-      </w:r>
-    </w:p>
-    <w:p>
-      <w:r>
-        <w:t xml:space="preserve">     private void GetDataFromPlaceHolder(PPT.Shape shape)</w:t>
+    <w:p/>
+    <w:p>
+      <w:r>
+        <w:t xml:space="preserve">         </w:t>
+      </w:r>
+      <w:proofErr w:type="gramStart"/>
+      <w:r>
+        <w:t>void</w:t>
+      </w:r>
+      <w:proofErr w:type="gramEnd"/>
+      <w:r>
+        <w:t xml:space="preserve"> </w:t>
+      </w:r>
+      <w:proofErr w:type="spellStart"/>
+      <w:r>
+        <w:t>GetCount</w:t>
+      </w:r>
+      <w:proofErr w:type="spellEnd"/>
+      <w:r>
+        <w:t xml:space="preserve">(Slides </w:t>
+      </w:r>
+      <w:proofErr w:type="spellStart"/>
+      <w:r>
+        <w:t>slides,ref</w:t>
+      </w:r>
+      <w:proofErr w:type="spellEnd"/>
+      <w:r>
+        <w:t xml:space="preserve"> </w:t>
+      </w:r>
+      <w:proofErr w:type="spellStart"/>
+      <w:r>
+        <w:t>int</w:t>
+      </w:r>
+      <w:proofErr w:type="spellEnd"/>
+      <w:r>
+        <w:t xml:space="preserve"> count)</w:t>
       </w:r>
     </w:p>
     <w:p>
@@ -1407,7 +2590,25 @@
     </w:p>
     <w:p>
       <w:r>
-        <w:t xml:space="preserve">            try</w:t>
+        <w:t xml:space="preserve">            </w:t>
+      </w:r>
+      <w:proofErr w:type="spellStart"/>
+      <w:proofErr w:type="gramStart"/>
+      <w:r>
+        <w:t>foreach</w:t>
+      </w:r>
+      <w:proofErr w:type="spellEnd"/>
+      <w:proofErr w:type="gramEnd"/>
+      <w:r>
+        <w:t xml:space="preserve"> (Slide </w:t>
+      </w:r>
+      <w:proofErr w:type="spellStart"/>
+      <w:r>
+        <w:t>slide</w:t>
+      </w:r>
+      <w:proofErr w:type="spellEnd"/>
+      <w:r>
+        <w:t xml:space="preserve"> in slides)</w:t>
       </w:r>
     </w:p>
     <w:p>
@@ -1417,7 +2618,28 @@
     </w:p>
     <w:p>
       <w:r>
-        <w:t xml:space="preserve">                GetDataFromSmartArt(shape);</w:t>
+        <w:t xml:space="preserve">                </w:t>
+      </w:r>
+      <w:proofErr w:type="spellStart"/>
+      <w:proofErr w:type="gramStart"/>
+      <w:r>
+        <w:t>extractSlideInfo</w:t>
+      </w:r>
+      <w:proofErr w:type="spellEnd"/>
+      <w:r>
+        <w:t>(</w:t>
+      </w:r>
+      <w:proofErr w:type="gramEnd"/>
+      <w:r>
+        <w:t xml:space="preserve"> </w:t>
+      </w:r>
+      <w:proofErr w:type="spellStart"/>
+      <w:r>
+        <w:t>slide,ref</w:t>
+      </w:r>
+      <w:proofErr w:type="spellEnd"/>
+      <w:r>
+        <w:t xml:space="preserve"> count);</w:t>
       </w:r>
     </w:p>
     <w:p>
@@ -1427,7 +2649,200 @@
     </w:p>
     <w:p>
       <w:r>
-        <w:t xml:space="preserve">            catch</w:t>
+        <w:t xml:space="preserve">            </w:t>
+      </w:r>
+    </w:p>
+    <w:p>
+      <w:r>
+        <w:lastRenderedPageBreak/>
+        <w:t xml:space="preserve">        }</w:t>
+      </w:r>
+    </w:p>
+    <w:p/>
+    <w:p>
+      <w:r>
+        <w:t xml:space="preserve">        </w:t>
+      </w:r>
+      <w:proofErr w:type="gramStart"/>
+      <w:r>
+        <w:t>private</w:t>
+      </w:r>
+      <w:proofErr w:type="gramEnd"/>
+      <w:r>
+        <w:t xml:space="preserve"> void </w:t>
+      </w:r>
+      <w:proofErr w:type="spellStart"/>
+      <w:r>
+        <w:t>extractSlideInfo</w:t>
+      </w:r>
+      <w:proofErr w:type="spellEnd"/>
+      <w:r>
+        <w:t xml:space="preserve">(Slide </w:t>
+      </w:r>
+      <w:proofErr w:type="spellStart"/>
+      <w:r>
+        <w:t>slide,ref</w:t>
+      </w:r>
+      <w:proofErr w:type="spellEnd"/>
+      <w:r>
+        <w:t xml:space="preserve"> </w:t>
+      </w:r>
+      <w:proofErr w:type="spellStart"/>
+      <w:r>
+        <w:t>int</w:t>
+      </w:r>
+      <w:proofErr w:type="spellEnd"/>
+      <w:r>
+        <w:t xml:space="preserve"> count)</w:t>
+      </w:r>
+    </w:p>
+    <w:p>
+      <w:r>
+        <w:t xml:space="preserve">        {</w:t>
+      </w:r>
+    </w:p>
+    <w:p>
+      <w:r>
+        <w:t xml:space="preserve">            </w:t>
+      </w:r>
+      <w:proofErr w:type="spellStart"/>
+      <w:proofErr w:type="gramStart"/>
+      <w:r>
+        <w:t>foreach</w:t>
+      </w:r>
+      <w:proofErr w:type="spellEnd"/>
+      <w:proofErr w:type="gramEnd"/>
+      <w:r>
+        <w:t xml:space="preserve"> (</w:t>
+      </w:r>
+      <w:proofErr w:type="spellStart"/>
+      <w:r>
+        <w:t>PPT.Shape</w:t>
+      </w:r>
+      <w:proofErr w:type="spellEnd"/>
+      <w:r>
+        <w:t xml:space="preserve"> shape in </w:t>
+      </w:r>
+      <w:proofErr w:type="spellStart"/>
+      <w:r>
+        <w:t>slide.Shapes</w:t>
+      </w:r>
+      <w:proofErr w:type="spellEnd"/>
+      <w:r>
+        <w:t>)</w:t>
+      </w:r>
+    </w:p>
+    <w:p>
+      <w:r>
+        <w:t xml:space="preserve">                </w:t>
+      </w:r>
+      <w:proofErr w:type="spellStart"/>
+      <w:proofErr w:type="gramStart"/>
+      <w:r>
+        <w:t>extractInfoFromShape</w:t>
+      </w:r>
+      <w:proofErr w:type="spellEnd"/>
+      <w:r>
+        <w:t>(</w:t>
+      </w:r>
+      <w:proofErr w:type="spellStart"/>
+      <w:proofErr w:type="gramEnd"/>
+      <w:r>
+        <w:t>shape,ref</w:t>
+      </w:r>
+      <w:proofErr w:type="spellEnd"/>
+      <w:r>
+        <w:t xml:space="preserve"> count);</w:t>
+      </w:r>
+    </w:p>
+    <w:p>
+      <w:r>
+        <w:t xml:space="preserve">           </w:t>
+      </w:r>
+    </w:p>
+    <w:p>
+      <w:r>
+        <w:t xml:space="preserve">        }</w:t>
+      </w:r>
+    </w:p>
+    <w:p/>
+    <w:p>
+      <w:r>
+        <w:t xml:space="preserve">        </w:t>
+      </w:r>
+      <w:proofErr w:type="gramStart"/>
+      <w:r>
+        <w:t>private</w:t>
+      </w:r>
+      <w:proofErr w:type="gramEnd"/>
+      <w:r>
+        <w:t xml:space="preserve"> void </w:t>
+      </w:r>
+      <w:proofErr w:type="spellStart"/>
+      <w:r>
+        <w:t>extractInfoFromShape</w:t>
+      </w:r>
+      <w:proofErr w:type="spellEnd"/>
+      <w:r>
+        <w:t>(</w:t>
+      </w:r>
+      <w:proofErr w:type="spellStart"/>
+      <w:r>
+        <w:t>PPT.Shape</w:t>
+      </w:r>
+      <w:proofErr w:type="spellEnd"/>
+      <w:r>
+        <w:t xml:space="preserve"> </w:t>
+      </w:r>
+      <w:proofErr w:type="spellStart"/>
+      <w:r>
+        <w:t>shape,ref</w:t>
+      </w:r>
+      <w:proofErr w:type="spellEnd"/>
+      <w:r>
+        <w:t xml:space="preserve"> </w:t>
+      </w:r>
+      <w:proofErr w:type="spellStart"/>
+      <w:r>
+        <w:t>int</w:t>
+      </w:r>
+      <w:proofErr w:type="spellEnd"/>
+      <w:r>
+        <w:t xml:space="preserve"> count)</w:t>
+      </w:r>
+    </w:p>
+    <w:p>
+      <w:r>
+        <w:t xml:space="preserve">        {</w:t>
+      </w:r>
+    </w:p>
+    <w:p>
+      <w:r>
+        <w:t xml:space="preserve">            </w:t>
+      </w:r>
+      <w:proofErr w:type="gramStart"/>
+      <w:r>
+        <w:t>if</w:t>
+      </w:r>
+      <w:proofErr w:type="gramEnd"/>
+      <w:r>
+        <w:t xml:space="preserve"> (</w:t>
+      </w:r>
+      <w:proofErr w:type="spellStart"/>
+      <w:r>
+        <w:t>shape.Type</w:t>
+      </w:r>
+      <w:proofErr w:type="spellEnd"/>
+      <w:r>
+        <w:t xml:space="preserve"> == </w:t>
+      </w:r>
+      <w:proofErr w:type="spellStart"/>
+      <w:r>
+        <w:t>MsoShapeType.msoGroup</w:t>
+      </w:r>
+      <w:proofErr w:type="spellEnd"/>
+      <w:r>
+        <w:t>)</w:t>
       </w:r>
     </w:p>
     <w:p>
@@ -1437,79 +2852,175 @@
     </w:p>
     <w:p>
       <w:r>
-        <w:t xml:space="preserve">                try</w:t>
-      </w:r>
-    </w:p>
-    <w:p>
-      <w:r>
-        <w:t xml:space="preserve">                {</w:t>
-      </w:r>
-    </w:p>
-    <w:p>
-      <w:r>
-        <w:t xml:space="preserve">                    GetDataFromTable(shape);</w:t>
-      </w:r>
-    </w:p>
-    <w:p>
-      <w:r>
-        <w:t xml:space="preserve">                }</w:t>
-      </w:r>
-    </w:p>
-    <w:p>
-      <w:r>
-        <w:t xml:space="preserve">                catch</w:t>
-      </w:r>
-    </w:p>
-    <w:p>
-      <w:r>
-        <w:t xml:space="preserve">                {</w:t>
-      </w:r>
-    </w:p>
-    <w:p>
-      <w:r>
-        <w:t xml:space="preserve">                    try</w:t>
-      </w:r>
-    </w:p>
-    <w:p>
-      <w:r>
-        <w:t xml:space="preserve">                    {</w:t>
-      </w:r>
-    </w:p>
-    <w:p>
-      <w:r>
-        <w:t xml:space="preserve">                        GetDataFromGroupItem(shape);</w:t>
-      </w:r>
-    </w:p>
-    <w:p>
-      <w:r>
-        <w:lastRenderedPageBreak/>
-        <w:t xml:space="preserve">                    }</w:t>
-      </w:r>
-    </w:p>
-    <w:p>
-      <w:r>
-        <w:t xml:space="preserve">                    catch</w:t>
-      </w:r>
-    </w:p>
-    <w:p>
-      <w:r>
-        <w:t xml:space="preserve">                    {</w:t>
-      </w:r>
-    </w:p>
-    <w:p/>
-    <w:p>
-      <w:r>
-        <w:t xml:space="preserve">                    }</w:t>
-      </w:r>
-    </w:p>
-    <w:p>
-      <w:r>
-        <w:t xml:space="preserve">                }</w:t>
+        <w:t xml:space="preserve">                </w:t>
+      </w:r>
+      <w:proofErr w:type="spellStart"/>
+      <w:proofErr w:type="gramStart"/>
+      <w:r>
+        <w:t>GetDataFromGroupItem</w:t>
+      </w:r>
+      <w:proofErr w:type="spellEnd"/>
+      <w:r>
+        <w:t>(</w:t>
+      </w:r>
+      <w:proofErr w:type="spellStart"/>
+      <w:proofErr w:type="gramEnd"/>
+      <w:r>
+        <w:t>shape,ref</w:t>
+      </w:r>
+      <w:proofErr w:type="spellEnd"/>
+      <w:r>
+        <w:t xml:space="preserve"> count);</w:t>
       </w:r>
     </w:p>
     <w:p>
       <w:r>
         <w:t xml:space="preserve">            }</w:t>
+      </w:r>
+    </w:p>
+    <w:p>
+      <w:r>
+        <w:t xml:space="preserve">            </w:t>
+      </w:r>
+      <w:proofErr w:type="gramStart"/>
+      <w:r>
+        <w:t>else</w:t>
+      </w:r>
+      <w:proofErr w:type="gramEnd"/>
+      <w:r>
+        <w:t xml:space="preserve"> if (</w:t>
+      </w:r>
+      <w:proofErr w:type="spellStart"/>
+      <w:r>
+        <w:t>shape.Type</w:t>
+      </w:r>
+      <w:proofErr w:type="spellEnd"/>
+      <w:r>
+        <w:t xml:space="preserve"> == </w:t>
+      </w:r>
+      <w:proofErr w:type="spellStart"/>
+      <w:r>
+        <w:t>MsoShapeType.msoSmartArt</w:t>
+      </w:r>
+      <w:proofErr w:type="spellEnd"/>
+      <w:r>
+        <w:t>)</w:t>
+      </w:r>
+    </w:p>
+    <w:p>
+      <w:r>
+        <w:t xml:space="preserve">            {</w:t>
+      </w:r>
+    </w:p>
+    <w:p>
+      <w:r>
+        <w:t xml:space="preserve">                </w:t>
+      </w:r>
+      <w:proofErr w:type="spellStart"/>
+      <w:proofErr w:type="gramStart"/>
+      <w:r>
+        <w:t>GetDataFromSmartArt</w:t>
+      </w:r>
+      <w:proofErr w:type="spellEnd"/>
+      <w:r>
+        <w:t>(</w:t>
+      </w:r>
+      <w:proofErr w:type="spellStart"/>
+      <w:proofErr w:type="gramEnd"/>
+      <w:r>
+        <w:t>shape,ref</w:t>
+      </w:r>
+      <w:proofErr w:type="spellEnd"/>
+      <w:r>
+        <w:t xml:space="preserve"> count);</w:t>
+      </w:r>
+    </w:p>
+    <w:p>
+      <w:r>
+        <w:t xml:space="preserve">            }</w:t>
+      </w:r>
+    </w:p>
+    <w:p>
+      <w:r>
+        <w:t xml:space="preserve">            </w:t>
+      </w:r>
+      <w:proofErr w:type="gramStart"/>
+      <w:r>
+        <w:t>else</w:t>
+      </w:r>
+      <w:proofErr w:type="gramEnd"/>
+      <w:r>
+        <w:t xml:space="preserve"> if (</w:t>
+      </w:r>
+      <w:proofErr w:type="spellStart"/>
+      <w:r>
+        <w:t>shape.Type</w:t>
+      </w:r>
+      <w:proofErr w:type="spellEnd"/>
+      <w:r>
+        <w:t xml:space="preserve"> == </w:t>
+      </w:r>
+      <w:proofErr w:type="spellStart"/>
+      <w:r>
+        <w:t>MsoShapeType.msoPlaceholder</w:t>
+      </w:r>
+      <w:proofErr w:type="spellEnd"/>
+      <w:r>
+        <w:t xml:space="preserve"> &amp;&amp; </w:t>
+      </w:r>
+      <w:proofErr w:type="spellStart"/>
+      <w:r>
+        <w:t>shape.PlaceholderFormat.ContainedType</w:t>
+      </w:r>
+      <w:proofErr w:type="spellEnd"/>
+      <w:r>
+        <w:t xml:space="preserve"> == </w:t>
+      </w:r>
+      <w:proofErr w:type="spellStart"/>
+      <w:r>
+        <w:t>MsoShapeType.msoSmartArt</w:t>
+      </w:r>
+      <w:proofErr w:type="spellEnd"/>
+      <w:r>
+        <w:t>)</w:t>
+      </w:r>
+    </w:p>
+    <w:p>
+      <w:r>
+        <w:t xml:space="preserve">            {</w:t>
+      </w:r>
+    </w:p>
+    <w:p>
+      <w:r>
+        <w:t xml:space="preserve">                </w:t>
+      </w:r>
+      <w:proofErr w:type="spellStart"/>
+      <w:proofErr w:type="gramStart"/>
+      <w:r>
+        <w:t>GetDataFromPlaceHolder</w:t>
+      </w:r>
+      <w:proofErr w:type="spellEnd"/>
+      <w:r>
+        <w:t>(</w:t>
+      </w:r>
+      <w:proofErr w:type="spellStart"/>
+      <w:proofErr w:type="gramEnd"/>
+      <w:r>
+        <w:t>shape,ref</w:t>
+      </w:r>
+      <w:proofErr w:type="spellEnd"/>
+      <w:r>
+        <w:t xml:space="preserve"> count);</w:t>
+      </w:r>
+    </w:p>
+    <w:p>
+      <w:r>
+        <w:t xml:space="preserve">            }</w:t>
+      </w:r>
+    </w:p>
+    <w:p>
+      <w:r>
+        <w:t xml:space="preserve">            </w:t>
       </w:r>
     </w:p>
     <w:p>
@@ -1521,27 +3032,64 @@
     <w:p/>
     <w:p>
       <w:r>
-        <w:t xml:space="preserve">Now if you want to check what the shape object contained </w:t>
-      </w:r>
-      <w:r>
-        <w:t xml:space="preserve">you can use “Has” property. </w:t>
-      </w:r>
-    </w:p>
-    <w:p>
-      <w:r>
-        <w:t xml:space="preserve">Like if you want to check </w:t>
-      </w:r>
-      <w:r>
-        <w:t>TextFrame</w:t>
-      </w:r>
-      <w:r>
-        <w:t xml:space="preserve"> in a shape you can check like this:</w:t>
-      </w:r>
-    </w:p>
-    <w:p>
-      <w:r>
-        <w:t xml:space="preserve">    if (shape.HasTextFrame == MsoTriState.msoTrue)</w:t>
-      </w:r>
+        <w:t xml:space="preserve">        </w:t>
+      </w:r>
+      <w:proofErr w:type="gramStart"/>
+      <w:r>
+        <w:t>private</w:t>
+      </w:r>
+      <w:proofErr w:type="gramEnd"/>
+      <w:r>
+        <w:t xml:space="preserve"> void </w:t>
+      </w:r>
+      <w:proofErr w:type="spellStart"/>
+      <w:r>
+        <w:t>GetDataFromPlaceHolder</w:t>
+      </w:r>
+      <w:proofErr w:type="spellEnd"/>
+      <w:r>
+        <w:t>(</w:t>
+      </w:r>
+      <w:proofErr w:type="spellStart"/>
+      <w:r>
+        <w:t>PPT.Shape</w:t>
+      </w:r>
+      <w:proofErr w:type="spellEnd"/>
+      <w:r>
+        <w:t xml:space="preserve"> </w:t>
+      </w:r>
+      <w:proofErr w:type="spellStart"/>
+      <w:r>
+        <w:t>shape,ref</w:t>
+      </w:r>
+      <w:proofErr w:type="spellEnd"/>
+      <w:r>
+        <w:t xml:space="preserve"> </w:t>
+      </w:r>
+      <w:proofErr w:type="spellStart"/>
+      <w:r>
+        <w:t>int</w:t>
+      </w:r>
+      <w:proofErr w:type="spellEnd"/>
+      <w:r>
+        <w:t xml:space="preserve"> count)</w:t>
+      </w:r>
+    </w:p>
+    <w:p>
+      <w:r>
+        <w:lastRenderedPageBreak/>
+        <w:t xml:space="preserve">        {</w:t>
+      </w:r>
+    </w:p>
+    <w:p>
+      <w:r>
+        <w:t xml:space="preserve">            </w:t>
+      </w:r>
+      <w:proofErr w:type="gramStart"/>
+      <w:r>
+        <w:t>try</w:t>
+      </w:r>
+      <w:proofErr w:type="gramEnd"/>
     </w:p>
     <w:p>
       <w:r>
@@ -1550,7 +3098,20 @@
     </w:p>
     <w:p>
       <w:r>
-        <w:t xml:space="preserve">                extractInfo(shape);</w:t>
+        <w:t xml:space="preserve">                </w:t>
+      </w:r>
+      <w:proofErr w:type="spellStart"/>
+      <w:proofErr w:type="gramStart"/>
+      <w:r>
+        <w:t>GetDataFromSmartArt</w:t>
+      </w:r>
+      <w:proofErr w:type="spellEnd"/>
+      <w:r>
+        <w:t>(</w:t>
+      </w:r>
+      <w:proofErr w:type="gramEnd"/>
+      <w:r>
+        <w:t>shape, ref count);</w:t>
       </w:r>
     </w:p>
     <w:p>
@@ -1558,25 +3119,463 @@
         <w:t xml:space="preserve">            }</w:t>
       </w:r>
     </w:p>
+    <w:p>
+      <w:r>
+        <w:t xml:space="preserve">            </w:t>
+      </w:r>
+      <w:proofErr w:type="gramStart"/>
+      <w:r>
+        <w:t>catch</w:t>
+      </w:r>
+      <w:proofErr w:type="gramEnd"/>
+    </w:p>
+    <w:p>
+      <w:r>
+        <w:t xml:space="preserve">            {</w:t>
+      </w:r>
+    </w:p>
+    <w:p>
+      <w:r>
+        <w:t xml:space="preserve">               </w:t>
+      </w:r>
+    </w:p>
+    <w:p>
+      <w:r>
+        <w:t xml:space="preserve">                    </w:t>
+      </w:r>
+      <w:proofErr w:type="gramStart"/>
+      <w:r>
+        <w:t>try</w:t>
+      </w:r>
+      <w:proofErr w:type="gramEnd"/>
+    </w:p>
+    <w:p>
+      <w:r>
+        <w:t xml:space="preserve">                    {</w:t>
+      </w:r>
+    </w:p>
+    <w:p>
+      <w:r>
+        <w:t xml:space="preserve">                        </w:t>
+      </w:r>
+      <w:proofErr w:type="spellStart"/>
+      <w:proofErr w:type="gramStart"/>
+      <w:r>
+        <w:t>GetDataFromGroupItem</w:t>
+      </w:r>
+      <w:proofErr w:type="spellEnd"/>
+      <w:r>
+        <w:t>(</w:t>
+      </w:r>
+      <w:proofErr w:type="gramEnd"/>
+      <w:r>
+        <w:t>shape, ref count);</w:t>
+      </w:r>
+    </w:p>
+    <w:p>
+      <w:r>
+        <w:t xml:space="preserve">                       </w:t>
+      </w:r>
+    </w:p>
+    <w:p>
+      <w:r>
+        <w:t xml:space="preserve">                    }</w:t>
+      </w:r>
+    </w:p>
+    <w:p>
+      <w:r>
+        <w:t xml:space="preserve">                    </w:t>
+      </w:r>
+      <w:proofErr w:type="gramStart"/>
+      <w:r>
+        <w:t>catch</w:t>
+      </w:r>
+      <w:proofErr w:type="gramEnd"/>
+    </w:p>
+    <w:p>
+      <w:r>
+        <w:t xml:space="preserve">                    {</w:t>
+      </w:r>
+    </w:p>
     <w:p/>
     <w:p>
       <w:r>
-        <w:t>Let’s</w:t>
-      </w:r>
-      <w:r>
-        <w:t xml:space="preserve"> see a live example </w:t>
-      </w:r>
-    </w:p>
-    <w:p>
-      <w:r>
-        <w:t>In this example we will show the total number of different shape in a PowerPoint file.</w:t>
-      </w:r>
-    </w:p>
-    <w:p>
-      <w:bookmarkStart w:id="0" w:name="_GoBack"/>
-      <w:bookmarkEnd w:id="0"/>
+        <w:t xml:space="preserve">                    }</w:t>
+      </w:r>
+    </w:p>
+    <w:p>
+      <w:r>
+        <w:t xml:space="preserve">                </w:t>
+      </w:r>
+    </w:p>
+    <w:p>
+      <w:r>
+        <w:t xml:space="preserve">            }</w:t>
+      </w:r>
+    </w:p>
+    <w:p>
+      <w:r>
+        <w:t xml:space="preserve">        }</w:t>
+      </w:r>
     </w:p>
     <w:p/>
+    <w:p>
+      <w:r>
+        <w:t xml:space="preserve">        </w:t>
+      </w:r>
+      <w:proofErr w:type="gramStart"/>
+      <w:r>
+        <w:t>private</w:t>
+      </w:r>
+      <w:proofErr w:type="gramEnd"/>
+      <w:r>
+        <w:t xml:space="preserve"> void </w:t>
+      </w:r>
+      <w:proofErr w:type="spellStart"/>
+      <w:r>
+        <w:t>GetDataFromSmartArt</w:t>
+      </w:r>
+      <w:proofErr w:type="spellEnd"/>
+      <w:r>
+        <w:t>(</w:t>
+      </w:r>
+      <w:proofErr w:type="spellStart"/>
+      <w:r>
+        <w:t>PPT.Shape</w:t>
+      </w:r>
+      <w:proofErr w:type="spellEnd"/>
+      <w:r>
+        <w:t xml:space="preserve"> </w:t>
+      </w:r>
+      <w:proofErr w:type="spellStart"/>
+      <w:r>
+        <w:t>shape,ref</w:t>
+      </w:r>
+      <w:proofErr w:type="spellEnd"/>
+      <w:r>
+        <w:t xml:space="preserve"> </w:t>
+      </w:r>
+      <w:proofErr w:type="spellStart"/>
+      <w:r>
+        <w:t>int</w:t>
+      </w:r>
+      <w:proofErr w:type="spellEnd"/>
+      <w:r>
+        <w:t xml:space="preserve"> count)</w:t>
+      </w:r>
+    </w:p>
+    <w:p>
+      <w:r>
+        <w:t xml:space="preserve">        {</w:t>
+      </w:r>
+    </w:p>
+    <w:p>
+      <w:r>
+        <w:t xml:space="preserve">            </w:t>
+      </w:r>
+    </w:p>
+    <w:p>
+      <w:r>
+        <w:t xml:space="preserve">                </w:t>
+      </w:r>
+      <w:proofErr w:type="spellStart"/>
+      <w:r>
+        <w:t>SmartArtNodes</w:t>
+      </w:r>
+      <w:proofErr w:type="spellEnd"/>
+      <w:r>
+        <w:t xml:space="preserve"> nodes = </w:t>
+      </w:r>
+      <w:proofErr w:type="spellStart"/>
+      <w:r>
+        <w:t>shape.SmartArt.AllNodes</w:t>
+      </w:r>
+      <w:proofErr w:type="spellEnd"/>
+      <w:r>
+        <w:t>;</w:t>
+      </w:r>
+    </w:p>
+    <w:p/>
+    <w:p>
+      <w:r>
+        <w:t xml:space="preserve">                </w:t>
+      </w:r>
+      <w:proofErr w:type="spellStart"/>
+      <w:proofErr w:type="gramStart"/>
+      <w:r>
+        <w:t>foreach</w:t>
+      </w:r>
+      <w:proofErr w:type="spellEnd"/>
+      <w:proofErr w:type="gramEnd"/>
+      <w:r>
+        <w:t xml:space="preserve"> (</w:t>
+      </w:r>
+      <w:proofErr w:type="spellStart"/>
+      <w:r>
+        <w:t>SmartArtNode</w:t>
+      </w:r>
+      <w:proofErr w:type="spellEnd"/>
+      <w:r>
+        <w:t xml:space="preserve"> node in nodes)</w:t>
+      </w:r>
+    </w:p>
+    <w:p>
+      <w:r>
+        <w:t xml:space="preserve">                {</w:t>
+      </w:r>
+    </w:p>
+    <w:p>
+      <w:r>
+        <w:t xml:space="preserve">                    </w:t>
+      </w:r>
+      <w:proofErr w:type="gramStart"/>
+      <w:r>
+        <w:t>count</w:t>
+      </w:r>
+      <w:proofErr w:type="gramEnd"/>
+      <w:r>
+        <w:t>++;</w:t>
+      </w:r>
+    </w:p>
+    <w:p>
+      <w:r>
+        <w:lastRenderedPageBreak/>
+        <w:t xml:space="preserve">                }</w:t>
+      </w:r>
+    </w:p>
+    <w:p>
+      <w:r>
+        <w:t xml:space="preserve">           </w:t>
+      </w:r>
+    </w:p>
+    <w:p>
+      <w:r>
+        <w:t xml:space="preserve">        }</w:t>
+      </w:r>
+    </w:p>
+    <w:p/>
+    <w:p>
+      <w:r>
+        <w:t xml:space="preserve">        </w:t>
+      </w:r>
+      <w:proofErr w:type="gramStart"/>
+      <w:r>
+        <w:t>private</w:t>
+      </w:r>
+      <w:proofErr w:type="gramEnd"/>
+      <w:r>
+        <w:t xml:space="preserve"> void </w:t>
+      </w:r>
+      <w:proofErr w:type="spellStart"/>
+      <w:r>
+        <w:t>GetDataFromGroupItem</w:t>
+      </w:r>
+      <w:proofErr w:type="spellEnd"/>
+      <w:r>
+        <w:t>(</w:t>
+      </w:r>
+      <w:proofErr w:type="spellStart"/>
+      <w:r>
+        <w:t>PPT.Shape</w:t>
+      </w:r>
+      <w:proofErr w:type="spellEnd"/>
+      <w:r>
+        <w:t xml:space="preserve"> </w:t>
+      </w:r>
+      <w:proofErr w:type="spellStart"/>
+      <w:r>
+        <w:t>shape,ref</w:t>
+      </w:r>
+      <w:proofErr w:type="spellEnd"/>
+      <w:r>
+        <w:t xml:space="preserve"> </w:t>
+      </w:r>
+      <w:proofErr w:type="spellStart"/>
+      <w:r>
+        <w:t>int</w:t>
+      </w:r>
+      <w:proofErr w:type="spellEnd"/>
+      <w:r>
+        <w:t xml:space="preserve"> count)</w:t>
+      </w:r>
+    </w:p>
+    <w:p>
+      <w:r>
+        <w:t xml:space="preserve">        {</w:t>
+      </w:r>
+    </w:p>
+    <w:p>
+      <w:r>
+        <w:t xml:space="preserve">            </w:t>
+      </w:r>
+      <w:proofErr w:type="spellStart"/>
+      <w:proofErr w:type="gramStart"/>
+      <w:r>
+        <w:t>foreach</w:t>
+      </w:r>
+      <w:proofErr w:type="spellEnd"/>
+      <w:proofErr w:type="gramEnd"/>
+      <w:r>
+        <w:t xml:space="preserve"> (</w:t>
+      </w:r>
+      <w:proofErr w:type="spellStart"/>
+      <w:r>
+        <w:t>PPT.Shape</w:t>
+      </w:r>
+      <w:proofErr w:type="spellEnd"/>
+      <w:r>
+        <w:t xml:space="preserve"> </w:t>
+      </w:r>
+      <w:proofErr w:type="spellStart"/>
+      <w:r>
+        <w:t>myShape</w:t>
+      </w:r>
+      <w:proofErr w:type="spellEnd"/>
+      <w:r>
+        <w:t xml:space="preserve"> in </w:t>
+      </w:r>
+      <w:proofErr w:type="spellStart"/>
+      <w:r>
+        <w:t>shape.GroupItems</w:t>
+      </w:r>
+      <w:proofErr w:type="spellEnd"/>
+      <w:r>
+        <w:t>)</w:t>
+      </w:r>
+    </w:p>
+    <w:p>
+      <w:r>
+        <w:t xml:space="preserve">                </w:t>
+      </w:r>
+      <w:proofErr w:type="spellStart"/>
+      <w:proofErr w:type="gramStart"/>
+      <w:r>
+        <w:t>extractInfoFromShape</w:t>
+      </w:r>
+      <w:proofErr w:type="spellEnd"/>
+      <w:r>
+        <w:t>(</w:t>
+      </w:r>
+      <w:proofErr w:type="spellStart"/>
+      <w:proofErr w:type="gramEnd"/>
+      <w:r>
+        <w:t>myShape,ref</w:t>
+      </w:r>
+      <w:proofErr w:type="spellEnd"/>
+      <w:r>
+        <w:t xml:space="preserve"> count);</w:t>
+      </w:r>
+    </w:p>
+    <w:p>
+      <w:r>
+        <w:t xml:space="preserve">        }</w:t>
+      </w:r>
+    </w:p>
+    <w:p>
+      <w:r>
+        <w:t xml:space="preserve">    }</w:t>
+      </w:r>
+    </w:p>
+    <w:p/>
+    <w:p>
+      <w:r>
+        <w:t xml:space="preserve">And </w:t>
+      </w:r>
+      <w:proofErr w:type="spellStart"/>
+      <w:r>
+        <w:t>ribbon.cs</w:t>
+      </w:r>
+      <w:proofErr w:type="spellEnd"/>
+      <w:r>
+        <w:t xml:space="preserve"> class replace this method </w:t>
+      </w:r>
+    </w:p>
+    <w:p>
+      <w:r>
+        <w:t xml:space="preserve">   </w:t>
+      </w:r>
+      <w:proofErr w:type="gramStart"/>
+      <w:r>
+        <w:t>public</w:t>
+      </w:r>
+      <w:proofErr w:type="gramEnd"/>
+      <w:r>
+        <w:t xml:space="preserve"> void </w:t>
+      </w:r>
+      <w:proofErr w:type="spellStart"/>
+      <w:r>
+        <w:t>AddAnimationButtonClick</w:t>
+      </w:r>
+      <w:proofErr w:type="spellEnd"/>
+      <w:r>
+        <w:t>(</w:t>
+      </w:r>
+      <w:proofErr w:type="spellStart"/>
+      <w:r>
+        <w:t>Office.IRibbonControl</w:t>
+      </w:r>
+      <w:proofErr w:type="spellEnd"/>
+      <w:r>
+        <w:t xml:space="preserve"> control)</w:t>
+      </w:r>
+    </w:p>
+    <w:p>
+      <w:r>
+        <w:t xml:space="preserve">        {</w:t>
+      </w:r>
+    </w:p>
+    <w:p>
+      <w:r>
+        <w:t xml:space="preserve">            </w:t>
+      </w:r>
+      <w:proofErr w:type="gramStart"/>
+      <w:r>
+        <w:t>counter</w:t>
+      </w:r>
+      <w:proofErr w:type="gramEnd"/>
+      <w:r>
+        <w:t xml:space="preserve"> </w:t>
+      </w:r>
+      <w:proofErr w:type="spellStart"/>
+      <w:r>
+        <w:t>contobj</w:t>
+      </w:r>
+      <w:proofErr w:type="spellEnd"/>
+      <w:r>
+        <w:t xml:space="preserve"> = new counter();</w:t>
+      </w:r>
+    </w:p>
+    <w:p>
+      <w:r>
+        <w:t xml:space="preserve">            </w:t>
+      </w:r>
+      <w:proofErr w:type="spellStart"/>
+      <w:proofErr w:type="gramStart"/>
+      <w:r>
+        <w:t>MessageBox.Show</w:t>
+      </w:r>
+      <w:proofErr w:type="spellEnd"/>
+      <w:r>
+        <w:t>(</w:t>
+      </w:r>
+      <w:proofErr w:type="gramEnd"/>
+      <w:r>
+        <w:t xml:space="preserve"> </w:t>
+      </w:r>
+      <w:proofErr w:type="spellStart"/>
+      <w:r>
+        <w:t>contobj.detectSmartArt</w:t>
+      </w:r>
+      <w:proofErr w:type="spellEnd"/>
+      <w:r>
+        <w:t>( Globals.ThisAddIn.Application.ActivePresentation.Slides).ToString());</w:t>
+      </w:r>
+    </w:p>
+    <w:p>
+      <w:r>
+        <w:t xml:space="preserve">        }</w:t>
+      </w:r>
+    </w:p>
     <w:p/>
     <w:p>
       <w:r>
@@ -1598,6 +3597,95 @@
 <file path=word/numbering.xml><?xml version="1.0" encoding="utf-8"?>
 <w:numbering xmlns:wpc="http://schemas.microsoft.com/office/word/2010/wordprocessingCanvas" xmlns:mc="http://schemas.openxmlformats.org/markup-compatibility/2006" xmlns:o="urn:schemas-microsoft-com:office:office" xmlns:r="http://schemas.openxmlformats.org/officeDocument/2006/relationships" xmlns:m="http://schemas.openxmlformats.org/officeDocument/2006/math" xmlns:v="urn:schemas-microsoft-com:vml" xmlns:wp14="http://schemas.microsoft.com/office/word/2010/wordprocessingDrawing" xmlns:wp="http://schemas.openxmlformats.org/drawingml/2006/wordprocessingDrawing" xmlns:w10="urn:schemas-microsoft-com:office:word" xmlns:w="http://schemas.openxmlformats.org/wordprocessingml/2006/main" xmlns:w14="http://schemas.microsoft.com/office/word/2010/wordml" xmlns:w15="http://schemas.microsoft.com/office/word/2012/wordml" xmlns:wpg="http://schemas.microsoft.com/office/word/2010/wordprocessingGroup" xmlns:wpi="http://schemas.microsoft.com/office/word/2010/wordprocessingInk" xmlns:wne="http://schemas.microsoft.com/office/word/2006/wordml" xmlns:wps="http://schemas.microsoft.com/office/word/2010/wordprocessingShape" mc:Ignorable="w14 w15 wp14">
   <w:abstractNum w:abstractNumId="0">
+    <w:nsid w:val="01BC384E"/>
+    <w:multiLevelType w:val="hybridMultilevel"/>
+    <w:tmpl w:val="4BDED712"/>
+    <w:lvl w:ilvl="0" w:tplc="0409000F">
+      <w:start w:val="1"/>
+      <w:numFmt w:val="decimal"/>
+      <w:lvlText w:val="%1."/>
+      <w:lvlJc w:val="left"/>
+      <w:pPr>
+        <w:ind w:left="720" w:hanging="360"/>
+      </w:pPr>
+      <w:rPr>
+        <w:rFonts w:hint="default"/>
+      </w:rPr>
+    </w:lvl>
+    <w:lvl w:ilvl="1" w:tplc="04090019" w:tentative="1">
+      <w:start w:val="1"/>
+      <w:numFmt w:val="lowerLetter"/>
+      <w:lvlText w:val="%2."/>
+      <w:lvlJc w:val="left"/>
+      <w:pPr>
+        <w:ind w:left="1440" w:hanging="360"/>
+      </w:pPr>
+    </w:lvl>
+    <w:lvl w:ilvl="2" w:tplc="0409001B" w:tentative="1">
+      <w:start w:val="1"/>
+      <w:numFmt w:val="lowerRoman"/>
+      <w:lvlText w:val="%3."/>
+      <w:lvlJc w:val="right"/>
+      <w:pPr>
+        <w:ind w:left="2160" w:hanging="180"/>
+      </w:pPr>
+    </w:lvl>
+    <w:lvl w:ilvl="3" w:tplc="0409000F" w:tentative="1">
+      <w:start w:val="1"/>
+      <w:numFmt w:val="decimal"/>
+      <w:lvlText w:val="%4."/>
+      <w:lvlJc w:val="left"/>
+      <w:pPr>
+        <w:ind w:left="2880" w:hanging="360"/>
+      </w:pPr>
+    </w:lvl>
+    <w:lvl w:ilvl="4" w:tplc="04090019" w:tentative="1">
+      <w:start w:val="1"/>
+      <w:numFmt w:val="lowerLetter"/>
+      <w:lvlText w:val="%5."/>
+      <w:lvlJc w:val="left"/>
+      <w:pPr>
+        <w:ind w:left="3600" w:hanging="360"/>
+      </w:pPr>
+    </w:lvl>
+    <w:lvl w:ilvl="5" w:tplc="0409001B" w:tentative="1">
+      <w:start w:val="1"/>
+      <w:numFmt w:val="lowerRoman"/>
+      <w:lvlText w:val="%6."/>
+      <w:lvlJc w:val="right"/>
+      <w:pPr>
+        <w:ind w:left="4320" w:hanging="180"/>
+      </w:pPr>
+    </w:lvl>
+    <w:lvl w:ilvl="6" w:tplc="0409000F" w:tentative="1">
+      <w:start w:val="1"/>
+      <w:numFmt w:val="decimal"/>
+      <w:lvlText w:val="%7."/>
+      <w:lvlJc w:val="left"/>
+      <w:pPr>
+        <w:ind w:left="5040" w:hanging="360"/>
+      </w:pPr>
+    </w:lvl>
+    <w:lvl w:ilvl="7" w:tplc="04090019" w:tentative="1">
+      <w:start w:val="1"/>
+      <w:numFmt w:val="lowerLetter"/>
+      <w:lvlText w:val="%8."/>
+      <w:lvlJc w:val="left"/>
+      <w:pPr>
+        <w:ind w:left="5760" w:hanging="360"/>
+      </w:pPr>
+    </w:lvl>
+    <w:lvl w:ilvl="8" w:tplc="0409001B" w:tentative="1">
+      <w:start w:val="1"/>
+      <w:numFmt w:val="lowerRoman"/>
+      <w:lvlText w:val="%9."/>
+      <w:lvlJc w:val="right"/>
+      <w:pPr>
+        <w:ind w:left="6480" w:hanging="180"/>
+      </w:pPr>
+    </w:lvl>
+  </w:abstractNum>
+  <w:abstractNum w:abstractNumId="1">
     <w:nsid w:val="11F21FB1"/>
     <w:multiLevelType w:val="hybridMultilevel"/>
     <w:tmpl w:val="E8441FD8"/>
@@ -1710,7 +3798,7 @@
       </w:rPr>
     </w:lvl>
   </w:abstractNum>
-  <w:abstractNum w:abstractNumId="1">
+  <w:abstractNum w:abstractNumId="2">
     <w:nsid w:val="21A74668"/>
     <w:multiLevelType w:val="hybridMultilevel"/>
     <w:tmpl w:val="1736F2F4"/>
@@ -1799,7 +3887,7 @@
       </w:pPr>
     </w:lvl>
   </w:abstractNum>
-  <w:abstractNum w:abstractNumId="2">
+  <w:abstractNum w:abstractNumId="3">
     <w:nsid w:val="243840F4"/>
     <w:multiLevelType w:val="hybridMultilevel"/>
     <w:tmpl w:val="327E6BFE"/>
@@ -1888,7 +3976,96 @@
       </w:pPr>
     </w:lvl>
   </w:abstractNum>
-  <w:abstractNum w:abstractNumId="3">
+  <w:abstractNum w:abstractNumId="4">
+    <w:nsid w:val="2C672959"/>
+    <w:multiLevelType w:val="hybridMultilevel"/>
+    <w:tmpl w:val="3A3A2AF0"/>
+    <w:lvl w:ilvl="0" w:tplc="00A2C3E2">
+      <w:start w:val="1"/>
+      <w:numFmt w:val="decimal"/>
+      <w:lvlText w:val="%1."/>
+      <w:lvlJc w:val="left"/>
+      <w:pPr>
+        <w:ind w:left="1800" w:hanging="360"/>
+      </w:pPr>
+      <w:rPr>
+        <w:rFonts w:hint="default"/>
+      </w:rPr>
+    </w:lvl>
+    <w:lvl w:ilvl="1" w:tplc="04090019" w:tentative="1">
+      <w:start w:val="1"/>
+      <w:numFmt w:val="lowerLetter"/>
+      <w:lvlText w:val="%2."/>
+      <w:lvlJc w:val="left"/>
+      <w:pPr>
+        <w:ind w:left="2520" w:hanging="360"/>
+      </w:pPr>
+    </w:lvl>
+    <w:lvl w:ilvl="2" w:tplc="0409001B" w:tentative="1">
+      <w:start w:val="1"/>
+      <w:numFmt w:val="lowerRoman"/>
+      <w:lvlText w:val="%3."/>
+      <w:lvlJc w:val="right"/>
+      <w:pPr>
+        <w:ind w:left="3240" w:hanging="180"/>
+      </w:pPr>
+    </w:lvl>
+    <w:lvl w:ilvl="3" w:tplc="0409000F" w:tentative="1">
+      <w:start w:val="1"/>
+      <w:numFmt w:val="decimal"/>
+      <w:lvlText w:val="%4."/>
+      <w:lvlJc w:val="left"/>
+      <w:pPr>
+        <w:ind w:left="3960" w:hanging="360"/>
+      </w:pPr>
+    </w:lvl>
+    <w:lvl w:ilvl="4" w:tplc="04090019" w:tentative="1">
+      <w:start w:val="1"/>
+      <w:numFmt w:val="lowerLetter"/>
+      <w:lvlText w:val="%5."/>
+      <w:lvlJc w:val="left"/>
+      <w:pPr>
+        <w:ind w:left="4680" w:hanging="360"/>
+      </w:pPr>
+    </w:lvl>
+    <w:lvl w:ilvl="5" w:tplc="0409001B" w:tentative="1">
+      <w:start w:val="1"/>
+      <w:numFmt w:val="lowerRoman"/>
+      <w:lvlText w:val="%6."/>
+      <w:lvlJc w:val="right"/>
+      <w:pPr>
+        <w:ind w:left="5400" w:hanging="180"/>
+      </w:pPr>
+    </w:lvl>
+    <w:lvl w:ilvl="6" w:tplc="0409000F" w:tentative="1">
+      <w:start w:val="1"/>
+      <w:numFmt w:val="decimal"/>
+      <w:lvlText w:val="%7."/>
+      <w:lvlJc w:val="left"/>
+      <w:pPr>
+        <w:ind w:left="6120" w:hanging="360"/>
+      </w:pPr>
+    </w:lvl>
+    <w:lvl w:ilvl="7" w:tplc="04090019" w:tentative="1">
+      <w:start w:val="1"/>
+      <w:numFmt w:val="lowerLetter"/>
+      <w:lvlText w:val="%8."/>
+      <w:lvlJc w:val="left"/>
+      <w:pPr>
+        <w:ind w:left="6840" w:hanging="360"/>
+      </w:pPr>
+    </w:lvl>
+    <w:lvl w:ilvl="8" w:tplc="0409001B" w:tentative="1">
+      <w:start w:val="1"/>
+      <w:numFmt w:val="lowerRoman"/>
+      <w:lvlText w:val="%9."/>
+      <w:lvlJc w:val="right"/>
+      <w:pPr>
+        <w:ind w:left="7560" w:hanging="180"/>
+      </w:pPr>
+    </w:lvl>
+  </w:abstractNum>
+  <w:abstractNum w:abstractNumId="5">
     <w:nsid w:val="2C840E97"/>
     <w:multiLevelType w:val="hybridMultilevel"/>
     <w:tmpl w:val="566A811E"/>
@@ -1977,7 +4154,7 @@
       </w:pPr>
     </w:lvl>
   </w:abstractNum>
-  <w:abstractNum w:abstractNumId="4">
+  <w:abstractNum w:abstractNumId="6">
     <w:nsid w:val="447C7EBC"/>
     <w:multiLevelType w:val="hybridMultilevel"/>
     <w:tmpl w:val="C0007628"/>
@@ -2066,7 +4243,7 @@
       </w:pPr>
     </w:lvl>
   </w:abstractNum>
-  <w:abstractNum w:abstractNumId="5">
+  <w:abstractNum w:abstractNumId="7">
     <w:nsid w:val="5F214C0B"/>
     <w:multiLevelType w:val="hybridMultilevel"/>
     <w:tmpl w:val="F670EBF4"/>
@@ -2179,7 +4356,7 @@
       </w:rPr>
     </w:lvl>
   </w:abstractNum>
-  <w:abstractNum w:abstractNumId="6">
+  <w:abstractNum w:abstractNumId="8">
     <w:nsid w:val="6CA12E82"/>
     <w:multiLevelType w:val="hybridMultilevel"/>
     <w:tmpl w:val="77D6DD54"/>
@@ -2268,26 +4445,124 @@
       </w:pPr>
     </w:lvl>
   </w:abstractNum>
+  <w:abstractNum w:abstractNumId="9">
+    <w:nsid w:val="7E986823"/>
+    <w:multiLevelType w:val="hybridMultilevel"/>
+    <w:tmpl w:val="1BFACCC2"/>
+    <w:lvl w:ilvl="0" w:tplc="0409000F">
+      <w:start w:val="1"/>
+      <w:numFmt w:val="decimal"/>
+      <w:lvlText w:val="%1."/>
+      <w:lvlJc w:val="left"/>
+      <w:pPr>
+        <w:ind w:left="720" w:hanging="360"/>
+      </w:pPr>
+      <w:rPr>
+        <w:rFonts w:hint="default"/>
+      </w:rPr>
+    </w:lvl>
+    <w:lvl w:ilvl="1" w:tplc="04090019" w:tentative="1">
+      <w:start w:val="1"/>
+      <w:numFmt w:val="lowerLetter"/>
+      <w:lvlText w:val="%2."/>
+      <w:lvlJc w:val="left"/>
+      <w:pPr>
+        <w:ind w:left="1440" w:hanging="360"/>
+      </w:pPr>
+    </w:lvl>
+    <w:lvl w:ilvl="2" w:tplc="0409001B" w:tentative="1">
+      <w:start w:val="1"/>
+      <w:numFmt w:val="lowerRoman"/>
+      <w:lvlText w:val="%3."/>
+      <w:lvlJc w:val="right"/>
+      <w:pPr>
+        <w:ind w:left="2160" w:hanging="180"/>
+      </w:pPr>
+    </w:lvl>
+    <w:lvl w:ilvl="3" w:tplc="0409000F" w:tentative="1">
+      <w:start w:val="1"/>
+      <w:numFmt w:val="decimal"/>
+      <w:lvlText w:val="%4."/>
+      <w:lvlJc w:val="left"/>
+      <w:pPr>
+        <w:ind w:left="2880" w:hanging="360"/>
+      </w:pPr>
+    </w:lvl>
+    <w:lvl w:ilvl="4" w:tplc="04090019" w:tentative="1">
+      <w:start w:val="1"/>
+      <w:numFmt w:val="lowerLetter"/>
+      <w:lvlText w:val="%5."/>
+      <w:lvlJc w:val="left"/>
+      <w:pPr>
+        <w:ind w:left="3600" w:hanging="360"/>
+      </w:pPr>
+    </w:lvl>
+    <w:lvl w:ilvl="5" w:tplc="0409001B" w:tentative="1">
+      <w:start w:val="1"/>
+      <w:numFmt w:val="lowerRoman"/>
+      <w:lvlText w:val="%6."/>
+      <w:lvlJc w:val="right"/>
+      <w:pPr>
+        <w:ind w:left="4320" w:hanging="180"/>
+      </w:pPr>
+    </w:lvl>
+    <w:lvl w:ilvl="6" w:tplc="0409000F" w:tentative="1">
+      <w:start w:val="1"/>
+      <w:numFmt w:val="decimal"/>
+      <w:lvlText w:val="%7."/>
+      <w:lvlJc w:val="left"/>
+      <w:pPr>
+        <w:ind w:left="5040" w:hanging="360"/>
+      </w:pPr>
+    </w:lvl>
+    <w:lvl w:ilvl="7" w:tplc="04090019" w:tentative="1">
+      <w:start w:val="1"/>
+      <w:numFmt w:val="lowerLetter"/>
+      <w:lvlText w:val="%8."/>
+      <w:lvlJc w:val="left"/>
+      <w:pPr>
+        <w:ind w:left="5760" w:hanging="360"/>
+      </w:pPr>
+    </w:lvl>
+    <w:lvl w:ilvl="8" w:tplc="0409001B" w:tentative="1">
+      <w:start w:val="1"/>
+      <w:numFmt w:val="lowerRoman"/>
+      <w:lvlText w:val="%9."/>
+      <w:lvlJc w:val="right"/>
+      <w:pPr>
+        <w:ind w:left="6480" w:hanging="180"/>
+      </w:pPr>
+    </w:lvl>
+  </w:abstractNum>
   <w:num w:numId="1">
+    <w:abstractNumId w:val="7"/>
+  </w:num>
+  <w:num w:numId="2">
+    <w:abstractNumId w:val="1"/>
+  </w:num>
+  <w:num w:numId="3">
+    <w:abstractNumId w:val="3"/>
+  </w:num>
+  <w:num w:numId="4">
+    <w:abstractNumId w:val="8"/>
+  </w:num>
+  <w:num w:numId="5">
     <w:abstractNumId w:val="5"/>
   </w:num>
-  <w:num w:numId="2">
-    <w:abstractNumId w:val="0"/>
+  <w:num w:numId="6">
+    <w:abstractNumId w:val="6"/>
   </w:num>
-  <w:num w:numId="3">
+  <w:num w:numId="7">
     <w:abstractNumId w:val="2"/>
   </w:num>
-  <w:num w:numId="4">
-    <w:abstractNumId w:val="6"/>
+  <w:num w:numId="8">
+    <w:abstractNumId w:val="9"/>
   </w:num>
-  <w:num w:numId="5">
-    <w:abstractNumId w:val="3"/>
-  </w:num>
-  <w:num w:numId="6">
+  <w:num w:numId="9">
     <w:abstractNumId w:val="4"/>
   </w:num>
-  <w:num w:numId="7">
-    <w:abstractNumId w:val="1"/>
+  <w:num w:numId="10">
+    <w:abstractNumId w:val="0"/>
   </w:num>
 </w:numbering>
 </file>
@@ -3072,7 +5347,7 @@
 </file>
 
 <file path=customXml/itemProps1.xml><?xml version="1.0" encoding="utf-8"?>
-<ds:datastoreItem xmlns:ds="http://schemas.openxmlformats.org/officeDocument/2006/customXml" ds:itemID="{E0165B74-D8CB-4B3A-9999-C70554CDE0F7}">
+<ds:datastoreItem xmlns:ds="http://schemas.openxmlformats.org/officeDocument/2006/customXml" ds:itemID="{FE6023B4-69D5-437A-82A5-600F61C499F5}">
   <ds:schemaRefs>
     <ds:schemaRef ds:uri="http://schemas.openxmlformats.org/officeDocument/2006/bibliography"/>
   </ds:schemaRefs>

</xml_diff>

<commit_message>
update power point plugin project and doc page 15 example added
</commit_message>
<xml_diff>
--- a/MS Office Power Point/index .docx
+++ b/MS Office Power Point/index .docx
@@ -8,7 +8,10 @@
         <w:jc w:val="center"/>
       </w:pPr>
       <w:r>
-        <w:t>MS Office Power Point</w:t>
+        <w:t>MS Office Power</w:t>
+      </w:r>
+      <w:r>
+        <w:t>Point</w:t>
       </w:r>
       <w:r>
         <w:t xml:space="preserve"> Plugin</w:t>
@@ -230,15 +233,7 @@
     </w:p>
     <w:p>
       <w:r>
-        <w:t>After adding this, visual studio open a &lt;ribbon name&gt;.</w:t>
-      </w:r>
-      <w:proofErr w:type="spellStart"/>
-      <w:r>
-        <w:t>cs</w:t>
-      </w:r>
-      <w:proofErr w:type="spellEnd"/>
-      <w:r>
-        <w:t xml:space="preserve"> file and when you read the comment you will get to know what to do next. </w:t>
+        <w:t xml:space="preserve">After adding this, visual studio open a &lt;ribbon name&gt;.cs file and when you read the comment you will get to know what to do next. </w:t>
       </w:r>
     </w:p>
     <w:p>
@@ -254,61 +249,13 @@
     <w:p/>
     <w:p>
       <w:r>
-        <w:t xml:space="preserve">// 1: Copy the following code block into the </w:t>
-      </w:r>
-      <w:proofErr w:type="spellStart"/>
-      <w:r>
-        <w:t>ThisAddin</w:t>
-      </w:r>
-      <w:proofErr w:type="spellEnd"/>
-      <w:r>
-        <w:t xml:space="preserve">, </w:t>
-      </w:r>
-      <w:proofErr w:type="spellStart"/>
-      <w:r>
-        <w:t>ThisWorkbook</w:t>
-      </w:r>
-      <w:proofErr w:type="spellEnd"/>
-      <w:r>
-        <w:t xml:space="preserve">, or </w:t>
-      </w:r>
-      <w:proofErr w:type="spellStart"/>
-      <w:r>
-        <w:t>ThisDocument</w:t>
-      </w:r>
-      <w:proofErr w:type="spellEnd"/>
-      <w:r>
-        <w:t xml:space="preserve"> class.</w:t>
+        <w:t>// 1: Copy the following code block into the ThisAddin, ThisWorkbook, or ThisDocument class.</w:t>
       </w:r>
     </w:p>
     <w:p/>
     <w:p>
       <w:r>
-        <w:t>/</w:t>
-      </w:r>
-      <w:proofErr w:type="gramStart"/>
-      <w:r>
-        <w:t>/  protected</w:t>
-      </w:r>
-      <w:proofErr w:type="gramEnd"/>
-      <w:r>
-        <w:t xml:space="preserve"> override </w:t>
-      </w:r>
-      <w:proofErr w:type="spellStart"/>
-      <w:r>
-        <w:t>Microsoft.Office.Core.IRibbonExtensibility</w:t>
-      </w:r>
-      <w:proofErr w:type="spellEnd"/>
-      <w:r>
-        <w:t xml:space="preserve"> </w:t>
-      </w:r>
-      <w:proofErr w:type="spellStart"/>
-      <w:r>
-        <w:t>CreateRibbonExtensibilityObject</w:t>
-      </w:r>
-      <w:proofErr w:type="spellEnd"/>
-      <w:r>
-        <w:t>()</w:t>
+        <w:t>//  protected override Microsoft.Office.Core.IRibbonExtensibility CreateRibbonExtensibilityObject()</w:t>
       </w:r>
     </w:p>
     <w:p>
@@ -318,15 +265,7 @@
     </w:p>
     <w:p>
       <w:r>
-        <w:t xml:space="preserve">//      return new </w:t>
-      </w:r>
-      <w:proofErr w:type="gramStart"/>
-      <w:r>
-        <w:t>Ribbon1(</w:t>
-      </w:r>
-      <w:proofErr w:type="gramEnd"/>
-      <w:r>
-        <w:t>);</w:t>
+        <w:t>//      return new Ribbon1();</w:t>
       </w:r>
     </w:p>
     <w:p>
@@ -352,15 +291,7 @@
     </w:p>
     <w:p>
       <w:r>
-        <w:t>//    Ribbon extensibility (</w:t>
-      </w:r>
-      <w:proofErr w:type="spellStart"/>
-      <w:r>
-        <w:t>RibbonX</w:t>
-      </w:r>
-      <w:proofErr w:type="spellEnd"/>
-      <w:r>
-        <w:t>) programming model.</w:t>
+        <w:t>//    Ribbon extensibility (RibbonX) programming model.</w:t>
       </w:r>
     </w:p>
     <w:p/>
@@ -372,15 +303,7 @@
     <w:p/>
     <w:p>
       <w:r>
-        <w:t xml:space="preserve">// </w:t>
-      </w:r>
-      <w:proofErr w:type="gramStart"/>
-      <w:r>
-        <w:t>For</w:t>
-      </w:r>
-      <w:proofErr w:type="gramEnd"/>
-      <w:r>
-        <w:t xml:space="preserve"> more information, see the Ribbon XML documentation in the Visual Studio Tools for Office Help.</w:t>
+        <w:t>// For more information, see the Ribbon XML documentation in the Visual Studio Tools for Office Help.</w:t>
       </w:r>
     </w:p>
     <w:p/>
@@ -394,15 +317,7 @@
       </w:pPr>
       <w:r>
         <w:lastRenderedPageBreak/>
-        <w:t xml:space="preserve">So first you have to copy the code from first comment and paste it into </w:t>
-      </w:r>
-      <w:proofErr w:type="spellStart"/>
-      <w:r>
-        <w:t>ThisAddin</w:t>
-      </w:r>
-      <w:proofErr w:type="spellEnd"/>
-      <w:r>
-        <w:t xml:space="preserve"> class </w:t>
+        <w:t xml:space="preserve">So first you have to copy the code from first comment and paste it into ThisAddin class </w:t>
       </w:r>
     </w:p>
     <w:p>
@@ -435,13 +350,8 @@
       <w:pPr>
         <w:ind w:left="720"/>
       </w:pPr>
-      <w:proofErr w:type="gramStart"/>
-      <w:r>
-        <w:t>&lt;?xml</w:t>
-      </w:r>
-      <w:proofErr w:type="gramEnd"/>
-      <w:r>
-        <w:t xml:space="preserve"> version="1.0" encoding="UTF-8"?&gt;</w:t>
+      <w:r>
+        <w:t>&lt;?xml version="1.0" encoding="UTF-8"?&gt;</w:t>
       </w:r>
     </w:p>
     <w:p>
@@ -449,47 +359,7 @@
         <w:ind w:left="720"/>
       </w:pPr>
       <w:r>
-        <w:t>&lt;</w:t>
-      </w:r>
-      <w:proofErr w:type="spellStart"/>
-      <w:r>
-        <w:t>customUI</w:t>
-      </w:r>
-      <w:proofErr w:type="spellEnd"/>
-      <w:r>
-        <w:t xml:space="preserve"> </w:t>
-      </w:r>
-      <w:proofErr w:type="spellStart"/>
-      <w:r>
-        <w:t>xmlns</w:t>
-      </w:r>
-      <w:proofErr w:type="spellEnd"/>
-      <w:r>
-        <w:t>="http://schemas.microsoft.com/office/2009/07/</w:t>
-      </w:r>
-      <w:proofErr w:type="spellStart"/>
-      <w:r>
-        <w:t>customui</w:t>
-      </w:r>
-      <w:proofErr w:type="spellEnd"/>
-      <w:r>
-        <w:t xml:space="preserve">" </w:t>
-      </w:r>
-      <w:proofErr w:type="spellStart"/>
-      <w:r>
-        <w:t>onLoad</w:t>
-      </w:r>
-      <w:proofErr w:type="spellEnd"/>
-      <w:r>
-        <w:t>="</w:t>
-      </w:r>
-      <w:proofErr w:type="spellStart"/>
-      <w:r>
-        <w:t>Ribbon_Load</w:t>
-      </w:r>
-      <w:proofErr w:type="spellEnd"/>
-      <w:r>
-        <w:t>"&gt;</w:t>
+        <w:t>&lt;customUI xmlns="http://schemas.microsoft.com/office/2009/07/customui" onLoad="Ribbon_Load"&gt;</w:t>
       </w:r>
     </w:p>
     <w:p>
@@ -497,15 +367,7 @@
         <w:ind w:left="720"/>
       </w:pPr>
       <w:r>
-        <w:t xml:space="preserve">  &lt;</w:t>
-      </w:r>
-      <w:proofErr w:type="gramStart"/>
-      <w:r>
-        <w:t>ribbon</w:t>
-      </w:r>
-      <w:proofErr w:type="gramEnd"/>
-      <w:r>
-        <w:t>&gt;</w:t>
+        <w:t xml:space="preserve">  &lt;ribbon&gt;</w:t>
       </w:r>
     </w:p>
     <w:p>
@@ -513,15 +375,7 @@
         <w:ind w:left="720"/>
       </w:pPr>
       <w:r>
-        <w:t xml:space="preserve">    &lt;</w:t>
-      </w:r>
-      <w:proofErr w:type="gramStart"/>
-      <w:r>
-        <w:t>tabs</w:t>
-      </w:r>
-      <w:proofErr w:type="gramEnd"/>
-      <w:r>
-        <w:t>&gt;</w:t>
+        <w:t xml:space="preserve">    &lt;tabs&gt;</w:t>
       </w:r>
     </w:p>
     <w:p>
@@ -529,23 +383,7 @@
         <w:ind w:left="720"/>
       </w:pPr>
       <w:r>
-        <w:t xml:space="preserve">      &lt;tab </w:t>
-      </w:r>
-      <w:proofErr w:type="spellStart"/>
-      <w:r>
-        <w:t>idMso</w:t>
-      </w:r>
-      <w:proofErr w:type="spellEnd"/>
-      <w:r>
-        <w:t>="</w:t>
-      </w:r>
-      <w:proofErr w:type="spellStart"/>
-      <w:r>
-        <w:t>TabAddIns</w:t>
-      </w:r>
-      <w:proofErr w:type="spellEnd"/>
-      <w:r>
-        <w:t>"&gt;</w:t>
+        <w:t xml:space="preserve">      &lt;tab idMso="TabAddIns"&gt;</w:t>
       </w:r>
     </w:p>
     <w:p>
@@ -553,23 +391,7 @@
         <w:ind w:left="720"/>
       </w:pPr>
       <w:r>
-        <w:t xml:space="preserve">        &lt;group id="</w:t>
-      </w:r>
-      <w:proofErr w:type="spellStart"/>
-      <w:r>
-        <w:t>Mygroup</w:t>
-      </w:r>
-      <w:proofErr w:type="spellEnd"/>
-      <w:r>
-        <w:t>" label="</w:t>
-      </w:r>
-      <w:proofErr w:type="spellStart"/>
-      <w:r>
-        <w:t>TestAdd</w:t>
-      </w:r>
-      <w:proofErr w:type="spellEnd"/>
-      <w:r>
-        <w:t>-in" &gt;</w:t>
+        <w:t xml:space="preserve">        &lt;group id="Mygroup" label="TestAdd-in" &gt;</w:t>
       </w:r>
     </w:p>
     <w:p>
@@ -577,15 +399,7 @@
         <w:ind w:left="720"/>
       </w:pPr>
       <w:r>
-        <w:t xml:space="preserve">          &lt;button id="</w:t>
-      </w:r>
-      <w:proofErr w:type="spellStart"/>
-      <w:r>
-        <w:t>AddAnimationButton</w:t>
-      </w:r>
-      <w:proofErr w:type="spellEnd"/>
-      <w:r>
-        <w:t>"</w:t>
+        <w:t xml:space="preserve">          &lt;button id="AddAnimationButton"</w:t>
       </w:r>
     </w:p>
     <w:p>
@@ -593,15 +407,7 @@
         <w:ind w:left="720"/>
       </w:pPr>
       <w:r>
-        <w:t xml:space="preserve">           </w:t>
-      </w:r>
-      <w:proofErr w:type="gramStart"/>
-      <w:r>
-        <w:t>label</w:t>
-      </w:r>
-      <w:proofErr w:type="gramEnd"/>
-      <w:r>
-        <w:t>="Check"</w:t>
+        <w:t xml:space="preserve">           label="Check"</w:t>
       </w:r>
     </w:p>
     <w:p>
@@ -609,15 +415,7 @@
         <w:ind w:left="720"/>
       </w:pPr>
       <w:r>
-        <w:t xml:space="preserve">           </w:t>
-      </w:r>
-      <w:proofErr w:type="gramStart"/>
-      <w:r>
-        <w:t>size</w:t>
-      </w:r>
-      <w:proofErr w:type="gramEnd"/>
-      <w:r>
-        <w:t>="large"</w:t>
+        <w:t xml:space="preserve">           size="large"</w:t>
       </w:r>
     </w:p>
     <w:p>
@@ -625,25 +423,7 @@
         <w:ind w:left="720"/>
       </w:pPr>
       <w:r>
-        <w:t xml:space="preserve">           </w:t>
-      </w:r>
-      <w:proofErr w:type="spellStart"/>
-      <w:proofErr w:type="gramStart"/>
-      <w:r>
-        <w:t>getImage</w:t>
-      </w:r>
-      <w:proofErr w:type="spellEnd"/>
-      <w:proofErr w:type="gramEnd"/>
-      <w:r>
-        <w:t>="</w:t>
-      </w:r>
-      <w:proofErr w:type="spellStart"/>
-      <w:r>
-        <w:t>GetImage</w:t>
-      </w:r>
-      <w:proofErr w:type="spellEnd"/>
-      <w:r>
-        <w:t>"</w:t>
+        <w:t xml:space="preserve">           getImage="GetImage"</w:t>
       </w:r>
     </w:p>
     <w:p>
@@ -651,17 +431,7 @@
         <w:ind w:left="720"/>
       </w:pPr>
       <w:r>
-        <w:t xml:space="preserve">           </w:t>
-      </w:r>
-      <w:proofErr w:type="spellStart"/>
-      <w:proofErr w:type="gramStart"/>
-      <w:r>
-        <w:t>supertip</w:t>
-      </w:r>
-      <w:proofErr w:type="spellEnd"/>
-      <w:proofErr w:type="gramEnd"/>
-      <w:r>
-        <w:t>="Check"</w:t>
+        <w:t xml:space="preserve">           supertip="Check"</w:t>
       </w:r>
     </w:p>
     <w:p>
@@ -669,15 +439,7 @@
         <w:ind w:left="720"/>
       </w:pPr>
       <w:r>
-        <w:t xml:space="preserve">           </w:t>
-      </w:r>
-      <w:proofErr w:type="gramStart"/>
-      <w:r>
-        <w:t>enabled</w:t>
-      </w:r>
-      <w:proofErr w:type="gramEnd"/>
-      <w:r>
-        <w:t>="true"</w:t>
+        <w:t xml:space="preserve">           enabled="true"</w:t>
       </w:r>
     </w:p>
     <w:p>
@@ -685,25 +447,7 @@
         <w:ind w:left="720"/>
       </w:pPr>
       <w:r>
-        <w:t xml:space="preserve">           </w:t>
-      </w:r>
-      <w:proofErr w:type="spellStart"/>
-      <w:proofErr w:type="gramStart"/>
-      <w:r>
-        <w:t>onAction</w:t>
-      </w:r>
-      <w:proofErr w:type="spellEnd"/>
-      <w:proofErr w:type="gramEnd"/>
-      <w:r>
-        <w:t>="</w:t>
-      </w:r>
-      <w:proofErr w:type="spellStart"/>
-      <w:r>
-        <w:t>AddAnimationButtonClick</w:t>
-      </w:r>
-      <w:proofErr w:type="spellEnd"/>
-      <w:r>
-        <w:t>"/&gt;</w:t>
+        <w:t xml:space="preserve">           onAction="AddAnimationButtonClick"/&gt;</w:t>
       </w:r>
     </w:p>
     <w:p>
@@ -743,15 +487,7 @@
         <w:ind w:left="720"/>
       </w:pPr>
       <w:r>
-        <w:t>&lt;/</w:t>
-      </w:r>
-      <w:proofErr w:type="spellStart"/>
-      <w:r>
-        <w:t>customUI</w:t>
-      </w:r>
-      <w:proofErr w:type="spellEnd"/>
-      <w:r>
-        <w:t>&gt;</w:t>
+        <w:t>&lt;/customUI&gt;</w:t>
       </w:r>
     </w:p>
     <w:p>
@@ -778,23 +514,7 @@
         <w:ind w:left="720"/>
       </w:pPr>
       <w:r>
-        <w:t xml:space="preserve">Here you can see </w:t>
-      </w:r>
-      <w:proofErr w:type="spellStart"/>
-      <w:r>
-        <w:t>getImage</w:t>
-      </w:r>
-      <w:proofErr w:type="spellEnd"/>
-      <w:r>
-        <w:t xml:space="preserve"> tag calling a function "</w:t>
-      </w:r>
-      <w:proofErr w:type="spellStart"/>
-      <w:r>
-        <w:t>GetImage</w:t>
-      </w:r>
-      <w:proofErr w:type="spellEnd"/>
-      <w:r>
-        <w:t>" to get the icon image, so how it’s working …</w:t>
+        <w:t>Here you can see getImage tag calling a function "GetImage" to get the icon image, so how it’s working …</w:t>
       </w:r>
     </w:p>
     <w:p>
@@ -842,11 +562,9 @@
         <w:lastRenderedPageBreak/>
         <w:t xml:space="preserve">Now you can see </w:t>
       </w:r>
-      <w:proofErr w:type="spellStart"/>
       <w:r>
         <w:t>Resources.resx</w:t>
       </w:r>
-      <w:proofErr w:type="spellEnd"/>
       <w:r>
         <w:t xml:space="preserve"> file</w:t>
       </w:r>
@@ -876,15 +594,7 @@
         <w:ind w:left="720"/>
       </w:pPr>
       <w:r>
-        <w:t>Now you have to implement "</w:t>
-      </w:r>
-      <w:proofErr w:type="spellStart"/>
-      <w:r>
-        <w:t>GetImage</w:t>
-      </w:r>
-      <w:proofErr w:type="spellEnd"/>
-      <w:r>
-        <w:t xml:space="preserve">" method </w:t>
+        <w:t xml:space="preserve">Now you have to implement "GetImage" method </w:t>
       </w:r>
     </w:p>
     <w:p>
@@ -892,15 +602,7 @@
         <w:ind w:left="720"/>
       </w:pPr>
       <w:r>
-        <w:t xml:space="preserve">This is the function of ribbon so you have to implement this into </w:t>
-      </w:r>
-      <w:proofErr w:type="spellStart"/>
-      <w:r>
-        <w:t>Ribbon.cs</w:t>
-      </w:r>
-      <w:proofErr w:type="spellEnd"/>
-      <w:r>
-        <w:t xml:space="preserve"> file.</w:t>
+        <w:t>This is the function of ribbon so you have to implement this into Ribbon.cs file.</w:t>
       </w:r>
     </w:p>
     <w:p>
@@ -911,13 +613,8 @@
         <w:t xml:space="preserve">This function takes one argument which </w:t>
       </w:r>
       <w:r>
-        <w:t xml:space="preserve">is </w:t>
-      </w:r>
-      <w:proofErr w:type="spellStart"/>
-      <w:r>
-        <w:t>Microsoft.Office.Core.IRibbonControl</w:t>
-      </w:r>
-      <w:proofErr w:type="spellEnd"/>
+        <w:t>is Microsoft.Office.Core.IRibbonControl</w:t>
+      </w:r>
       <w:r>
         <w:t xml:space="preserve">  </w:t>
       </w:r>
@@ -943,31 +640,7 @@
         <w:ind w:left="720"/>
       </w:pPr>
       <w:r>
-        <w:t xml:space="preserve">     </w:t>
-      </w:r>
-      <w:proofErr w:type="gramStart"/>
-      <w:r>
-        <w:t>public</w:t>
-      </w:r>
-      <w:proofErr w:type="gramEnd"/>
-      <w:r>
-        <w:t xml:space="preserve"> Bitmap </w:t>
-      </w:r>
-      <w:proofErr w:type="spellStart"/>
-      <w:r>
-        <w:t>GetImage</w:t>
-      </w:r>
-      <w:proofErr w:type="spellEnd"/>
-      <w:r>
-        <w:t>(</w:t>
-      </w:r>
-      <w:proofErr w:type="spellStart"/>
-      <w:r>
-        <w:t>Office.IRibbonControl</w:t>
-      </w:r>
-      <w:proofErr w:type="spellEnd"/>
-      <w:r>
-        <w:t xml:space="preserve"> control)</w:t>
+        <w:t xml:space="preserve">     public Bitmap GetImage(Office.IRibbonControl control)</w:t>
       </w:r>
     </w:p>
     <w:p>
@@ -983,23 +656,7 @@
         <w:ind w:left="720"/>
       </w:pPr>
       <w:r>
-        <w:t xml:space="preserve">      </w:t>
-      </w:r>
-      <w:proofErr w:type="gramStart"/>
-      <w:r>
-        <w:t>return</w:t>
-      </w:r>
-      <w:proofErr w:type="gramEnd"/>
-      <w:r>
-        <w:t xml:space="preserve"> new Bitmap(</w:t>
-      </w:r>
-      <w:proofErr w:type="spellStart"/>
-      <w:r>
-        <w:t>PluginPowerPoint.Properties.Resources.icon</w:t>
-      </w:r>
-      <w:proofErr w:type="spellEnd"/>
-      <w:r>
-        <w:t>);</w:t>
+        <w:t xml:space="preserve">      return new Bitmap(PluginPowerPoint.Properties.Resources.icon);</w:t>
       </w:r>
     </w:p>
     <w:p>
@@ -1034,15 +691,7 @@
         <w:t xml:space="preserve">But it’s not working </w:t>
       </w:r>
       <w:r>
-        <w:t xml:space="preserve">why????? Hay </w:t>
-      </w:r>
-      <w:proofErr w:type="spellStart"/>
-      <w:r>
-        <w:t>hay</w:t>
-      </w:r>
-      <w:proofErr w:type="spellEnd"/>
-      <w:r>
-        <w:t xml:space="preserve"> you didn’t implement any action on this button so let’s implement.</w:t>
+        <w:t>why????? Hay hay you didn’t implement any action on this button so let’s implement.</w:t>
       </w:r>
     </w:p>
     <w:p>
@@ -1050,42 +699,13 @@
         <w:ind w:left="720"/>
       </w:pPr>
       <w:r>
-        <w:t xml:space="preserve">You can see </w:t>
-      </w:r>
-      <w:proofErr w:type="gramStart"/>
-      <w:r>
-        <w:t xml:space="preserve">“ </w:t>
-      </w:r>
-      <w:r>
-        <w:t xml:space="preserve"> </w:t>
-      </w:r>
-      <w:proofErr w:type="spellStart"/>
-      <w:r>
-        <w:t>onAction</w:t>
-      </w:r>
-      <w:proofErr w:type="spellEnd"/>
-      <w:proofErr w:type="gramEnd"/>
-      <w:r>
-        <w:t>="</w:t>
-      </w:r>
-      <w:proofErr w:type="spellStart"/>
-      <w:r>
-        <w:t>AddAnimationButtonClick</w:t>
-      </w:r>
-      <w:proofErr w:type="spellEnd"/>
-      <w:r>
-        <w:t>"/&gt;</w:t>
-      </w:r>
-      <w:r>
-        <w:t xml:space="preserve">  “ line on ribbon.xml file so this is the trigger point and you have to implement this method in your </w:t>
-      </w:r>
-      <w:proofErr w:type="spellStart"/>
-      <w:r>
-        <w:t>ribbon.cs</w:t>
-      </w:r>
-      <w:proofErr w:type="spellEnd"/>
-      <w:r>
-        <w:t xml:space="preserve"> file.</w:t>
+        <w:t xml:space="preserve">You can see “ </w:t>
+      </w:r>
+      <w:r>
+        <w:t xml:space="preserve"> onAction="AddAnimationButtonClick"/&gt;</w:t>
+      </w:r>
+      <w:r>
+        <w:t xml:space="preserve">  “ line on ribbon.xml file so this is the trigger point and you have to implement this method in your ribbon.cs file.</w:t>
       </w:r>
     </w:p>
     <w:p>
@@ -1101,23 +721,7 @@
         <w:ind w:left="720"/>
       </w:pPr>
       <w:r>
-        <w:t xml:space="preserve">Copy and paste this method in your </w:t>
-      </w:r>
-      <w:proofErr w:type="spellStart"/>
-      <w:r>
-        <w:t>ribbion.cs</w:t>
-      </w:r>
-      <w:proofErr w:type="spellEnd"/>
-      <w:r>
-        <w:t xml:space="preserve"> file. All the function takes </w:t>
-      </w:r>
-      <w:proofErr w:type="spellStart"/>
-      <w:r>
-        <w:t>IRibbonControl</w:t>
-      </w:r>
-      <w:proofErr w:type="spellEnd"/>
-      <w:r>
-        <w:t xml:space="preserve"> interface object as argument to control things. </w:t>
+        <w:t xml:space="preserve">Copy and paste this method in your ribbion.cs file. All the function takes IRibbonControl interface object as argument to control things. </w:t>
       </w:r>
     </w:p>
     <w:p>
@@ -1125,31 +729,7 @@
         <w:ind w:left="720"/>
       </w:pPr>
       <w:r>
-        <w:t xml:space="preserve">  </w:t>
-      </w:r>
-      <w:proofErr w:type="gramStart"/>
-      <w:r>
-        <w:t>public</w:t>
-      </w:r>
-      <w:proofErr w:type="gramEnd"/>
-      <w:r>
-        <w:t xml:space="preserve"> void </w:t>
-      </w:r>
-      <w:proofErr w:type="spellStart"/>
-      <w:r>
-        <w:t>AddAnimationButtonClick</w:t>
-      </w:r>
-      <w:proofErr w:type="spellEnd"/>
-      <w:r>
-        <w:t>(</w:t>
-      </w:r>
-      <w:proofErr w:type="spellStart"/>
-      <w:r>
-        <w:t>Office.IRibbonControl</w:t>
-      </w:r>
-      <w:proofErr w:type="spellEnd"/>
-      <w:r>
-        <w:t xml:space="preserve"> control)</w:t>
+        <w:t xml:space="preserve">  public void AddAnimationButtonClick(Office.IRibbonControl control)</w:t>
       </w:r>
     </w:p>
     <w:p>
@@ -1172,20 +752,7 @@
       </w:r>
       <w:r>
         <w:tab/>
-        <w:t xml:space="preserve">  </w:t>
-      </w:r>
-      <w:proofErr w:type="spellStart"/>
-      <w:proofErr w:type="gramStart"/>
-      <w:r>
-        <w:t>MessageBox.Show</w:t>
-      </w:r>
-      <w:proofErr w:type="spellEnd"/>
-      <w:r>
-        <w:t>(</w:t>
-      </w:r>
-      <w:proofErr w:type="gramEnd"/>
-      <w:r>
-        <w:t>"Hello World");</w:t>
+        <w:t xml:space="preserve">  MessageBox.Show("Hello World");</w:t>
       </w:r>
     </w:p>
     <w:p>
@@ -1201,15 +768,7 @@
         <w:ind w:left="720"/>
       </w:pPr>
       <w:r>
-        <w:t xml:space="preserve">Now run the </w:t>
-      </w:r>
-      <w:proofErr w:type="gramStart"/>
-      <w:r>
-        <w:t>code ..</w:t>
-      </w:r>
-      <w:proofErr w:type="gramEnd"/>
-      <w:r>
-        <w:t xml:space="preserve"> </w:t>
+        <w:t xml:space="preserve">Now run the code .. </w:t>
       </w:r>
     </w:p>
     <w:p>
@@ -1240,13 +799,8 @@
       <w:pPr>
         <w:ind w:left="720"/>
       </w:pPr>
-      <w:proofErr w:type="spellStart"/>
-      <w:r>
-        <w:t>Hayyy</w:t>
-      </w:r>
-      <w:proofErr w:type="spellEnd"/>
-      <w:r>
-        <w:t xml:space="preserve"> what happened ….</w:t>
+      <w:r>
+        <w:t>Hayyy what happened ….</w:t>
       </w:r>
     </w:p>
     <w:p>
@@ -1311,11 +865,9 @@
       </w:r>
     </w:p>
     <w:p>
-      <w:proofErr w:type="spellStart"/>
       <w:r>
         <w:t>Microsoft.Office.Interop.PowerPoint.Slides</w:t>
       </w:r>
-      <w:proofErr w:type="spellEnd"/>
       <w:r>
         <w:t xml:space="preserve">   object </w:t>
       </w:r>
@@ -1331,18 +883,11 @@
       </w:r>
     </w:p>
     <w:p>
-      <w:proofErr w:type="spellStart"/>
-      <w:proofErr w:type="gramStart"/>
       <w:r>
         <w:t>Globals.slideQAddIn.Application.ActivePresentation.Slides</w:t>
       </w:r>
-      <w:proofErr w:type="spellEnd"/>
-      <w:r>
-        <w:t xml:space="preserve">  (</w:t>
-      </w:r>
-      <w:proofErr w:type="gramEnd"/>
-      <w:r>
-        <w:t>in power point plugin only)</w:t>
+      <w:r>
+        <w:t xml:space="preserve">  (in power point plugin only)</w:t>
       </w:r>
     </w:p>
     <w:p>
@@ -1360,25 +905,12 @@
     </w:p>
     <w:p>
       <w:r>
-        <w:t xml:space="preserve">Previously we show “Hello </w:t>
-      </w:r>
-      <w:proofErr w:type="gramStart"/>
-      <w:r>
-        <w:t>World ”</w:t>
-      </w:r>
-      <w:proofErr w:type="gramEnd"/>
-      <w:r>
-        <w:t xml:space="preserve"> on button click. Can we display number of slide instead of this?</w:t>
-      </w:r>
-    </w:p>
-    <w:p>
-      <w:proofErr w:type="spellStart"/>
-      <w:r>
-        <w:t>Yaa</w:t>
-      </w:r>
-      <w:proofErr w:type="spellEnd"/>
-      <w:r>
-        <w:t xml:space="preserve"> why not </w:t>
+        <w:t>Previously we show “Hello World ” on button click. Can we display number of slide instead of this?</w:t>
+      </w:r>
+    </w:p>
+    <w:p>
+      <w:r>
+        <w:t xml:space="preserve">Yaa why not </w:t>
       </w:r>
     </w:p>
     <w:p>
@@ -1389,31 +921,7 @@
     <w:p/>
     <w:p>
       <w:r>
-        <w:t xml:space="preserve">        </w:t>
-      </w:r>
-      <w:proofErr w:type="gramStart"/>
-      <w:r>
-        <w:t>public</w:t>
-      </w:r>
-      <w:proofErr w:type="gramEnd"/>
-      <w:r>
-        <w:t xml:space="preserve"> void </w:t>
-      </w:r>
-      <w:proofErr w:type="spellStart"/>
-      <w:r>
-        <w:t>AddAnimationButtonClick</w:t>
-      </w:r>
-      <w:proofErr w:type="spellEnd"/>
-      <w:r>
-        <w:t>(</w:t>
-      </w:r>
-      <w:proofErr w:type="spellStart"/>
-      <w:r>
-        <w:t>Office.IRibbonControl</w:t>
-      </w:r>
-      <w:proofErr w:type="spellEnd"/>
-      <w:r>
-        <w:t xml:space="preserve"> control)</w:t>
+        <w:t xml:space="preserve">        public void AddAnimationButtonClick(Office.IRibbonControl control)</w:t>
       </w:r>
     </w:p>
     <w:p>
@@ -1423,15 +931,7 @@
     </w:p>
     <w:p>
       <w:r>
-        <w:t xml:space="preserve">            </w:t>
-      </w:r>
-      <w:proofErr w:type="gramStart"/>
-      <w:r>
-        <w:t>MessageBox.Show(</w:t>
-      </w:r>
-      <w:proofErr w:type="gramEnd"/>
-      <w:r>
-        <w:t>Globals.ThisAddIn.Application.ActivePresentation.Slides.Count.ToString());</w:t>
+        <w:t xml:space="preserve">            MessageBox.Show(Globals.ThisAddIn.Application.ActivePresentation.Slides.Count.ToString());</w:t>
       </w:r>
     </w:p>
     <w:p>
@@ -1453,11 +953,9 @@
       </w:r>
     </w:p>
     <w:p>
-      <w:proofErr w:type="gramStart"/>
       <w:r>
         <w:t>Olla,,,,,,….</w:t>
       </w:r>
-      <w:proofErr w:type="gramEnd"/>
     </w:p>
     <w:p>
       <w:r>
@@ -1486,33 +984,7 @@
     <w:p/>
     <w:p>
       <w:r>
-        <w:t xml:space="preserve">  </w:t>
-      </w:r>
-      <w:proofErr w:type="spellStart"/>
-      <w:proofErr w:type="gramStart"/>
-      <w:r>
-        <w:t>foreach</w:t>
-      </w:r>
-      <w:proofErr w:type="spellEnd"/>
-      <w:proofErr w:type="gramEnd"/>
-      <w:r>
-        <w:t xml:space="preserve"> (</w:t>
-      </w:r>
-      <w:proofErr w:type="spellStart"/>
-      <w:r>
-        <w:t>PPT.Shape</w:t>
-      </w:r>
-      <w:proofErr w:type="spellEnd"/>
-      <w:r>
-        <w:t xml:space="preserve"> shape in </w:t>
-      </w:r>
-      <w:proofErr w:type="spellStart"/>
-      <w:r>
-        <w:t>slide.Shapes</w:t>
-      </w:r>
-      <w:proofErr w:type="spellEnd"/>
-      <w:r>
-        <w:t>)</w:t>
+        <w:t xml:space="preserve">  foreach (PPT.Shape shape in slide.Shapes)</w:t>
       </w:r>
     </w:p>
     <w:p>
@@ -1534,15 +1006,7 @@
         <w:t>Where PPT is “</w:t>
       </w:r>
       <w:r>
-        <w:t xml:space="preserve">using PPT = </w:t>
-      </w:r>
-      <w:proofErr w:type="spellStart"/>
-      <w:r>
-        <w:t>Microsoft.Office.Interop.PowerPoint</w:t>
-      </w:r>
-      <w:proofErr w:type="spellEnd"/>
-      <w:r>
-        <w:t>;</w:t>
+        <w:t>using PPT = Microsoft.Office.Interop.PowerPoint;</w:t>
       </w:r>
       <w:r>
         <w:t xml:space="preserve">” </w:t>
@@ -1632,36 +1096,18 @@
         <w:t xml:space="preserve"> page. </w:t>
       </w:r>
       <w:r>
-        <w:t xml:space="preserve">And you have to search about </w:t>
-      </w:r>
-      <w:proofErr w:type="spellStart"/>
-      <w:r>
-        <w:t>enum</w:t>
-      </w:r>
-      <w:proofErr w:type="spellEnd"/>
-      <w:r>
-        <w:t xml:space="preserve"> </w:t>
-      </w:r>
-      <w:proofErr w:type="spellStart"/>
+        <w:t xml:space="preserve">And you have to search about enum </w:t>
+      </w:r>
       <w:r>
         <w:t>MsoTriState</w:t>
       </w:r>
-      <w:proofErr w:type="spellEnd"/>
       <w:r>
         <w:t>.</w:t>
       </w:r>
     </w:p>
     <w:p>
       <w:r>
-        <w:t>Let’s see how its work</w:t>
-      </w:r>
-      <w:proofErr w:type="gramStart"/>
-      <w:r>
-        <w:t>..</w:t>
-      </w:r>
-      <w:proofErr w:type="gramEnd"/>
-      <w:r>
-        <w:t xml:space="preserve"> </w:t>
+        <w:t xml:space="preserve">Let’s see how its work.. </w:t>
       </w:r>
     </w:p>
     <w:p>
@@ -1729,11 +1175,9 @@
         <w:lastRenderedPageBreak/>
         <w:t xml:space="preserve">You can do this with </w:t>
       </w:r>
-      <w:proofErr w:type="spellStart"/>
       <w:r>
         <w:t>MsoShapeType</w:t>
       </w:r>
-      <w:proofErr w:type="spellEnd"/>
       <w:r>
         <w:t xml:space="preserve"> as I already mentioned in the link </w:t>
       </w:r>
@@ -1744,29 +1188,8 @@
       </w:r>
     </w:p>
     <w:p>
-      <w:proofErr w:type="gramStart"/>
-      <w:r>
-        <w:t>if</w:t>
-      </w:r>
-      <w:proofErr w:type="gramEnd"/>
-      <w:r>
-        <w:t xml:space="preserve"> (</w:t>
-      </w:r>
-      <w:proofErr w:type="spellStart"/>
-      <w:r>
-        <w:t>shape.Type</w:t>
-      </w:r>
-      <w:proofErr w:type="spellEnd"/>
-      <w:r>
-        <w:t xml:space="preserve"> == </w:t>
-      </w:r>
-      <w:proofErr w:type="spellStart"/>
-      <w:r>
-        <w:t>MsoShapeType.msoGroup</w:t>
-      </w:r>
-      <w:proofErr w:type="spellEnd"/>
-      <w:r>
-        <w:t>)</w:t>
+      <w:r>
+        <w:t>if (shape.Type == MsoShapeType.msoGroup)</w:t>
       </w:r>
     </w:p>
     <w:p>
@@ -1781,299 +1204,167 @@
     </w:p>
     <w:p>
       <w:r>
-        <w:t xml:space="preserve">Type is the property of shape object and in right hand side </w:t>
-      </w:r>
-      <w:proofErr w:type="spellStart"/>
-      <w:r>
-        <w:t>MsoShapeType</w:t>
-      </w:r>
-      <w:proofErr w:type="spellEnd"/>
+        <w:t xml:space="preserve">Type is the property of shape object and in right hand side MsoShapeType </w:t>
+      </w:r>
+      <w:r>
+        <w:t>enum</w:t>
+      </w:r>
+      <w:r>
+        <w:t xml:space="preserve"> is there</w:t>
+      </w:r>
+      <w:r>
+        <w:t xml:space="preserve">. </w:t>
+      </w:r>
+    </w:p>
+    <w:p>
+      <w:r>
+        <w:t xml:space="preserve">After this condition you have to </w:t>
+      </w:r>
+      <w:r>
+        <w:t>iterate all</w:t>
+      </w:r>
+      <w:r>
+        <w:t xml:space="preserve"> the shapes contained by shape object with the help of </w:t>
+      </w:r>
+      <w:r>
+        <w:t>“</w:t>
+      </w:r>
+      <w:r>
+        <w:t>GroupItems</w:t>
+      </w:r>
+      <w:r>
+        <w:t xml:space="preserve">” property.  </w:t>
+      </w:r>
+    </w:p>
+    <w:p>
+      <w:r>
+        <w:t xml:space="preserve">Example </w:t>
+      </w:r>
+    </w:p>
+    <w:p>
+      <w:r>
+        <w:t>foreach (PPT.Shape myShape in shape.GroupItems)</w:t>
+      </w:r>
+    </w:p>
+    <w:p>
+      <w:r>
+        <w:t>{</w:t>
+      </w:r>
+    </w:p>
+    <w:p>
+      <w:r>
+        <w:t>}</w:t>
+      </w:r>
+    </w:p>
+    <w:p/>
+    <w:p>
+      <w:r>
+        <w:t xml:space="preserve">Hola done. </w:t>
+      </w:r>
+    </w:p>
+    <w:p>
+      <w:pPr>
+        <w:pStyle w:val="Heading1"/>
+      </w:pPr>
+      <w:r>
+        <w:t xml:space="preserve"> Now come to the second shape (worse case) “</w:t>
+      </w:r>
+      <w:r>
+        <w:t>Placeholder</w:t>
+      </w:r>
+      <w:r>
+        <w:t xml:space="preserve">” </w:t>
+      </w:r>
+    </w:p>
+    <w:p>
+      <w:r>
+        <w:t xml:space="preserve">In this first you have to judge what type of object/shape placeholder having. </w:t>
+      </w:r>
+    </w:p>
+    <w:p>
+      <w:r>
+        <w:t>You have to use same approach as above I mentioned earlier.</w:t>
+      </w:r>
+    </w:p>
+    <w:p>
+      <w:r>
+        <w:t xml:space="preserve">I am giving you a function </w:t>
+      </w:r>
+      <w:r>
+        <w:t>which cover most of the shapes.</w:t>
+      </w:r>
+    </w:p>
+    <w:p>
+      <w:r>
+        <w:t>private void extractInfoFromShape(PPT.Shape shape)</w:t>
+      </w:r>
+    </w:p>
+    <w:p>
+      <w:r>
+        <w:t xml:space="preserve">        {</w:t>
+      </w:r>
+    </w:p>
+    <w:p>
+      <w:r>
+        <w:t xml:space="preserve">            if (shape.</w:t>
+      </w:r>
+      <w:r>
+        <w:t xml:space="preserve"> .PlaceholderFormat.ContainedType</w:t>
+      </w:r>
       <w:r>
         <w:t xml:space="preserve"> </w:t>
       </w:r>
-      <w:proofErr w:type="spellStart"/>
-      <w:r>
-        <w:t>enum</w:t>
-      </w:r>
-      <w:proofErr w:type="spellEnd"/>
-      <w:r>
-        <w:t xml:space="preserve"> is there</w:t>
-      </w:r>
-      <w:r>
-        <w:t xml:space="preserve">. </w:t>
-      </w:r>
-    </w:p>
-    <w:p>
-      <w:r>
-        <w:t xml:space="preserve">After this condition you have to </w:t>
-      </w:r>
-      <w:r>
-        <w:t>iterate all</w:t>
-      </w:r>
-      <w:r>
-        <w:t xml:space="preserve"> the shapes contained by shape object with the help of </w:t>
-      </w:r>
-      <w:r>
-        <w:t>“</w:t>
-      </w:r>
-      <w:proofErr w:type="spellStart"/>
-      <w:r>
-        <w:t>GroupItems</w:t>
-      </w:r>
-      <w:proofErr w:type="spellEnd"/>
-      <w:r>
-        <w:t xml:space="preserve">” property.  </w:t>
-      </w:r>
-    </w:p>
-    <w:p>
-      <w:r>
-        <w:t xml:space="preserve">Example </w:t>
-      </w:r>
-    </w:p>
-    <w:p>
-      <w:proofErr w:type="spellStart"/>
-      <w:proofErr w:type="gramStart"/>
-      <w:r>
-        <w:t>foreach</w:t>
-      </w:r>
-      <w:proofErr w:type="spellEnd"/>
-      <w:proofErr w:type="gramEnd"/>
-      <w:r>
-        <w:t xml:space="preserve"> (</w:t>
-      </w:r>
-      <w:proofErr w:type="spellStart"/>
-      <w:r>
-        <w:t>PPT.Shape</w:t>
-      </w:r>
-      <w:proofErr w:type="spellEnd"/>
+      <w:r>
+        <w:t>== MsoShapeType.msoGroup)</w:t>
+      </w:r>
+    </w:p>
+    <w:p>
+      <w:r>
+        <w:t xml:space="preserve">            {</w:t>
+      </w:r>
+    </w:p>
+    <w:p>
+      <w:r>
+        <w:t xml:space="preserve">            }</w:t>
+      </w:r>
+    </w:p>
+    <w:p>
+      <w:r>
+        <w:t xml:space="preserve">            else if (shape.</w:t>
+      </w:r>
+      <w:r>
+        <w:t xml:space="preserve"> .PlaceholderFormat.ContainedType</w:t>
+      </w:r>
       <w:r>
         <w:t xml:space="preserve"> </w:t>
       </w:r>
-      <w:proofErr w:type="spellStart"/>
-      <w:r>
-        <w:t>myShape</w:t>
-      </w:r>
-      <w:proofErr w:type="spellEnd"/>
-      <w:r>
-        <w:t xml:space="preserve"> in </w:t>
-      </w:r>
-      <w:proofErr w:type="spellStart"/>
-      <w:r>
-        <w:t>shape.GroupItems</w:t>
-      </w:r>
-      <w:proofErr w:type="spellEnd"/>
-      <w:r>
-        <w:t>)</w:t>
-      </w:r>
-    </w:p>
-    <w:p>
-      <w:r>
-        <w:t>{</w:t>
-      </w:r>
-    </w:p>
-    <w:p>
-      <w:r>
-        <w:t>}</w:t>
+      <w:r>
+        <w:t>== MsoShapeType.msoSmartArt  )</w:t>
+      </w:r>
+    </w:p>
+    <w:p>
+      <w:r>
+        <w:t xml:space="preserve">            {</w:t>
       </w:r>
     </w:p>
     <w:p/>
     <w:p>
-      <w:proofErr w:type="spellStart"/>
-      <w:r>
-        <w:t>Hola</w:t>
-      </w:r>
-      <w:proofErr w:type="spellEnd"/>
-      <w:r>
-        <w:t xml:space="preserve"> done. </w:t>
-      </w:r>
-    </w:p>
-    <w:p>
-      <w:pPr>
-        <w:pStyle w:val="Heading1"/>
-      </w:pPr>
-      <w:r>
-        <w:t xml:space="preserve"> Now come to the second shape (worse case) “</w:t>
-      </w:r>
-      <w:r>
-        <w:t>Placeholder</w:t>
-      </w:r>
-      <w:r>
-        <w:t xml:space="preserve">” </w:t>
-      </w:r>
-    </w:p>
-    <w:p>
-      <w:r>
-        <w:t xml:space="preserve">In this first you have to judge what type of object/shape placeholder having. </w:t>
-      </w:r>
-    </w:p>
-    <w:p>
-      <w:r>
-        <w:t>You have to use same approach as above I mentioned earlier.</w:t>
-      </w:r>
-    </w:p>
-    <w:p>
-      <w:r>
-        <w:t xml:space="preserve">I am giving you a function </w:t>
-      </w:r>
-      <w:r>
-        <w:t>which cover most of the shapes.</w:t>
-      </w:r>
-    </w:p>
-    <w:p>
-      <w:proofErr w:type="gramStart"/>
-      <w:r>
-        <w:t>private</w:t>
-      </w:r>
-      <w:proofErr w:type="gramEnd"/>
-      <w:r>
-        <w:t xml:space="preserve"> void </w:t>
-      </w:r>
-      <w:proofErr w:type="spellStart"/>
-      <w:r>
-        <w:t>extractInfoFromShape</w:t>
-      </w:r>
-      <w:proofErr w:type="spellEnd"/>
-      <w:r>
-        <w:t>(</w:t>
-      </w:r>
-      <w:proofErr w:type="spellStart"/>
-      <w:r>
-        <w:t>PPT.Shape</w:t>
-      </w:r>
-      <w:proofErr w:type="spellEnd"/>
-      <w:r>
-        <w:t xml:space="preserve"> shape)</w:t>
-      </w:r>
-    </w:p>
-    <w:p>
-      <w:r>
-        <w:t xml:space="preserve">        {</w:t>
-      </w:r>
-    </w:p>
-    <w:p>
-      <w:r>
-        <w:t xml:space="preserve">            </w:t>
-      </w:r>
-      <w:proofErr w:type="gramStart"/>
-      <w:r>
-        <w:t>if</w:t>
-      </w:r>
-      <w:proofErr w:type="gramEnd"/>
-      <w:r>
-        <w:t xml:space="preserve"> (shape.</w:t>
-      </w:r>
-      <w:r>
-        <w:t xml:space="preserve"> .</w:t>
-      </w:r>
-      <w:proofErr w:type="spellStart"/>
-      <w:r>
-        <w:t>PlaceholderFormat.ContainedType</w:t>
-      </w:r>
-      <w:proofErr w:type="spellEnd"/>
+      <w:r>
+        <w:t xml:space="preserve">            }</w:t>
+      </w:r>
+    </w:p>
+    <w:p>
+      <w:r>
+        <w:t xml:space="preserve">            else if (shape.</w:t>
+      </w:r>
+      <w:r>
+        <w:t xml:space="preserve"> .PlaceholderFormat.ContainedType</w:t>
+      </w:r>
       <w:r>
         <w:t xml:space="preserve"> </w:t>
       </w:r>
       <w:r>
-        <w:t xml:space="preserve">== </w:t>
-      </w:r>
-      <w:proofErr w:type="spellStart"/>
-      <w:r>
-        <w:t>MsoShapeType.msoGroup</w:t>
-      </w:r>
-      <w:proofErr w:type="spellEnd"/>
-      <w:r>
-        <w:t>)</w:t>
-      </w:r>
-    </w:p>
-    <w:p>
-      <w:r>
-        <w:t xml:space="preserve">            {</w:t>
-      </w:r>
-    </w:p>
-    <w:p>
-      <w:r>
-        <w:t xml:space="preserve">            }</w:t>
-      </w:r>
-    </w:p>
-    <w:p>
-      <w:r>
-        <w:t xml:space="preserve">            </w:t>
-      </w:r>
-      <w:proofErr w:type="gramStart"/>
-      <w:r>
-        <w:t>else</w:t>
-      </w:r>
-      <w:proofErr w:type="gramEnd"/>
-      <w:r>
-        <w:t xml:space="preserve"> if (shape.</w:t>
-      </w:r>
-      <w:r>
-        <w:t xml:space="preserve"> .</w:t>
-      </w:r>
-      <w:proofErr w:type="spellStart"/>
-      <w:r>
-        <w:t>PlaceholderFormat.ContainedType</w:t>
-      </w:r>
-      <w:proofErr w:type="spellEnd"/>
-      <w:r>
-        <w:t xml:space="preserve"> </w:t>
-      </w:r>
-      <w:r>
-        <w:t xml:space="preserve">== </w:t>
-      </w:r>
-      <w:proofErr w:type="spellStart"/>
-      <w:r>
-        <w:t>MsoShapeType.msoSmartArt</w:t>
-      </w:r>
-      <w:proofErr w:type="spellEnd"/>
-      <w:r>
-        <w:t xml:space="preserve">  )</w:t>
-      </w:r>
-    </w:p>
-    <w:p>
-      <w:r>
-        <w:t xml:space="preserve">            {</w:t>
-      </w:r>
-    </w:p>
-    <w:p/>
-    <w:p>
-      <w:r>
-        <w:t xml:space="preserve">            }</w:t>
-      </w:r>
-    </w:p>
-    <w:p>
-      <w:r>
-        <w:t xml:space="preserve">            </w:t>
-      </w:r>
-      <w:proofErr w:type="gramStart"/>
-      <w:r>
-        <w:t>else</w:t>
-      </w:r>
-      <w:proofErr w:type="gramEnd"/>
-      <w:r>
-        <w:t xml:space="preserve"> if (shape.</w:t>
-      </w:r>
-      <w:r>
-        <w:t xml:space="preserve"> .</w:t>
-      </w:r>
-      <w:proofErr w:type="spellStart"/>
-      <w:r>
-        <w:t>PlaceholderFormat.ContainedType</w:t>
-      </w:r>
-      <w:proofErr w:type="spellEnd"/>
-      <w:r>
-        <w:t xml:space="preserve"> </w:t>
-      </w:r>
-      <w:r>
-        <w:t xml:space="preserve">== </w:t>
-      </w:r>
-      <w:proofErr w:type="spellStart"/>
-      <w:r>
-        <w:t>MsoShapeType.msoTable</w:t>
-      </w:r>
-      <w:proofErr w:type="spellEnd"/>
-      <w:r>
-        <w:t>)</w:t>
+        <w:t>== MsoShapeType.msoTable)</w:t>
       </w:r>
     </w:p>
     <w:p>
@@ -2094,37 +1385,16 @@
     </w:p>
     <w:p>
       <w:r>
-        <w:t xml:space="preserve">            </w:t>
-      </w:r>
-      <w:proofErr w:type="gramStart"/>
-      <w:r>
-        <w:t>else</w:t>
-      </w:r>
-      <w:proofErr w:type="gramEnd"/>
-      <w:r>
-        <w:t xml:space="preserve"> if (shape.</w:t>
-      </w:r>
-      <w:r>
-        <w:t xml:space="preserve"> .</w:t>
-      </w:r>
-      <w:proofErr w:type="spellStart"/>
-      <w:r>
-        <w:t>PlaceholderFormat.ContainedType</w:t>
-      </w:r>
-      <w:proofErr w:type="spellEnd"/>
+        <w:t xml:space="preserve">            else if (shape.</w:t>
+      </w:r>
+      <w:r>
+        <w:t xml:space="preserve"> .PlaceholderFormat.ContainedType</w:t>
+      </w:r>
       <w:r>
         <w:t xml:space="preserve"> </w:t>
       </w:r>
       <w:r>
-        <w:t xml:space="preserve">== </w:t>
-      </w:r>
-      <w:proofErr w:type="spellStart"/>
-      <w:r>
-        <w:t>MsoShapeType.msoPlaceholder</w:t>
-      </w:r>
-      <w:proofErr w:type="spellEnd"/>
-      <w:r>
-        <w:t>)</w:t>
+        <w:t>== MsoShapeType.msoPlaceholder)</w:t>
       </w:r>
     </w:p>
     <w:p>
@@ -2160,42 +1430,16 @@
       <w:r>
         <w:t xml:space="preserve">Like if you want to check </w:t>
       </w:r>
-      <w:proofErr w:type="spellStart"/>
       <w:r>
         <w:t>TextFrame</w:t>
       </w:r>
-      <w:proofErr w:type="spellEnd"/>
       <w:r>
         <w:t xml:space="preserve"> in a shape you can check like this:</w:t>
       </w:r>
     </w:p>
     <w:p>
       <w:r>
-        <w:t xml:space="preserve">    </w:t>
-      </w:r>
-      <w:proofErr w:type="gramStart"/>
-      <w:r>
-        <w:t>if</w:t>
-      </w:r>
-      <w:proofErr w:type="gramEnd"/>
-      <w:r>
-        <w:t xml:space="preserve"> (</w:t>
-      </w:r>
-      <w:proofErr w:type="spellStart"/>
-      <w:r>
-        <w:t>shape.HasTextFrame</w:t>
-      </w:r>
-      <w:proofErr w:type="spellEnd"/>
-      <w:r>
-        <w:t xml:space="preserve"> == </w:t>
-      </w:r>
-      <w:proofErr w:type="spellStart"/>
-      <w:r>
-        <w:t>MsoTriState.msoTrue</w:t>
-      </w:r>
-      <w:proofErr w:type="spellEnd"/>
-      <w:r>
-        <w:t>)</w:t>
+        <w:t xml:space="preserve">    if (shape.HasTextFrame == MsoTriState.msoTrue)</w:t>
       </w:r>
     </w:p>
     <w:p>
@@ -2205,20 +1449,7 @@
     </w:p>
     <w:p>
       <w:r>
-        <w:t xml:space="preserve">                </w:t>
-      </w:r>
-      <w:proofErr w:type="spellStart"/>
-      <w:proofErr w:type="gramStart"/>
-      <w:r>
-        <w:t>extractInfo</w:t>
-      </w:r>
-      <w:proofErr w:type="spellEnd"/>
-      <w:r>
-        <w:t>(</w:t>
-      </w:r>
-      <w:proofErr w:type="gramEnd"/>
-      <w:r>
-        <w:t>shape);</w:t>
+        <w:t xml:space="preserve">                extractInfo(shape);</w:t>
       </w:r>
     </w:p>
     <w:p>
@@ -2284,13 +1515,8 @@
     <w:p/>
     <w:p>
       <w:r>
-        <w:t xml:space="preserve">First try </w:t>
-      </w:r>
-      <w:proofErr w:type="gramStart"/>
-      <w:r>
-        <w:t>yourself ..</w:t>
-      </w:r>
-      <w:proofErr w:type="gramEnd"/>
+        <w:t>First try yourself ..</w:t>
+      </w:r>
     </w:p>
     <w:p>
       <w:r>
@@ -2404,8 +1630,6 @@
       <w:r>
         <w:t>SmartArt</w:t>
       </w:r>
-      <w:bookmarkStart w:id="0" w:name="_GoBack"/>
-      <w:bookmarkEnd w:id="0"/>
       <w:r>
         <w:t xml:space="preserve"> count the nodes </w:t>
       </w:r>
@@ -2441,13 +1665,8 @@
       </w:r>
     </w:p>
     <w:p>
-      <w:proofErr w:type="gramStart"/>
-      <w:r>
-        <w:t>class</w:t>
-      </w:r>
-      <w:proofErr w:type="gramEnd"/>
-      <w:r>
-        <w:t xml:space="preserve"> counter</w:t>
+      <w:r>
+        <w:t>class counter</w:t>
       </w:r>
     </w:p>
     <w:p>
@@ -2462,31 +1681,7 @@
     </w:p>
     <w:p>
       <w:r>
-        <w:t xml:space="preserve">        </w:t>
-      </w:r>
-      <w:proofErr w:type="gramStart"/>
-      <w:r>
-        <w:t>public</w:t>
-      </w:r>
-      <w:proofErr w:type="gramEnd"/>
-      <w:r>
-        <w:t xml:space="preserve"> </w:t>
-      </w:r>
-      <w:proofErr w:type="spellStart"/>
-      <w:r>
-        <w:t>int</w:t>
-      </w:r>
-      <w:proofErr w:type="spellEnd"/>
-      <w:r>
-        <w:t xml:space="preserve"> </w:t>
-      </w:r>
-      <w:proofErr w:type="spellStart"/>
-      <w:r>
-        <w:t>detectSmartArt</w:t>
-      </w:r>
-      <w:proofErr w:type="spellEnd"/>
-      <w:r>
-        <w:t>(Slides slides)</w:t>
+        <w:t xml:space="preserve">        public int detectSmartArt(Slides slides)</w:t>
       </w:r>
     </w:p>
     <w:p>
@@ -2496,48 +1691,17 @@
     </w:p>
     <w:p>
       <w:r>
-        <w:t xml:space="preserve">            </w:t>
-      </w:r>
-      <w:proofErr w:type="spellStart"/>
-      <w:proofErr w:type="gramStart"/>
-      <w:r>
-        <w:t>int</w:t>
-      </w:r>
-      <w:proofErr w:type="spellEnd"/>
-      <w:proofErr w:type="gramEnd"/>
-      <w:r>
-        <w:t xml:space="preserve"> count = 0;</w:t>
-      </w:r>
-    </w:p>
-    <w:p>
-      <w:r>
-        <w:t xml:space="preserve">            </w:t>
-      </w:r>
-      <w:proofErr w:type="spellStart"/>
-      <w:proofErr w:type="gramStart"/>
-      <w:r>
-        <w:t>GetCount</w:t>
-      </w:r>
-      <w:proofErr w:type="spellEnd"/>
-      <w:r>
-        <w:t>(</w:t>
-      </w:r>
-      <w:proofErr w:type="gramEnd"/>
-      <w:r>
-        <w:t>slides, ref count);</w:t>
-      </w:r>
-    </w:p>
-    <w:p>
-      <w:r>
-        <w:t xml:space="preserve">            </w:t>
-      </w:r>
-      <w:proofErr w:type="gramStart"/>
-      <w:r>
-        <w:t>return</w:t>
-      </w:r>
-      <w:proofErr w:type="gramEnd"/>
-      <w:r>
-        <w:t xml:space="preserve"> count;</w:t>
+        <w:t xml:space="preserve">            int count = 0;</w:t>
+      </w:r>
+    </w:p>
+    <w:p>
+      <w:r>
+        <w:t xml:space="preserve">            GetCount(slides, ref count);</w:t>
+      </w:r>
+    </w:p>
+    <w:p>
+      <w:r>
+        <w:t xml:space="preserve">            return count;</w:t>
       </w:r>
     </w:p>
     <w:p>
@@ -2548,39 +1712,7 @@
     <w:p/>
     <w:p>
       <w:r>
-        <w:t xml:space="preserve">         </w:t>
-      </w:r>
-      <w:proofErr w:type="gramStart"/>
-      <w:r>
-        <w:t>void</w:t>
-      </w:r>
-      <w:proofErr w:type="gramEnd"/>
-      <w:r>
-        <w:t xml:space="preserve"> </w:t>
-      </w:r>
-      <w:proofErr w:type="spellStart"/>
-      <w:r>
-        <w:t>GetCount</w:t>
-      </w:r>
-      <w:proofErr w:type="spellEnd"/>
-      <w:r>
-        <w:t xml:space="preserve">(Slides </w:t>
-      </w:r>
-      <w:proofErr w:type="spellStart"/>
-      <w:r>
-        <w:t>slides,ref</w:t>
-      </w:r>
-      <w:proofErr w:type="spellEnd"/>
-      <w:r>
-        <w:t xml:space="preserve"> </w:t>
-      </w:r>
-      <w:proofErr w:type="spellStart"/>
-      <w:r>
-        <w:t>int</w:t>
-      </w:r>
-      <w:proofErr w:type="spellEnd"/>
-      <w:r>
-        <w:t xml:space="preserve"> count)</w:t>
+        <w:t xml:space="preserve">         void GetCount(Slides slides,ref int count)</w:t>
       </w:r>
     </w:p>
     <w:p>
@@ -2590,25 +1722,7 @@
     </w:p>
     <w:p>
       <w:r>
-        <w:t xml:space="preserve">            </w:t>
-      </w:r>
-      <w:proofErr w:type="spellStart"/>
-      <w:proofErr w:type="gramStart"/>
-      <w:r>
-        <w:t>foreach</w:t>
-      </w:r>
-      <w:proofErr w:type="spellEnd"/>
-      <w:proofErr w:type="gramEnd"/>
-      <w:r>
-        <w:t xml:space="preserve"> (Slide </w:t>
-      </w:r>
-      <w:proofErr w:type="spellStart"/>
-      <w:r>
-        <w:t>slide</w:t>
-      </w:r>
-      <w:proofErr w:type="spellEnd"/>
-      <w:r>
-        <w:t xml:space="preserve"> in slides)</w:t>
+        <w:t xml:space="preserve">            foreach (Slide slide in slides)</w:t>
       </w:r>
     </w:p>
     <w:p>
@@ -2618,28 +1732,7 @@
     </w:p>
     <w:p>
       <w:r>
-        <w:t xml:space="preserve">                </w:t>
-      </w:r>
-      <w:proofErr w:type="spellStart"/>
-      <w:proofErr w:type="gramStart"/>
-      <w:r>
-        <w:t>extractSlideInfo</w:t>
-      </w:r>
-      <w:proofErr w:type="spellEnd"/>
-      <w:r>
-        <w:t>(</w:t>
-      </w:r>
-      <w:proofErr w:type="gramEnd"/>
-      <w:r>
-        <w:t xml:space="preserve"> </w:t>
-      </w:r>
-      <w:proofErr w:type="spellStart"/>
-      <w:r>
-        <w:t>slide,ref</w:t>
-      </w:r>
-      <w:proofErr w:type="spellEnd"/>
-      <w:r>
-        <w:t xml:space="preserve"> count);</w:t>
+        <w:t xml:space="preserve">                extractSlideInfo( slide,ref count);</w:t>
       </w:r>
     </w:p>
     <w:p>
@@ -2661,39 +1754,7 @@
     <w:p/>
     <w:p>
       <w:r>
-        <w:t xml:space="preserve">        </w:t>
-      </w:r>
-      <w:proofErr w:type="gramStart"/>
-      <w:r>
-        <w:t>private</w:t>
-      </w:r>
-      <w:proofErr w:type="gramEnd"/>
-      <w:r>
-        <w:t xml:space="preserve"> void </w:t>
-      </w:r>
-      <w:proofErr w:type="spellStart"/>
-      <w:r>
-        <w:t>extractSlideInfo</w:t>
-      </w:r>
-      <w:proofErr w:type="spellEnd"/>
-      <w:r>
-        <w:t xml:space="preserve">(Slide </w:t>
-      </w:r>
-      <w:proofErr w:type="spellStart"/>
-      <w:r>
-        <w:t>slide,ref</w:t>
-      </w:r>
-      <w:proofErr w:type="spellEnd"/>
-      <w:r>
-        <w:t xml:space="preserve"> </w:t>
-      </w:r>
-      <w:proofErr w:type="spellStart"/>
-      <w:r>
-        <w:t>int</w:t>
-      </w:r>
-      <w:proofErr w:type="spellEnd"/>
-      <w:r>
-        <w:t xml:space="preserve"> count)</w:t>
+        <w:t xml:space="preserve">        private void extractSlideInfo(Slide slide,ref int count)</w:t>
       </w:r>
     </w:p>
     <w:p>
@@ -2703,56 +1764,12 @@
     </w:p>
     <w:p>
       <w:r>
-        <w:t xml:space="preserve">            </w:t>
-      </w:r>
-      <w:proofErr w:type="spellStart"/>
-      <w:proofErr w:type="gramStart"/>
-      <w:r>
-        <w:t>foreach</w:t>
-      </w:r>
-      <w:proofErr w:type="spellEnd"/>
-      <w:proofErr w:type="gramEnd"/>
-      <w:r>
-        <w:t xml:space="preserve"> (</w:t>
-      </w:r>
-      <w:proofErr w:type="spellStart"/>
-      <w:r>
-        <w:t>PPT.Shape</w:t>
-      </w:r>
-      <w:proofErr w:type="spellEnd"/>
-      <w:r>
-        <w:t xml:space="preserve"> shape in </w:t>
-      </w:r>
-      <w:proofErr w:type="spellStart"/>
-      <w:r>
-        <w:t>slide.Shapes</w:t>
-      </w:r>
-      <w:proofErr w:type="spellEnd"/>
-      <w:r>
-        <w:t>)</w:t>
-      </w:r>
-    </w:p>
-    <w:p>
-      <w:r>
-        <w:t xml:space="preserve">                </w:t>
-      </w:r>
-      <w:proofErr w:type="spellStart"/>
-      <w:proofErr w:type="gramStart"/>
-      <w:r>
-        <w:t>extractInfoFromShape</w:t>
-      </w:r>
-      <w:proofErr w:type="spellEnd"/>
-      <w:r>
-        <w:t>(</w:t>
-      </w:r>
-      <w:proofErr w:type="spellStart"/>
-      <w:proofErr w:type="gramEnd"/>
-      <w:r>
-        <w:t>shape,ref</w:t>
-      </w:r>
-      <w:proofErr w:type="spellEnd"/>
-      <w:r>
-        <w:t xml:space="preserve"> count);</w:t>
+        <w:t xml:space="preserve">            foreach (PPT.Shape shape in slide.Shapes)</w:t>
+      </w:r>
+    </w:p>
+    <w:p>
+      <w:r>
+        <w:t xml:space="preserve">                extractInfoFromShape(shape,ref count);</w:t>
       </w:r>
     </w:p>
     <w:p>
@@ -2768,47 +1785,7 @@
     <w:p/>
     <w:p>
       <w:r>
-        <w:t xml:space="preserve">        </w:t>
-      </w:r>
-      <w:proofErr w:type="gramStart"/>
-      <w:r>
-        <w:t>private</w:t>
-      </w:r>
-      <w:proofErr w:type="gramEnd"/>
-      <w:r>
-        <w:t xml:space="preserve"> void </w:t>
-      </w:r>
-      <w:proofErr w:type="spellStart"/>
-      <w:r>
-        <w:t>extractInfoFromShape</w:t>
-      </w:r>
-      <w:proofErr w:type="spellEnd"/>
-      <w:r>
-        <w:t>(</w:t>
-      </w:r>
-      <w:proofErr w:type="spellStart"/>
-      <w:r>
-        <w:t>PPT.Shape</w:t>
-      </w:r>
-      <w:proofErr w:type="spellEnd"/>
-      <w:r>
-        <w:t xml:space="preserve"> </w:t>
-      </w:r>
-      <w:proofErr w:type="spellStart"/>
-      <w:r>
-        <w:t>shape,ref</w:t>
-      </w:r>
-      <w:proofErr w:type="spellEnd"/>
-      <w:r>
-        <w:t xml:space="preserve"> </w:t>
-      </w:r>
-      <w:proofErr w:type="spellStart"/>
-      <w:r>
-        <w:t>int</w:t>
-      </w:r>
-      <w:proofErr w:type="spellEnd"/>
-      <w:r>
-        <w:t xml:space="preserve"> count)</w:t>
+        <w:t xml:space="preserve">        private void extractInfoFromShape(PPT.Shape shape,ref int count)</w:t>
       </w:r>
     </w:p>
     <w:p>
@@ -2818,31 +1795,7 @@
     </w:p>
     <w:p>
       <w:r>
-        <w:t xml:space="preserve">            </w:t>
-      </w:r>
-      <w:proofErr w:type="gramStart"/>
-      <w:r>
-        <w:t>if</w:t>
-      </w:r>
-      <w:proofErr w:type="gramEnd"/>
-      <w:r>
-        <w:t xml:space="preserve"> (</w:t>
-      </w:r>
-      <w:proofErr w:type="spellStart"/>
-      <w:r>
-        <w:t>shape.Type</w:t>
-      </w:r>
-      <w:proofErr w:type="spellEnd"/>
-      <w:r>
-        <w:t xml:space="preserve"> == </w:t>
-      </w:r>
-      <w:proofErr w:type="spellStart"/>
-      <w:r>
-        <w:t>MsoShapeType.msoGroup</w:t>
-      </w:r>
-      <w:proofErr w:type="spellEnd"/>
-      <w:r>
-        <w:t>)</w:t>
+        <w:t xml:space="preserve">            if (shape.Type == MsoShapeType.msoGroup)</w:t>
       </w:r>
     </w:p>
     <w:p>
@@ -2852,25 +1805,7 @@
     </w:p>
     <w:p>
       <w:r>
-        <w:t xml:space="preserve">                </w:t>
-      </w:r>
-      <w:proofErr w:type="spellStart"/>
-      <w:proofErr w:type="gramStart"/>
-      <w:r>
-        <w:t>GetDataFromGroupItem</w:t>
-      </w:r>
-      <w:proofErr w:type="spellEnd"/>
-      <w:r>
-        <w:t>(</w:t>
-      </w:r>
-      <w:proofErr w:type="spellStart"/>
-      <w:proofErr w:type="gramEnd"/>
-      <w:r>
-        <w:t>shape,ref</w:t>
-      </w:r>
-      <w:proofErr w:type="spellEnd"/>
-      <w:r>
-        <w:t xml:space="preserve"> count);</w:t>
+        <w:t xml:space="preserve">                GetDataFromGroupItem(shape,ref count);</w:t>
       </w:r>
     </w:p>
     <w:p>
@@ -2880,31 +1815,7 @@
     </w:p>
     <w:p>
       <w:r>
-        <w:t xml:space="preserve">            </w:t>
-      </w:r>
-      <w:proofErr w:type="gramStart"/>
-      <w:r>
-        <w:t>else</w:t>
-      </w:r>
-      <w:proofErr w:type="gramEnd"/>
-      <w:r>
-        <w:t xml:space="preserve"> if (</w:t>
-      </w:r>
-      <w:proofErr w:type="spellStart"/>
-      <w:r>
-        <w:t>shape.Type</w:t>
-      </w:r>
-      <w:proofErr w:type="spellEnd"/>
-      <w:r>
-        <w:t xml:space="preserve"> == </w:t>
-      </w:r>
-      <w:proofErr w:type="spellStart"/>
-      <w:r>
-        <w:t>MsoShapeType.msoSmartArt</w:t>
-      </w:r>
-      <w:proofErr w:type="spellEnd"/>
-      <w:r>
-        <w:t>)</w:t>
+        <w:t xml:space="preserve">            else if (shape.Type == MsoShapeType.msoSmartArt)</w:t>
       </w:r>
     </w:p>
     <w:p>
@@ -2914,25 +1825,7 @@
     </w:p>
     <w:p>
       <w:r>
-        <w:t xml:space="preserve">                </w:t>
-      </w:r>
-      <w:proofErr w:type="spellStart"/>
-      <w:proofErr w:type="gramStart"/>
-      <w:r>
-        <w:t>GetDataFromSmartArt</w:t>
-      </w:r>
-      <w:proofErr w:type="spellEnd"/>
-      <w:r>
-        <w:t>(</w:t>
-      </w:r>
-      <w:proofErr w:type="spellStart"/>
-      <w:proofErr w:type="gramEnd"/>
-      <w:r>
-        <w:t>shape,ref</w:t>
-      </w:r>
-      <w:proofErr w:type="spellEnd"/>
-      <w:r>
-        <w:t xml:space="preserve"> count);</w:t>
+        <w:t xml:space="preserve">                GetDataFromSmartArt(shape,ref count);</w:t>
       </w:r>
     </w:p>
     <w:p>
@@ -2942,47 +1835,7 @@
     </w:p>
     <w:p>
       <w:r>
-        <w:t xml:space="preserve">            </w:t>
-      </w:r>
-      <w:proofErr w:type="gramStart"/>
-      <w:r>
-        <w:t>else</w:t>
-      </w:r>
-      <w:proofErr w:type="gramEnd"/>
-      <w:r>
-        <w:t xml:space="preserve"> if (</w:t>
-      </w:r>
-      <w:proofErr w:type="spellStart"/>
-      <w:r>
-        <w:t>shape.Type</w:t>
-      </w:r>
-      <w:proofErr w:type="spellEnd"/>
-      <w:r>
-        <w:t xml:space="preserve"> == </w:t>
-      </w:r>
-      <w:proofErr w:type="spellStart"/>
-      <w:r>
-        <w:t>MsoShapeType.msoPlaceholder</w:t>
-      </w:r>
-      <w:proofErr w:type="spellEnd"/>
-      <w:r>
-        <w:t xml:space="preserve"> &amp;&amp; </w:t>
-      </w:r>
-      <w:proofErr w:type="spellStart"/>
-      <w:r>
-        <w:t>shape.PlaceholderFormat.ContainedType</w:t>
-      </w:r>
-      <w:proofErr w:type="spellEnd"/>
-      <w:r>
-        <w:t xml:space="preserve"> == </w:t>
-      </w:r>
-      <w:proofErr w:type="spellStart"/>
-      <w:r>
-        <w:t>MsoShapeType.msoSmartArt</w:t>
-      </w:r>
-      <w:proofErr w:type="spellEnd"/>
-      <w:r>
-        <w:t>)</w:t>
+        <w:t xml:space="preserve">            else if (shape.Type == MsoShapeType.msoPlaceholder &amp;&amp; shape.PlaceholderFormat.ContainedType == MsoShapeType.msoSmartArt)</w:t>
       </w:r>
     </w:p>
     <w:p>
@@ -2992,25 +1845,7 @@
     </w:p>
     <w:p>
       <w:r>
-        <w:t xml:space="preserve">                </w:t>
-      </w:r>
-      <w:proofErr w:type="spellStart"/>
-      <w:proofErr w:type="gramStart"/>
-      <w:r>
-        <w:t>GetDataFromPlaceHolder</w:t>
-      </w:r>
-      <w:proofErr w:type="spellEnd"/>
-      <w:r>
-        <w:t>(</w:t>
-      </w:r>
-      <w:proofErr w:type="spellStart"/>
-      <w:proofErr w:type="gramEnd"/>
-      <w:r>
-        <w:t>shape,ref</w:t>
-      </w:r>
-      <w:proofErr w:type="spellEnd"/>
-      <w:r>
-        <w:t xml:space="preserve"> count);</w:t>
+        <w:t xml:space="preserve">                GetDataFromPlaceHolder(shape,ref count);</w:t>
       </w:r>
     </w:p>
     <w:p>
@@ -3032,47 +1867,7 @@
     <w:p/>
     <w:p>
       <w:r>
-        <w:t xml:space="preserve">        </w:t>
-      </w:r>
-      <w:proofErr w:type="gramStart"/>
-      <w:r>
-        <w:t>private</w:t>
-      </w:r>
-      <w:proofErr w:type="gramEnd"/>
-      <w:r>
-        <w:t xml:space="preserve"> void </w:t>
-      </w:r>
-      <w:proofErr w:type="spellStart"/>
-      <w:r>
-        <w:t>GetDataFromPlaceHolder</w:t>
-      </w:r>
-      <w:proofErr w:type="spellEnd"/>
-      <w:r>
-        <w:t>(</w:t>
-      </w:r>
-      <w:proofErr w:type="spellStart"/>
-      <w:r>
-        <w:t>PPT.Shape</w:t>
-      </w:r>
-      <w:proofErr w:type="spellEnd"/>
-      <w:r>
-        <w:t xml:space="preserve"> </w:t>
-      </w:r>
-      <w:proofErr w:type="spellStart"/>
-      <w:r>
-        <w:t>shape,ref</w:t>
-      </w:r>
-      <w:proofErr w:type="spellEnd"/>
-      <w:r>
-        <w:t xml:space="preserve"> </w:t>
-      </w:r>
-      <w:proofErr w:type="spellStart"/>
-      <w:r>
-        <w:t>int</w:t>
-      </w:r>
-      <w:proofErr w:type="spellEnd"/>
-      <w:r>
-        <w:t xml:space="preserve"> count)</w:t>
+        <w:t xml:space="preserve">        private void GetDataFromPlaceHolder(PPT.Shape shape,ref int count)</w:t>
       </w:r>
     </w:p>
     <w:p>
@@ -3083,240 +1878,120 @@
     </w:p>
     <w:p>
       <w:r>
+        <w:t xml:space="preserve">            try</w:t>
+      </w:r>
+    </w:p>
+    <w:p>
+      <w:r>
+        <w:t xml:space="preserve">            {</w:t>
+      </w:r>
+    </w:p>
+    <w:p>
+      <w:r>
+        <w:t xml:space="preserve">                GetDataFromSmartArt(shape, ref count);</w:t>
+      </w:r>
+    </w:p>
+    <w:p>
+      <w:r>
+        <w:t xml:space="preserve">            }</w:t>
+      </w:r>
+    </w:p>
+    <w:p>
+      <w:r>
+        <w:t xml:space="preserve">            catch</w:t>
+      </w:r>
+    </w:p>
+    <w:p>
+      <w:r>
+        <w:t xml:space="preserve">            {</w:t>
+      </w:r>
+    </w:p>
+    <w:p>
+      <w:r>
+        <w:t xml:space="preserve">               </w:t>
+      </w:r>
+    </w:p>
+    <w:p>
+      <w:r>
+        <w:t xml:space="preserve">                    try</w:t>
+      </w:r>
+    </w:p>
+    <w:p>
+      <w:r>
+        <w:t xml:space="preserve">                    {</w:t>
+      </w:r>
+    </w:p>
+    <w:p>
+      <w:r>
+        <w:t xml:space="preserve">                        GetDataFromGroupItem(shape, ref count);</w:t>
+      </w:r>
+    </w:p>
+    <w:p>
+      <w:r>
+        <w:t xml:space="preserve">                       </w:t>
+      </w:r>
+    </w:p>
+    <w:p>
+      <w:r>
+        <w:t xml:space="preserve">                    }</w:t>
+      </w:r>
+    </w:p>
+    <w:p>
+      <w:r>
+        <w:t xml:space="preserve">                    catch</w:t>
+      </w:r>
+    </w:p>
+    <w:p>
+      <w:r>
+        <w:t xml:space="preserve">                    {</w:t>
+      </w:r>
+    </w:p>
+    <w:p/>
+    <w:p>
+      <w:r>
+        <w:t xml:space="preserve">                    }</w:t>
+      </w:r>
+    </w:p>
+    <w:p>
+      <w:r>
+        <w:t xml:space="preserve">                </w:t>
+      </w:r>
+    </w:p>
+    <w:p>
+      <w:r>
+        <w:t xml:space="preserve">            }</w:t>
+      </w:r>
+    </w:p>
+    <w:p>
+      <w:r>
+        <w:t xml:space="preserve">        }</w:t>
+      </w:r>
+    </w:p>
+    <w:p/>
+    <w:p>
+      <w:r>
+        <w:t xml:space="preserve">        private void GetDataFromSmartArt(PPT.Shape shape,ref int count)</w:t>
+      </w:r>
+    </w:p>
+    <w:p>
+      <w:r>
+        <w:t xml:space="preserve">        {</w:t>
+      </w:r>
+    </w:p>
+    <w:p>
+      <w:r>
         <w:t xml:space="preserve">            </w:t>
       </w:r>
-      <w:proofErr w:type="gramStart"/>
-      <w:r>
-        <w:t>try</w:t>
-      </w:r>
-      <w:proofErr w:type="gramEnd"/>
-    </w:p>
-    <w:p>
-      <w:r>
-        <w:t xml:space="preserve">            {</w:t>
-      </w:r>
-    </w:p>
-    <w:p>
-      <w:r>
-        <w:t xml:space="preserve">                </w:t>
-      </w:r>
-      <w:proofErr w:type="spellStart"/>
-      <w:proofErr w:type="gramStart"/>
-      <w:r>
-        <w:t>GetDataFromSmartArt</w:t>
-      </w:r>
-      <w:proofErr w:type="spellEnd"/>
-      <w:r>
-        <w:t>(</w:t>
-      </w:r>
-      <w:proofErr w:type="gramEnd"/>
-      <w:r>
-        <w:t>shape, ref count);</w:t>
-      </w:r>
-    </w:p>
-    <w:p>
-      <w:r>
-        <w:t xml:space="preserve">            }</w:t>
-      </w:r>
-    </w:p>
-    <w:p>
-      <w:r>
-        <w:t xml:space="preserve">            </w:t>
-      </w:r>
-      <w:proofErr w:type="gramStart"/>
-      <w:r>
-        <w:t>catch</w:t>
-      </w:r>
-      <w:proofErr w:type="gramEnd"/>
-    </w:p>
-    <w:p>
-      <w:r>
-        <w:t xml:space="preserve">            {</w:t>
-      </w:r>
-    </w:p>
-    <w:p>
-      <w:r>
-        <w:t xml:space="preserve">               </w:t>
-      </w:r>
-    </w:p>
-    <w:p>
-      <w:r>
-        <w:t xml:space="preserve">                    </w:t>
-      </w:r>
-      <w:proofErr w:type="gramStart"/>
-      <w:r>
-        <w:t>try</w:t>
-      </w:r>
-      <w:proofErr w:type="gramEnd"/>
-    </w:p>
-    <w:p>
-      <w:r>
-        <w:t xml:space="preserve">                    {</w:t>
-      </w:r>
-    </w:p>
-    <w:p>
-      <w:r>
-        <w:t xml:space="preserve">                        </w:t>
-      </w:r>
-      <w:proofErr w:type="spellStart"/>
-      <w:proofErr w:type="gramStart"/>
-      <w:r>
-        <w:t>GetDataFromGroupItem</w:t>
-      </w:r>
-      <w:proofErr w:type="spellEnd"/>
-      <w:r>
-        <w:t>(</w:t>
-      </w:r>
-      <w:proofErr w:type="gramEnd"/>
-      <w:r>
-        <w:t>shape, ref count);</w:t>
-      </w:r>
-    </w:p>
-    <w:p>
-      <w:r>
-        <w:t xml:space="preserve">                       </w:t>
-      </w:r>
-    </w:p>
-    <w:p>
-      <w:r>
-        <w:t xml:space="preserve">                    }</w:t>
-      </w:r>
-    </w:p>
-    <w:p>
-      <w:r>
-        <w:t xml:space="preserve">                    </w:t>
-      </w:r>
-      <w:proofErr w:type="gramStart"/>
-      <w:r>
-        <w:t>catch</w:t>
-      </w:r>
-      <w:proofErr w:type="gramEnd"/>
-    </w:p>
-    <w:p>
-      <w:r>
-        <w:t xml:space="preserve">                    {</w:t>
+    </w:p>
+    <w:p>
+      <w:r>
+        <w:t xml:space="preserve">                SmartArtNodes nodes = shape.SmartArt.AllNodes;</w:t>
       </w:r>
     </w:p>
     <w:p/>
     <w:p>
       <w:r>
-        <w:t xml:space="preserve">                    }</w:t>
-      </w:r>
-    </w:p>
-    <w:p>
-      <w:r>
-        <w:t xml:space="preserve">                </w:t>
-      </w:r>
-    </w:p>
-    <w:p>
-      <w:r>
-        <w:t xml:space="preserve">            }</w:t>
-      </w:r>
-    </w:p>
-    <w:p>
-      <w:r>
-        <w:t xml:space="preserve">        }</w:t>
-      </w:r>
-    </w:p>
-    <w:p/>
-    <w:p>
-      <w:r>
-        <w:t xml:space="preserve">        </w:t>
-      </w:r>
-      <w:proofErr w:type="gramStart"/>
-      <w:r>
-        <w:t>private</w:t>
-      </w:r>
-      <w:proofErr w:type="gramEnd"/>
-      <w:r>
-        <w:t xml:space="preserve"> void </w:t>
-      </w:r>
-      <w:proofErr w:type="spellStart"/>
-      <w:r>
-        <w:t>GetDataFromSmartArt</w:t>
-      </w:r>
-      <w:proofErr w:type="spellEnd"/>
-      <w:r>
-        <w:t>(</w:t>
-      </w:r>
-      <w:proofErr w:type="spellStart"/>
-      <w:r>
-        <w:t>PPT.Shape</w:t>
-      </w:r>
-      <w:proofErr w:type="spellEnd"/>
-      <w:r>
-        <w:t xml:space="preserve"> </w:t>
-      </w:r>
-      <w:proofErr w:type="spellStart"/>
-      <w:r>
-        <w:t>shape,ref</w:t>
-      </w:r>
-      <w:proofErr w:type="spellEnd"/>
-      <w:r>
-        <w:t xml:space="preserve"> </w:t>
-      </w:r>
-      <w:proofErr w:type="spellStart"/>
-      <w:r>
-        <w:t>int</w:t>
-      </w:r>
-      <w:proofErr w:type="spellEnd"/>
-      <w:r>
-        <w:t xml:space="preserve"> count)</w:t>
-      </w:r>
-    </w:p>
-    <w:p>
-      <w:r>
-        <w:t xml:space="preserve">        {</w:t>
-      </w:r>
-    </w:p>
-    <w:p>
-      <w:r>
-        <w:t xml:space="preserve">            </w:t>
-      </w:r>
-    </w:p>
-    <w:p>
-      <w:r>
-        <w:t xml:space="preserve">                </w:t>
-      </w:r>
-      <w:proofErr w:type="spellStart"/>
-      <w:r>
-        <w:t>SmartArtNodes</w:t>
-      </w:r>
-      <w:proofErr w:type="spellEnd"/>
-      <w:r>
-        <w:t xml:space="preserve"> nodes = </w:t>
-      </w:r>
-      <w:proofErr w:type="spellStart"/>
-      <w:r>
-        <w:t>shape.SmartArt.AllNodes</w:t>
-      </w:r>
-      <w:proofErr w:type="spellEnd"/>
-      <w:r>
-        <w:t>;</w:t>
-      </w:r>
-    </w:p>
-    <w:p/>
-    <w:p>
-      <w:r>
-        <w:t xml:space="preserve">                </w:t>
-      </w:r>
-      <w:proofErr w:type="spellStart"/>
-      <w:proofErr w:type="gramStart"/>
-      <w:r>
-        <w:t>foreach</w:t>
-      </w:r>
-      <w:proofErr w:type="spellEnd"/>
-      <w:proofErr w:type="gramEnd"/>
-      <w:r>
-        <w:t xml:space="preserve"> (</w:t>
-      </w:r>
-      <w:proofErr w:type="spellStart"/>
-      <w:r>
-        <w:t>SmartArtNode</w:t>
-      </w:r>
-      <w:proofErr w:type="spellEnd"/>
-      <w:r>
-        <w:t xml:space="preserve"> node in nodes)</w:t>
+        <w:t xml:space="preserve">                foreach (SmartArtNode node in nodes)</w:t>
       </w:r>
     </w:p>
     <w:p>
@@ -3326,15 +2001,7 @@
     </w:p>
     <w:p>
       <w:r>
-        <w:t xml:space="preserve">                    </w:t>
-      </w:r>
-      <w:proofErr w:type="gramStart"/>
-      <w:r>
-        <w:t>count</w:t>
-      </w:r>
-      <w:proofErr w:type="gramEnd"/>
-      <w:r>
-        <w:t>++;</w:t>
+        <w:t xml:space="preserve">                    count++;</w:t>
       </w:r>
     </w:p>
     <w:p>
@@ -3356,47 +2023,1380 @@
     <w:p/>
     <w:p>
       <w:r>
+        <w:t xml:space="preserve">        private void GetDataFromGroupItem(PPT.Shape shape,ref int count)</w:t>
+      </w:r>
+    </w:p>
+    <w:p>
+      <w:r>
+        <w:t xml:space="preserve">        {</w:t>
+      </w:r>
+    </w:p>
+    <w:p>
+      <w:r>
+        <w:t xml:space="preserve">            foreach (PPT.Shape myShape in shape.GroupItems)</w:t>
+      </w:r>
+    </w:p>
+    <w:p>
+      <w:r>
+        <w:t xml:space="preserve">                extractInfoFromShape(myShape,ref count);</w:t>
+      </w:r>
+    </w:p>
+    <w:p>
+      <w:r>
+        <w:t xml:space="preserve">        }</w:t>
+      </w:r>
+    </w:p>
+    <w:p>
+      <w:r>
+        <w:t xml:space="preserve">    }</w:t>
+      </w:r>
+    </w:p>
+    <w:p/>
+    <w:p>
+      <w:r>
+        <w:t xml:space="preserve">And ribbon.cs class replace this method </w:t>
+      </w:r>
+    </w:p>
+    <w:p>
+      <w:r>
+        <w:t xml:space="preserve">   public void AddAnimationButtonClick(Office.IRibbonControl control)</w:t>
+      </w:r>
+    </w:p>
+    <w:p>
+      <w:r>
+        <w:t xml:space="preserve">        {</w:t>
+      </w:r>
+    </w:p>
+    <w:p>
+      <w:r>
+        <w:t xml:space="preserve">            counter contobj = new counter();</w:t>
+      </w:r>
+    </w:p>
+    <w:p>
+      <w:r>
+        <w:t xml:space="preserve">            MessageBox.Show( contobj.detectSmartArt( Globals.ThisAddIn.Application.ActivePresentation.Slides).ToString());</w:t>
+      </w:r>
+    </w:p>
+    <w:p>
+      <w:r>
+        <w:t xml:space="preserve">        }</w:t>
+      </w:r>
+    </w:p>
+    <w:p/>
+    <w:p>
+      <w:r>
+        <w:t xml:space="preserve">   </w:t>
+      </w:r>
+    </w:p>
+    <w:p/>
+    <w:p>
+      <w:r>
+        <w:t>So what’s your count ;)</w:t>
+      </w:r>
+    </w:p>
+    <w:p/>
+    <w:p/>
+    <w:p/>
+    <w:p/>
+    <w:p/>
+    <w:p/>
+    <w:p/>
+    <w:p>
+      <w:r>
+        <w:lastRenderedPageBreak/>
+        <w:t>What if you want to show your output in batter way. What will we do?</w:t>
+      </w:r>
+    </w:p>
+    <w:p>
+      <w:r>
+        <w:t>We can use pane for this.</w:t>
+      </w:r>
+    </w:p>
+    <w:p>
+      <w:r>
+        <w:t>Pane use to show some information and for user interaction.</w:t>
+      </w:r>
+    </w:p>
+    <w:p>
+      <w:r>
+        <w:t xml:space="preserve">How we can use the pane let’s see.. </w:t>
+      </w:r>
+    </w:p>
+    <w:p>
+      <w:pPr>
+        <w:pStyle w:val="ListParagraph"/>
+        <w:numPr>
+          <w:ilvl w:val="0"/>
+          <w:numId w:val="11"/>
+        </w:numPr>
+      </w:pPr>
+      <w:r>
+        <w:t xml:space="preserve">Add a wpf user control in your project </w:t>
+      </w:r>
+    </w:p>
+    <w:p>
+      <w:pPr>
+        <w:pStyle w:val="ListParagraph"/>
+        <w:numPr>
+          <w:ilvl w:val="1"/>
+          <w:numId w:val="11"/>
+        </w:numPr>
+      </w:pPr>
+      <w:r>
+        <w:t xml:space="preserve">Add a label in this control </w:t>
+      </w:r>
+    </w:p>
+    <w:p>
+      <w:pPr>
+        <w:pStyle w:val="ListParagraph"/>
+        <w:numPr>
+          <w:ilvl w:val="0"/>
+          <w:numId w:val="11"/>
+        </w:numPr>
+      </w:pPr>
+      <w:r>
+        <w:t xml:space="preserve">In your xaml.cs file create a public label object </w:t>
+      </w:r>
+    </w:p>
+    <w:p>
+      <w:pPr>
+        <w:pStyle w:val="ListParagraph"/>
+        <w:numPr>
+          <w:ilvl w:val="1"/>
+          <w:numId w:val="11"/>
+        </w:numPr>
+      </w:pPr>
+      <w:r>
+        <w:t xml:space="preserve">Like : </w:t>
+      </w:r>
+      <w:r>
+        <w:t>public static Label counter ;</w:t>
+      </w:r>
+    </w:p>
+    <w:p>
+      <w:pPr>
+        <w:pStyle w:val="ListParagraph"/>
+        <w:numPr>
+          <w:ilvl w:val="0"/>
+          <w:numId w:val="11"/>
+        </w:numPr>
+      </w:pPr>
+      <w:r>
+        <w:t xml:space="preserve">Initialize this object with your ui label object </w:t>
+      </w:r>
+    </w:p>
+    <w:p>
+      <w:pPr>
+        <w:pStyle w:val="ListParagraph"/>
+        <w:numPr>
+          <w:ilvl w:val="0"/>
+          <w:numId w:val="11"/>
+        </w:numPr>
+      </w:pPr>
+      <w:r>
+        <w:t>Bind your ui label with this object.</w:t>
+      </w:r>
+    </w:p>
+    <w:p/>
+    <w:p>
+      <w:r>
+        <w:t>Code :</w:t>
+      </w:r>
+    </w:p>
+    <w:p>
+      <w:r>
+        <w:t>XAML CODE</w:t>
+      </w:r>
+    </w:p>
+    <w:p>
+      <w:pPr>
+        <w:autoSpaceDE w:val="0"/>
+        <w:autoSpaceDN w:val="0"/>
+        <w:adjustRightInd w:val="0"/>
+        <w:spacing w:after="0" w:line="240" w:lineRule="auto"/>
+        <w:rPr>
+          <w:rFonts w:ascii="Consolas" w:hAnsi="Consolas" w:cs="Consolas"/>
+          <w:color w:val="DCDCDC"/>
+          <w:sz w:val="19"/>
+          <w:szCs w:val="19"/>
+          <w:highlight w:val="black"/>
+        </w:rPr>
+      </w:pPr>
+      <w:r>
+        <w:rPr>
+          <w:rFonts w:ascii="Consolas" w:hAnsi="Consolas" w:cs="Consolas"/>
+          <w:color w:val="808080"/>
+          <w:sz w:val="19"/>
+          <w:szCs w:val="19"/>
+          <w:highlight w:val="black"/>
+        </w:rPr>
+        <w:t>&lt;</w:t>
+      </w:r>
+      <w:r>
+        <w:rPr>
+          <w:rFonts w:ascii="Consolas" w:hAnsi="Consolas" w:cs="Consolas"/>
+          <w:color w:val="E6E6E6"/>
+          <w:sz w:val="19"/>
+          <w:szCs w:val="19"/>
+          <w:highlight w:val="black"/>
+        </w:rPr>
+        <w:t>UserControl</w:t>
+      </w:r>
+      <w:r>
+        <w:rPr>
+          <w:rFonts w:ascii="Consolas" w:hAnsi="Consolas" w:cs="Consolas"/>
+          <w:color w:val="92CAF4"/>
+          <w:sz w:val="19"/>
+          <w:szCs w:val="19"/>
+          <w:highlight w:val="black"/>
+        </w:rPr>
+        <w:t xml:space="preserve"> x</w:t>
+      </w:r>
+      <w:r>
+        <w:rPr>
+          <w:rFonts w:ascii="Consolas" w:hAnsi="Consolas" w:cs="Consolas"/>
+          <w:color w:val="808080"/>
+          <w:sz w:val="19"/>
+          <w:szCs w:val="19"/>
+          <w:highlight w:val="black"/>
+        </w:rPr>
+        <w:t>:</w:t>
+      </w:r>
+      <w:r>
+        <w:rPr>
+          <w:rFonts w:ascii="Consolas" w:hAnsi="Consolas" w:cs="Consolas"/>
+          <w:color w:val="92CAF4"/>
+          <w:sz w:val="19"/>
+          <w:szCs w:val="19"/>
+          <w:highlight w:val="black"/>
+        </w:rPr>
+        <w:t>Class</w:t>
+      </w:r>
+      <w:r>
+        <w:rPr>
+          <w:rFonts w:ascii="Consolas" w:hAnsi="Consolas" w:cs="Consolas"/>
+          <w:color w:val="808080"/>
+          <w:sz w:val="19"/>
+          <w:szCs w:val="19"/>
+          <w:highlight w:val="black"/>
+        </w:rPr>
+        <w:t>=</w:t>
+      </w:r>
+      <w:r>
+        <w:rPr>
+          <w:rFonts w:ascii="Consolas" w:hAnsi="Consolas" w:cs="Consolas"/>
+          <w:color w:val="569CD6"/>
+          <w:sz w:val="19"/>
+          <w:szCs w:val="19"/>
+          <w:highlight w:val="black"/>
+        </w:rPr>
+        <w:t>"PluginPowerPoint.Display"</w:t>
+      </w:r>
+    </w:p>
+    <w:p>
+      <w:pPr>
+        <w:autoSpaceDE w:val="0"/>
+        <w:autoSpaceDN w:val="0"/>
+        <w:adjustRightInd w:val="0"/>
+        <w:spacing w:after="0" w:line="240" w:lineRule="auto"/>
+        <w:rPr>
+          <w:rFonts w:ascii="Consolas" w:hAnsi="Consolas" w:cs="Consolas"/>
+          <w:color w:val="DCDCDC"/>
+          <w:sz w:val="19"/>
+          <w:szCs w:val="19"/>
+          <w:highlight w:val="black"/>
+        </w:rPr>
+      </w:pPr>
+      <w:r>
+        <w:rPr>
+          <w:rFonts w:ascii="Consolas" w:hAnsi="Consolas" w:cs="Consolas"/>
+          <w:color w:val="DCDCDC"/>
+          <w:sz w:val="19"/>
+          <w:szCs w:val="19"/>
+          <w:highlight w:val="black"/>
+        </w:rPr>
+        <w:t xml:space="preserve">            </w:t>
+      </w:r>
+      <w:r>
+        <w:rPr>
+          <w:rFonts w:ascii="Consolas" w:hAnsi="Consolas" w:cs="Consolas"/>
+          <w:color w:val="92CAF4"/>
+          <w:sz w:val="19"/>
+          <w:szCs w:val="19"/>
+          <w:highlight w:val="black"/>
+        </w:rPr>
+        <w:t xml:space="preserve"> xmlns</w:t>
+      </w:r>
+      <w:r>
+        <w:rPr>
+          <w:rFonts w:ascii="Consolas" w:hAnsi="Consolas" w:cs="Consolas"/>
+          <w:color w:val="808080"/>
+          <w:sz w:val="19"/>
+          <w:szCs w:val="19"/>
+          <w:highlight w:val="black"/>
+        </w:rPr>
+        <w:t>=</w:t>
+      </w:r>
+      <w:r>
+        <w:rPr>
+          <w:rFonts w:ascii="Consolas" w:hAnsi="Consolas" w:cs="Consolas"/>
+          <w:color w:val="569CD6"/>
+          <w:sz w:val="19"/>
+          <w:szCs w:val="19"/>
+          <w:highlight w:val="black"/>
+        </w:rPr>
+        <w:t>"http://schemas.microsoft.com/winfx/2006/xaml/presentation"</w:t>
+      </w:r>
+    </w:p>
+    <w:p>
+      <w:pPr>
+        <w:autoSpaceDE w:val="0"/>
+        <w:autoSpaceDN w:val="0"/>
+        <w:adjustRightInd w:val="0"/>
+        <w:spacing w:after="0" w:line="240" w:lineRule="auto"/>
+        <w:rPr>
+          <w:rFonts w:ascii="Consolas" w:hAnsi="Consolas" w:cs="Consolas"/>
+          <w:color w:val="DCDCDC"/>
+          <w:sz w:val="19"/>
+          <w:szCs w:val="19"/>
+          <w:highlight w:val="black"/>
+        </w:rPr>
+      </w:pPr>
+      <w:r>
+        <w:rPr>
+          <w:rFonts w:ascii="Consolas" w:hAnsi="Consolas" w:cs="Consolas"/>
+          <w:color w:val="DCDCDC"/>
+          <w:sz w:val="19"/>
+          <w:szCs w:val="19"/>
+          <w:highlight w:val="black"/>
+        </w:rPr>
+        <w:t xml:space="preserve">            </w:t>
+      </w:r>
+      <w:r>
+        <w:rPr>
+          <w:rFonts w:ascii="Consolas" w:hAnsi="Consolas" w:cs="Consolas"/>
+          <w:color w:val="92CAF4"/>
+          <w:sz w:val="19"/>
+          <w:szCs w:val="19"/>
+          <w:highlight w:val="black"/>
+        </w:rPr>
+        <w:t xml:space="preserve"> xmlns</w:t>
+      </w:r>
+      <w:r>
+        <w:rPr>
+          <w:rFonts w:ascii="Consolas" w:hAnsi="Consolas" w:cs="Consolas"/>
+          <w:color w:val="808080"/>
+          <w:sz w:val="19"/>
+          <w:szCs w:val="19"/>
+          <w:highlight w:val="black"/>
+        </w:rPr>
+        <w:t>:</w:t>
+      </w:r>
+      <w:r>
+        <w:rPr>
+          <w:rFonts w:ascii="Consolas" w:hAnsi="Consolas" w:cs="Consolas"/>
+          <w:color w:val="92CAF4"/>
+          <w:sz w:val="19"/>
+          <w:szCs w:val="19"/>
+          <w:highlight w:val="black"/>
+        </w:rPr>
+        <w:t>x</w:t>
+      </w:r>
+      <w:r>
+        <w:rPr>
+          <w:rFonts w:ascii="Consolas" w:hAnsi="Consolas" w:cs="Consolas"/>
+          <w:color w:val="808080"/>
+          <w:sz w:val="19"/>
+          <w:szCs w:val="19"/>
+          <w:highlight w:val="black"/>
+        </w:rPr>
+        <w:t>=</w:t>
+      </w:r>
+      <w:r>
+        <w:rPr>
+          <w:rFonts w:ascii="Consolas" w:hAnsi="Consolas" w:cs="Consolas"/>
+          <w:color w:val="569CD6"/>
+          <w:sz w:val="19"/>
+          <w:szCs w:val="19"/>
+          <w:highlight w:val="black"/>
+        </w:rPr>
+        <w:t>"http://schemas.microsoft.com/winfx/2006/xaml"</w:t>
+      </w:r>
+    </w:p>
+    <w:p>
+      <w:pPr>
+        <w:autoSpaceDE w:val="0"/>
+        <w:autoSpaceDN w:val="0"/>
+        <w:adjustRightInd w:val="0"/>
+        <w:spacing w:after="0" w:line="240" w:lineRule="auto"/>
+        <w:rPr>
+          <w:rFonts w:ascii="Consolas" w:hAnsi="Consolas" w:cs="Consolas"/>
+          <w:color w:val="DCDCDC"/>
+          <w:sz w:val="19"/>
+          <w:szCs w:val="19"/>
+          <w:highlight w:val="black"/>
+        </w:rPr>
+      </w:pPr>
+      <w:r>
+        <w:rPr>
+          <w:rFonts w:ascii="Consolas" w:hAnsi="Consolas" w:cs="Consolas"/>
+          <w:color w:val="DCDCDC"/>
+          <w:sz w:val="19"/>
+          <w:szCs w:val="19"/>
+          <w:highlight w:val="black"/>
+        </w:rPr>
+        <w:t xml:space="preserve">            </w:t>
+      </w:r>
+      <w:r>
+        <w:rPr>
+          <w:rFonts w:ascii="Consolas" w:hAnsi="Consolas" w:cs="Consolas"/>
+          <w:color w:val="92CAF4"/>
+          <w:sz w:val="19"/>
+          <w:szCs w:val="19"/>
+          <w:highlight w:val="black"/>
+        </w:rPr>
+        <w:t xml:space="preserve"> xmlns</w:t>
+      </w:r>
+      <w:r>
+        <w:rPr>
+          <w:rFonts w:ascii="Consolas" w:hAnsi="Consolas" w:cs="Consolas"/>
+          <w:color w:val="808080"/>
+          <w:sz w:val="19"/>
+          <w:szCs w:val="19"/>
+          <w:highlight w:val="black"/>
+        </w:rPr>
+        <w:t>:</w:t>
+      </w:r>
+      <w:r>
+        <w:rPr>
+          <w:rFonts w:ascii="Consolas" w:hAnsi="Consolas" w:cs="Consolas"/>
+          <w:color w:val="92CAF4"/>
+          <w:sz w:val="19"/>
+          <w:szCs w:val="19"/>
+          <w:highlight w:val="black"/>
+        </w:rPr>
+        <w:t>mc</w:t>
+      </w:r>
+      <w:r>
+        <w:rPr>
+          <w:rFonts w:ascii="Consolas" w:hAnsi="Consolas" w:cs="Consolas"/>
+          <w:color w:val="808080"/>
+          <w:sz w:val="19"/>
+          <w:szCs w:val="19"/>
+          <w:highlight w:val="black"/>
+        </w:rPr>
+        <w:t>=</w:t>
+      </w:r>
+      <w:r>
+        <w:rPr>
+          <w:rFonts w:ascii="Consolas" w:hAnsi="Consolas" w:cs="Consolas"/>
+          <w:color w:val="569CD6"/>
+          <w:sz w:val="19"/>
+          <w:szCs w:val="19"/>
+          <w:highlight w:val="black"/>
+        </w:rPr>
+        <w:t>"http://schemas.openxmlformats.org/markup-compatibility/2006"</w:t>
+      </w:r>
+      <w:r>
+        <w:rPr>
+          <w:rFonts w:ascii="Consolas" w:hAnsi="Consolas" w:cs="Consolas"/>
+          <w:color w:val="DCDCDC"/>
+          <w:sz w:val="19"/>
+          <w:szCs w:val="19"/>
+          <w:highlight w:val="black"/>
+        </w:rPr>
+        <w:t xml:space="preserve"> </w:t>
+      </w:r>
+    </w:p>
+    <w:p>
+      <w:pPr>
+        <w:autoSpaceDE w:val="0"/>
+        <w:autoSpaceDN w:val="0"/>
+        <w:adjustRightInd w:val="0"/>
+        <w:spacing w:after="0" w:line="240" w:lineRule="auto"/>
+        <w:rPr>
+          <w:rFonts w:ascii="Consolas" w:hAnsi="Consolas" w:cs="Consolas"/>
+          <w:color w:val="DCDCDC"/>
+          <w:sz w:val="19"/>
+          <w:szCs w:val="19"/>
+          <w:highlight w:val="black"/>
+        </w:rPr>
+      </w:pPr>
+      <w:r>
+        <w:rPr>
+          <w:rFonts w:ascii="Consolas" w:hAnsi="Consolas" w:cs="Consolas"/>
+          <w:color w:val="DCDCDC"/>
+          <w:sz w:val="19"/>
+          <w:szCs w:val="19"/>
+          <w:highlight w:val="black"/>
+        </w:rPr>
+        <w:t xml:space="preserve">            </w:t>
+      </w:r>
+      <w:r>
+        <w:rPr>
+          <w:rFonts w:ascii="Consolas" w:hAnsi="Consolas" w:cs="Consolas"/>
+          <w:color w:val="92CAF4"/>
+          <w:sz w:val="19"/>
+          <w:szCs w:val="19"/>
+          <w:highlight w:val="black"/>
+        </w:rPr>
+        <w:t xml:space="preserve"> xmlns</w:t>
+      </w:r>
+      <w:r>
+        <w:rPr>
+          <w:rFonts w:ascii="Consolas" w:hAnsi="Consolas" w:cs="Consolas"/>
+          <w:color w:val="808080"/>
+          <w:sz w:val="19"/>
+          <w:szCs w:val="19"/>
+          <w:highlight w:val="black"/>
+        </w:rPr>
+        <w:t>:</w:t>
+      </w:r>
+      <w:r>
+        <w:rPr>
+          <w:rFonts w:ascii="Consolas" w:hAnsi="Consolas" w:cs="Consolas"/>
+          <w:color w:val="92CAF4"/>
+          <w:sz w:val="19"/>
+          <w:szCs w:val="19"/>
+          <w:highlight w:val="black"/>
+        </w:rPr>
+        <w:t>d</w:t>
+      </w:r>
+      <w:r>
+        <w:rPr>
+          <w:rFonts w:ascii="Consolas" w:hAnsi="Consolas" w:cs="Consolas"/>
+          <w:color w:val="808080"/>
+          <w:sz w:val="19"/>
+          <w:szCs w:val="19"/>
+          <w:highlight w:val="black"/>
+        </w:rPr>
+        <w:t>=</w:t>
+      </w:r>
+      <w:r>
+        <w:rPr>
+          <w:rFonts w:ascii="Consolas" w:hAnsi="Consolas" w:cs="Consolas"/>
+          <w:color w:val="569CD6"/>
+          <w:sz w:val="19"/>
+          <w:szCs w:val="19"/>
+          <w:highlight w:val="black"/>
+        </w:rPr>
+        <w:t>"http://schemas.microsoft.com/expression/blend/2008"</w:t>
+      </w:r>
+      <w:r>
+        <w:rPr>
+          <w:rFonts w:ascii="Consolas" w:hAnsi="Consolas" w:cs="Consolas"/>
+          <w:color w:val="DCDCDC"/>
+          <w:sz w:val="19"/>
+          <w:szCs w:val="19"/>
+          <w:highlight w:val="black"/>
+        </w:rPr>
+        <w:t xml:space="preserve"> </w:t>
+      </w:r>
+    </w:p>
+    <w:p>
+      <w:pPr>
+        <w:autoSpaceDE w:val="0"/>
+        <w:autoSpaceDN w:val="0"/>
+        <w:adjustRightInd w:val="0"/>
+        <w:spacing w:after="0" w:line="240" w:lineRule="auto"/>
+        <w:rPr>
+          <w:rFonts w:ascii="Consolas" w:hAnsi="Consolas" w:cs="Consolas"/>
+          <w:color w:val="DCDCDC"/>
+          <w:sz w:val="19"/>
+          <w:szCs w:val="19"/>
+          <w:highlight w:val="black"/>
+        </w:rPr>
+      </w:pPr>
+      <w:r>
+        <w:rPr>
+          <w:rFonts w:ascii="Consolas" w:hAnsi="Consolas" w:cs="Consolas"/>
+          <w:color w:val="DCDCDC"/>
+          <w:sz w:val="19"/>
+          <w:szCs w:val="19"/>
+          <w:highlight w:val="black"/>
+        </w:rPr>
+        <w:t xml:space="preserve">            </w:t>
+      </w:r>
+      <w:r>
+        <w:rPr>
+          <w:rFonts w:ascii="Consolas" w:hAnsi="Consolas" w:cs="Consolas"/>
+          <w:color w:val="92CAF4"/>
+          <w:sz w:val="19"/>
+          <w:szCs w:val="19"/>
+          <w:highlight w:val="black"/>
+        </w:rPr>
+        <w:t xml:space="preserve"> mc</w:t>
+      </w:r>
+      <w:r>
+        <w:rPr>
+          <w:rFonts w:ascii="Consolas" w:hAnsi="Consolas" w:cs="Consolas"/>
+          <w:color w:val="808080"/>
+          <w:sz w:val="19"/>
+          <w:szCs w:val="19"/>
+          <w:highlight w:val="black"/>
+        </w:rPr>
+        <w:t>:</w:t>
+      </w:r>
+      <w:r>
+        <w:rPr>
+          <w:rFonts w:ascii="Consolas" w:hAnsi="Consolas" w:cs="Consolas"/>
+          <w:color w:val="92CAF4"/>
+          <w:sz w:val="19"/>
+          <w:szCs w:val="19"/>
+          <w:highlight w:val="black"/>
+        </w:rPr>
+        <w:t>Ignorable</w:t>
+      </w:r>
+      <w:r>
+        <w:rPr>
+          <w:rFonts w:ascii="Consolas" w:hAnsi="Consolas" w:cs="Consolas"/>
+          <w:color w:val="808080"/>
+          <w:sz w:val="19"/>
+          <w:szCs w:val="19"/>
+          <w:highlight w:val="black"/>
+        </w:rPr>
+        <w:t>=</w:t>
+      </w:r>
+      <w:r>
+        <w:rPr>
+          <w:rFonts w:ascii="Consolas" w:hAnsi="Consolas" w:cs="Consolas"/>
+          <w:color w:val="569CD6"/>
+          <w:sz w:val="19"/>
+          <w:szCs w:val="19"/>
+          <w:highlight w:val="black"/>
+        </w:rPr>
+        <w:t>"d"</w:t>
+      </w:r>
+      <w:r>
+        <w:rPr>
+          <w:rFonts w:ascii="Consolas" w:hAnsi="Consolas" w:cs="Consolas"/>
+          <w:color w:val="DCDCDC"/>
+          <w:sz w:val="19"/>
+          <w:szCs w:val="19"/>
+          <w:highlight w:val="black"/>
+        </w:rPr>
+        <w:t xml:space="preserve"> </w:t>
+      </w:r>
+    </w:p>
+    <w:p>
+      <w:pPr>
+        <w:autoSpaceDE w:val="0"/>
+        <w:autoSpaceDN w:val="0"/>
+        <w:adjustRightInd w:val="0"/>
+        <w:spacing w:after="0" w:line="240" w:lineRule="auto"/>
+        <w:rPr>
+          <w:rFonts w:ascii="Consolas" w:hAnsi="Consolas" w:cs="Consolas"/>
+          <w:color w:val="DCDCDC"/>
+          <w:sz w:val="19"/>
+          <w:szCs w:val="19"/>
+          <w:highlight w:val="black"/>
+        </w:rPr>
+      </w:pPr>
+      <w:r>
+        <w:rPr>
+          <w:rFonts w:ascii="Consolas" w:hAnsi="Consolas" w:cs="Consolas"/>
+          <w:color w:val="DCDCDC"/>
+          <w:sz w:val="19"/>
+          <w:szCs w:val="19"/>
+          <w:highlight w:val="black"/>
+        </w:rPr>
+        <w:t xml:space="preserve">            </w:t>
+      </w:r>
+      <w:r>
+        <w:rPr>
+          <w:rFonts w:ascii="Consolas" w:hAnsi="Consolas" w:cs="Consolas"/>
+          <w:color w:val="92CAF4"/>
+          <w:sz w:val="19"/>
+          <w:szCs w:val="19"/>
+          <w:highlight w:val="black"/>
+        </w:rPr>
+        <w:t xml:space="preserve"> d</w:t>
+      </w:r>
+      <w:r>
+        <w:rPr>
+          <w:rFonts w:ascii="Consolas" w:hAnsi="Consolas" w:cs="Consolas"/>
+          <w:color w:val="808080"/>
+          <w:sz w:val="19"/>
+          <w:szCs w:val="19"/>
+          <w:highlight w:val="black"/>
+        </w:rPr>
+        <w:t>:</w:t>
+      </w:r>
+      <w:r>
+        <w:rPr>
+          <w:rFonts w:ascii="Consolas" w:hAnsi="Consolas" w:cs="Consolas"/>
+          <w:color w:val="92CAF4"/>
+          <w:sz w:val="19"/>
+          <w:szCs w:val="19"/>
+          <w:highlight w:val="black"/>
+        </w:rPr>
+        <w:t>DesignHeight</w:t>
+      </w:r>
+      <w:r>
+        <w:rPr>
+          <w:rFonts w:ascii="Consolas" w:hAnsi="Consolas" w:cs="Consolas"/>
+          <w:color w:val="808080"/>
+          <w:sz w:val="19"/>
+          <w:szCs w:val="19"/>
+          <w:highlight w:val="black"/>
+        </w:rPr>
+        <w:t>=</w:t>
+      </w:r>
+      <w:r>
+        <w:rPr>
+          <w:rFonts w:ascii="Consolas" w:hAnsi="Consolas" w:cs="Consolas"/>
+          <w:color w:val="569CD6"/>
+          <w:sz w:val="19"/>
+          <w:szCs w:val="19"/>
+          <w:highlight w:val="black"/>
+        </w:rPr>
+        <w:t>"300"</w:t>
+      </w:r>
+      <w:r>
+        <w:rPr>
+          <w:rFonts w:ascii="Consolas" w:hAnsi="Consolas" w:cs="Consolas"/>
+          <w:color w:val="92CAF4"/>
+          <w:sz w:val="19"/>
+          <w:szCs w:val="19"/>
+          <w:highlight w:val="black"/>
+        </w:rPr>
+        <w:t xml:space="preserve"> d</w:t>
+      </w:r>
+      <w:r>
+        <w:rPr>
+          <w:rFonts w:ascii="Consolas" w:hAnsi="Consolas" w:cs="Consolas"/>
+          <w:color w:val="808080"/>
+          <w:sz w:val="19"/>
+          <w:szCs w:val="19"/>
+          <w:highlight w:val="black"/>
+        </w:rPr>
+        <w:t>:</w:t>
+      </w:r>
+      <w:r>
+        <w:rPr>
+          <w:rFonts w:ascii="Consolas" w:hAnsi="Consolas" w:cs="Consolas"/>
+          <w:color w:val="92CAF4"/>
+          <w:sz w:val="19"/>
+          <w:szCs w:val="19"/>
+          <w:highlight w:val="black"/>
+        </w:rPr>
+        <w:t>DesignWidth</w:t>
+      </w:r>
+      <w:r>
+        <w:rPr>
+          <w:rFonts w:ascii="Consolas" w:hAnsi="Consolas" w:cs="Consolas"/>
+          <w:color w:val="808080"/>
+          <w:sz w:val="19"/>
+          <w:szCs w:val="19"/>
+          <w:highlight w:val="black"/>
+        </w:rPr>
+        <w:t>=</w:t>
+      </w:r>
+      <w:r>
+        <w:rPr>
+          <w:rFonts w:ascii="Consolas" w:hAnsi="Consolas" w:cs="Consolas"/>
+          <w:color w:val="569CD6"/>
+          <w:sz w:val="19"/>
+          <w:szCs w:val="19"/>
+          <w:highlight w:val="black"/>
+        </w:rPr>
+        <w:t>"300"</w:t>
+      </w:r>
+      <w:r>
+        <w:rPr>
+          <w:rFonts w:ascii="Consolas" w:hAnsi="Consolas" w:cs="Consolas"/>
+          <w:color w:val="808080"/>
+          <w:sz w:val="19"/>
+          <w:szCs w:val="19"/>
+          <w:highlight w:val="black"/>
+        </w:rPr>
+        <w:t>&gt;</w:t>
+      </w:r>
+    </w:p>
+    <w:p>
+      <w:pPr>
+        <w:autoSpaceDE w:val="0"/>
+        <w:autoSpaceDN w:val="0"/>
+        <w:adjustRightInd w:val="0"/>
+        <w:spacing w:after="0" w:line="240" w:lineRule="auto"/>
+        <w:rPr>
+          <w:rFonts w:ascii="Consolas" w:hAnsi="Consolas" w:cs="Consolas"/>
+          <w:color w:val="DCDCDC"/>
+          <w:sz w:val="19"/>
+          <w:szCs w:val="19"/>
+          <w:highlight w:val="black"/>
+        </w:rPr>
+      </w:pPr>
+      <w:r>
+        <w:rPr>
+          <w:rFonts w:ascii="Consolas" w:hAnsi="Consolas" w:cs="Consolas"/>
+          <w:color w:val="ABABAB"/>
+          <w:sz w:val="19"/>
+          <w:szCs w:val="19"/>
+          <w:highlight w:val="black"/>
+        </w:rPr>
+        <w:t xml:space="preserve">    </w:t>
+      </w:r>
+      <w:r>
+        <w:rPr>
+          <w:rFonts w:ascii="Consolas" w:hAnsi="Consolas" w:cs="Consolas"/>
+          <w:color w:val="808080"/>
+          <w:sz w:val="19"/>
+          <w:szCs w:val="19"/>
+          <w:highlight w:val="black"/>
+        </w:rPr>
+        <w:t>&lt;</w:t>
+      </w:r>
+      <w:r>
+        <w:rPr>
+          <w:rFonts w:ascii="Consolas" w:hAnsi="Consolas" w:cs="Consolas"/>
+          <w:color w:val="E6E6E6"/>
+          <w:sz w:val="19"/>
+          <w:szCs w:val="19"/>
+          <w:highlight w:val="black"/>
+        </w:rPr>
+        <w:t>Grid</w:t>
+      </w:r>
+      <w:r>
+        <w:rPr>
+          <w:rFonts w:ascii="Consolas" w:hAnsi="Consolas" w:cs="Consolas"/>
+          <w:color w:val="92CAF4"/>
+          <w:sz w:val="19"/>
+          <w:szCs w:val="19"/>
+          <w:highlight w:val="black"/>
+        </w:rPr>
+        <w:t xml:space="preserve"> Background</w:t>
+      </w:r>
+      <w:r>
+        <w:rPr>
+          <w:rFonts w:ascii="Consolas" w:hAnsi="Consolas" w:cs="Consolas"/>
+          <w:color w:val="808080"/>
+          <w:sz w:val="19"/>
+          <w:szCs w:val="19"/>
+          <w:highlight w:val="black"/>
+        </w:rPr>
+        <w:t>=</w:t>
+      </w:r>
+      <w:r>
+        <w:rPr>
+          <w:rFonts w:ascii="Consolas" w:hAnsi="Consolas" w:cs="Consolas"/>
+          <w:color w:val="569CD6"/>
+          <w:sz w:val="19"/>
+          <w:szCs w:val="19"/>
+          <w:highlight w:val="black"/>
+        </w:rPr>
+        <w:t>"#FFFDFDFD"</w:t>
+      </w:r>
+      <w:r>
+        <w:rPr>
+          <w:rFonts w:ascii="Consolas" w:hAnsi="Consolas" w:cs="Consolas"/>
+          <w:color w:val="808080"/>
+          <w:sz w:val="19"/>
+          <w:szCs w:val="19"/>
+          <w:highlight w:val="black"/>
+        </w:rPr>
+        <w:t>&gt;</w:t>
+      </w:r>
+    </w:p>
+    <w:p>
+      <w:pPr>
+        <w:autoSpaceDE w:val="0"/>
+        <w:autoSpaceDN w:val="0"/>
+        <w:adjustRightInd w:val="0"/>
+        <w:spacing w:after="0" w:line="240" w:lineRule="auto"/>
+        <w:rPr>
+          <w:rFonts w:ascii="Consolas" w:hAnsi="Consolas" w:cs="Consolas"/>
+          <w:color w:val="DCDCDC"/>
+          <w:sz w:val="19"/>
+          <w:szCs w:val="19"/>
+          <w:highlight w:val="black"/>
+        </w:rPr>
+      </w:pPr>
+      <w:r>
+        <w:rPr>
+          <w:rFonts w:ascii="Consolas" w:hAnsi="Consolas" w:cs="Consolas"/>
+          <w:color w:val="ABABAB"/>
+          <w:sz w:val="19"/>
+          <w:szCs w:val="19"/>
+          <w:highlight w:val="black"/>
+        </w:rPr>
         <w:t xml:space="preserve">        </w:t>
       </w:r>
-      <w:proofErr w:type="gramStart"/>
-      <w:r>
-        <w:t>private</w:t>
-      </w:r>
-      <w:proofErr w:type="gramEnd"/>
-      <w:r>
-        <w:t xml:space="preserve"> void </w:t>
-      </w:r>
-      <w:proofErr w:type="spellStart"/>
-      <w:r>
-        <w:t>GetDataFromGroupItem</w:t>
-      </w:r>
-      <w:proofErr w:type="spellEnd"/>
-      <w:r>
-        <w:t>(</w:t>
-      </w:r>
-      <w:proofErr w:type="spellStart"/>
-      <w:r>
-        <w:t>PPT.Shape</w:t>
-      </w:r>
-      <w:proofErr w:type="spellEnd"/>
-      <w:r>
+      <w:r>
+        <w:rPr>
+          <w:rFonts w:ascii="Consolas" w:hAnsi="Consolas" w:cs="Consolas"/>
+          <w:color w:val="808080"/>
+          <w:sz w:val="19"/>
+          <w:szCs w:val="19"/>
+          <w:highlight w:val="black"/>
+        </w:rPr>
+        <w:t>&lt;</w:t>
+      </w:r>
+      <w:r>
+        <w:rPr>
+          <w:rFonts w:ascii="Consolas" w:hAnsi="Consolas" w:cs="Consolas"/>
+          <w:color w:val="E6E6E6"/>
+          <w:sz w:val="19"/>
+          <w:szCs w:val="19"/>
+          <w:highlight w:val="black"/>
+        </w:rPr>
+        <w:t>Label</w:t>
+      </w:r>
+      <w:r>
+        <w:rPr>
+          <w:rFonts w:ascii="Consolas" w:hAnsi="Consolas" w:cs="Consolas"/>
+          <w:color w:val="92CAF4"/>
+          <w:sz w:val="19"/>
+          <w:szCs w:val="19"/>
+          <w:highlight w:val="black"/>
+        </w:rPr>
+        <w:t xml:space="preserve"> x</w:t>
+      </w:r>
+      <w:r>
+        <w:rPr>
+          <w:rFonts w:ascii="Consolas" w:hAnsi="Consolas" w:cs="Consolas"/>
+          <w:color w:val="808080"/>
+          <w:sz w:val="19"/>
+          <w:szCs w:val="19"/>
+          <w:highlight w:val="black"/>
+        </w:rPr>
+        <w:t>:</w:t>
+      </w:r>
+      <w:r>
+        <w:rPr>
+          <w:rFonts w:ascii="Consolas" w:hAnsi="Consolas" w:cs="Consolas"/>
+          <w:color w:val="92CAF4"/>
+          <w:sz w:val="19"/>
+          <w:szCs w:val="19"/>
+          <w:highlight w:val="black"/>
+        </w:rPr>
+        <w:t>Name</w:t>
+      </w:r>
+      <w:r>
+        <w:rPr>
+          <w:rFonts w:ascii="Consolas" w:hAnsi="Consolas" w:cs="Consolas"/>
+          <w:color w:val="808080"/>
+          <w:sz w:val="19"/>
+          <w:szCs w:val="19"/>
+          <w:highlight w:val="black"/>
+        </w:rPr>
+        <w:t>=</w:t>
+      </w:r>
+      <w:r>
+        <w:rPr>
+          <w:rFonts w:ascii="Consolas" w:hAnsi="Consolas" w:cs="Consolas"/>
+          <w:color w:val="569CD6"/>
+          <w:sz w:val="19"/>
+          <w:szCs w:val="19"/>
+          <w:highlight w:val="black"/>
+        </w:rPr>
+        <w:t>"count"</w:t>
+      </w:r>
+      <w:r>
+        <w:rPr>
+          <w:rFonts w:ascii="Consolas" w:hAnsi="Consolas" w:cs="Consolas"/>
+          <w:color w:val="DCDCDC"/>
+          <w:sz w:val="19"/>
+          <w:szCs w:val="19"/>
+          <w:highlight w:val="black"/>
+        </w:rPr>
         <w:t xml:space="preserve"> </w:t>
       </w:r>
-      <w:proofErr w:type="spellStart"/>
-      <w:r>
-        <w:t>shape,ref</w:t>
-      </w:r>
-      <w:proofErr w:type="spellEnd"/>
-      <w:r>
-        <w:t xml:space="preserve"> </w:t>
-      </w:r>
-      <w:proofErr w:type="spellStart"/>
-      <w:r>
-        <w:t>int</w:t>
-      </w:r>
-      <w:proofErr w:type="spellEnd"/>
-      <w:r>
-        <w:t xml:space="preserve"> count)</w:t>
+      <w:r>
+        <w:rPr>
+          <w:rFonts w:ascii="Consolas" w:hAnsi="Consolas" w:cs="Consolas"/>
+          <w:color w:val="92CAF4"/>
+          <w:sz w:val="19"/>
+          <w:szCs w:val="19"/>
+          <w:highlight w:val="black"/>
+        </w:rPr>
+        <w:t xml:space="preserve"> HorizontalAlignment</w:t>
+      </w:r>
+      <w:r>
+        <w:rPr>
+          <w:rFonts w:ascii="Consolas" w:hAnsi="Consolas" w:cs="Consolas"/>
+          <w:color w:val="808080"/>
+          <w:sz w:val="19"/>
+          <w:szCs w:val="19"/>
+          <w:highlight w:val="black"/>
+        </w:rPr>
+        <w:t>=</w:t>
+      </w:r>
+      <w:r>
+        <w:rPr>
+          <w:rFonts w:ascii="Consolas" w:hAnsi="Consolas" w:cs="Consolas"/>
+          <w:color w:val="569CD6"/>
+          <w:sz w:val="19"/>
+          <w:szCs w:val="19"/>
+          <w:highlight w:val="black"/>
+        </w:rPr>
+        <w:t>"Left"</w:t>
+      </w:r>
+      <w:r>
+        <w:rPr>
+          <w:rFonts w:ascii="Consolas" w:hAnsi="Consolas" w:cs="Consolas"/>
+          <w:color w:val="92CAF4"/>
+          <w:sz w:val="19"/>
+          <w:szCs w:val="19"/>
+          <w:highlight w:val="black"/>
+        </w:rPr>
+        <w:t xml:space="preserve"> Margin</w:t>
+      </w:r>
+      <w:r>
+        <w:rPr>
+          <w:rFonts w:ascii="Consolas" w:hAnsi="Consolas" w:cs="Consolas"/>
+          <w:color w:val="808080"/>
+          <w:sz w:val="19"/>
+          <w:szCs w:val="19"/>
+          <w:highlight w:val="black"/>
+        </w:rPr>
+        <w:t>=</w:t>
+      </w:r>
+      <w:r>
+        <w:rPr>
+          <w:rFonts w:ascii="Consolas" w:hAnsi="Consolas" w:cs="Consolas"/>
+          <w:color w:val="569CD6"/>
+          <w:sz w:val="19"/>
+          <w:szCs w:val="19"/>
+          <w:highlight w:val="black"/>
+        </w:rPr>
+        <w:t>"55,74,0,0"</w:t>
+      </w:r>
+      <w:r>
+        <w:rPr>
+          <w:rFonts w:ascii="Consolas" w:hAnsi="Consolas" w:cs="Consolas"/>
+          <w:color w:val="92CAF4"/>
+          <w:sz w:val="19"/>
+          <w:szCs w:val="19"/>
+          <w:highlight w:val="black"/>
+        </w:rPr>
+        <w:t xml:space="preserve"> VerticalAlignment</w:t>
+      </w:r>
+      <w:r>
+        <w:rPr>
+          <w:rFonts w:ascii="Consolas" w:hAnsi="Consolas" w:cs="Consolas"/>
+          <w:color w:val="808080"/>
+          <w:sz w:val="19"/>
+          <w:szCs w:val="19"/>
+          <w:highlight w:val="black"/>
+        </w:rPr>
+        <w:t>=</w:t>
+      </w:r>
+      <w:r>
+        <w:rPr>
+          <w:rFonts w:ascii="Consolas" w:hAnsi="Consolas" w:cs="Consolas"/>
+          <w:color w:val="569CD6"/>
+          <w:sz w:val="19"/>
+          <w:szCs w:val="19"/>
+          <w:highlight w:val="black"/>
+        </w:rPr>
+        <w:t>"Top"</w:t>
+      </w:r>
+      <w:r>
+        <w:rPr>
+          <w:rFonts w:ascii="Consolas" w:hAnsi="Consolas" w:cs="Consolas"/>
+          <w:color w:val="92CAF4"/>
+          <w:sz w:val="19"/>
+          <w:szCs w:val="19"/>
+          <w:highlight w:val="black"/>
+        </w:rPr>
+        <w:t xml:space="preserve"> Height</w:t>
+      </w:r>
+      <w:r>
+        <w:rPr>
+          <w:rFonts w:ascii="Consolas" w:hAnsi="Consolas" w:cs="Consolas"/>
+          <w:color w:val="808080"/>
+          <w:sz w:val="19"/>
+          <w:szCs w:val="19"/>
+          <w:highlight w:val="black"/>
+        </w:rPr>
+        <w:t>=</w:t>
+      </w:r>
+      <w:r>
+        <w:rPr>
+          <w:rFonts w:ascii="Consolas" w:hAnsi="Consolas" w:cs="Consolas"/>
+          <w:color w:val="569CD6"/>
+          <w:sz w:val="19"/>
+          <w:szCs w:val="19"/>
+          <w:highlight w:val="black"/>
+        </w:rPr>
+        <w:t>"142"</w:t>
+      </w:r>
+      <w:r>
+        <w:rPr>
+          <w:rFonts w:ascii="Consolas" w:hAnsi="Consolas" w:cs="Consolas"/>
+          <w:color w:val="92CAF4"/>
+          <w:sz w:val="19"/>
+          <w:szCs w:val="19"/>
+          <w:highlight w:val="black"/>
+        </w:rPr>
+        <w:t xml:space="preserve"> Width</w:t>
+      </w:r>
+      <w:r>
+        <w:rPr>
+          <w:rFonts w:ascii="Consolas" w:hAnsi="Consolas" w:cs="Consolas"/>
+          <w:color w:val="808080"/>
+          <w:sz w:val="19"/>
+          <w:szCs w:val="19"/>
+          <w:highlight w:val="black"/>
+        </w:rPr>
+        <w:t>=</w:t>
+      </w:r>
+      <w:r>
+        <w:rPr>
+          <w:rFonts w:ascii="Consolas" w:hAnsi="Consolas" w:cs="Consolas"/>
+          <w:color w:val="569CD6"/>
+          <w:sz w:val="19"/>
+          <w:szCs w:val="19"/>
+          <w:highlight w:val="black"/>
+        </w:rPr>
+        <w:t>"171"</w:t>
+      </w:r>
+      <w:r>
+        <w:rPr>
+          <w:rFonts w:ascii="Consolas" w:hAnsi="Consolas" w:cs="Consolas"/>
+          <w:color w:val="92CAF4"/>
+          <w:sz w:val="19"/>
+          <w:szCs w:val="19"/>
+          <w:highlight w:val="black"/>
+        </w:rPr>
+        <w:t xml:space="preserve"> HorizontalContentAlignment</w:t>
+      </w:r>
+      <w:r>
+        <w:rPr>
+          <w:rFonts w:ascii="Consolas" w:hAnsi="Consolas" w:cs="Consolas"/>
+          <w:color w:val="808080"/>
+          <w:sz w:val="19"/>
+          <w:szCs w:val="19"/>
+          <w:highlight w:val="black"/>
+        </w:rPr>
+        <w:t>=</w:t>
+      </w:r>
+      <w:r>
+        <w:rPr>
+          <w:rFonts w:ascii="Consolas" w:hAnsi="Consolas" w:cs="Consolas"/>
+          <w:color w:val="569CD6"/>
+          <w:sz w:val="19"/>
+          <w:szCs w:val="19"/>
+          <w:highlight w:val="black"/>
+        </w:rPr>
+        <w:t>"Center"</w:t>
+      </w:r>
+      <w:r>
+        <w:rPr>
+          <w:rFonts w:ascii="Consolas" w:hAnsi="Consolas" w:cs="Consolas"/>
+          <w:color w:val="92CAF4"/>
+          <w:sz w:val="19"/>
+          <w:szCs w:val="19"/>
+          <w:highlight w:val="black"/>
+        </w:rPr>
+        <w:t xml:space="preserve"> VerticalContentAlignment</w:t>
+      </w:r>
+      <w:r>
+        <w:rPr>
+          <w:rFonts w:ascii="Consolas" w:hAnsi="Consolas" w:cs="Consolas"/>
+          <w:color w:val="808080"/>
+          <w:sz w:val="19"/>
+          <w:szCs w:val="19"/>
+          <w:highlight w:val="black"/>
+        </w:rPr>
+        <w:t>=</w:t>
+      </w:r>
+      <w:r>
+        <w:rPr>
+          <w:rFonts w:ascii="Consolas" w:hAnsi="Consolas" w:cs="Consolas"/>
+          <w:color w:val="569CD6"/>
+          <w:sz w:val="19"/>
+          <w:szCs w:val="19"/>
+          <w:highlight w:val="black"/>
+        </w:rPr>
+        <w:t>"Center"</w:t>
+      </w:r>
+      <w:r>
+        <w:rPr>
+          <w:rFonts w:ascii="Consolas" w:hAnsi="Consolas" w:cs="Consolas"/>
+          <w:color w:val="92CAF4"/>
+          <w:sz w:val="19"/>
+          <w:szCs w:val="19"/>
+          <w:highlight w:val="black"/>
+        </w:rPr>
+        <w:t xml:space="preserve"> Content</w:t>
+      </w:r>
+      <w:r>
+        <w:rPr>
+          <w:rFonts w:ascii="Consolas" w:hAnsi="Consolas" w:cs="Consolas"/>
+          <w:color w:val="808080"/>
+          <w:sz w:val="19"/>
+          <w:szCs w:val="19"/>
+          <w:highlight w:val="black"/>
+        </w:rPr>
+        <w:t>="{</w:t>
+      </w:r>
+      <w:r>
+        <w:rPr>
+          <w:rFonts w:ascii="Consolas" w:hAnsi="Consolas" w:cs="Consolas"/>
+          <w:color w:val="BBA08C"/>
+          <w:sz w:val="19"/>
+          <w:szCs w:val="19"/>
+          <w:highlight w:val="black"/>
+        </w:rPr>
+        <w:t>Binding</w:t>
+      </w:r>
+      <w:r>
+        <w:rPr>
+          <w:rFonts w:ascii="Consolas" w:hAnsi="Consolas" w:cs="Consolas"/>
+          <w:color w:val="D7BA7D"/>
+          <w:sz w:val="19"/>
+          <w:szCs w:val="19"/>
+          <w:highlight w:val="black"/>
+        </w:rPr>
+        <w:t xml:space="preserve"> counter</w:t>
+      </w:r>
+      <w:r>
+        <w:rPr>
+          <w:rFonts w:ascii="Consolas" w:hAnsi="Consolas" w:cs="Consolas"/>
+          <w:color w:val="808080"/>
+          <w:sz w:val="19"/>
+          <w:szCs w:val="19"/>
+          <w:highlight w:val="black"/>
+        </w:rPr>
+        <w:t>}</w:t>
+      </w:r>
+      <w:r>
+        <w:rPr>
+          <w:rFonts w:ascii="Consolas" w:hAnsi="Consolas" w:cs="Consolas"/>
+          <w:color w:val="569CD6"/>
+          <w:sz w:val="19"/>
+          <w:szCs w:val="19"/>
+          <w:highlight w:val="black"/>
+        </w:rPr>
+        <w:t>"</w:t>
+      </w:r>
+      <w:r>
+        <w:rPr>
+          <w:rFonts w:ascii="Consolas" w:hAnsi="Consolas" w:cs="Consolas"/>
+          <w:color w:val="808080"/>
+          <w:sz w:val="19"/>
+          <w:szCs w:val="19"/>
+          <w:highlight w:val="black"/>
+        </w:rPr>
+        <w:t>/&gt;</w:t>
+      </w:r>
+    </w:p>
+    <w:p>
+      <w:pPr>
+        <w:autoSpaceDE w:val="0"/>
+        <w:autoSpaceDN w:val="0"/>
+        <w:adjustRightInd w:val="0"/>
+        <w:spacing w:after="0" w:line="240" w:lineRule="auto"/>
+        <w:rPr>
+          <w:rFonts w:ascii="Consolas" w:hAnsi="Consolas" w:cs="Consolas"/>
+          <w:color w:val="DCDCDC"/>
+          <w:sz w:val="19"/>
+          <w:szCs w:val="19"/>
+          <w:highlight w:val="black"/>
+        </w:rPr>
+      </w:pPr>
+      <w:r>
+        <w:rPr>
+          <w:rFonts w:ascii="Consolas" w:hAnsi="Consolas" w:cs="Consolas"/>
+          <w:color w:val="ABABAB"/>
+          <w:sz w:val="19"/>
+          <w:szCs w:val="19"/>
+          <w:highlight w:val="black"/>
+        </w:rPr>
+        <w:t xml:space="preserve">    </w:t>
+      </w:r>
+      <w:r>
+        <w:rPr>
+          <w:rFonts w:ascii="Consolas" w:hAnsi="Consolas" w:cs="Consolas"/>
+          <w:color w:val="808080"/>
+          <w:sz w:val="19"/>
+          <w:szCs w:val="19"/>
+          <w:highlight w:val="black"/>
+        </w:rPr>
+        <w:t>&lt;/</w:t>
+      </w:r>
+      <w:r>
+        <w:rPr>
+          <w:rFonts w:ascii="Consolas" w:hAnsi="Consolas" w:cs="Consolas"/>
+          <w:color w:val="E6E6E6"/>
+          <w:sz w:val="19"/>
+          <w:szCs w:val="19"/>
+          <w:highlight w:val="black"/>
+        </w:rPr>
+        <w:t>Grid</w:t>
+      </w:r>
+      <w:r>
+        <w:rPr>
+          <w:rFonts w:ascii="Consolas" w:hAnsi="Consolas" w:cs="Consolas"/>
+          <w:color w:val="808080"/>
+          <w:sz w:val="19"/>
+          <w:szCs w:val="19"/>
+          <w:highlight w:val="black"/>
+        </w:rPr>
+        <w:t>&gt;</w:t>
+      </w:r>
+    </w:p>
+    <w:p>
+      <w:pPr>
+        <w:autoSpaceDE w:val="0"/>
+        <w:autoSpaceDN w:val="0"/>
+        <w:adjustRightInd w:val="0"/>
+        <w:spacing w:after="0" w:line="240" w:lineRule="auto"/>
+        <w:rPr>
+          <w:rFonts w:ascii="Consolas" w:hAnsi="Consolas" w:cs="Consolas"/>
+          <w:color w:val="DCDCDC"/>
+          <w:sz w:val="19"/>
+          <w:szCs w:val="19"/>
+          <w:highlight w:val="black"/>
+        </w:rPr>
+      </w:pPr>
+      <w:r>
+        <w:rPr>
+          <w:rFonts w:ascii="Consolas" w:hAnsi="Consolas" w:cs="Consolas"/>
+          <w:color w:val="808080"/>
+          <w:sz w:val="19"/>
+          <w:szCs w:val="19"/>
+          <w:highlight w:val="black"/>
+        </w:rPr>
+        <w:t>&lt;/</w:t>
+      </w:r>
+      <w:r>
+        <w:rPr>
+          <w:rFonts w:ascii="Consolas" w:hAnsi="Consolas" w:cs="Consolas"/>
+          <w:color w:val="E6E6E6"/>
+          <w:sz w:val="19"/>
+          <w:szCs w:val="19"/>
+          <w:highlight w:val="black"/>
+        </w:rPr>
+        <w:t>UserControl</w:t>
+      </w:r>
+      <w:r>
+        <w:rPr>
+          <w:rFonts w:ascii="Consolas" w:hAnsi="Consolas" w:cs="Consolas"/>
+          <w:color w:val="808080"/>
+          <w:sz w:val="19"/>
+          <w:szCs w:val="19"/>
+          <w:highlight w:val="black"/>
+        </w:rPr>
+        <w:t>&gt;</w:t>
+      </w:r>
+    </w:p>
+    <w:p/>
+    <w:p>
+      <w:r>
+        <w:t>C# code XAML.CS file</w:t>
+      </w:r>
+    </w:p>
+    <w:p>
+      <w:r>
+        <w:t xml:space="preserve">  public static Label counter ;</w:t>
+      </w:r>
+    </w:p>
+    <w:p>
+      <w:r>
+        <w:t xml:space="preserve">        public Display()</w:t>
       </w:r>
     </w:p>
     <w:p>
@@ -3406,64 +3406,12 @@
     </w:p>
     <w:p>
       <w:r>
-        <w:t xml:space="preserve">            </w:t>
-      </w:r>
-      <w:proofErr w:type="spellStart"/>
-      <w:proofErr w:type="gramStart"/>
-      <w:r>
-        <w:t>foreach</w:t>
-      </w:r>
-      <w:proofErr w:type="spellEnd"/>
-      <w:proofErr w:type="gramEnd"/>
-      <w:r>
-        <w:t xml:space="preserve"> (</w:t>
-      </w:r>
-      <w:proofErr w:type="spellStart"/>
-      <w:r>
-        <w:t>PPT.Shape</w:t>
-      </w:r>
-      <w:proofErr w:type="spellEnd"/>
-      <w:r>
-        <w:t xml:space="preserve"> </w:t>
-      </w:r>
-      <w:proofErr w:type="spellStart"/>
-      <w:r>
-        <w:t>myShape</w:t>
-      </w:r>
-      <w:proofErr w:type="spellEnd"/>
-      <w:r>
-        <w:t xml:space="preserve"> in </w:t>
-      </w:r>
-      <w:proofErr w:type="spellStart"/>
-      <w:r>
-        <w:t>shape.GroupItems</w:t>
-      </w:r>
-      <w:proofErr w:type="spellEnd"/>
-      <w:r>
-        <w:t>)</w:t>
-      </w:r>
-    </w:p>
-    <w:p>
-      <w:r>
-        <w:t xml:space="preserve">                </w:t>
-      </w:r>
-      <w:proofErr w:type="spellStart"/>
-      <w:proofErr w:type="gramStart"/>
-      <w:r>
-        <w:t>extractInfoFromShape</w:t>
-      </w:r>
-      <w:proofErr w:type="spellEnd"/>
-      <w:r>
-        <w:t>(</w:t>
-      </w:r>
-      <w:proofErr w:type="spellStart"/>
-      <w:proofErr w:type="gramEnd"/>
-      <w:r>
-        <w:t>myShape,ref</w:t>
-      </w:r>
-      <w:proofErr w:type="spellEnd"/>
-      <w:r>
-        <w:t xml:space="preserve"> count);</w:t>
+        <w:t xml:space="preserve">            InitializeComponent();</w:t>
+      </w:r>
+    </w:p>
+    <w:p>
+      <w:r>
+        <w:t xml:space="preserve">            counter = count;</w:t>
       </w:r>
     </w:p>
     <w:p>
@@ -3471,116 +3419,369 @@
         <w:t xml:space="preserve">        }</w:t>
       </w:r>
     </w:p>
-    <w:p>
-      <w:r>
-        <w:t xml:space="preserve">    }</w:t>
-      </w:r>
-    </w:p>
     <w:p/>
     <w:p>
-      <w:r>
-        <w:t xml:space="preserve">And </w:t>
-      </w:r>
-      <w:proofErr w:type="spellStart"/>
-      <w:r>
-        <w:t>ribbon.cs</w:t>
-      </w:r>
-      <w:proofErr w:type="spellEnd"/>
-      <w:r>
-        <w:t xml:space="preserve"> class replace this method </w:t>
-      </w:r>
-    </w:p>
-    <w:p>
-      <w:r>
-        <w:t xml:space="preserve">   </w:t>
-      </w:r>
-      <w:proofErr w:type="gramStart"/>
-      <w:r>
-        <w:t>public</w:t>
-      </w:r>
-      <w:proofErr w:type="gramEnd"/>
-      <w:r>
-        <w:t xml:space="preserve"> void </w:t>
-      </w:r>
-      <w:proofErr w:type="spellStart"/>
+      <w:pPr>
+        <w:pStyle w:val="ListParagraph"/>
+        <w:numPr>
+          <w:ilvl w:val="0"/>
+          <w:numId w:val="11"/>
+        </w:numPr>
+      </w:pPr>
+      <w:r>
+        <w:t xml:space="preserve">Now add WinForm User control  in your project </w:t>
+      </w:r>
+    </w:p>
+    <w:p>
+      <w:pPr>
+        <w:pStyle w:val="ListParagraph"/>
+        <w:numPr>
+          <w:ilvl w:val="0"/>
+          <w:numId w:val="11"/>
+        </w:numPr>
+      </w:pPr>
+      <w:r>
+        <w:t>Build your project.</w:t>
+      </w:r>
+    </w:p>
+    <w:p>
+      <w:pPr>
+        <w:pStyle w:val="ListParagraph"/>
+        <w:numPr>
+          <w:ilvl w:val="0"/>
+          <w:numId w:val="11"/>
+        </w:numPr>
+      </w:pPr>
+      <w:r>
+        <w:t>You can see your above wpf control in your toolbox dock this into your winform controller.</w:t>
+      </w:r>
+    </w:p>
+    <w:p>
+      <w:pPr>
+        <w:pStyle w:val="ListParagraph"/>
+        <w:numPr>
+          <w:ilvl w:val="0"/>
+          <w:numId w:val="11"/>
+        </w:numPr>
+      </w:pPr>
+      <w:r>
+        <w:lastRenderedPageBreak/>
+        <w:t xml:space="preserve">Now add two private properties in your thisaddin class </w:t>
+      </w:r>
+    </w:p>
+    <w:p>
+      <w:pPr>
+        <w:pStyle w:val="ListParagraph"/>
+        <w:numPr>
+          <w:ilvl w:val="1"/>
+          <w:numId w:val="11"/>
+        </w:numPr>
+      </w:pPr>
+      <w:r>
+        <w:t>private BackPane panebase;</w:t>
+      </w:r>
+    </w:p>
+    <w:p>
+      <w:pPr>
+        <w:pStyle w:val="ListParagraph"/>
+        <w:numPr>
+          <w:ilvl w:val="1"/>
+          <w:numId w:val="11"/>
+        </w:numPr>
+      </w:pPr>
+      <w:r>
+        <w:t>private static Microsoft.Office.Tools.CustomTaskPane TaskPaneObj;</w:t>
+      </w:r>
+    </w:p>
+    <w:p>
+      <w:pPr>
+        <w:pStyle w:val="ListParagraph"/>
+        <w:numPr>
+          <w:ilvl w:val="0"/>
+          <w:numId w:val="11"/>
+        </w:numPr>
+      </w:pPr>
+      <w:r>
+        <w:t>For</w:t>
+      </w:r>
+      <w:r>
+        <w:t xml:space="preserve"> controlling task pane from outside you have to make a public property </w:t>
+      </w:r>
+      <w:r>
+        <w:t>of taskpane object.</w:t>
+      </w:r>
+    </w:p>
+    <w:p>
+      <w:pPr>
+        <w:ind w:left="1080"/>
+      </w:pPr>
+      <w:r>
+        <w:t xml:space="preserve">    public Microsoft.Office.Tools.CustomTaskPane TaskPane</w:t>
+      </w:r>
+    </w:p>
+    <w:p>
+      <w:pPr>
+        <w:ind w:left="1080"/>
+      </w:pPr>
+      <w:r>
+        <w:t xml:space="preserve">        {</w:t>
+      </w:r>
+    </w:p>
+    <w:p>
+      <w:pPr>
+        <w:ind w:left="1080"/>
+      </w:pPr>
+      <w:r>
+        <w:t xml:space="preserve">            get</w:t>
+      </w:r>
+    </w:p>
+    <w:p>
+      <w:pPr>
+        <w:ind w:left="1080"/>
+      </w:pPr>
+      <w:r>
+        <w:t xml:space="preserve">            {</w:t>
+      </w:r>
+    </w:p>
+    <w:p>
+      <w:pPr>
+        <w:ind w:left="1080"/>
+      </w:pPr>
+      <w:r>
+        <w:t xml:space="preserve">                return TaskPaneObj;</w:t>
+      </w:r>
+    </w:p>
+    <w:p>
+      <w:pPr>
+        <w:ind w:left="1080"/>
+      </w:pPr>
+      <w:r>
+        <w:t xml:space="preserve">            }</w:t>
+      </w:r>
+    </w:p>
+    <w:p>
+      <w:pPr>
+        <w:ind w:left="1080"/>
+      </w:pPr>
+      <w:r>
+        <w:t xml:space="preserve">        }</w:t>
+      </w:r>
+    </w:p>
+    <w:p>
+      <w:pPr>
+        <w:pStyle w:val="ListParagraph"/>
+        <w:numPr>
+          <w:ilvl w:val="0"/>
+          <w:numId w:val="11"/>
+        </w:numPr>
+      </w:pPr>
+      <w:r>
+        <w:t xml:space="preserve">Now you have to initialize this pane at the time of plugin startup so you can see a method named </w:t>
+      </w:r>
+      <w:r>
+        <w:t>ThisAddIn_Startup</w:t>
+      </w:r>
+      <w:r>
+        <w:t xml:space="preserve"> is there in your thisaddin class.</w:t>
+      </w:r>
+    </w:p>
+    <w:p>
+      <w:pPr>
+        <w:pStyle w:val="ListParagraph"/>
+        <w:numPr>
+          <w:ilvl w:val="0"/>
+          <w:numId w:val="11"/>
+        </w:numPr>
+      </w:pPr>
+      <w:r>
+        <w:t xml:space="preserve">Initialize all the object in </w:t>
+      </w:r>
+      <w:r>
+        <w:t>ThisAddIn_Startup</w:t>
+      </w:r>
+      <w:r>
+        <w:t xml:space="preserve"> method</w:t>
+      </w:r>
+    </w:p>
+    <w:p>
+      <w:pPr>
+        <w:pStyle w:val="ListParagraph"/>
+        <w:numPr>
+          <w:ilvl w:val="1"/>
+          <w:numId w:val="11"/>
+        </w:numPr>
+      </w:pPr>
+      <w:r>
+        <w:t>panebase = new BackPane();</w:t>
+      </w:r>
+    </w:p>
+    <w:p>
+      <w:pPr>
+        <w:pStyle w:val="ListParagraph"/>
+        <w:numPr>
+          <w:ilvl w:val="1"/>
+          <w:numId w:val="11"/>
+        </w:numPr>
+      </w:pPr>
+      <w:r>
+        <w:t>TaskPaneObj = this.CustomTaskPanes.Add(panebase, "SmartArt Count");</w:t>
+      </w:r>
+    </w:p>
+    <w:p>
+      <w:pPr>
+        <w:pStyle w:val="ListParagraph"/>
+        <w:numPr>
+          <w:ilvl w:val="1"/>
+          <w:numId w:val="11"/>
+        </w:numPr>
+      </w:pPr>
+      <w:r>
+        <w:t>TaskPaneObj.Visible = false;</w:t>
+      </w:r>
+    </w:p>
+    <w:p>
+      <w:pPr>
+        <w:pStyle w:val="ListParagraph"/>
+        <w:numPr>
+          <w:ilvl w:val="0"/>
+          <w:numId w:val="11"/>
+        </w:numPr>
+      </w:pPr>
+      <w:r>
+        <w:t>As you can see at time of taskpane object initialization you have to pass one winform control object and name of the task pane.</w:t>
+      </w:r>
+    </w:p>
+    <w:p>
+      <w:pPr>
+        <w:pStyle w:val="ListParagraph"/>
+        <w:numPr>
+          <w:ilvl w:val="0"/>
+          <w:numId w:val="11"/>
+        </w:numPr>
+      </w:pPr>
+      <w:r>
+        <w:t>Now come to ribbon.cs file.</w:t>
+      </w:r>
+    </w:p>
+    <w:p>
+      <w:pPr>
+        <w:pStyle w:val="ListParagraph"/>
+        <w:numPr>
+          <w:ilvl w:val="0"/>
+          <w:numId w:val="11"/>
+        </w:numPr>
+      </w:pPr>
+      <w:r>
+        <w:t>Go to your cbutton_click_event method (“</w:t>
+      </w:r>
       <w:r>
         <w:t>AddAnimationButtonClick</w:t>
       </w:r>
-      <w:proofErr w:type="spellEnd"/>
-      <w:r>
-        <w:t>(</w:t>
-      </w:r>
-      <w:proofErr w:type="spellStart"/>
-      <w:r>
-        <w:t>Office.IRibbonControl</w:t>
-      </w:r>
-      <w:proofErr w:type="spellEnd"/>
-      <w:r>
-        <w:t xml:space="preserve"> control)</w:t>
-      </w:r>
-    </w:p>
-    <w:p>
-      <w:r>
-        <w:t xml:space="preserve">        {</w:t>
-      </w:r>
-    </w:p>
-    <w:p>
-      <w:r>
-        <w:t xml:space="preserve">            </w:t>
-      </w:r>
-      <w:proofErr w:type="gramStart"/>
-      <w:r>
-        <w:t>counter</w:t>
-      </w:r>
-      <w:proofErr w:type="gramEnd"/>
-      <w:r>
-        <w:t xml:space="preserve"> </w:t>
-      </w:r>
-      <w:proofErr w:type="spellStart"/>
-      <w:r>
-        <w:t>contobj</w:t>
-      </w:r>
-      <w:proofErr w:type="spellEnd"/>
-      <w:r>
-        <w:t xml:space="preserve"> = new counter();</w:t>
-      </w:r>
-    </w:p>
-    <w:p>
-      <w:r>
-        <w:t xml:space="preserve">            </w:t>
-      </w:r>
-      <w:proofErr w:type="spellStart"/>
-      <w:proofErr w:type="gramStart"/>
-      <w:r>
-        <w:t>MessageBox.Show</w:t>
-      </w:r>
-      <w:proofErr w:type="spellEnd"/>
-      <w:r>
-        <w:t>(</w:t>
-      </w:r>
-      <w:proofErr w:type="gramEnd"/>
-      <w:r>
-        <w:t xml:space="preserve"> </w:t>
-      </w:r>
-      <w:proofErr w:type="spellStart"/>
-      <w:r>
-        <w:t>contobj.detectSmartArt</w:t>
-      </w:r>
-      <w:proofErr w:type="spellEnd"/>
-      <w:r>
-        <w:t>( Globals.ThisAddIn.Application.ActivePresentation.Slides).ToString());</w:t>
-      </w:r>
-    </w:p>
-    <w:p>
-      <w:r>
-        <w:t xml:space="preserve">        }</w:t>
+      <w:r>
+        <w:t xml:space="preserve">”) </w:t>
+      </w:r>
+    </w:p>
+    <w:p>
+      <w:pPr>
+        <w:pStyle w:val="ListParagraph"/>
+        <w:numPr>
+          <w:ilvl w:val="0"/>
+          <w:numId w:val="11"/>
+        </w:numPr>
+      </w:pPr>
+      <w:r>
+        <w:t>Use your wpf public label and set the value of label.</w:t>
+      </w:r>
+    </w:p>
+    <w:p>
+      <w:pPr>
+        <w:pStyle w:val="ListParagraph"/>
+        <w:numPr>
+          <w:ilvl w:val="0"/>
+          <w:numId w:val="11"/>
+        </w:numPr>
+      </w:pPr>
+      <w:r>
+        <w:t>Update the layout.</w:t>
+      </w:r>
+    </w:p>
+    <w:p>
+      <w:pPr>
+        <w:pStyle w:val="ListParagraph"/>
+        <w:numPr>
+          <w:ilvl w:val="0"/>
+          <w:numId w:val="11"/>
+        </w:numPr>
+      </w:pPr>
+      <w:r>
+        <w:t xml:space="preserve">And set the visibility to true of taskpane with the help of global object. </w:t>
+      </w:r>
+    </w:p>
+    <w:p>
+      <w:r>
+        <w:t>CODE:</w:t>
+      </w:r>
+    </w:p>
+    <w:p>
+      <w:r>
+        <w:t xml:space="preserve">  </w:t>
+      </w:r>
+      <w:r>
+        <w:t xml:space="preserve">    </w:t>
+      </w:r>
+      <w:r>
+        <w:t>counter contobj = new counter();</w:t>
+      </w:r>
+    </w:p>
+    <w:p>
+      <w:r>
+        <w:t xml:space="preserve">           int count= contobj.detectSmartArt( Globals.ThisAddIn.Application.ActivePresentation.Slides);</w:t>
+      </w:r>
+    </w:p>
+    <w:p>
+      <w:r>
+        <w:t xml:space="preserve">           Display.counter.Content= count;</w:t>
+      </w:r>
+    </w:p>
+    <w:p>
+      <w:r>
+        <w:t xml:space="preserve">           Display.counter.UpdateLayout();</w:t>
+      </w:r>
+    </w:p>
+    <w:p>
+      <w:r>
+        <w:t xml:space="preserve">           Globals.ThisAddIn.TaskPane.Visible = true;</w:t>
       </w:r>
     </w:p>
     <w:p/>
     <w:p>
       <w:r>
-        <w:t xml:space="preserve">   </w:t>
-      </w:r>
+        <w:t>Now run your program ..</w:t>
+      </w:r>
+    </w:p>
+    <w:p>
+      <w:r>
+        <w:t>Hay what happened.</w:t>
+      </w:r>
+    </w:p>
+    <w:p>
+      <w:r>
+        <w:t>So what’s your count ;)</w:t>
+      </w:r>
+    </w:p>
+    <w:p>
+      <w:pPr>
+        <w:pStyle w:val="Heading1"/>
+        <w:jc w:val="center"/>
+      </w:pPr>
+      <w:r>
+        <w:lastRenderedPageBreak/>
+        <w:t>Now we have to write in the slide</w:t>
+      </w:r>
+    </w:p>
+    <w:p>
+      <w:bookmarkStart w:id="0" w:name="_GoBack"/>
+      <w:bookmarkEnd w:id="0"/>
     </w:p>
     <w:p/>
     <w:p/>
@@ -4244,6 +4445,95 @@
     </w:lvl>
   </w:abstractNum>
   <w:abstractNum w:abstractNumId="7">
+    <w:nsid w:val="560D75CD"/>
+    <w:multiLevelType w:val="hybridMultilevel"/>
+    <w:tmpl w:val="2834A542"/>
+    <w:lvl w:ilvl="0" w:tplc="0409000F">
+      <w:start w:val="1"/>
+      <w:numFmt w:val="decimal"/>
+      <w:lvlText w:val="%1."/>
+      <w:lvlJc w:val="left"/>
+      <w:pPr>
+        <w:ind w:left="720" w:hanging="360"/>
+      </w:pPr>
+      <w:rPr>
+        <w:rFonts w:hint="default"/>
+      </w:rPr>
+    </w:lvl>
+    <w:lvl w:ilvl="1" w:tplc="04090019">
+      <w:start w:val="1"/>
+      <w:numFmt w:val="lowerLetter"/>
+      <w:lvlText w:val="%2."/>
+      <w:lvlJc w:val="left"/>
+      <w:pPr>
+        <w:ind w:left="1440" w:hanging="360"/>
+      </w:pPr>
+    </w:lvl>
+    <w:lvl w:ilvl="2" w:tplc="0409001B" w:tentative="1">
+      <w:start w:val="1"/>
+      <w:numFmt w:val="lowerRoman"/>
+      <w:lvlText w:val="%3."/>
+      <w:lvlJc w:val="right"/>
+      <w:pPr>
+        <w:ind w:left="2160" w:hanging="180"/>
+      </w:pPr>
+    </w:lvl>
+    <w:lvl w:ilvl="3" w:tplc="0409000F" w:tentative="1">
+      <w:start w:val="1"/>
+      <w:numFmt w:val="decimal"/>
+      <w:lvlText w:val="%4."/>
+      <w:lvlJc w:val="left"/>
+      <w:pPr>
+        <w:ind w:left="2880" w:hanging="360"/>
+      </w:pPr>
+    </w:lvl>
+    <w:lvl w:ilvl="4" w:tplc="04090019" w:tentative="1">
+      <w:start w:val="1"/>
+      <w:numFmt w:val="lowerLetter"/>
+      <w:lvlText w:val="%5."/>
+      <w:lvlJc w:val="left"/>
+      <w:pPr>
+        <w:ind w:left="3600" w:hanging="360"/>
+      </w:pPr>
+    </w:lvl>
+    <w:lvl w:ilvl="5" w:tplc="0409001B" w:tentative="1">
+      <w:start w:val="1"/>
+      <w:numFmt w:val="lowerRoman"/>
+      <w:lvlText w:val="%6."/>
+      <w:lvlJc w:val="right"/>
+      <w:pPr>
+        <w:ind w:left="4320" w:hanging="180"/>
+      </w:pPr>
+    </w:lvl>
+    <w:lvl w:ilvl="6" w:tplc="0409000F" w:tentative="1">
+      <w:start w:val="1"/>
+      <w:numFmt w:val="decimal"/>
+      <w:lvlText w:val="%7."/>
+      <w:lvlJc w:val="left"/>
+      <w:pPr>
+        <w:ind w:left="5040" w:hanging="360"/>
+      </w:pPr>
+    </w:lvl>
+    <w:lvl w:ilvl="7" w:tplc="04090019" w:tentative="1">
+      <w:start w:val="1"/>
+      <w:numFmt w:val="lowerLetter"/>
+      <w:lvlText w:val="%8."/>
+      <w:lvlJc w:val="left"/>
+      <w:pPr>
+        <w:ind w:left="5760" w:hanging="360"/>
+      </w:pPr>
+    </w:lvl>
+    <w:lvl w:ilvl="8" w:tplc="0409001B" w:tentative="1">
+      <w:start w:val="1"/>
+      <w:numFmt w:val="lowerRoman"/>
+      <w:lvlText w:val="%9."/>
+      <w:lvlJc w:val="right"/>
+      <w:pPr>
+        <w:ind w:left="6480" w:hanging="180"/>
+      </w:pPr>
+    </w:lvl>
+  </w:abstractNum>
+  <w:abstractNum w:abstractNumId="8">
     <w:nsid w:val="5F214C0B"/>
     <w:multiLevelType w:val="hybridMultilevel"/>
     <w:tmpl w:val="F670EBF4"/>
@@ -4356,7 +4646,7 @@
       </w:rPr>
     </w:lvl>
   </w:abstractNum>
-  <w:abstractNum w:abstractNumId="8">
+  <w:abstractNum w:abstractNumId="9">
     <w:nsid w:val="6CA12E82"/>
     <w:multiLevelType w:val="hybridMultilevel"/>
     <w:tmpl w:val="77D6DD54"/>
@@ -4445,7 +4735,7 @@
       </w:pPr>
     </w:lvl>
   </w:abstractNum>
-  <w:abstractNum w:abstractNumId="9">
+  <w:abstractNum w:abstractNumId="10">
     <w:nsid w:val="7E986823"/>
     <w:multiLevelType w:val="hybridMultilevel"/>
     <w:tmpl w:val="1BFACCC2"/>
@@ -4535,7 +4825,7 @@
     </w:lvl>
   </w:abstractNum>
   <w:num w:numId="1">
-    <w:abstractNumId w:val="7"/>
+    <w:abstractNumId w:val="8"/>
   </w:num>
   <w:num w:numId="2">
     <w:abstractNumId w:val="1"/>
@@ -4544,7 +4834,7 @@
     <w:abstractNumId w:val="3"/>
   </w:num>
   <w:num w:numId="4">
-    <w:abstractNumId w:val="8"/>
+    <w:abstractNumId w:val="9"/>
   </w:num>
   <w:num w:numId="5">
     <w:abstractNumId w:val="5"/>
@@ -4556,13 +4846,16 @@
     <w:abstractNumId w:val="2"/>
   </w:num>
   <w:num w:numId="8">
-    <w:abstractNumId w:val="9"/>
+    <w:abstractNumId w:val="10"/>
   </w:num>
   <w:num w:numId="9">
     <w:abstractNumId w:val="4"/>
   </w:num>
   <w:num w:numId="10">
     <w:abstractNumId w:val="0"/>
+  </w:num>
+  <w:num w:numId="11">
+    <w:abstractNumId w:val="7"/>
   </w:num>
 </w:numbering>
 </file>
@@ -5347,7 +5640,7 @@
 </file>
 
 <file path=customXml/itemProps1.xml><?xml version="1.0" encoding="utf-8"?>
-<ds:datastoreItem xmlns:ds="http://schemas.openxmlformats.org/officeDocument/2006/customXml" ds:itemID="{FE6023B4-69D5-437A-82A5-600F61C499F5}">
+<ds:datastoreItem xmlns:ds="http://schemas.openxmlformats.org/officeDocument/2006/customXml" ds:itemID="{B949759B-DF36-4E82-9458-D6E79D55EAA7}">
   <ds:schemaRefs>
     <ds:schemaRef ds:uri="http://schemas.openxmlformats.org/officeDocument/2006/bibliography"/>
   </ds:schemaRefs>

</xml_diff>

<commit_message>
update power point plugin project and doc write in slide
</commit_message>
<xml_diff>
--- a/MS Office Power Point/index .docx
+++ b/MS Office Power Point/index .docx
@@ -233,7 +233,15 @@
     </w:p>
     <w:p>
       <w:r>
-        <w:t xml:space="preserve">After adding this, visual studio open a &lt;ribbon name&gt;.cs file and when you read the comment you will get to know what to do next. </w:t>
+        <w:t>After adding this, visual studio open a &lt;ribbon name&gt;.</w:t>
+      </w:r>
+      <w:proofErr w:type="spellStart"/>
+      <w:r>
+        <w:t>cs</w:t>
+      </w:r>
+      <w:proofErr w:type="spellEnd"/>
+      <w:r>
+        <w:t xml:space="preserve"> file and when you read the comment you will get to know what to do next. </w:t>
       </w:r>
     </w:p>
     <w:p>
@@ -249,13 +257,61 @@
     <w:p/>
     <w:p>
       <w:r>
-        <w:t>// 1: Copy the following code block into the ThisAddin, ThisWorkbook, or ThisDocument class.</w:t>
+        <w:t xml:space="preserve">// 1: Copy the following code block into the </w:t>
+      </w:r>
+      <w:proofErr w:type="spellStart"/>
+      <w:r>
+        <w:t>ThisAddin</w:t>
+      </w:r>
+      <w:proofErr w:type="spellEnd"/>
+      <w:r>
+        <w:t xml:space="preserve">, </w:t>
+      </w:r>
+      <w:proofErr w:type="spellStart"/>
+      <w:r>
+        <w:t>ThisWorkbook</w:t>
+      </w:r>
+      <w:proofErr w:type="spellEnd"/>
+      <w:r>
+        <w:t xml:space="preserve">, or </w:t>
+      </w:r>
+      <w:proofErr w:type="spellStart"/>
+      <w:r>
+        <w:t>ThisDocument</w:t>
+      </w:r>
+      <w:proofErr w:type="spellEnd"/>
+      <w:r>
+        <w:t xml:space="preserve"> class.</w:t>
       </w:r>
     </w:p>
     <w:p/>
     <w:p>
       <w:r>
-        <w:t>//  protected override Microsoft.Office.Core.IRibbonExtensibility CreateRibbonExtensibilityObject()</w:t>
+        <w:t>/</w:t>
+      </w:r>
+      <w:proofErr w:type="gramStart"/>
+      <w:r>
+        <w:t>/  protected</w:t>
+      </w:r>
+      <w:proofErr w:type="gramEnd"/>
+      <w:r>
+        <w:t xml:space="preserve"> override </w:t>
+      </w:r>
+      <w:proofErr w:type="spellStart"/>
+      <w:r>
+        <w:t>Microsoft.Office.Core.IRibbonExtensibility</w:t>
+      </w:r>
+      <w:proofErr w:type="spellEnd"/>
+      <w:r>
+        <w:t xml:space="preserve"> </w:t>
+      </w:r>
+      <w:proofErr w:type="spellStart"/>
+      <w:r>
+        <w:t>CreateRibbonExtensibilityObject</w:t>
+      </w:r>
+      <w:proofErr w:type="spellEnd"/>
+      <w:r>
+        <w:t>()</w:t>
       </w:r>
     </w:p>
     <w:p>
@@ -265,7 +321,15 @@
     </w:p>
     <w:p>
       <w:r>
-        <w:t>//      return new Ribbon1();</w:t>
+        <w:t xml:space="preserve">//      return new </w:t>
+      </w:r>
+      <w:proofErr w:type="gramStart"/>
+      <w:r>
+        <w:t>Ribbon1(</w:t>
+      </w:r>
+      <w:proofErr w:type="gramEnd"/>
+      <w:r>
+        <w:t>);</w:t>
       </w:r>
     </w:p>
     <w:p>
@@ -291,7 +355,15 @@
     </w:p>
     <w:p>
       <w:r>
-        <w:t>//    Ribbon extensibility (RibbonX) programming model.</w:t>
+        <w:t>//    Ribbon extensibility (</w:t>
+      </w:r>
+      <w:proofErr w:type="spellStart"/>
+      <w:r>
+        <w:t>RibbonX</w:t>
+      </w:r>
+      <w:proofErr w:type="spellEnd"/>
+      <w:r>
+        <w:t>) programming model.</w:t>
       </w:r>
     </w:p>
     <w:p/>
@@ -303,7 +375,15 @@
     <w:p/>
     <w:p>
       <w:r>
-        <w:t>// For more information, see the Ribbon XML documentation in the Visual Studio Tools for Office Help.</w:t>
+        <w:t xml:space="preserve">// </w:t>
+      </w:r>
+      <w:proofErr w:type="gramStart"/>
+      <w:r>
+        <w:t>For</w:t>
+      </w:r>
+      <w:proofErr w:type="gramEnd"/>
+      <w:r>
+        <w:t xml:space="preserve"> more information, see the Ribbon XML documentation in the Visual Studio Tools for Office Help.</w:t>
       </w:r>
     </w:p>
     <w:p/>
@@ -317,7 +397,15 @@
       </w:pPr>
       <w:r>
         <w:lastRenderedPageBreak/>
-        <w:t xml:space="preserve">So first you have to copy the code from first comment and paste it into ThisAddin class </w:t>
+        <w:t xml:space="preserve">So first you have to copy the code from first comment and paste it into </w:t>
+      </w:r>
+      <w:proofErr w:type="spellStart"/>
+      <w:r>
+        <w:t>ThisAddin</w:t>
+      </w:r>
+      <w:proofErr w:type="spellEnd"/>
+      <w:r>
+        <w:t xml:space="preserve"> class </w:t>
       </w:r>
     </w:p>
     <w:p>
@@ -350,8 +438,13 @@
       <w:pPr>
         <w:ind w:left="720"/>
       </w:pPr>
-      <w:r>
-        <w:t>&lt;?xml version="1.0" encoding="UTF-8"?&gt;</w:t>
+      <w:proofErr w:type="gramStart"/>
+      <w:r>
+        <w:t>&lt;?xml</w:t>
+      </w:r>
+      <w:proofErr w:type="gramEnd"/>
+      <w:r>
+        <w:t xml:space="preserve"> version="1.0" encoding="UTF-8"?&gt;</w:t>
       </w:r>
     </w:p>
     <w:p>
@@ -359,7 +452,47 @@
         <w:ind w:left="720"/>
       </w:pPr>
       <w:r>
-        <w:t>&lt;customUI xmlns="http://schemas.microsoft.com/office/2009/07/customui" onLoad="Ribbon_Load"&gt;</w:t>
+        <w:t>&lt;</w:t>
+      </w:r>
+      <w:proofErr w:type="spellStart"/>
+      <w:r>
+        <w:t>customUI</w:t>
+      </w:r>
+      <w:proofErr w:type="spellEnd"/>
+      <w:r>
+        <w:t xml:space="preserve"> </w:t>
+      </w:r>
+      <w:proofErr w:type="spellStart"/>
+      <w:r>
+        <w:t>xmlns</w:t>
+      </w:r>
+      <w:proofErr w:type="spellEnd"/>
+      <w:r>
+        <w:t>="http://schemas.microsoft.com/office/2009/07/</w:t>
+      </w:r>
+      <w:proofErr w:type="spellStart"/>
+      <w:r>
+        <w:t>customui</w:t>
+      </w:r>
+      <w:proofErr w:type="spellEnd"/>
+      <w:r>
+        <w:t xml:space="preserve">" </w:t>
+      </w:r>
+      <w:proofErr w:type="spellStart"/>
+      <w:r>
+        <w:t>onLoad</w:t>
+      </w:r>
+      <w:proofErr w:type="spellEnd"/>
+      <w:r>
+        <w:t>="</w:t>
+      </w:r>
+      <w:proofErr w:type="spellStart"/>
+      <w:r>
+        <w:t>Ribbon_Load</w:t>
+      </w:r>
+      <w:proofErr w:type="spellEnd"/>
+      <w:r>
+        <w:t>"&gt;</w:t>
       </w:r>
     </w:p>
     <w:p>
@@ -367,7 +500,15 @@
         <w:ind w:left="720"/>
       </w:pPr>
       <w:r>
-        <w:t xml:space="preserve">  &lt;ribbon&gt;</w:t>
+        <w:t xml:space="preserve">  &lt;</w:t>
+      </w:r>
+      <w:proofErr w:type="gramStart"/>
+      <w:r>
+        <w:t>ribbon</w:t>
+      </w:r>
+      <w:proofErr w:type="gramEnd"/>
+      <w:r>
+        <w:t>&gt;</w:t>
       </w:r>
     </w:p>
     <w:p>
@@ -375,7 +516,15 @@
         <w:ind w:left="720"/>
       </w:pPr>
       <w:r>
-        <w:t xml:space="preserve">    &lt;tabs&gt;</w:t>
+        <w:t xml:space="preserve">    &lt;</w:t>
+      </w:r>
+      <w:proofErr w:type="gramStart"/>
+      <w:r>
+        <w:t>tabs</w:t>
+      </w:r>
+      <w:proofErr w:type="gramEnd"/>
+      <w:r>
+        <w:t>&gt;</w:t>
       </w:r>
     </w:p>
     <w:p>
@@ -383,7 +532,23 @@
         <w:ind w:left="720"/>
       </w:pPr>
       <w:r>
-        <w:t xml:space="preserve">      &lt;tab idMso="TabAddIns"&gt;</w:t>
+        <w:t xml:space="preserve">      &lt;tab </w:t>
+      </w:r>
+      <w:proofErr w:type="spellStart"/>
+      <w:r>
+        <w:t>idMso</w:t>
+      </w:r>
+      <w:proofErr w:type="spellEnd"/>
+      <w:r>
+        <w:t>="</w:t>
+      </w:r>
+      <w:proofErr w:type="spellStart"/>
+      <w:r>
+        <w:t>TabAddIns</w:t>
+      </w:r>
+      <w:proofErr w:type="spellEnd"/>
+      <w:r>
+        <w:t>"&gt;</w:t>
       </w:r>
     </w:p>
     <w:p>
@@ -391,7 +556,23 @@
         <w:ind w:left="720"/>
       </w:pPr>
       <w:r>
-        <w:t xml:space="preserve">        &lt;group id="Mygroup" label="TestAdd-in" &gt;</w:t>
+        <w:t xml:space="preserve">        &lt;group id="</w:t>
+      </w:r>
+      <w:proofErr w:type="spellStart"/>
+      <w:r>
+        <w:t>Mygroup</w:t>
+      </w:r>
+      <w:proofErr w:type="spellEnd"/>
+      <w:r>
+        <w:t>" label="</w:t>
+      </w:r>
+      <w:proofErr w:type="spellStart"/>
+      <w:r>
+        <w:t>TestAdd</w:t>
+      </w:r>
+      <w:proofErr w:type="spellEnd"/>
+      <w:r>
+        <w:t>-in" &gt;</w:t>
       </w:r>
     </w:p>
     <w:p>
@@ -399,7 +580,15 @@
         <w:ind w:left="720"/>
       </w:pPr>
       <w:r>
-        <w:t xml:space="preserve">          &lt;button id="AddAnimationButton"</w:t>
+        <w:t xml:space="preserve">          &lt;button id="</w:t>
+      </w:r>
+      <w:proofErr w:type="spellStart"/>
+      <w:r>
+        <w:t>AddAnimationButton</w:t>
+      </w:r>
+      <w:proofErr w:type="spellEnd"/>
+      <w:r>
+        <w:t>"</w:t>
       </w:r>
     </w:p>
     <w:p>
@@ -407,7 +596,15 @@
         <w:ind w:left="720"/>
       </w:pPr>
       <w:r>
-        <w:t xml:space="preserve">           label="Check"</w:t>
+        <w:t xml:space="preserve">           </w:t>
+      </w:r>
+      <w:proofErr w:type="gramStart"/>
+      <w:r>
+        <w:t>label</w:t>
+      </w:r>
+      <w:proofErr w:type="gramEnd"/>
+      <w:r>
+        <w:t>="Check"</w:t>
       </w:r>
     </w:p>
     <w:p>
@@ -415,7 +612,15 @@
         <w:ind w:left="720"/>
       </w:pPr>
       <w:r>
-        <w:t xml:space="preserve">           size="large"</w:t>
+        <w:t xml:space="preserve">           </w:t>
+      </w:r>
+      <w:proofErr w:type="gramStart"/>
+      <w:r>
+        <w:t>size</w:t>
+      </w:r>
+      <w:proofErr w:type="gramEnd"/>
+      <w:r>
+        <w:t>="large"</w:t>
       </w:r>
     </w:p>
     <w:p>
@@ -423,7 +628,25 @@
         <w:ind w:left="720"/>
       </w:pPr>
       <w:r>
-        <w:t xml:space="preserve">           getImage="GetImage"</w:t>
+        <w:t xml:space="preserve">           </w:t>
+      </w:r>
+      <w:proofErr w:type="spellStart"/>
+      <w:proofErr w:type="gramStart"/>
+      <w:r>
+        <w:t>getImage</w:t>
+      </w:r>
+      <w:proofErr w:type="spellEnd"/>
+      <w:proofErr w:type="gramEnd"/>
+      <w:r>
+        <w:t>="</w:t>
+      </w:r>
+      <w:proofErr w:type="spellStart"/>
+      <w:r>
+        <w:t>GetImage</w:t>
+      </w:r>
+      <w:proofErr w:type="spellEnd"/>
+      <w:r>
+        <w:t>"</w:t>
       </w:r>
     </w:p>
     <w:p>
@@ -431,7 +654,17 @@
         <w:ind w:left="720"/>
       </w:pPr>
       <w:r>
-        <w:t xml:space="preserve">           supertip="Check"</w:t>
+        <w:t xml:space="preserve">           </w:t>
+      </w:r>
+      <w:proofErr w:type="spellStart"/>
+      <w:proofErr w:type="gramStart"/>
+      <w:r>
+        <w:t>supertip</w:t>
+      </w:r>
+      <w:proofErr w:type="spellEnd"/>
+      <w:proofErr w:type="gramEnd"/>
+      <w:r>
+        <w:t>="Check"</w:t>
       </w:r>
     </w:p>
     <w:p>
@@ -439,7 +672,15 @@
         <w:ind w:left="720"/>
       </w:pPr>
       <w:r>
-        <w:t xml:space="preserve">           enabled="true"</w:t>
+        <w:t xml:space="preserve">           </w:t>
+      </w:r>
+      <w:proofErr w:type="gramStart"/>
+      <w:r>
+        <w:t>enabled</w:t>
+      </w:r>
+      <w:proofErr w:type="gramEnd"/>
+      <w:r>
+        <w:t>="true"</w:t>
       </w:r>
     </w:p>
     <w:p>
@@ -447,7 +688,25 @@
         <w:ind w:left="720"/>
       </w:pPr>
       <w:r>
-        <w:t xml:space="preserve">           onAction="AddAnimationButtonClick"/&gt;</w:t>
+        <w:t xml:space="preserve">           </w:t>
+      </w:r>
+      <w:proofErr w:type="spellStart"/>
+      <w:proofErr w:type="gramStart"/>
+      <w:r>
+        <w:t>onAction</w:t>
+      </w:r>
+      <w:proofErr w:type="spellEnd"/>
+      <w:proofErr w:type="gramEnd"/>
+      <w:r>
+        <w:t>="</w:t>
+      </w:r>
+      <w:proofErr w:type="spellStart"/>
+      <w:r>
+        <w:t>AddAnimationButtonClick</w:t>
+      </w:r>
+      <w:proofErr w:type="spellEnd"/>
+      <w:r>
+        <w:t>"/&gt;</w:t>
       </w:r>
     </w:p>
     <w:p>
@@ -487,7 +746,15 @@
         <w:ind w:left="720"/>
       </w:pPr>
       <w:r>
-        <w:t>&lt;/customUI&gt;</w:t>
+        <w:t>&lt;/</w:t>
+      </w:r>
+      <w:proofErr w:type="spellStart"/>
+      <w:r>
+        <w:t>customUI</w:t>
+      </w:r>
+      <w:proofErr w:type="spellEnd"/>
+      <w:r>
+        <w:t>&gt;</w:t>
       </w:r>
     </w:p>
     <w:p>
@@ -514,7 +781,23 @@
         <w:ind w:left="720"/>
       </w:pPr>
       <w:r>
-        <w:t>Here you can see getImage tag calling a function "GetImage" to get the icon image, so how it’s working …</w:t>
+        <w:t xml:space="preserve">Here you can see </w:t>
+      </w:r>
+      <w:proofErr w:type="spellStart"/>
+      <w:r>
+        <w:t>getImage</w:t>
+      </w:r>
+      <w:proofErr w:type="spellEnd"/>
+      <w:r>
+        <w:t xml:space="preserve"> tag calling a function "</w:t>
+      </w:r>
+      <w:proofErr w:type="spellStart"/>
+      <w:r>
+        <w:t>GetImage</w:t>
+      </w:r>
+      <w:proofErr w:type="spellEnd"/>
+      <w:r>
+        <w:t>" to get the icon image, so how it’s working …</w:t>
       </w:r>
     </w:p>
     <w:p>
@@ -562,9 +845,11 @@
         <w:lastRenderedPageBreak/>
         <w:t xml:space="preserve">Now you can see </w:t>
       </w:r>
+      <w:proofErr w:type="spellStart"/>
       <w:r>
         <w:t>Resources.resx</w:t>
       </w:r>
+      <w:proofErr w:type="spellEnd"/>
       <w:r>
         <w:t xml:space="preserve"> file</w:t>
       </w:r>
@@ -594,7 +879,15 @@
         <w:ind w:left="720"/>
       </w:pPr>
       <w:r>
-        <w:t xml:space="preserve">Now you have to implement "GetImage" method </w:t>
+        <w:t>Now you have to implement "</w:t>
+      </w:r>
+      <w:proofErr w:type="spellStart"/>
+      <w:r>
+        <w:t>GetImage</w:t>
+      </w:r>
+      <w:proofErr w:type="spellEnd"/>
+      <w:r>
+        <w:t xml:space="preserve">" method </w:t>
       </w:r>
     </w:p>
     <w:p>
@@ -602,7 +895,15 @@
         <w:ind w:left="720"/>
       </w:pPr>
       <w:r>
-        <w:t>This is the function of ribbon so you have to implement this into Ribbon.cs file.</w:t>
+        <w:t xml:space="preserve">This is the function of ribbon so you have to implement this into </w:t>
+      </w:r>
+      <w:proofErr w:type="spellStart"/>
+      <w:r>
+        <w:t>Ribbon.cs</w:t>
+      </w:r>
+      <w:proofErr w:type="spellEnd"/>
+      <w:r>
+        <w:t xml:space="preserve"> file.</w:t>
       </w:r>
     </w:p>
     <w:p>
@@ -613,8 +914,13 @@
         <w:t xml:space="preserve">This function takes one argument which </w:t>
       </w:r>
       <w:r>
-        <w:t>is Microsoft.Office.Core.IRibbonControl</w:t>
-      </w:r>
+        <w:t xml:space="preserve">is </w:t>
+      </w:r>
+      <w:proofErr w:type="spellStart"/>
+      <w:r>
+        <w:t>Microsoft.Office.Core.IRibbonControl</w:t>
+      </w:r>
+      <w:proofErr w:type="spellEnd"/>
       <w:r>
         <w:t xml:space="preserve">  </w:t>
       </w:r>
@@ -640,7 +946,31 @@
         <w:ind w:left="720"/>
       </w:pPr>
       <w:r>
-        <w:t xml:space="preserve">     public Bitmap GetImage(Office.IRibbonControl control)</w:t>
+        <w:t xml:space="preserve">     </w:t>
+      </w:r>
+      <w:proofErr w:type="gramStart"/>
+      <w:r>
+        <w:t>public</w:t>
+      </w:r>
+      <w:proofErr w:type="gramEnd"/>
+      <w:r>
+        <w:t xml:space="preserve"> Bitmap </w:t>
+      </w:r>
+      <w:proofErr w:type="spellStart"/>
+      <w:r>
+        <w:t>GetImage</w:t>
+      </w:r>
+      <w:proofErr w:type="spellEnd"/>
+      <w:r>
+        <w:t>(</w:t>
+      </w:r>
+      <w:proofErr w:type="spellStart"/>
+      <w:r>
+        <w:t>Office.IRibbonControl</w:t>
+      </w:r>
+      <w:proofErr w:type="spellEnd"/>
+      <w:r>
+        <w:t xml:space="preserve"> control)</w:t>
       </w:r>
     </w:p>
     <w:p>
@@ -656,7 +986,23 @@
         <w:ind w:left="720"/>
       </w:pPr>
       <w:r>
-        <w:t xml:space="preserve">      return new Bitmap(PluginPowerPoint.Properties.Resources.icon);</w:t>
+        <w:t xml:space="preserve">      </w:t>
+      </w:r>
+      <w:proofErr w:type="gramStart"/>
+      <w:r>
+        <w:t>return</w:t>
+      </w:r>
+      <w:proofErr w:type="gramEnd"/>
+      <w:r>
+        <w:t xml:space="preserve"> new Bitmap(</w:t>
+      </w:r>
+      <w:proofErr w:type="spellStart"/>
+      <w:r>
+        <w:t>PluginPowerPoint.Properties.Resources.icon</w:t>
+      </w:r>
+      <w:proofErr w:type="spellEnd"/>
+      <w:r>
+        <w:t>);</w:t>
       </w:r>
     </w:p>
     <w:p>
@@ -691,7 +1037,15 @@
         <w:t xml:space="preserve">But it’s not working </w:t>
       </w:r>
       <w:r>
-        <w:t>why????? Hay hay you didn’t implement any action on this button so let’s implement.</w:t>
+        <w:t xml:space="preserve">why????? Hay </w:t>
+      </w:r>
+      <w:proofErr w:type="spellStart"/>
+      <w:r>
+        <w:t>hay</w:t>
+      </w:r>
+      <w:proofErr w:type="spellEnd"/>
+      <w:r>
+        <w:t xml:space="preserve"> you didn’t implement any action on this button so let’s implement.</w:t>
       </w:r>
     </w:p>
     <w:p>
@@ -699,13 +1053,42 @@
         <w:ind w:left="720"/>
       </w:pPr>
       <w:r>
-        <w:t xml:space="preserve">You can see “ </w:t>
-      </w:r>
-      <w:r>
-        <w:t xml:space="preserve"> onAction="AddAnimationButtonClick"/&gt;</w:t>
-      </w:r>
-      <w:r>
-        <w:t xml:space="preserve">  “ line on ribbon.xml file so this is the trigger point and you have to implement this method in your ribbon.cs file.</w:t>
+        <w:t xml:space="preserve">You can see </w:t>
+      </w:r>
+      <w:proofErr w:type="gramStart"/>
+      <w:r>
+        <w:t xml:space="preserve">“ </w:t>
+      </w:r>
+      <w:r>
+        <w:t xml:space="preserve"> </w:t>
+      </w:r>
+      <w:proofErr w:type="spellStart"/>
+      <w:r>
+        <w:t>onAction</w:t>
+      </w:r>
+      <w:proofErr w:type="spellEnd"/>
+      <w:proofErr w:type="gramEnd"/>
+      <w:r>
+        <w:t>="</w:t>
+      </w:r>
+      <w:proofErr w:type="spellStart"/>
+      <w:r>
+        <w:t>AddAnimationButtonClick</w:t>
+      </w:r>
+      <w:proofErr w:type="spellEnd"/>
+      <w:r>
+        <w:t>"/&gt;</w:t>
+      </w:r>
+      <w:r>
+        <w:t xml:space="preserve">  “ line on ribbon.xml file so this is the trigger point and you have to implement this method in your </w:t>
+      </w:r>
+      <w:proofErr w:type="spellStart"/>
+      <w:r>
+        <w:t>ribbon.cs</w:t>
+      </w:r>
+      <w:proofErr w:type="spellEnd"/>
+      <w:r>
+        <w:t xml:space="preserve"> file.</w:t>
       </w:r>
     </w:p>
     <w:p>
@@ -721,7 +1104,23 @@
         <w:ind w:left="720"/>
       </w:pPr>
       <w:r>
-        <w:t xml:space="preserve">Copy and paste this method in your ribbion.cs file. All the function takes IRibbonControl interface object as argument to control things. </w:t>
+        <w:t xml:space="preserve">Copy and paste this method in your </w:t>
+      </w:r>
+      <w:proofErr w:type="spellStart"/>
+      <w:r>
+        <w:t>ribbion.cs</w:t>
+      </w:r>
+      <w:proofErr w:type="spellEnd"/>
+      <w:r>
+        <w:t xml:space="preserve"> file. All the function takes </w:t>
+      </w:r>
+      <w:proofErr w:type="spellStart"/>
+      <w:r>
+        <w:t>IRibbonControl</w:t>
+      </w:r>
+      <w:proofErr w:type="spellEnd"/>
+      <w:r>
+        <w:t xml:space="preserve"> interface object as argument to control things. </w:t>
       </w:r>
     </w:p>
     <w:p>
@@ -729,7 +1128,31 @@
         <w:ind w:left="720"/>
       </w:pPr>
       <w:r>
-        <w:t xml:space="preserve">  public void AddAnimationButtonClick(Office.IRibbonControl control)</w:t>
+        <w:t xml:space="preserve">  </w:t>
+      </w:r>
+      <w:proofErr w:type="gramStart"/>
+      <w:r>
+        <w:t>public</w:t>
+      </w:r>
+      <w:proofErr w:type="gramEnd"/>
+      <w:r>
+        <w:t xml:space="preserve"> void </w:t>
+      </w:r>
+      <w:proofErr w:type="spellStart"/>
+      <w:r>
+        <w:t>AddAnimationButtonClick</w:t>
+      </w:r>
+      <w:proofErr w:type="spellEnd"/>
+      <w:r>
+        <w:t>(</w:t>
+      </w:r>
+      <w:proofErr w:type="spellStart"/>
+      <w:r>
+        <w:t>Office.IRibbonControl</w:t>
+      </w:r>
+      <w:proofErr w:type="spellEnd"/>
+      <w:r>
+        <w:t xml:space="preserve"> control)</w:t>
       </w:r>
     </w:p>
     <w:p>
@@ -752,7 +1175,20 @@
       </w:r>
       <w:r>
         <w:tab/>
-        <w:t xml:space="preserve">  MessageBox.Show("Hello World");</w:t>
+        <w:t xml:space="preserve">  </w:t>
+      </w:r>
+      <w:proofErr w:type="spellStart"/>
+      <w:proofErr w:type="gramStart"/>
+      <w:r>
+        <w:t>MessageBox.Show</w:t>
+      </w:r>
+      <w:proofErr w:type="spellEnd"/>
+      <w:r>
+        <w:t>(</w:t>
+      </w:r>
+      <w:proofErr w:type="gramEnd"/>
+      <w:r>
+        <w:t>"Hello World");</w:t>
       </w:r>
     </w:p>
     <w:p>
@@ -768,7 +1204,15 @@
         <w:ind w:left="720"/>
       </w:pPr>
       <w:r>
-        <w:t xml:space="preserve">Now run the code .. </w:t>
+        <w:t xml:space="preserve">Now run the </w:t>
+      </w:r>
+      <w:proofErr w:type="gramStart"/>
+      <w:r>
+        <w:t>code ..</w:t>
+      </w:r>
+      <w:proofErr w:type="gramEnd"/>
+      <w:r>
+        <w:t xml:space="preserve"> </w:t>
       </w:r>
     </w:p>
     <w:p>
@@ -799,8 +1243,13 @@
       <w:pPr>
         <w:ind w:left="720"/>
       </w:pPr>
-      <w:r>
-        <w:t>Hayyy what happened ….</w:t>
+      <w:proofErr w:type="spellStart"/>
+      <w:r>
+        <w:t>Hayyy</w:t>
+      </w:r>
+      <w:proofErr w:type="spellEnd"/>
+      <w:r>
+        <w:t xml:space="preserve"> what happened ….</w:t>
       </w:r>
     </w:p>
     <w:p>
@@ -865,9 +1314,11 @@
       </w:r>
     </w:p>
     <w:p>
+      <w:proofErr w:type="spellStart"/>
       <w:r>
         <w:t>Microsoft.Office.Interop.PowerPoint.Slides</w:t>
       </w:r>
+      <w:proofErr w:type="spellEnd"/>
       <w:r>
         <w:t xml:space="preserve">   object </w:t>
       </w:r>
@@ -883,11 +1334,18 @@
       </w:r>
     </w:p>
     <w:p>
+      <w:proofErr w:type="spellStart"/>
+      <w:proofErr w:type="gramStart"/>
       <w:r>
         <w:t>Globals.slideQAddIn.Application.ActivePresentation.Slides</w:t>
       </w:r>
-      <w:r>
-        <w:t xml:space="preserve">  (in power point plugin only)</w:t>
+      <w:proofErr w:type="spellEnd"/>
+      <w:r>
+        <w:t xml:space="preserve">  (</w:t>
+      </w:r>
+      <w:proofErr w:type="gramEnd"/>
+      <w:r>
+        <w:t>in power point plugin only)</w:t>
       </w:r>
     </w:p>
     <w:p>
@@ -905,12 +1363,25 @@
     </w:p>
     <w:p>
       <w:r>
-        <w:t>Previously we show “Hello World ” on button click. Can we display number of slide instead of this?</w:t>
-      </w:r>
-    </w:p>
-    <w:p>
-      <w:r>
-        <w:t xml:space="preserve">Yaa why not </w:t>
+        <w:t xml:space="preserve">Previously we show “Hello </w:t>
+      </w:r>
+      <w:proofErr w:type="gramStart"/>
+      <w:r>
+        <w:t>World ”</w:t>
+      </w:r>
+      <w:proofErr w:type="gramEnd"/>
+      <w:r>
+        <w:t xml:space="preserve"> on button click. Can we display number of slide instead of this?</w:t>
+      </w:r>
+    </w:p>
+    <w:p>
+      <w:proofErr w:type="spellStart"/>
+      <w:r>
+        <w:t>Yaa</w:t>
+      </w:r>
+      <w:proofErr w:type="spellEnd"/>
+      <w:r>
+        <w:t xml:space="preserve"> why not </w:t>
       </w:r>
     </w:p>
     <w:p>
@@ -921,7 +1392,31 @@
     <w:p/>
     <w:p>
       <w:r>
-        <w:t xml:space="preserve">        public void AddAnimationButtonClick(Office.IRibbonControl control)</w:t>
+        <w:t xml:space="preserve">        </w:t>
+      </w:r>
+      <w:proofErr w:type="gramStart"/>
+      <w:r>
+        <w:t>public</w:t>
+      </w:r>
+      <w:proofErr w:type="gramEnd"/>
+      <w:r>
+        <w:t xml:space="preserve"> void </w:t>
+      </w:r>
+      <w:proofErr w:type="spellStart"/>
+      <w:r>
+        <w:t>AddAnimationButtonClick</w:t>
+      </w:r>
+      <w:proofErr w:type="spellEnd"/>
+      <w:r>
+        <w:t>(</w:t>
+      </w:r>
+      <w:proofErr w:type="spellStart"/>
+      <w:r>
+        <w:t>Office.IRibbonControl</w:t>
+      </w:r>
+      <w:proofErr w:type="spellEnd"/>
+      <w:r>
+        <w:t xml:space="preserve"> control)</w:t>
       </w:r>
     </w:p>
     <w:p>
@@ -931,7 +1426,15 @@
     </w:p>
     <w:p>
       <w:r>
-        <w:t xml:space="preserve">            MessageBox.Show(Globals.ThisAddIn.Application.ActivePresentation.Slides.Count.ToString());</w:t>
+        <w:t xml:space="preserve">            </w:t>
+      </w:r>
+      <w:proofErr w:type="gramStart"/>
+      <w:r>
+        <w:t>MessageBox.Show(</w:t>
+      </w:r>
+      <w:proofErr w:type="gramEnd"/>
+      <w:r>
+        <w:t>Globals.ThisAddIn.Application.ActivePresentation.Slides.Count.ToString());</w:t>
       </w:r>
     </w:p>
     <w:p>
@@ -953,9 +1456,11 @@
       </w:r>
     </w:p>
     <w:p>
+      <w:proofErr w:type="gramStart"/>
       <w:r>
         <w:t>Olla,,,,,,….</w:t>
       </w:r>
+      <w:proofErr w:type="gramEnd"/>
     </w:p>
     <w:p>
       <w:r>
@@ -984,7 +1489,33 @@
     <w:p/>
     <w:p>
       <w:r>
-        <w:t xml:space="preserve">  foreach (PPT.Shape shape in slide.Shapes)</w:t>
+        <w:t xml:space="preserve">  </w:t>
+      </w:r>
+      <w:proofErr w:type="spellStart"/>
+      <w:proofErr w:type="gramStart"/>
+      <w:r>
+        <w:t>foreach</w:t>
+      </w:r>
+      <w:proofErr w:type="spellEnd"/>
+      <w:proofErr w:type="gramEnd"/>
+      <w:r>
+        <w:t xml:space="preserve"> (</w:t>
+      </w:r>
+      <w:proofErr w:type="spellStart"/>
+      <w:r>
+        <w:t>PPT.Shape</w:t>
+      </w:r>
+      <w:proofErr w:type="spellEnd"/>
+      <w:r>
+        <w:t xml:space="preserve"> shape in </w:t>
+      </w:r>
+      <w:proofErr w:type="spellStart"/>
+      <w:r>
+        <w:t>slide.Shapes</w:t>
+      </w:r>
+      <w:proofErr w:type="spellEnd"/>
+      <w:r>
+        <w:t>)</w:t>
       </w:r>
     </w:p>
     <w:p>
@@ -1006,7 +1537,15 @@
         <w:t>Where PPT is “</w:t>
       </w:r>
       <w:r>
-        <w:t>using PPT = Microsoft.Office.Interop.PowerPoint;</w:t>
+        <w:t xml:space="preserve">using PPT = </w:t>
+      </w:r>
+      <w:proofErr w:type="spellStart"/>
+      <w:r>
+        <w:t>Microsoft.Office.Interop.PowerPoint</w:t>
+      </w:r>
+      <w:proofErr w:type="spellEnd"/>
+      <w:r>
+        <w:t>;</w:t>
       </w:r>
       <w:r>
         <w:t xml:space="preserve">” </w:t>
@@ -1096,18 +1635,36 @@
         <w:t xml:space="preserve"> page. </w:t>
       </w:r>
       <w:r>
-        <w:t xml:space="preserve">And you have to search about enum </w:t>
-      </w:r>
+        <w:t xml:space="preserve">And you have to search about </w:t>
+      </w:r>
+      <w:proofErr w:type="spellStart"/>
+      <w:r>
+        <w:t>enum</w:t>
+      </w:r>
+      <w:proofErr w:type="spellEnd"/>
+      <w:r>
+        <w:t xml:space="preserve"> </w:t>
+      </w:r>
+      <w:proofErr w:type="spellStart"/>
       <w:r>
         <w:t>MsoTriState</w:t>
       </w:r>
+      <w:proofErr w:type="spellEnd"/>
       <w:r>
         <w:t>.</w:t>
       </w:r>
     </w:p>
     <w:p>
       <w:r>
-        <w:t xml:space="preserve">Let’s see how its work.. </w:t>
+        <w:t>Let’s see how its work</w:t>
+      </w:r>
+      <w:proofErr w:type="gramStart"/>
+      <w:r>
+        <w:t>..</w:t>
+      </w:r>
+      <w:proofErr w:type="gramEnd"/>
+      <w:r>
+        <w:t xml:space="preserve"> </w:t>
       </w:r>
     </w:p>
     <w:p>
@@ -1175,9 +1732,11 @@
         <w:lastRenderedPageBreak/>
         <w:t xml:space="preserve">You can do this with </w:t>
       </w:r>
+      <w:proofErr w:type="spellStart"/>
       <w:r>
         <w:t>MsoShapeType</w:t>
       </w:r>
+      <w:proofErr w:type="spellEnd"/>
       <w:r>
         <w:t xml:space="preserve"> as I already mentioned in the link </w:t>
       </w:r>
@@ -1188,8 +1747,29 @@
       </w:r>
     </w:p>
     <w:p>
-      <w:r>
-        <w:t>if (shape.Type == MsoShapeType.msoGroup)</w:t>
+      <w:proofErr w:type="gramStart"/>
+      <w:r>
+        <w:t>if</w:t>
+      </w:r>
+      <w:proofErr w:type="gramEnd"/>
+      <w:r>
+        <w:t xml:space="preserve"> (</w:t>
+      </w:r>
+      <w:proofErr w:type="spellStart"/>
+      <w:r>
+        <w:t>shape.Type</w:t>
+      </w:r>
+      <w:proofErr w:type="spellEnd"/>
+      <w:r>
+        <w:t xml:space="preserve"> == </w:t>
+      </w:r>
+      <w:proofErr w:type="spellStart"/>
+      <w:r>
+        <w:t>MsoShapeType.msoGroup</w:t>
+      </w:r>
+      <w:proofErr w:type="spellEnd"/>
+      <w:r>
+        <w:t>)</w:t>
       </w:r>
     </w:p>
     <w:p>
@@ -1204,11 +1784,21 @@
     </w:p>
     <w:p>
       <w:r>
-        <w:t xml:space="preserve">Type is the property of shape object and in right hand side MsoShapeType </w:t>
-      </w:r>
+        <w:t xml:space="preserve">Type is the property of shape object and in right hand side </w:t>
+      </w:r>
+      <w:proofErr w:type="spellStart"/>
+      <w:r>
+        <w:t>MsoShapeType</w:t>
+      </w:r>
+      <w:proofErr w:type="spellEnd"/>
+      <w:r>
+        <w:t xml:space="preserve"> </w:t>
+      </w:r>
+      <w:proofErr w:type="spellStart"/>
       <w:r>
         <w:t>enum</w:t>
       </w:r>
+      <w:proofErr w:type="spellEnd"/>
       <w:r>
         <w:t xml:space="preserve"> is there</w:t>
       </w:r>
@@ -1229,9 +1819,11 @@
       <w:r>
         <w:t>“</w:t>
       </w:r>
+      <w:proofErr w:type="spellStart"/>
       <w:r>
         <w:t>GroupItems</w:t>
       </w:r>
+      <w:proofErr w:type="spellEnd"/>
       <w:r>
         <w:t xml:space="preserve">” property.  </w:t>
       </w:r>
@@ -1242,8 +1834,39 @@
       </w:r>
     </w:p>
     <w:p>
-      <w:r>
-        <w:t>foreach (PPT.Shape myShape in shape.GroupItems)</w:t>
+      <w:proofErr w:type="spellStart"/>
+      <w:proofErr w:type="gramStart"/>
+      <w:r>
+        <w:t>foreach</w:t>
+      </w:r>
+      <w:proofErr w:type="spellEnd"/>
+      <w:proofErr w:type="gramEnd"/>
+      <w:r>
+        <w:t xml:space="preserve"> (</w:t>
+      </w:r>
+      <w:proofErr w:type="spellStart"/>
+      <w:r>
+        <w:t>PPT.Shape</w:t>
+      </w:r>
+      <w:proofErr w:type="spellEnd"/>
+      <w:r>
+        <w:t xml:space="preserve"> </w:t>
+      </w:r>
+      <w:proofErr w:type="spellStart"/>
+      <w:r>
+        <w:t>myShape</w:t>
+      </w:r>
+      <w:proofErr w:type="spellEnd"/>
+      <w:r>
+        <w:t xml:space="preserve"> in </w:t>
+      </w:r>
+      <w:proofErr w:type="spellStart"/>
+      <w:r>
+        <w:t>shape.GroupItems</w:t>
+      </w:r>
+      <w:proofErr w:type="spellEnd"/>
+      <w:r>
+        <w:t>)</w:t>
       </w:r>
     </w:p>
     <w:p>
@@ -1258,8 +1881,13 @@
     </w:p>
     <w:p/>
     <w:p>
-      <w:r>
-        <w:t xml:space="preserve">Hola done. </w:t>
+      <w:proofErr w:type="spellStart"/>
+      <w:r>
+        <w:t>Hola</w:t>
+      </w:r>
+      <w:proofErr w:type="spellEnd"/>
+      <w:r>
+        <w:t xml:space="preserve"> done. </w:t>
       </w:r>
     </w:p>
     <w:p>
@@ -1295,8 +1923,29 @@
       </w:r>
     </w:p>
     <w:p>
-      <w:r>
-        <w:t>private void extractInfoFromShape(PPT.Shape shape)</w:t>
+      <w:proofErr w:type="gramStart"/>
+      <w:r>
+        <w:t>private</w:t>
+      </w:r>
+      <w:proofErr w:type="gramEnd"/>
+      <w:r>
+        <w:t xml:space="preserve"> void </w:t>
+      </w:r>
+      <w:proofErr w:type="spellStart"/>
+      <w:r>
+        <w:t>extractInfoFromShape</w:t>
+      </w:r>
+      <w:proofErr w:type="spellEnd"/>
+      <w:r>
+        <w:t>(</w:t>
+      </w:r>
+      <w:proofErr w:type="spellStart"/>
+      <w:r>
+        <w:t>PPT.Shape</w:t>
+      </w:r>
+      <w:proofErr w:type="spellEnd"/>
+      <w:r>
+        <w:t xml:space="preserve"> shape)</w:t>
       </w:r>
     </w:p>
     <w:p>
@@ -1306,16 +1955,37 @@
     </w:p>
     <w:p>
       <w:r>
-        <w:t xml:space="preserve">            if (shape.</w:t>
-      </w:r>
-      <w:r>
-        <w:t xml:space="preserve"> .PlaceholderFormat.ContainedType</w:t>
-      </w:r>
+        <w:t xml:space="preserve">            </w:t>
+      </w:r>
+      <w:proofErr w:type="gramStart"/>
+      <w:r>
+        <w:t>if</w:t>
+      </w:r>
+      <w:proofErr w:type="gramEnd"/>
+      <w:r>
+        <w:t xml:space="preserve"> (shape.</w:t>
+      </w:r>
+      <w:r>
+        <w:t xml:space="preserve"> .</w:t>
+      </w:r>
+      <w:proofErr w:type="spellStart"/>
+      <w:r>
+        <w:t>PlaceholderFormat.ContainedType</w:t>
+      </w:r>
+      <w:proofErr w:type="spellEnd"/>
       <w:r>
         <w:t xml:space="preserve"> </w:t>
       </w:r>
       <w:r>
-        <w:t>== MsoShapeType.msoGroup)</w:t>
+        <w:t xml:space="preserve">== </w:t>
+      </w:r>
+      <w:proofErr w:type="spellStart"/>
+      <w:r>
+        <w:t>MsoShapeType.msoGroup</w:t>
+      </w:r>
+      <w:proofErr w:type="spellEnd"/>
+      <w:r>
+        <w:t>)</w:t>
       </w:r>
     </w:p>
     <w:p>
@@ -1330,16 +2000,37 @@
     </w:p>
     <w:p>
       <w:r>
-        <w:t xml:space="preserve">            else if (shape.</w:t>
-      </w:r>
-      <w:r>
-        <w:t xml:space="preserve"> .PlaceholderFormat.ContainedType</w:t>
-      </w:r>
+        <w:t xml:space="preserve">            </w:t>
+      </w:r>
+      <w:proofErr w:type="gramStart"/>
+      <w:r>
+        <w:t>else</w:t>
+      </w:r>
+      <w:proofErr w:type="gramEnd"/>
+      <w:r>
+        <w:t xml:space="preserve"> if (shape.</w:t>
+      </w:r>
+      <w:r>
+        <w:t xml:space="preserve"> .</w:t>
+      </w:r>
+      <w:proofErr w:type="spellStart"/>
+      <w:r>
+        <w:t>PlaceholderFormat.ContainedType</w:t>
+      </w:r>
+      <w:proofErr w:type="spellEnd"/>
       <w:r>
         <w:t xml:space="preserve"> </w:t>
       </w:r>
       <w:r>
-        <w:t>== MsoShapeType.msoSmartArt  )</w:t>
+        <w:t xml:space="preserve">== </w:t>
+      </w:r>
+      <w:proofErr w:type="spellStart"/>
+      <w:r>
+        <w:t>MsoShapeType.msoSmartArt</w:t>
+      </w:r>
+      <w:proofErr w:type="spellEnd"/>
+      <w:r>
+        <w:t xml:space="preserve">  )</w:t>
       </w:r>
     </w:p>
     <w:p>
@@ -1355,16 +2046,37 @@
     </w:p>
     <w:p>
       <w:r>
-        <w:t xml:space="preserve">            else if (shape.</w:t>
-      </w:r>
-      <w:r>
-        <w:t xml:space="preserve"> .PlaceholderFormat.ContainedType</w:t>
-      </w:r>
+        <w:t xml:space="preserve">            </w:t>
+      </w:r>
+      <w:proofErr w:type="gramStart"/>
+      <w:r>
+        <w:t>else</w:t>
+      </w:r>
+      <w:proofErr w:type="gramEnd"/>
+      <w:r>
+        <w:t xml:space="preserve"> if (shape.</w:t>
+      </w:r>
+      <w:r>
+        <w:t xml:space="preserve"> .</w:t>
+      </w:r>
+      <w:proofErr w:type="spellStart"/>
+      <w:r>
+        <w:t>PlaceholderFormat.ContainedType</w:t>
+      </w:r>
+      <w:proofErr w:type="spellEnd"/>
       <w:r>
         <w:t xml:space="preserve"> </w:t>
       </w:r>
       <w:r>
-        <w:t>== MsoShapeType.msoTable)</w:t>
+        <w:t xml:space="preserve">== </w:t>
+      </w:r>
+      <w:proofErr w:type="spellStart"/>
+      <w:r>
+        <w:t>MsoShapeType.msoTable</w:t>
+      </w:r>
+      <w:proofErr w:type="spellEnd"/>
+      <w:r>
+        <w:t>)</w:t>
       </w:r>
     </w:p>
     <w:p>
@@ -1385,16 +2097,37 @@
     </w:p>
     <w:p>
       <w:r>
-        <w:t xml:space="preserve">            else if (shape.</w:t>
-      </w:r>
-      <w:r>
-        <w:t xml:space="preserve"> .PlaceholderFormat.ContainedType</w:t>
-      </w:r>
+        <w:t xml:space="preserve">            </w:t>
+      </w:r>
+      <w:proofErr w:type="gramStart"/>
+      <w:r>
+        <w:t>else</w:t>
+      </w:r>
+      <w:proofErr w:type="gramEnd"/>
+      <w:r>
+        <w:t xml:space="preserve"> if (shape.</w:t>
+      </w:r>
+      <w:r>
+        <w:t xml:space="preserve"> .</w:t>
+      </w:r>
+      <w:proofErr w:type="spellStart"/>
+      <w:r>
+        <w:t>PlaceholderFormat.ContainedType</w:t>
+      </w:r>
+      <w:proofErr w:type="spellEnd"/>
       <w:r>
         <w:t xml:space="preserve"> </w:t>
       </w:r>
       <w:r>
-        <w:t>== MsoShapeType.msoPlaceholder)</w:t>
+        <w:t xml:space="preserve">== </w:t>
+      </w:r>
+      <w:proofErr w:type="spellStart"/>
+      <w:r>
+        <w:t>MsoShapeType.msoPlaceholder</w:t>
+      </w:r>
+      <w:proofErr w:type="spellEnd"/>
+      <w:r>
+        <w:t>)</w:t>
       </w:r>
     </w:p>
     <w:p>
@@ -1430,16 +2163,42 @@
       <w:r>
         <w:t xml:space="preserve">Like if you want to check </w:t>
       </w:r>
+      <w:proofErr w:type="spellStart"/>
       <w:r>
         <w:t>TextFrame</w:t>
       </w:r>
+      <w:proofErr w:type="spellEnd"/>
       <w:r>
         <w:t xml:space="preserve"> in a shape you can check like this:</w:t>
       </w:r>
     </w:p>
     <w:p>
       <w:r>
-        <w:t xml:space="preserve">    if (shape.HasTextFrame == MsoTriState.msoTrue)</w:t>
+        <w:t xml:space="preserve">    </w:t>
+      </w:r>
+      <w:proofErr w:type="gramStart"/>
+      <w:r>
+        <w:t>if</w:t>
+      </w:r>
+      <w:proofErr w:type="gramEnd"/>
+      <w:r>
+        <w:t xml:space="preserve"> (</w:t>
+      </w:r>
+      <w:proofErr w:type="spellStart"/>
+      <w:r>
+        <w:t>shape.HasTextFrame</w:t>
+      </w:r>
+      <w:proofErr w:type="spellEnd"/>
+      <w:r>
+        <w:t xml:space="preserve"> == </w:t>
+      </w:r>
+      <w:proofErr w:type="spellStart"/>
+      <w:r>
+        <w:t>MsoTriState.msoTrue</w:t>
+      </w:r>
+      <w:proofErr w:type="spellEnd"/>
+      <w:r>
+        <w:t>)</w:t>
       </w:r>
     </w:p>
     <w:p>
@@ -1449,7 +2208,20 @@
     </w:p>
     <w:p>
       <w:r>
-        <w:t xml:space="preserve">                extractInfo(shape);</w:t>
+        <w:t xml:space="preserve">                </w:t>
+      </w:r>
+      <w:proofErr w:type="spellStart"/>
+      <w:proofErr w:type="gramStart"/>
+      <w:r>
+        <w:t>extractInfo</w:t>
+      </w:r>
+      <w:proofErr w:type="spellEnd"/>
+      <w:r>
+        <w:t>(</w:t>
+      </w:r>
+      <w:proofErr w:type="gramEnd"/>
+      <w:r>
+        <w:t>shape);</w:t>
       </w:r>
     </w:p>
     <w:p>
@@ -1515,8 +2287,13 @@
     <w:p/>
     <w:p>
       <w:r>
-        <w:t>First try yourself ..</w:t>
-      </w:r>
+        <w:t xml:space="preserve">First try </w:t>
+      </w:r>
+      <w:proofErr w:type="gramStart"/>
+      <w:r>
+        <w:t>yourself ..</w:t>
+      </w:r>
+      <w:proofErr w:type="gramEnd"/>
     </w:p>
     <w:p>
       <w:r>
@@ -1665,8 +2442,13 @@
       </w:r>
     </w:p>
     <w:p>
-      <w:r>
-        <w:t>class counter</w:t>
+      <w:proofErr w:type="gramStart"/>
+      <w:r>
+        <w:t>class</w:t>
+      </w:r>
+      <w:proofErr w:type="gramEnd"/>
+      <w:r>
+        <w:t xml:space="preserve"> counter</w:t>
       </w:r>
     </w:p>
     <w:p>
@@ -1681,7 +2463,31 @@
     </w:p>
     <w:p>
       <w:r>
-        <w:t xml:space="preserve">        public int detectSmartArt(Slides slides)</w:t>
+        <w:t xml:space="preserve">        </w:t>
+      </w:r>
+      <w:proofErr w:type="gramStart"/>
+      <w:r>
+        <w:t>public</w:t>
+      </w:r>
+      <w:proofErr w:type="gramEnd"/>
+      <w:r>
+        <w:t xml:space="preserve"> </w:t>
+      </w:r>
+      <w:proofErr w:type="spellStart"/>
+      <w:r>
+        <w:t>int</w:t>
+      </w:r>
+      <w:proofErr w:type="spellEnd"/>
+      <w:r>
+        <w:t xml:space="preserve"> </w:t>
+      </w:r>
+      <w:proofErr w:type="spellStart"/>
+      <w:r>
+        <w:t>detectSmartArt</w:t>
+      </w:r>
+      <w:proofErr w:type="spellEnd"/>
+      <w:r>
+        <w:t>(Slides slides)</w:t>
       </w:r>
     </w:p>
     <w:p>
@@ -1691,17 +2497,48 @@
     </w:p>
     <w:p>
       <w:r>
-        <w:t xml:space="preserve">            int count = 0;</w:t>
-      </w:r>
-    </w:p>
-    <w:p>
-      <w:r>
-        <w:t xml:space="preserve">            GetCount(slides, ref count);</w:t>
-      </w:r>
-    </w:p>
-    <w:p>
-      <w:r>
-        <w:t xml:space="preserve">            return count;</w:t>
+        <w:t xml:space="preserve">            </w:t>
+      </w:r>
+      <w:proofErr w:type="spellStart"/>
+      <w:proofErr w:type="gramStart"/>
+      <w:r>
+        <w:t>int</w:t>
+      </w:r>
+      <w:proofErr w:type="spellEnd"/>
+      <w:proofErr w:type="gramEnd"/>
+      <w:r>
+        <w:t xml:space="preserve"> count = 0;</w:t>
+      </w:r>
+    </w:p>
+    <w:p>
+      <w:r>
+        <w:t xml:space="preserve">            </w:t>
+      </w:r>
+      <w:proofErr w:type="spellStart"/>
+      <w:proofErr w:type="gramStart"/>
+      <w:r>
+        <w:t>GetCount</w:t>
+      </w:r>
+      <w:proofErr w:type="spellEnd"/>
+      <w:r>
+        <w:t>(</w:t>
+      </w:r>
+      <w:proofErr w:type="gramEnd"/>
+      <w:r>
+        <w:t>slides, ref count);</w:t>
+      </w:r>
+    </w:p>
+    <w:p>
+      <w:r>
+        <w:t xml:space="preserve">            </w:t>
+      </w:r>
+      <w:proofErr w:type="gramStart"/>
+      <w:r>
+        <w:t>return</w:t>
+      </w:r>
+      <w:proofErr w:type="gramEnd"/>
+      <w:r>
+        <w:t xml:space="preserve"> count;</w:t>
       </w:r>
     </w:p>
     <w:p>
@@ -1712,7 +2549,39 @@
     <w:p/>
     <w:p>
       <w:r>
-        <w:t xml:space="preserve">         void GetCount(Slides slides,ref int count)</w:t>
+        <w:t xml:space="preserve">         </w:t>
+      </w:r>
+      <w:proofErr w:type="gramStart"/>
+      <w:r>
+        <w:t>void</w:t>
+      </w:r>
+      <w:proofErr w:type="gramEnd"/>
+      <w:r>
+        <w:t xml:space="preserve"> </w:t>
+      </w:r>
+      <w:proofErr w:type="spellStart"/>
+      <w:r>
+        <w:t>GetCount</w:t>
+      </w:r>
+      <w:proofErr w:type="spellEnd"/>
+      <w:r>
+        <w:t xml:space="preserve">(Slides </w:t>
+      </w:r>
+      <w:proofErr w:type="spellStart"/>
+      <w:r>
+        <w:t>slides,ref</w:t>
+      </w:r>
+      <w:proofErr w:type="spellEnd"/>
+      <w:r>
+        <w:t xml:space="preserve"> </w:t>
+      </w:r>
+      <w:proofErr w:type="spellStart"/>
+      <w:r>
+        <w:t>int</w:t>
+      </w:r>
+      <w:proofErr w:type="spellEnd"/>
+      <w:r>
+        <w:t xml:space="preserve"> count)</w:t>
       </w:r>
     </w:p>
     <w:p>
@@ -1722,7 +2591,25 @@
     </w:p>
     <w:p>
       <w:r>
-        <w:t xml:space="preserve">            foreach (Slide slide in slides)</w:t>
+        <w:t xml:space="preserve">            </w:t>
+      </w:r>
+      <w:proofErr w:type="spellStart"/>
+      <w:proofErr w:type="gramStart"/>
+      <w:r>
+        <w:t>foreach</w:t>
+      </w:r>
+      <w:proofErr w:type="spellEnd"/>
+      <w:proofErr w:type="gramEnd"/>
+      <w:r>
+        <w:t xml:space="preserve"> (Slide </w:t>
+      </w:r>
+      <w:proofErr w:type="spellStart"/>
+      <w:r>
+        <w:t>slide</w:t>
+      </w:r>
+      <w:proofErr w:type="spellEnd"/>
+      <w:r>
+        <w:t xml:space="preserve"> in slides)</w:t>
       </w:r>
     </w:p>
     <w:p>
@@ -1732,7 +2619,28 @@
     </w:p>
     <w:p>
       <w:r>
-        <w:t xml:space="preserve">                extractSlideInfo( slide,ref count);</w:t>
+        <w:t xml:space="preserve">                </w:t>
+      </w:r>
+      <w:proofErr w:type="spellStart"/>
+      <w:proofErr w:type="gramStart"/>
+      <w:r>
+        <w:t>extractSlideInfo</w:t>
+      </w:r>
+      <w:proofErr w:type="spellEnd"/>
+      <w:r>
+        <w:t>(</w:t>
+      </w:r>
+      <w:proofErr w:type="gramEnd"/>
+      <w:r>
+        <w:t xml:space="preserve"> </w:t>
+      </w:r>
+      <w:proofErr w:type="spellStart"/>
+      <w:r>
+        <w:t>slide,ref</w:t>
+      </w:r>
+      <w:proofErr w:type="spellEnd"/>
+      <w:r>
+        <w:t xml:space="preserve"> count);</w:t>
       </w:r>
     </w:p>
     <w:p>
@@ -1754,7 +2662,39 @@
     <w:p/>
     <w:p>
       <w:r>
-        <w:t xml:space="preserve">        private void extractSlideInfo(Slide slide,ref int count)</w:t>
+        <w:t xml:space="preserve">        </w:t>
+      </w:r>
+      <w:proofErr w:type="gramStart"/>
+      <w:r>
+        <w:t>private</w:t>
+      </w:r>
+      <w:proofErr w:type="gramEnd"/>
+      <w:r>
+        <w:t xml:space="preserve"> void </w:t>
+      </w:r>
+      <w:proofErr w:type="spellStart"/>
+      <w:r>
+        <w:t>extractSlideInfo</w:t>
+      </w:r>
+      <w:proofErr w:type="spellEnd"/>
+      <w:r>
+        <w:t xml:space="preserve">(Slide </w:t>
+      </w:r>
+      <w:proofErr w:type="spellStart"/>
+      <w:r>
+        <w:t>slide,ref</w:t>
+      </w:r>
+      <w:proofErr w:type="spellEnd"/>
+      <w:r>
+        <w:t xml:space="preserve"> </w:t>
+      </w:r>
+      <w:proofErr w:type="spellStart"/>
+      <w:r>
+        <w:t>int</w:t>
+      </w:r>
+      <w:proofErr w:type="spellEnd"/>
+      <w:r>
+        <w:t xml:space="preserve"> count)</w:t>
       </w:r>
     </w:p>
     <w:p>
@@ -1764,12 +2704,56 @@
     </w:p>
     <w:p>
       <w:r>
-        <w:t xml:space="preserve">            foreach (PPT.Shape shape in slide.Shapes)</w:t>
-      </w:r>
-    </w:p>
-    <w:p>
-      <w:r>
-        <w:t xml:space="preserve">                extractInfoFromShape(shape,ref count);</w:t>
+        <w:t xml:space="preserve">            </w:t>
+      </w:r>
+      <w:proofErr w:type="spellStart"/>
+      <w:proofErr w:type="gramStart"/>
+      <w:r>
+        <w:t>foreach</w:t>
+      </w:r>
+      <w:proofErr w:type="spellEnd"/>
+      <w:proofErr w:type="gramEnd"/>
+      <w:r>
+        <w:t xml:space="preserve"> (</w:t>
+      </w:r>
+      <w:proofErr w:type="spellStart"/>
+      <w:r>
+        <w:t>PPT.Shape</w:t>
+      </w:r>
+      <w:proofErr w:type="spellEnd"/>
+      <w:r>
+        <w:t xml:space="preserve"> shape in </w:t>
+      </w:r>
+      <w:proofErr w:type="spellStart"/>
+      <w:r>
+        <w:t>slide.Shapes</w:t>
+      </w:r>
+      <w:proofErr w:type="spellEnd"/>
+      <w:r>
+        <w:t>)</w:t>
+      </w:r>
+    </w:p>
+    <w:p>
+      <w:r>
+        <w:t xml:space="preserve">                </w:t>
+      </w:r>
+      <w:proofErr w:type="spellStart"/>
+      <w:proofErr w:type="gramStart"/>
+      <w:r>
+        <w:t>extractInfoFromShape</w:t>
+      </w:r>
+      <w:proofErr w:type="spellEnd"/>
+      <w:r>
+        <w:t>(</w:t>
+      </w:r>
+      <w:proofErr w:type="spellStart"/>
+      <w:proofErr w:type="gramEnd"/>
+      <w:r>
+        <w:t>shape,ref</w:t>
+      </w:r>
+      <w:proofErr w:type="spellEnd"/>
+      <w:r>
+        <w:t xml:space="preserve"> count);</w:t>
       </w:r>
     </w:p>
     <w:p>
@@ -1785,7 +2769,47 @@
     <w:p/>
     <w:p>
       <w:r>
-        <w:t xml:space="preserve">        private void extractInfoFromShape(PPT.Shape shape,ref int count)</w:t>
+        <w:t xml:space="preserve">        </w:t>
+      </w:r>
+      <w:proofErr w:type="gramStart"/>
+      <w:r>
+        <w:t>private</w:t>
+      </w:r>
+      <w:proofErr w:type="gramEnd"/>
+      <w:r>
+        <w:t xml:space="preserve"> void </w:t>
+      </w:r>
+      <w:proofErr w:type="spellStart"/>
+      <w:r>
+        <w:t>extractInfoFromShape</w:t>
+      </w:r>
+      <w:proofErr w:type="spellEnd"/>
+      <w:r>
+        <w:t>(</w:t>
+      </w:r>
+      <w:proofErr w:type="spellStart"/>
+      <w:r>
+        <w:t>PPT.Shape</w:t>
+      </w:r>
+      <w:proofErr w:type="spellEnd"/>
+      <w:r>
+        <w:t xml:space="preserve"> </w:t>
+      </w:r>
+      <w:proofErr w:type="spellStart"/>
+      <w:r>
+        <w:t>shape,ref</w:t>
+      </w:r>
+      <w:proofErr w:type="spellEnd"/>
+      <w:r>
+        <w:t xml:space="preserve"> </w:t>
+      </w:r>
+      <w:proofErr w:type="spellStart"/>
+      <w:r>
+        <w:t>int</w:t>
+      </w:r>
+      <w:proofErr w:type="spellEnd"/>
+      <w:r>
+        <w:t xml:space="preserve"> count)</w:t>
       </w:r>
     </w:p>
     <w:p>
@@ -1795,7 +2819,31 @@
     </w:p>
     <w:p>
       <w:r>
-        <w:t xml:space="preserve">            if (shape.Type == MsoShapeType.msoGroup)</w:t>
+        <w:t xml:space="preserve">            </w:t>
+      </w:r>
+      <w:proofErr w:type="gramStart"/>
+      <w:r>
+        <w:t>if</w:t>
+      </w:r>
+      <w:proofErr w:type="gramEnd"/>
+      <w:r>
+        <w:t xml:space="preserve"> (</w:t>
+      </w:r>
+      <w:proofErr w:type="spellStart"/>
+      <w:r>
+        <w:t>shape.Type</w:t>
+      </w:r>
+      <w:proofErr w:type="spellEnd"/>
+      <w:r>
+        <w:t xml:space="preserve"> == </w:t>
+      </w:r>
+      <w:proofErr w:type="spellStart"/>
+      <w:r>
+        <w:t>MsoShapeType.msoGroup</w:t>
+      </w:r>
+      <w:proofErr w:type="spellEnd"/>
+      <w:r>
+        <w:t>)</w:t>
       </w:r>
     </w:p>
     <w:p>
@@ -1805,7 +2853,25 @@
     </w:p>
     <w:p>
       <w:r>
-        <w:t xml:space="preserve">                GetDataFromGroupItem(shape,ref count);</w:t>
+        <w:t xml:space="preserve">                </w:t>
+      </w:r>
+      <w:proofErr w:type="spellStart"/>
+      <w:proofErr w:type="gramStart"/>
+      <w:r>
+        <w:t>GetDataFromGroupItem</w:t>
+      </w:r>
+      <w:proofErr w:type="spellEnd"/>
+      <w:r>
+        <w:t>(</w:t>
+      </w:r>
+      <w:proofErr w:type="spellStart"/>
+      <w:proofErr w:type="gramEnd"/>
+      <w:r>
+        <w:t>shape,ref</w:t>
+      </w:r>
+      <w:proofErr w:type="spellEnd"/>
+      <w:r>
+        <w:t xml:space="preserve"> count);</w:t>
       </w:r>
     </w:p>
     <w:p>
@@ -1815,7 +2881,31 @@
     </w:p>
     <w:p>
       <w:r>
-        <w:t xml:space="preserve">            else if (shape.Type == MsoShapeType.msoSmartArt)</w:t>
+        <w:t xml:space="preserve">            </w:t>
+      </w:r>
+      <w:proofErr w:type="gramStart"/>
+      <w:r>
+        <w:t>else</w:t>
+      </w:r>
+      <w:proofErr w:type="gramEnd"/>
+      <w:r>
+        <w:t xml:space="preserve"> if (</w:t>
+      </w:r>
+      <w:proofErr w:type="spellStart"/>
+      <w:r>
+        <w:t>shape.Type</w:t>
+      </w:r>
+      <w:proofErr w:type="spellEnd"/>
+      <w:r>
+        <w:t xml:space="preserve"> == </w:t>
+      </w:r>
+      <w:proofErr w:type="spellStart"/>
+      <w:r>
+        <w:t>MsoShapeType.msoSmartArt</w:t>
+      </w:r>
+      <w:proofErr w:type="spellEnd"/>
+      <w:r>
+        <w:t>)</w:t>
       </w:r>
     </w:p>
     <w:p>
@@ -1825,7 +2915,25 @@
     </w:p>
     <w:p>
       <w:r>
-        <w:t xml:space="preserve">                GetDataFromSmartArt(shape,ref count);</w:t>
+        <w:t xml:space="preserve">                </w:t>
+      </w:r>
+      <w:proofErr w:type="spellStart"/>
+      <w:proofErr w:type="gramStart"/>
+      <w:r>
+        <w:t>GetDataFromSmartArt</w:t>
+      </w:r>
+      <w:proofErr w:type="spellEnd"/>
+      <w:r>
+        <w:t>(</w:t>
+      </w:r>
+      <w:proofErr w:type="spellStart"/>
+      <w:proofErr w:type="gramEnd"/>
+      <w:r>
+        <w:t>shape,ref</w:t>
+      </w:r>
+      <w:proofErr w:type="spellEnd"/>
+      <w:r>
+        <w:t xml:space="preserve"> count);</w:t>
       </w:r>
     </w:p>
     <w:p>
@@ -1835,7 +2943,47 @@
     </w:p>
     <w:p>
       <w:r>
-        <w:t xml:space="preserve">            else if (shape.Type == MsoShapeType.msoPlaceholder &amp;&amp; shape.PlaceholderFormat.ContainedType == MsoShapeType.msoSmartArt)</w:t>
+        <w:t xml:space="preserve">            </w:t>
+      </w:r>
+      <w:proofErr w:type="gramStart"/>
+      <w:r>
+        <w:t>else</w:t>
+      </w:r>
+      <w:proofErr w:type="gramEnd"/>
+      <w:r>
+        <w:t xml:space="preserve"> if (</w:t>
+      </w:r>
+      <w:proofErr w:type="spellStart"/>
+      <w:r>
+        <w:t>shape.Type</w:t>
+      </w:r>
+      <w:proofErr w:type="spellEnd"/>
+      <w:r>
+        <w:t xml:space="preserve"> == </w:t>
+      </w:r>
+      <w:proofErr w:type="spellStart"/>
+      <w:r>
+        <w:t>MsoShapeType.msoPlaceholder</w:t>
+      </w:r>
+      <w:proofErr w:type="spellEnd"/>
+      <w:r>
+        <w:t xml:space="preserve"> &amp;&amp; </w:t>
+      </w:r>
+      <w:proofErr w:type="spellStart"/>
+      <w:r>
+        <w:t>shape.PlaceholderFormat.ContainedType</w:t>
+      </w:r>
+      <w:proofErr w:type="spellEnd"/>
+      <w:r>
+        <w:t xml:space="preserve"> == </w:t>
+      </w:r>
+      <w:proofErr w:type="spellStart"/>
+      <w:r>
+        <w:t>MsoShapeType.msoSmartArt</w:t>
+      </w:r>
+      <w:proofErr w:type="spellEnd"/>
+      <w:r>
+        <w:t>)</w:t>
       </w:r>
     </w:p>
     <w:p>
@@ -1845,7 +2993,25 @@
     </w:p>
     <w:p>
       <w:r>
-        <w:t xml:space="preserve">                GetDataFromPlaceHolder(shape,ref count);</w:t>
+        <w:t xml:space="preserve">                </w:t>
+      </w:r>
+      <w:proofErr w:type="spellStart"/>
+      <w:proofErr w:type="gramStart"/>
+      <w:r>
+        <w:t>GetDataFromPlaceHolder</w:t>
+      </w:r>
+      <w:proofErr w:type="spellEnd"/>
+      <w:r>
+        <w:t>(</w:t>
+      </w:r>
+      <w:proofErr w:type="spellStart"/>
+      <w:proofErr w:type="gramEnd"/>
+      <w:r>
+        <w:t>shape,ref</w:t>
+      </w:r>
+      <w:proofErr w:type="spellEnd"/>
+      <w:r>
+        <w:t xml:space="preserve"> count);</w:t>
       </w:r>
     </w:p>
     <w:p>
@@ -1867,7 +3033,47 @@
     <w:p/>
     <w:p>
       <w:r>
-        <w:t xml:space="preserve">        private void GetDataFromPlaceHolder(PPT.Shape shape,ref int count)</w:t>
+        <w:t xml:space="preserve">        </w:t>
+      </w:r>
+      <w:proofErr w:type="gramStart"/>
+      <w:r>
+        <w:t>private</w:t>
+      </w:r>
+      <w:proofErr w:type="gramEnd"/>
+      <w:r>
+        <w:t xml:space="preserve"> void </w:t>
+      </w:r>
+      <w:proofErr w:type="spellStart"/>
+      <w:r>
+        <w:t>GetDataFromPlaceHolder</w:t>
+      </w:r>
+      <w:proofErr w:type="spellEnd"/>
+      <w:r>
+        <w:t>(</w:t>
+      </w:r>
+      <w:proofErr w:type="spellStart"/>
+      <w:r>
+        <w:t>PPT.Shape</w:t>
+      </w:r>
+      <w:proofErr w:type="spellEnd"/>
+      <w:r>
+        <w:t xml:space="preserve"> </w:t>
+      </w:r>
+      <w:proofErr w:type="spellStart"/>
+      <w:r>
+        <w:t>shape,ref</w:t>
+      </w:r>
+      <w:proofErr w:type="spellEnd"/>
+      <w:r>
+        <w:t xml:space="preserve"> </w:t>
+      </w:r>
+      <w:proofErr w:type="spellStart"/>
+      <w:r>
+        <w:t>int</w:t>
+      </w:r>
+      <w:proofErr w:type="spellEnd"/>
+      <w:r>
+        <w:t xml:space="preserve"> count)</w:t>
       </w:r>
     </w:p>
     <w:p>
@@ -1878,8 +3084,13 @@
     </w:p>
     <w:p>
       <w:r>
-        <w:t xml:space="preserve">            try</w:t>
-      </w:r>
+        <w:t xml:space="preserve">            </w:t>
+      </w:r>
+      <w:proofErr w:type="gramStart"/>
+      <w:r>
+        <w:t>try</w:t>
+      </w:r>
+      <w:proofErr w:type="gramEnd"/>
     </w:p>
     <w:p>
       <w:r>
@@ -1888,7 +3099,20 @@
     </w:p>
     <w:p>
       <w:r>
-        <w:t xml:space="preserve">                GetDataFromSmartArt(shape, ref count);</w:t>
+        <w:t xml:space="preserve">                </w:t>
+      </w:r>
+      <w:proofErr w:type="spellStart"/>
+      <w:proofErr w:type="gramStart"/>
+      <w:r>
+        <w:t>GetDataFromSmartArt</w:t>
+      </w:r>
+      <w:proofErr w:type="spellEnd"/>
+      <w:r>
+        <w:t>(</w:t>
+      </w:r>
+      <w:proofErr w:type="gramEnd"/>
+      <w:r>
+        <w:t>shape, ref count);</w:t>
       </w:r>
     </w:p>
     <w:p>
@@ -1898,8 +3122,13 @@
     </w:p>
     <w:p>
       <w:r>
-        <w:t xml:space="preserve">            catch</w:t>
-      </w:r>
+        <w:t xml:space="preserve">            </w:t>
+      </w:r>
+      <w:proofErr w:type="gramStart"/>
+      <w:r>
+        <w:t>catch</w:t>
+      </w:r>
+      <w:proofErr w:type="gramEnd"/>
     </w:p>
     <w:p>
       <w:r>
@@ -1913,8 +3142,13 @@
     </w:p>
     <w:p>
       <w:r>
-        <w:t xml:space="preserve">                    try</w:t>
-      </w:r>
+        <w:t xml:space="preserve">                    </w:t>
+      </w:r>
+      <w:proofErr w:type="gramStart"/>
+      <w:r>
+        <w:t>try</w:t>
+      </w:r>
+      <w:proofErr w:type="gramEnd"/>
     </w:p>
     <w:p>
       <w:r>
@@ -1923,7 +3157,20 @@
     </w:p>
     <w:p>
       <w:r>
-        <w:t xml:space="preserve">                        GetDataFromGroupItem(shape, ref count);</w:t>
+        <w:t xml:space="preserve">                        </w:t>
+      </w:r>
+      <w:proofErr w:type="spellStart"/>
+      <w:proofErr w:type="gramStart"/>
+      <w:r>
+        <w:t>GetDataFromGroupItem</w:t>
+      </w:r>
+      <w:proofErr w:type="spellEnd"/>
+      <w:r>
+        <w:t>(</w:t>
+      </w:r>
+      <w:proofErr w:type="gramEnd"/>
+      <w:r>
+        <w:t>shape, ref count);</w:t>
       </w:r>
     </w:p>
     <w:p>
@@ -1938,8 +3185,13 @@
     </w:p>
     <w:p>
       <w:r>
-        <w:t xml:space="preserve">                    catch</w:t>
-      </w:r>
+        <w:t xml:space="preserve">                    </w:t>
+      </w:r>
+      <w:proofErr w:type="gramStart"/>
+      <w:r>
+        <w:t>catch</w:t>
+      </w:r>
+      <w:proofErr w:type="gramEnd"/>
     </w:p>
     <w:p>
       <w:r>
@@ -1970,7 +3222,47 @@
     <w:p/>
     <w:p>
       <w:r>
-        <w:t xml:space="preserve">        private void GetDataFromSmartArt(PPT.Shape shape,ref int count)</w:t>
+        <w:t xml:space="preserve">        </w:t>
+      </w:r>
+      <w:proofErr w:type="gramStart"/>
+      <w:r>
+        <w:t>private</w:t>
+      </w:r>
+      <w:proofErr w:type="gramEnd"/>
+      <w:r>
+        <w:t xml:space="preserve"> void </w:t>
+      </w:r>
+      <w:proofErr w:type="spellStart"/>
+      <w:r>
+        <w:t>GetDataFromSmartArt</w:t>
+      </w:r>
+      <w:proofErr w:type="spellEnd"/>
+      <w:r>
+        <w:t>(</w:t>
+      </w:r>
+      <w:proofErr w:type="spellStart"/>
+      <w:r>
+        <w:t>PPT.Shape</w:t>
+      </w:r>
+      <w:proofErr w:type="spellEnd"/>
+      <w:r>
+        <w:t xml:space="preserve"> </w:t>
+      </w:r>
+      <w:proofErr w:type="spellStart"/>
+      <w:r>
+        <w:t>shape,ref</w:t>
+      </w:r>
+      <w:proofErr w:type="spellEnd"/>
+      <w:r>
+        <w:t xml:space="preserve"> </w:t>
+      </w:r>
+      <w:proofErr w:type="spellStart"/>
+      <w:r>
+        <w:t>int</w:t>
+      </w:r>
+      <w:proofErr w:type="spellEnd"/>
+      <w:r>
+        <w:t xml:space="preserve"> count)</w:t>
       </w:r>
     </w:p>
     <w:p>
@@ -1985,13 +3277,47 @@
     </w:p>
     <w:p>
       <w:r>
-        <w:t xml:space="preserve">                SmartArtNodes nodes = shape.SmartArt.AllNodes;</w:t>
+        <w:t xml:space="preserve">                </w:t>
+      </w:r>
+      <w:proofErr w:type="spellStart"/>
+      <w:r>
+        <w:t>SmartArtNodes</w:t>
+      </w:r>
+      <w:proofErr w:type="spellEnd"/>
+      <w:r>
+        <w:t xml:space="preserve"> nodes = </w:t>
+      </w:r>
+      <w:proofErr w:type="spellStart"/>
+      <w:r>
+        <w:t>shape.SmartArt.AllNodes</w:t>
+      </w:r>
+      <w:proofErr w:type="spellEnd"/>
+      <w:r>
+        <w:t>;</w:t>
       </w:r>
     </w:p>
     <w:p/>
     <w:p>
       <w:r>
-        <w:t xml:space="preserve">                foreach (SmartArtNode node in nodes)</w:t>
+        <w:t xml:space="preserve">                </w:t>
+      </w:r>
+      <w:proofErr w:type="spellStart"/>
+      <w:proofErr w:type="gramStart"/>
+      <w:r>
+        <w:t>foreach</w:t>
+      </w:r>
+      <w:proofErr w:type="spellEnd"/>
+      <w:proofErr w:type="gramEnd"/>
+      <w:r>
+        <w:t xml:space="preserve"> (</w:t>
+      </w:r>
+      <w:proofErr w:type="spellStart"/>
+      <w:r>
+        <w:t>SmartArtNode</w:t>
+      </w:r>
+      <w:proofErr w:type="spellEnd"/>
+      <w:r>
+        <w:t xml:space="preserve"> node in nodes)</w:t>
       </w:r>
     </w:p>
     <w:p>
@@ -2001,7 +3327,15 @@
     </w:p>
     <w:p>
       <w:r>
-        <w:t xml:space="preserve">                    count++;</w:t>
+        <w:t xml:space="preserve">                    </w:t>
+      </w:r>
+      <w:proofErr w:type="gramStart"/>
+      <w:r>
+        <w:t>count</w:t>
+      </w:r>
+      <w:proofErr w:type="gramEnd"/>
+      <w:r>
+        <w:t>++;</w:t>
       </w:r>
     </w:p>
     <w:p>
@@ -2023,7 +3357,47 @@
     <w:p/>
     <w:p>
       <w:r>
-        <w:t xml:space="preserve">        private void GetDataFromGroupItem(PPT.Shape shape,ref int count)</w:t>
+        <w:t xml:space="preserve">        </w:t>
+      </w:r>
+      <w:proofErr w:type="gramStart"/>
+      <w:r>
+        <w:t>private</w:t>
+      </w:r>
+      <w:proofErr w:type="gramEnd"/>
+      <w:r>
+        <w:t xml:space="preserve"> void </w:t>
+      </w:r>
+      <w:proofErr w:type="spellStart"/>
+      <w:r>
+        <w:t>GetDataFromGroupItem</w:t>
+      </w:r>
+      <w:proofErr w:type="spellEnd"/>
+      <w:r>
+        <w:t>(</w:t>
+      </w:r>
+      <w:proofErr w:type="spellStart"/>
+      <w:r>
+        <w:t>PPT.Shape</w:t>
+      </w:r>
+      <w:proofErr w:type="spellEnd"/>
+      <w:r>
+        <w:t xml:space="preserve"> </w:t>
+      </w:r>
+      <w:proofErr w:type="spellStart"/>
+      <w:r>
+        <w:t>shape,ref</w:t>
+      </w:r>
+      <w:proofErr w:type="spellEnd"/>
+      <w:r>
+        <w:t xml:space="preserve"> </w:t>
+      </w:r>
+      <w:proofErr w:type="spellStart"/>
+      <w:r>
+        <w:t>int</w:t>
+      </w:r>
+      <w:proofErr w:type="spellEnd"/>
+      <w:r>
+        <w:t xml:space="preserve"> count)</w:t>
       </w:r>
     </w:p>
     <w:p>
@@ -2033,12 +3407,64 @@
     </w:p>
     <w:p>
       <w:r>
-        <w:t xml:space="preserve">            foreach (PPT.Shape myShape in shape.GroupItems)</w:t>
-      </w:r>
-    </w:p>
-    <w:p>
-      <w:r>
-        <w:t xml:space="preserve">                extractInfoFromShape(myShape,ref count);</w:t>
+        <w:t xml:space="preserve">            </w:t>
+      </w:r>
+      <w:proofErr w:type="spellStart"/>
+      <w:proofErr w:type="gramStart"/>
+      <w:r>
+        <w:t>foreach</w:t>
+      </w:r>
+      <w:proofErr w:type="spellEnd"/>
+      <w:proofErr w:type="gramEnd"/>
+      <w:r>
+        <w:t xml:space="preserve"> (</w:t>
+      </w:r>
+      <w:proofErr w:type="spellStart"/>
+      <w:r>
+        <w:t>PPT.Shape</w:t>
+      </w:r>
+      <w:proofErr w:type="spellEnd"/>
+      <w:r>
+        <w:t xml:space="preserve"> </w:t>
+      </w:r>
+      <w:proofErr w:type="spellStart"/>
+      <w:r>
+        <w:t>myShape</w:t>
+      </w:r>
+      <w:proofErr w:type="spellEnd"/>
+      <w:r>
+        <w:t xml:space="preserve"> in </w:t>
+      </w:r>
+      <w:proofErr w:type="spellStart"/>
+      <w:r>
+        <w:t>shape.GroupItems</w:t>
+      </w:r>
+      <w:proofErr w:type="spellEnd"/>
+      <w:r>
+        <w:t>)</w:t>
+      </w:r>
+    </w:p>
+    <w:p>
+      <w:r>
+        <w:t xml:space="preserve">                </w:t>
+      </w:r>
+      <w:proofErr w:type="spellStart"/>
+      <w:proofErr w:type="gramStart"/>
+      <w:r>
+        <w:t>extractInfoFromShape</w:t>
+      </w:r>
+      <w:proofErr w:type="spellEnd"/>
+      <w:r>
+        <w:t>(</w:t>
+      </w:r>
+      <w:proofErr w:type="spellStart"/>
+      <w:proofErr w:type="gramEnd"/>
+      <w:r>
+        <w:t>myShape,ref</w:t>
+      </w:r>
+      <w:proofErr w:type="spellEnd"/>
+      <w:r>
+        <w:t xml:space="preserve"> count);</w:t>
       </w:r>
     </w:p>
     <w:p>
@@ -2054,12 +3480,44 @@
     <w:p/>
     <w:p>
       <w:r>
-        <w:t xml:space="preserve">And ribbon.cs class replace this method </w:t>
-      </w:r>
-    </w:p>
-    <w:p>
-      <w:r>
-        <w:t xml:space="preserve">   public void AddAnimationButtonClick(Office.IRibbonControl control)</w:t>
+        <w:t xml:space="preserve">And </w:t>
+      </w:r>
+      <w:proofErr w:type="spellStart"/>
+      <w:r>
+        <w:t>ribbon.cs</w:t>
+      </w:r>
+      <w:proofErr w:type="spellEnd"/>
+      <w:r>
+        <w:t xml:space="preserve"> class replace this method </w:t>
+      </w:r>
+    </w:p>
+    <w:p>
+      <w:r>
+        <w:t xml:space="preserve">   </w:t>
+      </w:r>
+      <w:proofErr w:type="gramStart"/>
+      <w:r>
+        <w:t>public</w:t>
+      </w:r>
+      <w:proofErr w:type="gramEnd"/>
+      <w:r>
+        <w:t xml:space="preserve"> void </w:t>
+      </w:r>
+      <w:proofErr w:type="spellStart"/>
+      <w:r>
+        <w:t>AddAnimationButtonClick</w:t>
+      </w:r>
+      <w:proofErr w:type="spellEnd"/>
+      <w:r>
+        <w:t>(</w:t>
+      </w:r>
+      <w:proofErr w:type="spellStart"/>
+      <w:r>
+        <w:t>Office.IRibbonControl</w:t>
+      </w:r>
+      <w:proofErr w:type="spellEnd"/>
+      <w:r>
+        <w:t xml:space="preserve"> control)</w:t>
       </w:r>
     </w:p>
     <w:p>
@@ -2069,12 +3527,49 @@
     </w:p>
     <w:p>
       <w:r>
-        <w:t xml:space="preserve">            counter contobj = new counter();</w:t>
-      </w:r>
-    </w:p>
-    <w:p>
-      <w:r>
-        <w:t xml:space="preserve">            MessageBox.Show( contobj.detectSmartArt( Globals.ThisAddIn.Application.ActivePresentation.Slides).ToString());</w:t>
+        <w:t xml:space="preserve">            </w:t>
+      </w:r>
+      <w:proofErr w:type="gramStart"/>
+      <w:r>
+        <w:t>counter</w:t>
+      </w:r>
+      <w:proofErr w:type="gramEnd"/>
+      <w:r>
+        <w:t xml:space="preserve"> </w:t>
+      </w:r>
+      <w:proofErr w:type="spellStart"/>
+      <w:r>
+        <w:t>contobj</w:t>
+      </w:r>
+      <w:proofErr w:type="spellEnd"/>
+      <w:r>
+        <w:t xml:space="preserve"> = new counter();</w:t>
+      </w:r>
+    </w:p>
+    <w:p>
+      <w:r>
+        <w:t xml:space="preserve">            </w:t>
+      </w:r>
+      <w:proofErr w:type="spellStart"/>
+      <w:proofErr w:type="gramStart"/>
+      <w:r>
+        <w:t>MessageBox.Show</w:t>
+      </w:r>
+      <w:proofErr w:type="spellEnd"/>
+      <w:r>
+        <w:t>(</w:t>
+      </w:r>
+      <w:proofErr w:type="gramEnd"/>
+      <w:r>
+        <w:t xml:space="preserve"> </w:t>
+      </w:r>
+      <w:proofErr w:type="spellStart"/>
+      <w:r>
+        <w:t>contobj.detectSmartArt</w:t>
+      </w:r>
+      <w:proofErr w:type="spellEnd"/>
+      <w:r>
+        <w:t>( Globals.ThisAddIn.Application.ActivePresentation.Slides).ToString());</w:t>
       </w:r>
     </w:p>
     <w:p>
@@ -2091,8 +3586,13 @@
     <w:p/>
     <w:p>
       <w:r>
-        <w:t>So what’s your count ;)</w:t>
-      </w:r>
+        <w:t>So what’s your count ;</w:t>
+      </w:r>
+      <w:proofErr w:type="gramStart"/>
+      <w:r>
+        <w:t>)</w:t>
+      </w:r>
+      <w:proofErr w:type="gramEnd"/>
     </w:p>
     <w:p/>
     <w:p/>
@@ -2119,7 +3619,15 @@
     </w:p>
     <w:p>
       <w:r>
-        <w:t xml:space="preserve">How we can use the pane let’s see.. </w:t>
+        <w:t>How we can use the pane let’s see</w:t>
+      </w:r>
+      <w:proofErr w:type="gramStart"/>
+      <w:r>
+        <w:t>..</w:t>
+      </w:r>
+      <w:proofErr w:type="gramEnd"/>
+      <w:r>
+        <w:t xml:space="preserve"> </w:t>
       </w:r>
     </w:p>
     <w:p>
@@ -2131,7 +3639,15 @@
         </w:numPr>
       </w:pPr>
       <w:r>
-        <w:t xml:space="preserve">Add a wpf user control in your project </w:t>
+        <w:t xml:space="preserve">Add a </w:t>
+      </w:r>
+      <w:proofErr w:type="spellStart"/>
+      <w:r>
+        <w:t>wpf</w:t>
+      </w:r>
+      <w:proofErr w:type="spellEnd"/>
+      <w:r>
+        <w:t xml:space="preserve"> user control in your project </w:t>
       </w:r>
     </w:p>
     <w:p>
@@ -2155,7 +3671,15 @@
         </w:numPr>
       </w:pPr>
       <w:r>
-        <w:t xml:space="preserve">In your xaml.cs file create a public label object </w:t>
+        <w:t xml:space="preserve">In your </w:t>
+      </w:r>
+      <w:proofErr w:type="spellStart"/>
+      <w:r>
+        <w:t>xaml.cs</w:t>
+      </w:r>
+      <w:proofErr w:type="spellEnd"/>
+      <w:r>
+        <w:t xml:space="preserve"> file create a public label object </w:t>
       </w:r>
     </w:p>
     <w:p>
@@ -2182,7 +3706,15 @@
         </w:numPr>
       </w:pPr>
       <w:r>
-        <w:t xml:space="preserve">Initialize this object with your ui label object </w:t>
+        <w:t xml:space="preserve">Initialize this object with your </w:t>
+      </w:r>
+      <w:proofErr w:type="spellStart"/>
+      <w:r>
+        <w:t>ui</w:t>
+      </w:r>
+      <w:proofErr w:type="spellEnd"/>
+      <w:r>
+        <w:t xml:space="preserve"> label object </w:t>
       </w:r>
     </w:p>
     <w:p>
@@ -2194,14 +3726,24 @@
         </w:numPr>
       </w:pPr>
       <w:r>
-        <w:t>Bind your ui label with this object.</w:t>
+        <w:t xml:space="preserve">Bind your </w:t>
+      </w:r>
+      <w:proofErr w:type="spellStart"/>
+      <w:r>
+        <w:t>ui</w:t>
+      </w:r>
+      <w:proofErr w:type="spellEnd"/>
+      <w:r>
+        <w:t xml:space="preserve"> label with this object.</w:t>
       </w:r>
     </w:p>
     <w:p/>
     <w:p>
+      <w:proofErr w:type="gramStart"/>
       <w:r>
         <w:t>Code :</w:t>
       </w:r>
+      <w:proofErr w:type="gramEnd"/>
     </w:p>
     <w:p>
       <w:r>
@@ -2232,6 +3774,7 @@
         </w:rPr>
         <w:t>&lt;</w:t>
       </w:r>
+      <w:proofErr w:type="spellStart"/>
       <w:r>
         <w:rPr>
           <w:rFonts w:ascii="Consolas" w:hAnsi="Consolas" w:cs="Consolas"/>
@@ -2242,6 +3785,7 @@
         </w:rPr>
         <w:t>UserControl</w:t>
       </w:r>
+      <w:proofErr w:type="spellEnd"/>
       <w:r>
         <w:rPr>
           <w:rFonts w:ascii="Consolas" w:hAnsi="Consolas" w:cs="Consolas"/>
@@ -2252,6 +3796,7 @@
         </w:rPr>
         <w:t xml:space="preserve"> x</w:t>
       </w:r>
+      <w:proofErr w:type="gramStart"/>
       <w:r>
         <w:rPr>
           <w:rFonts w:ascii="Consolas" w:hAnsi="Consolas" w:cs="Consolas"/>
@@ -2272,6 +3817,7 @@
         </w:rPr>
         <w:t>Class</w:t>
       </w:r>
+      <w:proofErr w:type="gramEnd"/>
       <w:r>
         <w:rPr>
           <w:rFonts w:ascii="Consolas" w:hAnsi="Consolas" w:cs="Consolas"/>
@@ -2380,7 +3926,18 @@
           <w:szCs w:val="19"/>
           <w:highlight w:val="black"/>
         </w:rPr>
-        <w:t xml:space="preserve"> xmlns</w:t>
+        <w:t xml:space="preserve"> </w:t>
+      </w:r>
+      <w:proofErr w:type="spellStart"/>
+      <w:r>
+        <w:rPr>
+          <w:rFonts w:ascii="Consolas" w:hAnsi="Consolas" w:cs="Consolas"/>
+          <w:color w:val="92CAF4"/>
+          <w:sz w:val="19"/>
+          <w:szCs w:val="19"/>
+          <w:highlight w:val="black"/>
+        </w:rPr>
+        <w:t>xmlns</w:t>
       </w:r>
       <w:r>
         <w:rPr>
@@ -2402,6 +3959,7 @@
         </w:rPr>
         <w:t>x</w:t>
       </w:r>
+      <w:proofErr w:type="spellEnd"/>
       <w:r>
         <w:rPr>
           <w:rFonts w:ascii="Consolas" w:hAnsi="Consolas" w:cs="Consolas"/>
@@ -2420,7 +3978,51 @@
           <w:szCs w:val="19"/>
           <w:highlight w:val="black"/>
         </w:rPr>
-        <w:t>"http://schemas.microsoft.com/winfx/2006/xaml"</w:t>
+        <w:t>"http://schemas.microsoft.com/</w:t>
+      </w:r>
+      <w:proofErr w:type="spellStart"/>
+      <w:r>
+        <w:rPr>
+          <w:rFonts w:ascii="Consolas" w:hAnsi="Consolas" w:cs="Consolas"/>
+          <w:color w:val="569CD6"/>
+          <w:sz w:val="19"/>
+          <w:szCs w:val="19"/>
+          <w:highlight w:val="black"/>
+        </w:rPr>
+        <w:t>winfx</w:t>
+      </w:r>
+      <w:proofErr w:type="spellEnd"/>
+      <w:r>
+        <w:rPr>
+          <w:rFonts w:ascii="Consolas" w:hAnsi="Consolas" w:cs="Consolas"/>
+          <w:color w:val="569CD6"/>
+          <w:sz w:val="19"/>
+          <w:szCs w:val="19"/>
+          <w:highlight w:val="black"/>
+        </w:rPr>
+        <w:t>/2006/</w:t>
+      </w:r>
+      <w:proofErr w:type="spellStart"/>
+      <w:r>
+        <w:rPr>
+          <w:rFonts w:ascii="Consolas" w:hAnsi="Consolas" w:cs="Consolas"/>
+          <w:color w:val="569CD6"/>
+          <w:sz w:val="19"/>
+          <w:szCs w:val="19"/>
+          <w:highlight w:val="black"/>
+        </w:rPr>
+        <w:t>xaml</w:t>
+      </w:r>
+      <w:proofErr w:type="spellEnd"/>
+      <w:r>
+        <w:rPr>
+          <w:rFonts w:ascii="Consolas" w:hAnsi="Consolas" w:cs="Consolas"/>
+          <w:color w:val="569CD6"/>
+          <w:sz w:val="19"/>
+          <w:szCs w:val="19"/>
+          <w:highlight w:val="black"/>
+        </w:rPr>
+        <w:t>"</w:t>
       </w:r>
     </w:p>
     <w:p>
@@ -2540,7 +4142,18 @@
           <w:szCs w:val="19"/>
           <w:highlight w:val="black"/>
         </w:rPr>
-        <w:t xml:space="preserve"> xmlns</w:t>
+        <w:t xml:space="preserve"> </w:t>
+      </w:r>
+      <w:proofErr w:type="spellStart"/>
+      <w:r>
+        <w:rPr>
+          <w:rFonts w:ascii="Consolas" w:hAnsi="Consolas" w:cs="Consolas"/>
+          <w:color w:val="92CAF4"/>
+          <w:sz w:val="19"/>
+          <w:szCs w:val="19"/>
+          <w:highlight w:val="black"/>
+        </w:rPr>
+        <w:t>xmlns</w:t>
       </w:r>
       <w:r>
         <w:rPr>
@@ -2562,6 +4175,7 @@
         </w:rPr>
         <w:t>d</w:t>
       </w:r>
+      <w:proofErr w:type="spellEnd"/>
       <w:r>
         <w:rPr>
           <w:rFonts w:ascii="Consolas" w:hAnsi="Consolas" w:cs="Consolas"/>
@@ -2625,7 +4239,19 @@
           <w:szCs w:val="19"/>
           <w:highlight w:val="black"/>
         </w:rPr>
-        <w:t xml:space="preserve"> mc</w:t>
+        <w:t xml:space="preserve"> </w:t>
+      </w:r>
+      <w:proofErr w:type="spellStart"/>
+      <w:proofErr w:type="gramStart"/>
+      <w:r>
+        <w:rPr>
+          <w:rFonts w:ascii="Consolas" w:hAnsi="Consolas" w:cs="Consolas"/>
+          <w:color w:val="92CAF4"/>
+          <w:sz w:val="19"/>
+          <w:szCs w:val="19"/>
+          <w:highlight w:val="black"/>
+        </w:rPr>
+        <w:t>mc</w:t>
       </w:r>
       <w:r>
         <w:rPr>
@@ -2637,6 +4263,7 @@
         </w:rPr>
         <w:t>:</w:t>
       </w:r>
+      <w:proofErr w:type="gramEnd"/>
       <w:r>
         <w:rPr>
           <w:rFonts w:ascii="Consolas" w:hAnsi="Consolas" w:cs="Consolas"/>
@@ -2647,6 +4274,7 @@
         </w:rPr>
         <w:t>Ignorable</w:t>
       </w:r>
+      <w:proofErr w:type="spellEnd"/>
       <w:r>
         <w:rPr>
           <w:rFonts w:ascii="Consolas" w:hAnsi="Consolas" w:cs="Consolas"/>
@@ -2710,7 +4338,18 @@
           <w:szCs w:val="19"/>
           <w:highlight w:val="black"/>
         </w:rPr>
-        <w:t xml:space="preserve"> d</w:t>
+        <w:t xml:space="preserve"> </w:t>
+      </w:r>
+      <w:proofErr w:type="gramStart"/>
+      <w:r>
+        <w:rPr>
+          <w:rFonts w:ascii="Consolas" w:hAnsi="Consolas" w:cs="Consolas"/>
+          <w:color w:val="92CAF4"/>
+          <w:sz w:val="19"/>
+          <w:szCs w:val="19"/>
+          <w:highlight w:val="black"/>
+        </w:rPr>
+        <w:t>d</w:t>
       </w:r>
       <w:r>
         <w:rPr>
@@ -2722,6 +4361,7 @@
         </w:rPr>
         <w:t>:</w:t>
       </w:r>
+      <w:proofErr w:type="gramEnd"/>
       <w:r>
         <w:rPr>
           <w:rFonts w:ascii="Consolas" w:hAnsi="Consolas" w:cs="Consolas"/>
@@ -2952,6 +4592,7 @@
         </w:rPr>
         <w:t xml:space="preserve"> x</w:t>
       </w:r>
+      <w:proofErr w:type="gramStart"/>
       <w:r>
         <w:rPr>
           <w:rFonts w:ascii="Consolas" w:hAnsi="Consolas" w:cs="Consolas"/>
@@ -2972,6 +4613,7 @@
         </w:rPr>
         <w:t>Name</w:t>
       </w:r>
+      <w:proofErr w:type="gramEnd"/>
       <w:r>
         <w:rPr>
           <w:rFonts w:ascii="Consolas" w:hAnsi="Consolas" w:cs="Consolas"/>
@@ -3010,8 +4652,20 @@
           <w:szCs w:val="19"/>
           <w:highlight w:val="black"/>
         </w:rPr>
-        <w:t xml:space="preserve"> HorizontalAlignment</w:t>
-      </w:r>
+        <w:t xml:space="preserve"> </w:t>
+      </w:r>
+      <w:proofErr w:type="spellStart"/>
+      <w:r>
+        <w:rPr>
+          <w:rFonts w:ascii="Consolas" w:hAnsi="Consolas" w:cs="Consolas"/>
+          <w:color w:val="92CAF4"/>
+          <w:sz w:val="19"/>
+          <w:szCs w:val="19"/>
+          <w:highlight w:val="black"/>
+        </w:rPr>
+        <w:t>HorizontalAlignment</w:t>
+      </w:r>
+      <w:proofErr w:type="spellEnd"/>
       <w:r>
         <w:rPr>
           <w:rFonts w:ascii="Consolas" w:hAnsi="Consolas" w:cs="Consolas"/>
@@ -3070,8 +4724,20 @@
           <w:szCs w:val="19"/>
           <w:highlight w:val="black"/>
         </w:rPr>
-        <w:t xml:space="preserve"> VerticalAlignment</w:t>
-      </w:r>
+        <w:t xml:space="preserve"> </w:t>
+      </w:r>
+      <w:proofErr w:type="spellStart"/>
+      <w:r>
+        <w:rPr>
+          <w:rFonts w:ascii="Consolas" w:hAnsi="Consolas" w:cs="Consolas"/>
+          <w:color w:val="92CAF4"/>
+          <w:sz w:val="19"/>
+          <w:szCs w:val="19"/>
+          <w:highlight w:val="black"/>
+        </w:rPr>
+        <w:t>VerticalAlignment</w:t>
+      </w:r>
+      <w:proofErr w:type="spellEnd"/>
       <w:r>
         <w:rPr>
           <w:rFonts w:ascii="Consolas" w:hAnsi="Consolas" w:cs="Consolas"/>
@@ -3160,8 +4826,20 @@
           <w:szCs w:val="19"/>
           <w:highlight w:val="black"/>
         </w:rPr>
-        <w:t xml:space="preserve"> HorizontalContentAlignment</w:t>
-      </w:r>
+        <w:t xml:space="preserve"> </w:t>
+      </w:r>
+      <w:proofErr w:type="spellStart"/>
+      <w:r>
+        <w:rPr>
+          <w:rFonts w:ascii="Consolas" w:hAnsi="Consolas" w:cs="Consolas"/>
+          <w:color w:val="92CAF4"/>
+          <w:sz w:val="19"/>
+          <w:szCs w:val="19"/>
+          <w:highlight w:val="black"/>
+        </w:rPr>
+        <w:t>HorizontalContentAlignment</w:t>
+      </w:r>
+      <w:proofErr w:type="spellEnd"/>
       <w:r>
         <w:rPr>
           <w:rFonts w:ascii="Consolas" w:hAnsi="Consolas" w:cs="Consolas"/>
@@ -3190,8 +4868,20 @@
           <w:szCs w:val="19"/>
           <w:highlight w:val="black"/>
         </w:rPr>
-        <w:t xml:space="preserve"> VerticalContentAlignment</w:t>
-      </w:r>
+        <w:t xml:space="preserve"> </w:t>
+      </w:r>
+      <w:proofErr w:type="spellStart"/>
+      <w:r>
+        <w:rPr>
+          <w:rFonts w:ascii="Consolas" w:hAnsi="Consolas" w:cs="Consolas"/>
+          <w:color w:val="92CAF4"/>
+          <w:sz w:val="19"/>
+          <w:szCs w:val="19"/>
+          <w:highlight w:val="black"/>
+        </w:rPr>
+        <w:t>VerticalContentAlignment</w:t>
+      </w:r>
+      <w:proofErr w:type="spellEnd"/>
       <w:r>
         <w:rPr>
           <w:rFonts w:ascii="Consolas" w:hAnsi="Consolas" w:cs="Consolas"/>
@@ -3362,6 +5052,7 @@
         </w:rPr>
         <w:t>&lt;/</w:t>
       </w:r>
+      <w:proofErr w:type="spellStart"/>
       <w:r>
         <w:rPr>
           <w:rFonts w:ascii="Consolas" w:hAnsi="Consolas" w:cs="Consolas"/>
@@ -3372,6 +5063,7 @@
         </w:rPr>
         <w:t>UserControl</w:t>
       </w:r>
+      <w:proofErr w:type="spellEnd"/>
       <w:r>
         <w:rPr>
           <w:rFonts w:ascii="Consolas" w:hAnsi="Consolas" w:cs="Consolas"/>
@@ -3391,12 +5083,28 @@
     </w:p>
     <w:p>
       <w:r>
-        <w:t xml:space="preserve">  public static Label counter ;</w:t>
-      </w:r>
-    </w:p>
-    <w:p>
-      <w:r>
-        <w:t xml:space="preserve">        public Display()</w:t>
+        <w:t xml:space="preserve">  </w:t>
+      </w:r>
+      <w:proofErr w:type="gramStart"/>
+      <w:r>
+        <w:t>public</w:t>
+      </w:r>
+      <w:proofErr w:type="gramEnd"/>
+      <w:r>
+        <w:t xml:space="preserve"> static Label counter ;</w:t>
+      </w:r>
+    </w:p>
+    <w:p>
+      <w:r>
+        <w:t xml:space="preserve">        </w:t>
+      </w:r>
+      <w:proofErr w:type="gramStart"/>
+      <w:r>
+        <w:t>public</w:t>
+      </w:r>
+      <w:proofErr w:type="gramEnd"/>
+      <w:r>
+        <w:t xml:space="preserve"> Display()</w:t>
       </w:r>
     </w:p>
     <w:p>
@@ -3406,12 +5114,33 @@
     </w:p>
     <w:p>
       <w:r>
-        <w:t xml:space="preserve">            InitializeComponent();</w:t>
-      </w:r>
-    </w:p>
-    <w:p>
-      <w:r>
-        <w:t xml:space="preserve">            counter = count;</w:t>
+        <w:t xml:space="preserve">            </w:t>
+      </w:r>
+      <w:proofErr w:type="spellStart"/>
+      <w:proofErr w:type="gramStart"/>
+      <w:r>
+        <w:t>InitializeComponent</w:t>
+      </w:r>
+      <w:proofErr w:type="spellEnd"/>
+      <w:r>
+        <w:t>(</w:t>
+      </w:r>
+      <w:proofErr w:type="gramEnd"/>
+      <w:r>
+        <w:t>);</w:t>
+      </w:r>
+    </w:p>
+    <w:p>
+      <w:r>
+        <w:t xml:space="preserve">            </w:t>
+      </w:r>
+      <w:proofErr w:type="gramStart"/>
+      <w:r>
+        <w:t>counter</w:t>
+      </w:r>
+      <w:proofErr w:type="gramEnd"/>
+      <w:r>
+        <w:t xml:space="preserve"> = count;</w:t>
       </w:r>
     </w:p>
     <w:p>
@@ -3429,7 +5158,15 @@
         </w:numPr>
       </w:pPr>
       <w:r>
-        <w:t xml:space="preserve">Now add WinForm User control  in your project </w:t>
+        <w:t xml:space="preserve">Now add </w:t>
+      </w:r>
+      <w:proofErr w:type="spellStart"/>
+      <w:r>
+        <w:t>WinForm</w:t>
+      </w:r>
+      <w:proofErr w:type="spellEnd"/>
+      <w:r>
+        <w:t xml:space="preserve"> User control  in your project </w:t>
       </w:r>
     </w:p>
     <w:p>
@@ -3453,7 +5190,23 @@
         </w:numPr>
       </w:pPr>
       <w:r>
-        <w:t>You can see your above wpf control in your toolbox dock this into your winform controller.</w:t>
+        <w:t xml:space="preserve">You can see your above </w:t>
+      </w:r>
+      <w:proofErr w:type="spellStart"/>
+      <w:r>
+        <w:t>wpf</w:t>
+      </w:r>
+      <w:proofErr w:type="spellEnd"/>
+      <w:r>
+        <w:t xml:space="preserve"> control in your toolbox dock this into your </w:t>
+      </w:r>
+      <w:proofErr w:type="spellStart"/>
+      <w:r>
+        <w:t>winform</w:t>
+      </w:r>
+      <w:proofErr w:type="spellEnd"/>
+      <w:r>
+        <w:t xml:space="preserve"> controller.</w:t>
       </w:r>
     </w:p>
     <w:p>
@@ -3466,7 +5219,15 @@
       </w:pPr>
       <w:r>
         <w:lastRenderedPageBreak/>
-        <w:t xml:space="preserve">Now add two private properties in your thisaddin class </w:t>
+        <w:t xml:space="preserve">Now add two private properties in your </w:t>
+      </w:r>
+      <w:proofErr w:type="spellStart"/>
+      <w:r>
+        <w:t>thisaddin</w:t>
+      </w:r>
+      <w:proofErr w:type="spellEnd"/>
+      <w:r>
+        <w:t xml:space="preserve"> class </w:t>
       </w:r>
     </w:p>
     <w:p>
@@ -3478,7 +5239,23 @@
         </w:numPr>
       </w:pPr>
       <w:r>
-        <w:t>private BackPane panebase;</w:t>
+        <w:t xml:space="preserve">private </w:t>
+      </w:r>
+      <w:proofErr w:type="spellStart"/>
+      <w:r>
+        <w:t>BackPane</w:t>
+      </w:r>
+      <w:proofErr w:type="spellEnd"/>
+      <w:r>
+        <w:t xml:space="preserve"> </w:t>
+      </w:r>
+      <w:proofErr w:type="spellStart"/>
+      <w:r>
+        <w:t>panebase</w:t>
+      </w:r>
+      <w:proofErr w:type="spellEnd"/>
+      <w:r>
+        <w:t>;</w:t>
       </w:r>
     </w:p>
     <w:p>
@@ -3490,7 +5267,23 @@
         </w:numPr>
       </w:pPr>
       <w:r>
-        <w:t>private static Microsoft.Office.Tools.CustomTaskPane TaskPaneObj;</w:t>
+        <w:t xml:space="preserve">private static </w:t>
+      </w:r>
+      <w:proofErr w:type="spellStart"/>
+      <w:r>
+        <w:t>Microsoft.Office.Tools.CustomTaskPane</w:t>
+      </w:r>
+      <w:proofErr w:type="spellEnd"/>
+      <w:r>
+        <w:t xml:space="preserve"> </w:t>
+      </w:r>
+      <w:proofErr w:type="spellStart"/>
+      <w:r>
+        <w:t>TaskPaneObj</w:t>
+      </w:r>
+      <w:proofErr w:type="spellEnd"/>
+      <w:r>
+        <w:t>;</w:t>
       </w:r>
     </w:p>
     <w:p>
@@ -3508,7 +5301,15 @@
         <w:t xml:space="preserve"> controlling task pane from outside you have to make a public property </w:t>
       </w:r>
       <w:r>
-        <w:t>of taskpane object.</w:t>
+        <w:t xml:space="preserve">of </w:t>
+      </w:r>
+      <w:proofErr w:type="spellStart"/>
+      <w:r>
+        <w:t>taskpane</w:t>
+      </w:r>
+      <w:proofErr w:type="spellEnd"/>
+      <w:r>
+        <w:t xml:space="preserve"> object.</w:t>
       </w:r>
     </w:p>
     <w:p>
@@ -3516,8 +5317,29 @@
         <w:ind w:left="1080"/>
       </w:pPr>
       <w:r>
-        <w:t xml:space="preserve">    public Microsoft.Office.Tools.CustomTaskPane TaskPane</w:t>
-      </w:r>
+        <w:t xml:space="preserve">    </w:t>
+      </w:r>
+      <w:proofErr w:type="gramStart"/>
+      <w:r>
+        <w:t>public</w:t>
+      </w:r>
+      <w:proofErr w:type="gramEnd"/>
+      <w:r>
+        <w:t xml:space="preserve"> </w:t>
+      </w:r>
+      <w:proofErr w:type="spellStart"/>
+      <w:r>
+        <w:t>Microsoft.Office.Tools.CustomTaskPane</w:t>
+      </w:r>
+      <w:proofErr w:type="spellEnd"/>
+      <w:r>
+        <w:t xml:space="preserve"> </w:t>
+      </w:r>
+      <w:proofErr w:type="spellStart"/>
+      <w:r>
+        <w:t>TaskPane</w:t>
+      </w:r>
+      <w:proofErr w:type="spellEnd"/>
     </w:p>
     <w:p>
       <w:pPr>
@@ -3532,8 +5354,13 @@
         <w:ind w:left="1080"/>
       </w:pPr>
       <w:r>
-        <w:t xml:space="preserve">            get</w:t>
-      </w:r>
+        <w:t xml:space="preserve">            </w:t>
+      </w:r>
+      <w:proofErr w:type="gramStart"/>
+      <w:r>
+        <w:t>get</w:t>
+      </w:r>
+      <w:proofErr w:type="gramEnd"/>
     </w:p>
     <w:p>
       <w:pPr>
@@ -3548,7 +5375,23 @@
         <w:ind w:left="1080"/>
       </w:pPr>
       <w:r>
-        <w:t xml:space="preserve">                return TaskPaneObj;</w:t>
+        <w:t xml:space="preserve">                </w:t>
+      </w:r>
+      <w:proofErr w:type="gramStart"/>
+      <w:r>
+        <w:t>return</w:t>
+      </w:r>
+      <w:proofErr w:type="gramEnd"/>
+      <w:r>
+        <w:t xml:space="preserve"> </w:t>
+      </w:r>
+      <w:proofErr w:type="spellStart"/>
+      <w:r>
+        <w:t>TaskPaneObj</w:t>
+      </w:r>
+      <w:proofErr w:type="spellEnd"/>
+      <w:r>
+        <w:t>;</w:t>
       </w:r>
     </w:p>
     <w:p>
@@ -3578,11 +5421,21 @@
       <w:r>
         <w:t xml:space="preserve">Now you have to initialize this pane at the time of plugin startup so you can see a method named </w:t>
       </w:r>
+      <w:proofErr w:type="spellStart"/>
       <w:r>
         <w:t>ThisAddIn_Startup</w:t>
       </w:r>
-      <w:r>
-        <w:t xml:space="preserve"> is there in your thisaddin class.</w:t>
+      <w:proofErr w:type="spellEnd"/>
+      <w:r>
+        <w:t xml:space="preserve"> is there in your </w:t>
+      </w:r>
+      <w:proofErr w:type="spellStart"/>
+      <w:r>
+        <w:t>thisaddin</w:t>
+      </w:r>
+      <w:proofErr w:type="spellEnd"/>
+      <w:r>
+        <w:t xml:space="preserve"> class.</w:t>
       </w:r>
     </w:p>
     <w:p>
@@ -3596,9 +5449,11 @@
       <w:r>
         <w:t xml:space="preserve">Initialize all the object in </w:t>
       </w:r>
+      <w:proofErr w:type="spellStart"/>
       <w:r>
         <w:t>ThisAddIn_Startup</w:t>
       </w:r>
+      <w:proofErr w:type="spellEnd"/>
       <w:r>
         <w:t xml:space="preserve"> method</w:t>
       </w:r>
@@ -3611,8 +5466,21 @@
           <w:numId w:val="11"/>
         </w:numPr>
       </w:pPr>
-      <w:r>
-        <w:t>panebase = new BackPane();</w:t>
+      <w:proofErr w:type="spellStart"/>
+      <w:r>
+        <w:t>panebase</w:t>
+      </w:r>
+      <w:proofErr w:type="spellEnd"/>
+      <w:r>
+        <w:t xml:space="preserve"> = new </w:t>
+      </w:r>
+      <w:proofErr w:type="spellStart"/>
+      <w:r>
+        <w:t>BackPane</w:t>
+      </w:r>
+      <w:proofErr w:type="spellEnd"/>
+      <w:r>
+        <w:t>();</w:t>
       </w:r>
     </w:p>
     <w:p>
@@ -3623,8 +5491,29 @@
           <w:numId w:val="11"/>
         </w:numPr>
       </w:pPr>
-      <w:r>
-        <w:t>TaskPaneObj = this.CustomTaskPanes.Add(panebase, "SmartArt Count");</w:t>
+      <w:proofErr w:type="spellStart"/>
+      <w:r>
+        <w:t>TaskPaneObj</w:t>
+      </w:r>
+      <w:proofErr w:type="spellEnd"/>
+      <w:r>
+        <w:t xml:space="preserve"> = </w:t>
+      </w:r>
+      <w:proofErr w:type="spellStart"/>
+      <w:r>
+        <w:t>this.CustomTaskPanes.Add</w:t>
+      </w:r>
+      <w:proofErr w:type="spellEnd"/>
+      <w:r>
+        <w:t>(</w:t>
+      </w:r>
+      <w:proofErr w:type="spellStart"/>
+      <w:r>
+        <w:t>panebase</w:t>
+      </w:r>
+      <w:proofErr w:type="spellEnd"/>
+      <w:r>
+        <w:t>, "SmartArt Count");</w:t>
       </w:r>
     </w:p>
     <w:p>
@@ -3635,8 +5524,13 @@
           <w:numId w:val="11"/>
         </w:numPr>
       </w:pPr>
-      <w:r>
-        <w:t>TaskPaneObj.Visible = false;</w:t>
+      <w:proofErr w:type="spellStart"/>
+      <w:r>
+        <w:t>TaskPaneObj.Visible</w:t>
+      </w:r>
+      <w:proofErr w:type="spellEnd"/>
+      <w:r>
+        <w:t xml:space="preserve"> = false;</w:t>
       </w:r>
     </w:p>
     <w:p>
@@ -3648,7 +5542,23 @@
         </w:numPr>
       </w:pPr>
       <w:r>
-        <w:t>As you can see at time of taskpane object initialization you have to pass one winform control object and name of the task pane.</w:t>
+        <w:t xml:space="preserve">As you can see at time of </w:t>
+      </w:r>
+      <w:proofErr w:type="spellStart"/>
+      <w:r>
+        <w:t>taskpane</w:t>
+      </w:r>
+      <w:proofErr w:type="spellEnd"/>
+      <w:r>
+        <w:t xml:space="preserve"> object initialization you have to pass one </w:t>
+      </w:r>
+      <w:proofErr w:type="spellStart"/>
+      <w:r>
+        <w:t>winform</w:t>
+      </w:r>
+      <w:proofErr w:type="spellEnd"/>
+      <w:r>
+        <w:t xml:space="preserve"> control object and name of the task pane.</w:t>
       </w:r>
     </w:p>
     <w:p>
@@ -3660,7 +5570,15 @@
         </w:numPr>
       </w:pPr>
       <w:r>
-        <w:t>Now come to ribbon.cs file.</w:t>
+        <w:t xml:space="preserve">Now come to </w:t>
+      </w:r>
+      <w:proofErr w:type="spellStart"/>
+      <w:r>
+        <w:t>ribbon.cs</w:t>
+      </w:r>
+      <w:proofErr w:type="spellEnd"/>
+      <w:r>
+        <w:t xml:space="preserve"> file.</w:t>
       </w:r>
     </w:p>
     <w:p>
@@ -3672,11 +5590,21 @@
         </w:numPr>
       </w:pPr>
       <w:r>
-        <w:t>Go to your cbutton_click_event method (“</w:t>
-      </w:r>
+        <w:t xml:space="preserve">Go to your </w:t>
+      </w:r>
+      <w:proofErr w:type="spellStart"/>
+      <w:r>
+        <w:t>cbutton_click_event</w:t>
+      </w:r>
+      <w:proofErr w:type="spellEnd"/>
+      <w:r>
+        <w:t xml:space="preserve"> method (“</w:t>
+      </w:r>
+      <w:proofErr w:type="spellStart"/>
       <w:r>
         <w:t>AddAnimationButtonClick</w:t>
       </w:r>
+      <w:proofErr w:type="spellEnd"/>
       <w:r>
         <w:t xml:space="preserve">”) </w:t>
       </w:r>
@@ -3690,7 +5618,15 @@
         </w:numPr>
       </w:pPr>
       <w:r>
-        <w:t>Use your wpf public label and set the value of label.</w:t>
+        <w:t xml:space="preserve">Use your </w:t>
+      </w:r>
+      <w:proofErr w:type="spellStart"/>
+      <w:r>
+        <w:t>wpf</w:t>
+      </w:r>
+      <w:proofErr w:type="spellEnd"/>
+      <w:r>
+        <w:t xml:space="preserve"> public label and set the value of label.</w:t>
       </w:r>
     </w:p>
     <w:p>
@@ -3714,7 +5650,15 @@
         </w:numPr>
       </w:pPr>
       <w:r>
-        <w:t xml:space="preserve">And set the visibility to true of taskpane with the help of global object. </w:t>
+        <w:t xml:space="preserve">And set the visibility to true of </w:t>
+      </w:r>
+      <w:proofErr w:type="spellStart"/>
+      <w:r>
+        <w:t>taskpane</w:t>
+      </w:r>
+      <w:proofErr w:type="spellEnd"/>
+      <w:r>
+        <w:t xml:space="preserve"> with the help of global object. </w:t>
       </w:r>
     </w:p>
     <w:p>
@@ -3724,40 +5668,110 @@
     </w:p>
     <w:p>
       <w:r>
-        <w:t xml:space="preserve">  </w:t>
-      </w:r>
-      <w:r>
-        <w:t xml:space="preserve">    </w:t>
-      </w:r>
-      <w:r>
-        <w:t>counter contobj = new counter();</w:t>
-      </w:r>
-    </w:p>
-    <w:p>
-      <w:r>
-        <w:t xml:space="preserve">           int count= contobj.detectSmartArt( Globals.ThisAddIn.Application.ActivePresentation.Slides);</w:t>
-      </w:r>
-    </w:p>
-    <w:p>
-      <w:r>
-        <w:t xml:space="preserve">           Display.counter.Content= count;</w:t>
-      </w:r>
-    </w:p>
-    <w:p>
-      <w:r>
-        <w:t xml:space="preserve">           Display.counter.UpdateLayout();</w:t>
-      </w:r>
-    </w:p>
-    <w:p>
-      <w:r>
-        <w:t xml:space="preserve">           Globals.ThisAddIn.TaskPane.Visible = true;</w:t>
+        <w:t xml:space="preserve">      </w:t>
+      </w:r>
+      <w:proofErr w:type="gramStart"/>
+      <w:r>
+        <w:t>counter</w:t>
+      </w:r>
+      <w:proofErr w:type="gramEnd"/>
+      <w:r>
+        <w:t xml:space="preserve"> </w:t>
+      </w:r>
+      <w:proofErr w:type="spellStart"/>
+      <w:r>
+        <w:t>contobj</w:t>
+      </w:r>
+      <w:proofErr w:type="spellEnd"/>
+      <w:r>
+        <w:t xml:space="preserve"> = new counter();</w:t>
+      </w:r>
+    </w:p>
+    <w:p>
+      <w:r>
+        <w:t xml:space="preserve">           </w:t>
+      </w:r>
+      <w:proofErr w:type="spellStart"/>
+      <w:proofErr w:type="gramStart"/>
+      <w:r>
+        <w:t>int</w:t>
+      </w:r>
+      <w:proofErr w:type="spellEnd"/>
+      <w:proofErr w:type="gramEnd"/>
+      <w:r>
+        <w:t xml:space="preserve"> count= </w:t>
+      </w:r>
+      <w:proofErr w:type="spellStart"/>
+      <w:r>
+        <w:t>contobj.detectSmartArt</w:t>
+      </w:r>
+      <w:proofErr w:type="spellEnd"/>
+      <w:r>
+        <w:t xml:space="preserve">( </w:t>
+      </w:r>
+      <w:proofErr w:type="spellStart"/>
+      <w:r>
+        <w:t>Globals.ThisAddIn.Application.ActivePresentation.Slides</w:t>
+      </w:r>
+      <w:proofErr w:type="spellEnd"/>
+      <w:r>
+        <w:t>);</w:t>
+      </w:r>
+    </w:p>
+    <w:p>
+      <w:r>
+        <w:t xml:space="preserve">           </w:t>
+      </w:r>
+      <w:proofErr w:type="spellStart"/>
+      <w:r>
+        <w:t>Display.counter.Content</w:t>
+      </w:r>
+      <w:proofErr w:type="spellEnd"/>
+      <w:r>
+        <w:t>= count;</w:t>
+      </w:r>
+    </w:p>
+    <w:p>
+      <w:r>
+        <w:t xml:space="preserve">           </w:t>
+      </w:r>
+      <w:proofErr w:type="spellStart"/>
+      <w:proofErr w:type="gramStart"/>
+      <w:r>
+        <w:t>Display.counter.UpdateLayout</w:t>
+      </w:r>
+      <w:proofErr w:type="spellEnd"/>
+      <w:r>
+        <w:t>(</w:t>
+      </w:r>
+      <w:proofErr w:type="gramEnd"/>
+      <w:r>
+        <w:t>);</w:t>
+      </w:r>
+    </w:p>
+    <w:p>
+      <w:r>
+        <w:t xml:space="preserve">           </w:t>
+      </w:r>
+      <w:proofErr w:type="spellStart"/>
+      <w:r>
+        <w:t>Globals.ThisAddIn.TaskPane.Visible</w:t>
+      </w:r>
+      <w:proofErr w:type="spellEnd"/>
+      <w:r>
+        <w:t xml:space="preserve"> = true;</w:t>
       </w:r>
     </w:p>
     <w:p/>
     <w:p>
       <w:r>
-        <w:t>Now run your program ..</w:t>
-      </w:r>
+        <w:t xml:space="preserve">Now run your </w:t>
+      </w:r>
+      <w:proofErr w:type="gramStart"/>
+      <w:r>
+        <w:t>program ..</w:t>
+      </w:r>
+      <w:proofErr w:type="gramEnd"/>
     </w:p>
     <w:p>
       <w:r>
@@ -3766,8 +5780,13 @@
     </w:p>
     <w:p>
       <w:r>
-        <w:t>So what’s your count ;)</w:t>
-      </w:r>
+        <w:t>So what’s your count ;</w:t>
+      </w:r>
+      <w:proofErr w:type="gramStart"/>
+      <w:r>
+        <w:t>)</w:t>
+      </w:r>
+      <w:proofErr w:type="gramEnd"/>
     </w:p>
     <w:p>
       <w:pPr>
@@ -3779,12 +5798,1087 @@
         <w:t>Now we have to write in the slide</w:t>
       </w:r>
     </w:p>
+    <w:p/>
+    <w:p>
+      <w:r>
+        <w:t>It’s the simplest part of this tutorial.</w:t>
+      </w:r>
+    </w:p>
+    <w:p>
+      <w:r>
+        <w:t>Now take an example like I want to add a table in every slide.</w:t>
+      </w:r>
+    </w:p>
+    <w:p>
+      <w:r>
+        <w:t xml:space="preserve">What we need for this </w:t>
+      </w:r>
+    </w:p>
+    <w:p>
+      <w:pPr>
+        <w:pStyle w:val="ListParagraph"/>
+        <w:numPr>
+          <w:ilvl w:val="0"/>
+          <w:numId w:val="12"/>
+        </w:numPr>
+      </w:pPr>
+      <w:r>
+        <w:t xml:space="preserve">Slide object </w:t>
+      </w:r>
+    </w:p>
+    <w:p>
+      <w:pPr>
+        <w:pStyle w:val="ListParagraph"/>
+        <w:numPr>
+          <w:ilvl w:val="0"/>
+          <w:numId w:val="12"/>
+        </w:numPr>
+      </w:pPr>
+      <w:r>
+        <w:t xml:space="preserve">Position of shape </w:t>
+      </w:r>
+    </w:p>
+    <w:p>
+      <w:r>
+        <w:t xml:space="preserve">Slide object you already have </w:t>
+      </w:r>
+    </w:p>
+    <w:p>
+      <w:r>
+        <w:t>Position of shape is define as a (</w:t>
+      </w:r>
+      <w:proofErr w:type="spellStart"/>
+      <w:r>
+        <w:t>Left</w:t>
+      </w:r>
+      <w:proofErr w:type="gramStart"/>
+      <w:r>
+        <w:t>,Top</w:t>
+      </w:r>
+      <w:proofErr w:type="spellEnd"/>
+      <w:proofErr w:type="gramEnd"/>
+      <w:r>
+        <w:t xml:space="preserve">) means </w:t>
+      </w:r>
+      <w:r>
+        <w:t xml:space="preserve">distance of </w:t>
+      </w:r>
+      <w:r>
+        <w:t>left-top corner</w:t>
+      </w:r>
+      <w:r>
+        <w:t xml:space="preserve"> of shape</w:t>
+      </w:r>
+      <w:r>
+        <w:t xml:space="preserve"> </w:t>
+      </w:r>
+      <w:r>
+        <w:t>from</w:t>
+      </w:r>
+      <w:r>
+        <w:t xml:space="preserve"> left-top corner of slide. </w:t>
+      </w:r>
+    </w:p>
+    <w:p>
+      <w:r>
+        <w:t>(</w:t>
+      </w:r>
+      <w:proofErr w:type="spellStart"/>
+      <w:proofErr w:type="gramStart"/>
+      <w:r>
+        <w:t>left,</w:t>
+      </w:r>
+      <w:proofErr w:type="gramEnd"/>
+      <w:r>
+        <w:t>top</w:t>
+      </w:r>
+      <w:proofErr w:type="spellEnd"/>
+      <w:r>
+        <w:t xml:space="preserve">) of slide </w:t>
+      </w:r>
+    </w:p>
+    <w:p>
+      <w:r>
+        <w:rPr>
+          <w:noProof/>
+        </w:rPr>
+        <mc:AlternateContent>
+          <mc:Choice Requires="wps">
+            <w:drawing>
+              <wp:anchor distT="45720" distB="45720" distL="114300" distR="114300" simplePos="0" relativeHeight="251670528" behindDoc="0" locked="0" layoutInCell="1" allowOverlap="1">
+                <wp:simplePos x="0" y="0"/>
+                <wp:positionH relativeFrom="column">
+                  <wp:posOffset>2181225</wp:posOffset>
+                </wp:positionH>
+                <wp:positionV relativeFrom="paragraph">
+                  <wp:posOffset>955675</wp:posOffset>
+                </wp:positionV>
+                <wp:extent cx="1533525" cy="247650"/>
+                <wp:effectExtent l="0" t="0" r="28575" b="19050"/>
+                <wp:wrapSquare wrapText="bothSides"/>
+                <wp:docPr id="11" name="Text Box 2"/>
+                <wp:cNvGraphicFramePr>
+                  <a:graphicFrameLocks xmlns:a="http://schemas.openxmlformats.org/drawingml/2006/main"/>
+                </wp:cNvGraphicFramePr>
+                <a:graphic xmlns:a="http://schemas.openxmlformats.org/drawingml/2006/main">
+                  <a:graphicData uri="http://schemas.microsoft.com/office/word/2010/wordprocessingShape">
+                    <wps:wsp>
+                      <wps:cNvSpPr txBox="1">
+                        <a:spLocks noChangeArrowheads="1"/>
+                      </wps:cNvSpPr>
+                      <wps:spPr bwMode="auto">
+                        <a:xfrm>
+                          <a:off x="0" y="0"/>
+                          <a:ext cx="1533525" cy="247650"/>
+                        </a:xfrm>
+                        <a:prstGeom prst="rect">
+                          <a:avLst/>
+                        </a:prstGeom>
+                        <a:solidFill>
+                          <a:srgbClr val="FFFFFF"/>
+                        </a:solidFill>
+                        <a:ln w="9525">
+                          <a:solidFill>
+                            <a:srgbClr val="000000"/>
+                          </a:solidFill>
+                          <a:miter lim="800000"/>
+                          <a:headEnd/>
+                          <a:tailEnd/>
+                        </a:ln>
+                      </wps:spPr>
+                      <wps:txbx>
+                        <w:txbxContent>
+                          <w:p>
+                            <w:r>
+                              <w:t>(</w:t>
+                            </w:r>
+                            <w:proofErr w:type="spellStart"/>
+                            <w:r>
+                              <w:t>Left</w:t>
+                            </w:r>
+                            <w:proofErr w:type="gramStart"/>
+                            <w:r>
+                              <w:t>,Top</w:t>
+                            </w:r>
+                            <w:proofErr w:type="spellEnd"/>
+                            <w:proofErr w:type="gramEnd"/>
+                            <w:r>
+                              <w:t>) of shape</w:t>
+                            </w:r>
+                          </w:p>
+                        </w:txbxContent>
+                      </wps:txbx>
+                      <wps:bodyPr rot="0" vert="horz" wrap="square" lIns="91440" tIns="45720" rIns="91440" bIns="45720" anchor="t" anchorCtr="0">
+                        <a:noAutofit/>
+                      </wps:bodyPr>
+                    </wps:wsp>
+                  </a:graphicData>
+                </a:graphic>
+                <wp14:sizeRelH relativeFrom="margin">
+                  <wp14:pctWidth>0</wp14:pctWidth>
+                </wp14:sizeRelH>
+                <wp14:sizeRelV relativeFrom="margin">
+                  <wp14:pctHeight>0</wp14:pctHeight>
+                </wp14:sizeRelV>
+              </wp:anchor>
+            </w:drawing>
+          </mc:Choice>
+          <mc:Fallback>
+            <w:pict>
+              <v:shapetype id="_x0000_t202" coordsize="21600,21600" o:spt="202" path="m,l,21600r21600,l21600,xe">
+                <v:stroke joinstyle="miter"/>
+                <v:path gradientshapeok="t" o:connecttype="rect"/>
+              </v:shapetype>
+              <v:shape id="Text Box 2" o:spid="_x0000_s1026" type="#_x0000_t202" style="position:absolute;margin-left:171.75pt;margin-top:75.25pt;width:120.75pt;height:19.5pt;z-index:251670528;visibility:visible;mso-wrap-style:square;mso-width-percent:0;mso-height-percent:0;mso-wrap-distance-left:9pt;mso-wrap-distance-top:3.6pt;mso-wrap-distance-right:9pt;mso-wrap-distance-bottom:3.6pt;mso-position-horizontal:absolute;mso-position-horizontal-relative:text;mso-position-vertical:absolute;mso-position-vertical-relative:text;mso-width-percent:0;mso-height-percent:0;mso-width-relative:margin;mso-height-relative:margin;v-text-anchor:top" o:gfxdata="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">
+                <v:textbox>
+                  <w:txbxContent>
+                    <w:p>
+                      <w:r>
+                        <w:t>(</w:t>
+                      </w:r>
+                      <w:proofErr w:type="spellStart"/>
+                      <w:r>
+                        <w:t>Left</w:t>
+                      </w:r>
+                      <w:proofErr w:type="gramStart"/>
+                      <w:r>
+                        <w:t>,Top</w:t>
+                      </w:r>
+                      <w:proofErr w:type="spellEnd"/>
+                      <w:proofErr w:type="gramEnd"/>
+                      <w:r>
+                        <w:t>) of shape</w:t>
+                      </w:r>
+                    </w:p>
+                  </w:txbxContent>
+                </v:textbox>
+                <w10:wrap type="square"/>
+              </v:shape>
+            </w:pict>
+          </mc:Fallback>
+        </mc:AlternateContent>
+      </w:r>
+      <w:r>
+        <w:rPr>
+          <w:noProof/>
+        </w:rPr>
+        <mc:AlternateContent>
+          <mc:Choice Requires="wps">
+            <w:drawing>
+              <wp:anchor distT="45720" distB="45720" distL="114300" distR="114300" simplePos="0" relativeHeight="251668480" behindDoc="0" locked="0" layoutInCell="1" allowOverlap="1">
+                <wp:simplePos x="0" y="0"/>
+                <wp:positionH relativeFrom="column">
+                  <wp:posOffset>2209800</wp:posOffset>
+                </wp:positionH>
+                <wp:positionV relativeFrom="paragraph">
+                  <wp:posOffset>222250</wp:posOffset>
+                </wp:positionV>
+                <wp:extent cx="838200" cy="266700"/>
+                <wp:effectExtent l="0" t="0" r="19050" b="19050"/>
+                <wp:wrapSquare wrapText="bothSides"/>
+                <wp:docPr id="10" name="Text Box 2"/>
+                <wp:cNvGraphicFramePr>
+                  <a:graphicFrameLocks xmlns:a="http://schemas.openxmlformats.org/drawingml/2006/main"/>
+                </wp:cNvGraphicFramePr>
+                <a:graphic xmlns:a="http://schemas.openxmlformats.org/drawingml/2006/main">
+                  <a:graphicData uri="http://schemas.microsoft.com/office/word/2010/wordprocessingShape">
+                    <wps:wsp>
+                      <wps:cNvSpPr txBox="1">
+                        <a:spLocks noChangeArrowheads="1"/>
+                      </wps:cNvSpPr>
+                      <wps:spPr bwMode="auto">
+                        <a:xfrm>
+                          <a:off x="0" y="0"/>
+                          <a:ext cx="838200" cy="266700"/>
+                        </a:xfrm>
+                        <a:prstGeom prst="rect">
+                          <a:avLst/>
+                        </a:prstGeom>
+                        <a:solidFill>
+                          <a:srgbClr val="FFFFFF"/>
+                        </a:solidFill>
+                        <a:ln w="9525">
+                          <a:solidFill>
+                            <a:srgbClr val="000000"/>
+                          </a:solidFill>
+                          <a:miter lim="800000"/>
+                          <a:headEnd/>
+                          <a:tailEnd/>
+                        </a:ln>
+                      </wps:spPr>
+                      <wps:txbx>
+                        <w:txbxContent>
+                          <w:p>
+                            <w:r>
+                              <w:t>Top</w:t>
+                            </w:r>
+                          </w:p>
+                        </w:txbxContent>
+                      </wps:txbx>
+                      <wps:bodyPr rot="0" vert="horz" wrap="square" lIns="91440" tIns="45720" rIns="91440" bIns="45720" anchor="t" anchorCtr="0">
+                        <a:noAutofit/>
+                      </wps:bodyPr>
+                    </wps:wsp>
+                  </a:graphicData>
+                </a:graphic>
+                <wp14:sizeRelH relativeFrom="margin">
+                  <wp14:pctWidth>0</wp14:pctWidth>
+                </wp14:sizeRelH>
+                <wp14:sizeRelV relativeFrom="margin">
+                  <wp14:pctHeight>0</wp14:pctHeight>
+                </wp14:sizeRelV>
+              </wp:anchor>
+            </w:drawing>
+          </mc:Choice>
+          <mc:Fallback>
+            <w:pict>
+              <v:shape id="_x0000_s1027" type="#_x0000_t202" style="position:absolute;margin-left:174pt;margin-top:17.5pt;width:66pt;height:21pt;z-index:251668480;visibility:visible;mso-wrap-style:square;mso-width-percent:0;mso-height-percent:0;mso-wrap-distance-left:9pt;mso-wrap-distance-top:3.6pt;mso-wrap-distance-right:9pt;mso-wrap-distance-bottom:3.6pt;mso-position-horizontal:absolute;mso-position-horizontal-relative:text;mso-position-vertical:absolute;mso-position-vertical-relative:text;mso-width-percent:0;mso-height-percent:0;mso-width-relative:margin;mso-height-relative:margin;v-text-anchor:top" o:gfxdata="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">
+                <v:textbox>
+                  <w:txbxContent>
+                    <w:p>
+                      <w:r>
+                        <w:t>Top</w:t>
+                      </w:r>
+                    </w:p>
+                  </w:txbxContent>
+                </v:textbox>
+                <w10:wrap type="square"/>
+              </v:shape>
+            </w:pict>
+          </mc:Fallback>
+        </mc:AlternateContent>
+      </w:r>
+      <w:r>
+        <w:rPr>
+          <w:noProof/>
+        </w:rPr>
+        <mc:AlternateContent>
+          <mc:Choice Requires="wps">
+            <w:drawing>
+              <wp:anchor distT="45720" distB="45720" distL="114300" distR="114300" simplePos="0" relativeHeight="251666432" behindDoc="0" locked="0" layoutInCell="1" allowOverlap="1">
+                <wp:simplePos x="0" y="0"/>
+                <wp:positionH relativeFrom="margin">
+                  <wp:posOffset>352425</wp:posOffset>
+                </wp:positionH>
+                <wp:positionV relativeFrom="paragraph">
+                  <wp:posOffset>1393825</wp:posOffset>
+                </wp:positionV>
+                <wp:extent cx="571500" cy="285750"/>
+                <wp:effectExtent l="0" t="0" r="19050" b="19050"/>
+                <wp:wrapSquare wrapText="bothSides"/>
+                <wp:docPr id="217" name="Text Box 2"/>
+                <wp:cNvGraphicFramePr>
+                  <a:graphicFrameLocks xmlns:a="http://schemas.openxmlformats.org/drawingml/2006/main"/>
+                </wp:cNvGraphicFramePr>
+                <a:graphic xmlns:a="http://schemas.openxmlformats.org/drawingml/2006/main">
+                  <a:graphicData uri="http://schemas.microsoft.com/office/word/2010/wordprocessingShape">
+                    <wps:wsp>
+                      <wps:cNvSpPr txBox="1">
+                        <a:spLocks noChangeArrowheads="1"/>
+                      </wps:cNvSpPr>
+                      <wps:spPr bwMode="auto">
+                        <a:xfrm>
+                          <a:off x="0" y="0"/>
+                          <a:ext cx="571500" cy="285750"/>
+                        </a:xfrm>
+                        <a:prstGeom prst="rect">
+                          <a:avLst/>
+                        </a:prstGeom>
+                        <a:solidFill>
+                          <a:srgbClr val="FFFFFF"/>
+                        </a:solidFill>
+                        <a:ln w="9525">
+                          <a:solidFill>
+                            <a:srgbClr val="000000"/>
+                          </a:solidFill>
+                          <a:miter lim="800000"/>
+                          <a:headEnd/>
+                          <a:tailEnd/>
+                        </a:ln>
+                      </wps:spPr>
+                      <wps:txbx>
+                        <w:txbxContent>
+                          <w:p>
+                            <w:r>
+                              <w:t>Left</w:t>
+                            </w:r>
+                          </w:p>
+                        </w:txbxContent>
+                      </wps:txbx>
+                      <wps:bodyPr rot="0" vert="horz" wrap="square" lIns="91440" tIns="45720" rIns="91440" bIns="45720" anchor="t" anchorCtr="0">
+                        <a:noAutofit/>
+                      </wps:bodyPr>
+                    </wps:wsp>
+                  </a:graphicData>
+                </a:graphic>
+                <wp14:sizeRelH relativeFrom="margin">
+                  <wp14:pctWidth>0</wp14:pctWidth>
+                </wp14:sizeRelH>
+                <wp14:sizeRelV relativeFrom="margin">
+                  <wp14:pctHeight>0</wp14:pctHeight>
+                </wp14:sizeRelV>
+              </wp:anchor>
+            </w:drawing>
+          </mc:Choice>
+          <mc:Fallback>
+            <w:pict>
+              <v:shape id="_x0000_s1028" type="#_x0000_t202" style="position:absolute;margin-left:27.75pt;margin-top:109.75pt;width:45pt;height:22.5pt;z-index:251666432;visibility:visible;mso-wrap-style:square;mso-width-percent:0;mso-height-percent:0;mso-wrap-distance-left:9pt;mso-wrap-distance-top:3.6pt;mso-wrap-distance-right:9pt;mso-wrap-distance-bottom:3.6pt;mso-position-horizontal:absolute;mso-position-horizontal-relative:margin;mso-position-vertical:absolute;mso-position-vertical-relative:text;mso-width-percent:0;mso-height-percent:0;mso-width-relative:margin;mso-height-relative:margin;v-text-anchor:top" o:gfxdata="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">
+                <v:textbox>
+                  <w:txbxContent>
+                    <w:p>
+                      <w:r>
+                        <w:t>Left</w:t>
+                      </w:r>
+                    </w:p>
+                  </w:txbxContent>
+                </v:textbox>
+                <w10:wrap type="square" anchorx="margin"/>
+              </v:shape>
+            </w:pict>
+          </mc:Fallback>
+        </mc:AlternateContent>
+      </w:r>
+      <w:r>
+        <w:rPr>
+          <w:noProof/>
+        </w:rPr>
+        <mc:AlternateContent>
+          <mc:Choice Requires="wps">
+            <w:drawing>
+              <wp:anchor distT="0" distB="0" distL="114300" distR="114300" simplePos="0" relativeHeight="251660288" behindDoc="0" locked="0" layoutInCell="1" allowOverlap="1" wp14:anchorId="69B0E33E" wp14:editId="420AC134">
+                <wp:simplePos x="0" y="0"/>
+                <wp:positionH relativeFrom="column">
+                  <wp:posOffset>2059305</wp:posOffset>
+                </wp:positionH>
+                <wp:positionV relativeFrom="paragraph">
+                  <wp:posOffset>1212850</wp:posOffset>
+                </wp:positionV>
+                <wp:extent cx="2524125" cy="1438275"/>
+                <wp:effectExtent l="0" t="0" r="28575" b="28575"/>
+                <wp:wrapNone/>
+                <wp:docPr id="2" name="Rectangle 2"/>
+                <wp:cNvGraphicFramePr/>
+                <a:graphic xmlns:a="http://schemas.openxmlformats.org/drawingml/2006/main">
+                  <a:graphicData uri="http://schemas.microsoft.com/office/word/2010/wordprocessingShape">
+                    <wps:wsp>
+                      <wps:cNvSpPr/>
+                      <wps:spPr>
+                        <a:xfrm>
+                          <a:off x="0" y="0"/>
+                          <a:ext cx="2524125" cy="1438275"/>
+                        </a:xfrm>
+                        <a:prstGeom prst="rect">
+                          <a:avLst/>
+                        </a:prstGeom>
+                      </wps:spPr>
+                      <wps:style>
+                        <a:lnRef idx="2">
+                          <a:schemeClr val="accent1">
+                            <a:shade val="50000"/>
+                          </a:schemeClr>
+                        </a:lnRef>
+                        <a:fillRef idx="1">
+                          <a:schemeClr val="accent1"/>
+                        </a:fillRef>
+                        <a:effectRef idx="0">
+                          <a:schemeClr val="accent1"/>
+                        </a:effectRef>
+                        <a:fontRef idx="minor">
+                          <a:schemeClr val="lt1"/>
+                        </a:fontRef>
+                      </wps:style>
+                      <wps:bodyPr rot="0" spcFirstLastPara="0" vertOverflow="overflow" horzOverflow="overflow" vert="horz" wrap="square" lIns="91440" tIns="45720" rIns="91440" bIns="45720" numCol="1" spcCol="0" rtlCol="0" fromWordArt="0" anchor="ctr" anchorCtr="0" forceAA="0" compatLnSpc="1">
+                        <a:prstTxWarp prst="textNoShape">
+                          <a:avLst/>
+                        </a:prstTxWarp>
+                        <a:noAutofit/>
+                      </wps:bodyPr>
+                    </wps:wsp>
+                  </a:graphicData>
+                </a:graphic>
+              </wp:anchor>
+            </w:drawing>
+          </mc:Choice>
+          <mc:Fallback>
+            <w:pict>
+              <v:rect w14:anchorId="7A7556C1" id="Rectangle 2" o:spid="_x0000_s1026" style="position:absolute;margin-left:162.15pt;margin-top:95.5pt;width:198.75pt;height:113.25pt;z-index:251660288;visibility:visible;mso-wrap-style:square;mso-wrap-distance-left:9pt;mso-wrap-distance-top:0;mso-wrap-distance-right:9pt;mso-wrap-distance-bottom:0;mso-position-horizontal:absolute;mso-position-horizontal-relative:text;mso-position-vertical:absolute;mso-position-vertical-relative:text;v-text-anchor:middle" o:gfxdata="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" fillcolor="#5b9bd5 [3204]" strokecolor="#1f4d78 [1604]" strokeweight="1pt"/>
+            </w:pict>
+          </mc:Fallback>
+        </mc:AlternateContent>
+      </w:r>
+      <w:r>
+        <w:rPr>
+          <w:noProof/>
+        </w:rPr>
+        <mc:AlternateContent>
+          <mc:Choice Requires="wps">
+            <w:drawing>
+              <wp:anchor distT="0" distB="0" distL="114300" distR="114300" simplePos="0" relativeHeight="251661312" behindDoc="0" locked="0" layoutInCell="1" allowOverlap="1" wp14:anchorId="4438A485" wp14:editId="4C0C58C9">
+                <wp:simplePos x="0" y="0"/>
+                <wp:positionH relativeFrom="column">
+                  <wp:posOffset>1924050</wp:posOffset>
+                </wp:positionH>
+                <wp:positionV relativeFrom="paragraph">
+                  <wp:posOffset>31750</wp:posOffset>
+                </wp:positionV>
+                <wp:extent cx="247650" cy="1171575"/>
+                <wp:effectExtent l="19050" t="0" r="19050" b="47625"/>
+                <wp:wrapNone/>
+                <wp:docPr id="7" name="Down Arrow 7"/>
+                <wp:cNvGraphicFramePr/>
+                <a:graphic xmlns:a="http://schemas.openxmlformats.org/drawingml/2006/main">
+                  <a:graphicData uri="http://schemas.microsoft.com/office/word/2010/wordprocessingShape">
+                    <wps:wsp>
+                      <wps:cNvSpPr/>
+                      <wps:spPr>
+                        <a:xfrm>
+                          <a:off x="0" y="0"/>
+                          <a:ext cx="247650" cy="1171575"/>
+                        </a:xfrm>
+                        <a:prstGeom prst="downArrow">
+                          <a:avLst/>
+                        </a:prstGeom>
+                      </wps:spPr>
+                      <wps:style>
+                        <a:lnRef idx="2">
+                          <a:schemeClr val="accent1">
+                            <a:shade val="50000"/>
+                          </a:schemeClr>
+                        </a:lnRef>
+                        <a:fillRef idx="1">
+                          <a:schemeClr val="accent1"/>
+                        </a:fillRef>
+                        <a:effectRef idx="0">
+                          <a:schemeClr val="accent1"/>
+                        </a:effectRef>
+                        <a:fontRef idx="minor">
+                          <a:schemeClr val="lt1"/>
+                        </a:fontRef>
+                      </wps:style>
+                      <wps:bodyPr rot="0" spcFirstLastPara="0" vertOverflow="overflow" horzOverflow="overflow" vert="horz" wrap="square" lIns="91440" tIns="45720" rIns="91440" bIns="45720" numCol="1" spcCol="0" rtlCol="0" fromWordArt="0" anchor="ctr" anchorCtr="0" forceAA="0" compatLnSpc="1">
+                        <a:prstTxWarp prst="textNoShape">
+                          <a:avLst/>
+                        </a:prstTxWarp>
+                        <a:noAutofit/>
+                      </wps:bodyPr>
+                    </wps:wsp>
+                  </a:graphicData>
+                </a:graphic>
+                <wp14:sizeRelV relativeFrom="margin">
+                  <wp14:pctHeight>0</wp14:pctHeight>
+                </wp14:sizeRelV>
+              </wp:anchor>
+            </w:drawing>
+          </mc:Choice>
+          <mc:Fallback>
+            <w:pict>
+              <v:shapetype w14:anchorId="60ED94DB" id="_x0000_t67" coordsize="21600,21600" o:spt="67" adj="16200,5400" path="m0@0l@1@0@1,0@2,0@2@0,21600@0,10800,21600xe">
+                <v:stroke joinstyle="miter"/>
+                <v:formulas>
+                  <v:f eqn="val #0"/>
+                  <v:f eqn="val #1"/>
+                  <v:f eqn="sum height 0 #1"/>
+                  <v:f eqn="sum 10800 0 #1"/>
+                  <v:f eqn="sum width 0 #0"/>
+                  <v:f eqn="prod @4 @3 10800"/>
+                  <v:f eqn="sum width 0 @5"/>
+                </v:formulas>
+                <v:path o:connecttype="custom" o:connectlocs="10800,0;0,@0;10800,21600;21600,@0" o:connectangles="270,180,90,0" textboxrect="@1,0,@2,@6"/>
+                <v:handles>
+                  <v:h position="#1,#0" xrange="0,10800" yrange="0,21600"/>
+                </v:handles>
+              </v:shapetype>
+              <v:shape id="Down Arrow 7" o:spid="_x0000_s1026" type="#_x0000_t67" style="position:absolute;margin-left:151.5pt;margin-top:2.5pt;width:19.5pt;height:92.25pt;z-index:251661312;visibility:visible;mso-wrap-style:square;mso-height-percent:0;mso-wrap-distance-left:9pt;mso-wrap-distance-top:0;mso-wrap-distance-right:9pt;mso-wrap-distance-bottom:0;mso-position-horizontal:absolute;mso-position-horizontal-relative:text;mso-position-vertical:absolute;mso-position-vertical-relative:text;mso-height-percent:0;mso-height-relative:margin;v-text-anchor:middle" o:gfxdata="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" adj="19317" fillcolor="#5b9bd5 [3204]" strokecolor="#1f4d78 [1604]" strokeweight="1pt"/>
+            </w:pict>
+          </mc:Fallback>
+        </mc:AlternateContent>
+      </w:r>
+      <w:r>
+        <w:rPr>
+          <w:noProof/>
+        </w:rPr>
+        <mc:AlternateContent>
+          <mc:Choice Requires="wps">
+            <w:drawing>
+              <wp:anchor distT="0" distB="0" distL="114300" distR="114300" simplePos="0" relativeHeight="251664384" behindDoc="0" locked="0" layoutInCell="1" allowOverlap="1" wp14:anchorId="62CB2258" wp14:editId="25F17BF0">
+                <wp:simplePos x="0" y="0"/>
+                <wp:positionH relativeFrom="column">
+                  <wp:posOffset>907258</wp:posOffset>
+                </wp:positionH>
+                <wp:positionV relativeFrom="paragraph">
+                  <wp:posOffset>191293</wp:posOffset>
+                </wp:positionV>
+                <wp:extent cx="247650" cy="2014540"/>
+                <wp:effectExtent l="0" t="26035" r="0" b="31115"/>
+                <wp:wrapNone/>
+                <wp:docPr id="9" name="Down Arrow 9"/>
+                <wp:cNvGraphicFramePr/>
+                <a:graphic xmlns:a="http://schemas.openxmlformats.org/drawingml/2006/main">
+                  <a:graphicData uri="http://schemas.microsoft.com/office/word/2010/wordprocessingShape">
+                    <wps:wsp>
+                      <wps:cNvSpPr/>
+                      <wps:spPr>
+                        <a:xfrm rot="16200000">
+                          <a:off x="0" y="0"/>
+                          <a:ext cx="247650" cy="2014540"/>
+                        </a:xfrm>
+                        <a:prstGeom prst="downArrow">
+                          <a:avLst/>
+                        </a:prstGeom>
+                      </wps:spPr>
+                      <wps:style>
+                        <a:lnRef idx="2">
+                          <a:schemeClr val="accent1">
+                            <a:shade val="50000"/>
+                          </a:schemeClr>
+                        </a:lnRef>
+                        <a:fillRef idx="1">
+                          <a:schemeClr val="accent1"/>
+                        </a:fillRef>
+                        <a:effectRef idx="0">
+                          <a:schemeClr val="accent1"/>
+                        </a:effectRef>
+                        <a:fontRef idx="minor">
+                          <a:schemeClr val="lt1"/>
+                        </a:fontRef>
+                      </wps:style>
+                      <wps:bodyPr rot="0" spcFirstLastPara="0" vertOverflow="overflow" horzOverflow="overflow" vert="horz" wrap="square" lIns="91440" tIns="45720" rIns="91440" bIns="45720" numCol="1" spcCol="0" rtlCol="0" fromWordArt="0" anchor="ctr" anchorCtr="0" forceAA="0" compatLnSpc="1">
+                        <a:prstTxWarp prst="textNoShape">
+                          <a:avLst/>
+                        </a:prstTxWarp>
+                        <a:noAutofit/>
+                      </wps:bodyPr>
+                    </wps:wsp>
+                  </a:graphicData>
+                </a:graphic>
+                <wp14:sizeRelV relativeFrom="margin">
+                  <wp14:pctHeight>0</wp14:pctHeight>
+                </wp14:sizeRelV>
+              </wp:anchor>
+            </w:drawing>
+          </mc:Choice>
+          <mc:Fallback>
+            <w:pict>
+              <v:shape w14:anchorId="3C4175A6" id="Down Arrow 9" o:spid="_x0000_s1026" type="#_x0000_t67" style="position:absolute;margin-left:71.45pt;margin-top:15.05pt;width:19.5pt;height:158.65pt;rotation:-90;z-index:251664384;visibility:visible;mso-wrap-style:square;mso-height-percent:0;mso-wrap-distance-left:9pt;mso-wrap-distance-top:0;mso-wrap-distance-right:9pt;mso-wrap-distance-bottom:0;mso-position-horizontal:absolute;mso-position-horizontal-relative:text;mso-position-vertical:absolute;mso-position-vertical-relative:text;mso-height-percent:0;mso-height-relative:margin;v-text-anchor:middle" o:gfxdata="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" adj="20272" fillcolor="#5b9bd5 [3204]" strokecolor="#1f4d78 [1604]" strokeweight="1pt"/>
+            </w:pict>
+          </mc:Fallback>
+        </mc:AlternateContent>
+      </w:r>
+      <w:r>
+        <w:rPr>
+          <w:noProof/>
+        </w:rPr>
+        <mc:AlternateContent>
+          <mc:Choice Requires="wps">
+            <w:drawing>
+              <wp:anchor distT="0" distB="0" distL="114300" distR="114300" simplePos="0" relativeHeight="251659264" behindDoc="0" locked="0" layoutInCell="1" allowOverlap="1" wp14:anchorId="3C2C643B" wp14:editId="0E0DEE33">
+                <wp:simplePos x="0" y="0"/>
+                <wp:positionH relativeFrom="margin">
+                  <wp:align>left</wp:align>
+                </wp:positionH>
+                <wp:positionV relativeFrom="paragraph">
+                  <wp:posOffset>12700</wp:posOffset>
+                </wp:positionV>
+                <wp:extent cx="5715000" cy="3219450"/>
+                <wp:effectExtent l="0" t="0" r="19050" b="19050"/>
+                <wp:wrapNone/>
+                <wp:docPr id="1" name="Rectangle 1"/>
+                <wp:cNvGraphicFramePr/>
+                <a:graphic xmlns:a="http://schemas.openxmlformats.org/drawingml/2006/main">
+                  <a:graphicData uri="http://schemas.microsoft.com/office/word/2010/wordprocessingShape">
+                    <wps:wsp>
+                      <wps:cNvSpPr/>
+                      <wps:spPr>
+                        <a:xfrm>
+                          <a:off x="0" y="0"/>
+                          <a:ext cx="5715000" cy="3219450"/>
+                        </a:xfrm>
+                        <a:prstGeom prst="rect">
+                          <a:avLst/>
+                        </a:prstGeom>
+                        <a:ln>
+                          <a:solidFill>
+                            <a:schemeClr val="tx1"/>
+                          </a:solidFill>
+                        </a:ln>
+                      </wps:spPr>
+                      <wps:style>
+                        <a:lnRef idx="2">
+                          <a:schemeClr val="accent6"/>
+                        </a:lnRef>
+                        <a:fillRef idx="1">
+                          <a:schemeClr val="lt1"/>
+                        </a:fillRef>
+                        <a:effectRef idx="0">
+                          <a:schemeClr val="accent6"/>
+                        </a:effectRef>
+                        <a:fontRef idx="minor">
+                          <a:schemeClr val="dk1"/>
+                        </a:fontRef>
+                      </wps:style>
+                      <wps:bodyPr rot="0" spcFirstLastPara="0" vertOverflow="overflow" horzOverflow="overflow" vert="horz" wrap="square" lIns="91440" tIns="45720" rIns="91440" bIns="45720" numCol="1" spcCol="0" rtlCol="0" fromWordArt="0" anchor="ctr" anchorCtr="0" forceAA="0" compatLnSpc="1">
+                        <a:prstTxWarp prst="textNoShape">
+                          <a:avLst/>
+                        </a:prstTxWarp>
+                        <a:noAutofit/>
+                      </wps:bodyPr>
+                    </wps:wsp>
+                  </a:graphicData>
+                </a:graphic>
+              </wp:anchor>
+            </w:drawing>
+          </mc:Choice>
+          <mc:Fallback>
+            <w:pict>
+              <v:rect w14:anchorId="36517D83" id="Rectangle 1" o:spid="_x0000_s1026" style="position:absolute;margin-left:0;margin-top:1pt;width:450pt;height:253.5pt;z-index:251659264;visibility:visible;mso-wrap-style:square;mso-wrap-distance-left:9pt;mso-wrap-distance-top:0;mso-wrap-distance-right:9pt;mso-wrap-distance-bottom:0;mso-position-horizontal:left;mso-position-horizontal-relative:margin;mso-position-vertical:absolute;mso-position-vertical-relative:text;v-text-anchor:middle" o:gfxdata="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" fillcolor="white [3201]" strokecolor="black [3213]" strokeweight="1pt">
+                <w10:wrap anchorx="margin"/>
+              </v:rect>
+            </w:pict>
+          </mc:Fallback>
+        </mc:AlternateContent>
+      </w:r>
+      <w:r>
+        <w:t xml:space="preserve"> </w:t>
+      </w:r>
+    </w:p>
+    <w:p/>
+    <w:p/>
+    <w:p/>
+    <w:p/>
+    <w:p/>
+    <w:p/>
+    <w:p/>
+    <w:p/>
+    <w:p/>
+    <w:p/>
+    <w:p/>
+    <w:p>
+      <w:r>
+        <w:t>So add a class in your project and create a method which takes slides object.</w:t>
+      </w:r>
+    </w:p>
+    <w:p>
+      <w:r>
+        <w:t xml:space="preserve">Iterate all the slide and add this </w:t>
+      </w:r>
+      <w:proofErr w:type="gramStart"/>
+      <w:r>
+        <w:t>syntax :</w:t>
+      </w:r>
+      <w:proofErr w:type="gramEnd"/>
+      <w:r>
+        <w:t xml:space="preserve"> </w:t>
+      </w:r>
+    </w:p>
+    <w:p>
+      <w:r>
+        <w:t xml:space="preserve">       </w:t>
+      </w:r>
+      <w:proofErr w:type="spellStart"/>
+      <w:r>
+        <w:t>Microsoft.Office.Interop.PowerPoint.Shape</w:t>
+      </w:r>
+      <w:proofErr w:type="spellEnd"/>
+      <w:r>
+        <w:t xml:space="preserve"> </w:t>
+      </w:r>
+      <w:proofErr w:type="spellStart"/>
+      <w:r>
+        <w:t>pptShape</w:t>
+      </w:r>
+      <w:proofErr w:type="spellEnd"/>
+      <w:r>
+        <w:t xml:space="preserve"> = </w:t>
+      </w:r>
+      <w:proofErr w:type="spellStart"/>
+      <w:proofErr w:type="gramStart"/>
+      <w:r>
+        <w:t>slide.Shapes.AddTable</w:t>
+      </w:r>
+      <w:proofErr w:type="spellEnd"/>
+      <w:r>
+        <w:t>(</w:t>
+      </w:r>
+      <w:proofErr w:type="spellStart"/>
+      <w:proofErr w:type="gramEnd"/>
+      <w:r>
+        <w:t>i</w:t>
+      </w:r>
+      <w:proofErr w:type="spellEnd"/>
+      <w:r>
+        <w:t xml:space="preserve">, </w:t>
+      </w:r>
+      <w:proofErr w:type="spellStart"/>
+      <w:r>
+        <w:t>i</w:t>
+      </w:r>
+      <w:proofErr w:type="spellEnd"/>
+      <w:r>
+        <w:t>);</w:t>
+      </w:r>
+    </w:p>
+    <w:p>
+      <w:r>
+        <w:t>Ok done.</w:t>
+      </w:r>
+    </w:p>
+    <w:p/>
+    <w:p/>
+    <w:p>
+      <w:r>
+        <w:lastRenderedPageBreak/>
+        <w:t>Code:</w:t>
+      </w:r>
+    </w:p>
+    <w:p>
+      <w:r>
+        <w:t xml:space="preserve">    </w:t>
+      </w:r>
+      <w:proofErr w:type="gramStart"/>
+      <w:r>
+        <w:t>class</w:t>
+      </w:r>
+      <w:proofErr w:type="gramEnd"/>
+      <w:r>
+        <w:t xml:space="preserve"> </w:t>
+      </w:r>
+      <w:proofErr w:type="spellStart"/>
+      <w:r>
+        <w:t>AddTable</w:t>
+      </w:r>
+      <w:proofErr w:type="spellEnd"/>
+    </w:p>
+    <w:p>
+      <w:r>
+        <w:t xml:space="preserve">    {</w:t>
+      </w:r>
+    </w:p>
+    <w:p>
+      <w:r>
+        <w:t xml:space="preserve">        </w:t>
+      </w:r>
+      <w:proofErr w:type="gramStart"/>
+      <w:r>
+        <w:t>public</w:t>
+      </w:r>
+      <w:proofErr w:type="gramEnd"/>
+      <w:r>
+        <w:t xml:space="preserve"> void Add(Slides slides)</w:t>
+      </w:r>
+    </w:p>
+    <w:p>
+      <w:r>
+        <w:t xml:space="preserve">        {</w:t>
+      </w:r>
+    </w:p>
+    <w:p>
+      <w:r>
+        <w:t xml:space="preserve">            </w:t>
+      </w:r>
+    </w:p>
+    <w:p>
+      <w:r>
+        <w:t xml:space="preserve">            </w:t>
+      </w:r>
+      <w:proofErr w:type="spellStart"/>
+      <w:proofErr w:type="gramStart"/>
+      <w:r>
+        <w:t>GetCount</w:t>
+      </w:r>
+      <w:proofErr w:type="spellEnd"/>
+      <w:r>
+        <w:t>(</w:t>
+      </w:r>
+      <w:proofErr w:type="gramEnd"/>
+      <w:r>
+        <w:t>slides);</w:t>
+      </w:r>
+    </w:p>
+    <w:p>
+      <w:r>
+        <w:t xml:space="preserve">           </w:t>
+      </w:r>
+    </w:p>
+    <w:p>
+      <w:r>
+        <w:t xml:space="preserve">        }</w:t>
+      </w:r>
+    </w:p>
+    <w:p/>
+    <w:p>
+      <w:r>
+        <w:t xml:space="preserve">        </w:t>
+      </w:r>
+      <w:proofErr w:type="gramStart"/>
+      <w:r>
+        <w:t>void</w:t>
+      </w:r>
+      <w:proofErr w:type="gramEnd"/>
+      <w:r>
+        <w:t xml:space="preserve"> </w:t>
+      </w:r>
+      <w:proofErr w:type="spellStart"/>
+      <w:r>
+        <w:t>GetCount</w:t>
+      </w:r>
+      <w:proofErr w:type="spellEnd"/>
+      <w:r>
+        <w:t>(Slides slides)</w:t>
+      </w:r>
+    </w:p>
+    <w:p>
+      <w:r>
+        <w:t xml:space="preserve">        {</w:t>
+      </w:r>
+    </w:p>
+    <w:p>
+      <w:r>
+        <w:t xml:space="preserve">            </w:t>
+      </w:r>
+      <w:proofErr w:type="spellStart"/>
+      <w:proofErr w:type="gramStart"/>
+      <w:r>
+        <w:t>int</w:t>
+      </w:r>
+      <w:proofErr w:type="spellEnd"/>
+      <w:proofErr w:type="gramEnd"/>
+      <w:r>
+        <w:t xml:space="preserve"> </w:t>
+      </w:r>
+      <w:proofErr w:type="spellStart"/>
+      <w:r>
+        <w:t>i</w:t>
+      </w:r>
+      <w:proofErr w:type="spellEnd"/>
+      <w:r>
+        <w:t>=1;</w:t>
+      </w:r>
+    </w:p>
+    <w:p>
+      <w:r>
+        <w:t xml:space="preserve">            </w:t>
+      </w:r>
+      <w:proofErr w:type="spellStart"/>
+      <w:proofErr w:type="gramStart"/>
+      <w:r>
+        <w:t>foreach</w:t>
+      </w:r>
+      <w:proofErr w:type="spellEnd"/>
+      <w:proofErr w:type="gramEnd"/>
+      <w:r>
+        <w:t xml:space="preserve"> (Slide </w:t>
+      </w:r>
+      <w:proofErr w:type="spellStart"/>
+      <w:r>
+        <w:t>slide</w:t>
+      </w:r>
+      <w:proofErr w:type="spellEnd"/>
+      <w:r>
+        <w:t xml:space="preserve"> in slides)</w:t>
+      </w:r>
+    </w:p>
+    <w:p>
+      <w:r>
+        <w:t xml:space="preserve">            {</w:t>
+      </w:r>
+    </w:p>
+    <w:p>
+      <w:r>
+        <w:t xml:space="preserve">                </w:t>
+      </w:r>
+    </w:p>
+    <w:p>
+      <w:r>
+        <w:t xml:space="preserve">                </w:t>
+      </w:r>
+      <w:proofErr w:type="spellStart"/>
+      <w:r>
+        <w:t>Microsoft.Office.Interop.PowerPoint.Shape</w:t>
+      </w:r>
+      <w:proofErr w:type="spellEnd"/>
+      <w:r>
+        <w:t xml:space="preserve"> </w:t>
+      </w:r>
+      <w:proofErr w:type="spellStart"/>
+      <w:r>
+        <w:t>pptShape</w:t>
+      </w:r>
+      <w:proofErr w:type="spellEnd"/>
+      <w:r>
+        <w:t xml:space="preserve"> = </w:t>
+      </w:r>
+      <w:proofErr w:type="spellStart"/>
+      <w:proofErr w:type="gramStart"/>
+      <w:r>
+        <w:t>slide.Shapes.AddTable</w:t>
+      </w:r>
+      <w:proofErr w:type="spellEnd"/>
+      <w:r>
+        <w:t>(</w:t>
+      </w:r>
+      <w:proofErr w:type="spellStart"/>
+      <w:proofErr w:type="gramEnd"/>
+      <w:r>
+        <w:t>i</w:t>
+      </w:r>
+      <w:proofErr w:type="spellEnd"/>
+      <w:r>
+        <w:t xml:space="preserve">, </w:t>
+      </w:r>
+      <w:proofErr w:type="spellStart"/>
+      <w:r>
+        <w:t>i</w:t>
+      </w:r>
+      <w:proofErr w:type="spellEnd"/>
+      <w:r>
+        <w:t>);</w:t>
+      </w:r>
+    </w:p>
+    <w:p>
+      <w:r>
+        <w:t xml:space="preserve">                </w:t>
+      </w:r>
+      <w:proofErr w:type="spellStart"/>
+      <w:proofErr w:type="gramStart"/>
+      <w:r>
+        <w:t>i</w:t>
+      </w:r>
+      <w:proofErr w:type="spellEnd"/>
+      <w:proofErr w:type="gramEnd"/>
+      <w:r>
+        <w:t>++;</w:t>
+      </w:r>
+    </w:p>
+    <w:p>
+      <w:r>
+        <w:t xml:space="preserve">                </w:t>
+      </w:r>
+      <w:proofErr w:type="gramStart"/>
+      <w:r>
+        <w:t>if(</w:t>
+      </w:r>
+      <w:proofErr w:type="spellStart"/>
+      <w:proofErr w:type="gramEnd"/>
+      <w:r>
+        <w:t>i</w:t>
+      </w:r>
+      <w:proofErr w:type="spellEnd"/>
+      <w:r>
+        <w:t>==7)</w:t>
+      </w:r>
+    </w:p>
+    <w:p>
+      <w:r>
+        <w:t xml:space="preserve">                {</w:t>
+      </w:r>
+    </w:p>
+    <w:p>
+      <w:r>
+        <w:t xml:space="preserve">                    </w:t>
+      </w:r>
+      <w:proofErr w:type="spellStart"/>
+      <w:r>
+        <w:t>i</w:t>
+      </w:r>
+      <w:proofErr w:type="spellEnd"/>
+      <w:r>
+        <w:t xml:space="preserve"> = 1;</w:t>
+      </w:r>
+    </w:p>
+    <w:p>
+      <w:r>
+        <w:t xml:space="preserve">                }</w:t>
+      </w:r>
+    </w:p>
+    <w:p>
+      <w:r>
+        <w:t xml:space="preserve">               </w:t>
+      </w:r>
+    </w:p>
+    <w:p>
+      <w:r>
+        <w:t xml:space="preserve">            }</w:t>
+      </w:r>
+    </w:p>
+    <w:p/>
+    <w:p>
+      <w:r>
+        <w:t xml:space="preserve">        }</w:t>
+      </w:r>
+    </w:p>
+    <w:p>
+      <w:r>
+        <w:t xml:space="preserve">    }</w:t>
+      </w:r>
+    </w:p>
+    <w:p/>
     <w:p>
       <w:bookmarkStart w:id="0" w:name="_GoBack"/>
       <w:bookmarkEnd w:id="0"/>
-    </w:p>
-    <w:p/>
-    <w:p/>
+      <w:r>
+        <w:t xml:space="preserve">         </w:t>
+      </w:r>
+    </w:p>
     <w:sectPr>
       <w:pgSz w:w="12240" w:h="15840"/>
       <w:pgMar w:top="1440" w:right="1440" w:bottom="1440" w:left="1440" w:header="720" w:footer="720" w:gutter="0"/>
@@ -4736,6 +7830,95 @@
     </w:lvl>
   </w:abstractNum>
   <w:abstractNum w:abstractNumId="10">
+    <w:nsid w:val="786B77C5"/>
+    <w:multiLevelType w:val="hybridMultilevel"/>
+    <w:tmpl w:val="49D0438C"/>
+    <w:lvl w:ilvl="0" w:tplc="0409000F">
+      <w:start w:val="1"/>
+      <w:numFmt w:val="decimal"/>
+      <w:lvlText w:val="%1."/>
+      <w:lvlJc w:val="left"/>
+      <w:pPr>
+        <w:ind w:left="720" w:hanging="360"/>
+      </w:pPr>
+      <w:rPr>
+        <w:rFonts w:hint="default"/>
+      </w:rPr>
+    </w:lvl>
+    <w:lvl w:ilvl="1" w:tplc="04090019" w:tentative="1">
+      <w:start w:val="1"/>
+      <w:numFmt w:val="lowerLetter"/>
+      <w:lvlText w:val="%2."/>
+      <w:lvlJc w:val="left"/>
+      <w:pPr>
+        <w:ind w:left="1440" w:hanging="360"/>
+      </w:pPr>
+    </w:lvl>
+    <w:lvl w:ilvl="2" w:tplc="0409001B" w:tentative="1">
+      <w:start w:val="1"/>
+      <w:numFmt w:val="lowerRoman"/>
+      <w:lvlText w:val="%3."/>
+      <w:lvlJc w:val="right"/>
+      <w:pPr>
+        <w:ind w:left="2160" w:hanging="180"/>
+      </w:pPr>
+    </w:lvl>
+    <w:lvl w:ilvl="3" w:tplc="0409000F" w:tentative="1">
+      <w:start w:val="1"/>
+      <w:numFmt w:val="decimal"/>
+      <w:lvlText w:val="%4."/>
+      <w:lvlJc w:val="left"/>
+      <w:pPr>
+        <w:ind w:left="2880" w:hanging="360"/>
+      </w:pPr>
+    </w:lvl>
+    <w:lvl w:ilvl="4" w:tplc="04090019" w:tentative="1">
+      <w:start w:val="1"/>
+      <w:numFmt w:val="lowerLetter"/>
+      <w:lvlText w:val="%5."/>
+      <w:lvlJc w:val="left"/>
+      <w:pPr>
+        <w:ind w:left="3600" w:hanging="360"/>
+      </w:pPr>
+    </w:lvl>
+    <w:lvl w:ilvl="5" w:tplc="0409001B" w:tentative="1">
+      <w:start w:val="1"/>
+      <w:numFmt w:val="lowerRoman"/>
+      <w:lvlText w:val="%6."/>
+      <w:lvlJc w:val="right"/>
+      <w:pPr>
+        <w:ind w:left="4320" w:hanging="180"/>
+      </w:pPr>
+    </w:lvl>
+    <w:lvl w:ilvl="6" w:tplc="0409000F" w:tentative="1">
+      <w:start w:val="1"/>
+      <w:numFmt w:val="decimal"/>
+      <w:lvlText w:val="%7."/>
+      <w:lvlJc w:val="left"/>
+      <w:pPr>
+        <w:ind w:left="5040" w:hanging="360"/>
+      </w:pPr>
+    </w:lvl>
+    <w:lvl w:ilvl="7" w:tplc="04090019" w:tentative="1">
+      <w:start w:val="1"/>
+      <w:numFmt w:val="lowerLetter"/>
+      <w:lvlText w:val="%8."/>
+      <w:lvlJc w:val="left"/>
+      <w:pPr>
+        <w:ind w:left="5760" w:hanging="360"/>
+      </w:pPr>
+    </w:lvl>
+    <w:lvl w:ilvl="8" w:tplc="0409001B" w:tentative="1">
+      <w:start w:val="1"/>
+      <w:numFmt w:val="lowerRoman"/>
+      <w:lvlText w:val="%9."/>
+      <w:lvlJc w:val="right"/>
+      <w:pPr>
+        <w:ind w:left="6480" w:hanging="180"/>
+      </w:pPr>
+    </w:lvl>
+  </w:abstractNum>
+  <w:abstractNum w:abstractNumId="11">
     <w:nsid w:val="7E986823"/>
     <w:multiLevelType w:val="hybridMultilevel"/>
     <w:tmpl w:val="1BFACCC2"/>
@@ -4846,7 +8029,7 @@
     <w:abstractNumId w:val="2"/>
   </w:num>
   <w:num w:numId="8">
-    <w:abstractNumId w:val="10"/>
+    <w:abstractNumId w:val="11"/>
   </w:num>
   <w:num w:numId="9">
     <w:abstractNumId w:val="4"/>
@@ -4856,6 +8039,9 @@
   </w:num>
   <w:num w:numId="11">
     <w:abstractNumId w:val="7"/>
+  </w:num>
+  <w:num w:numId="12">
+    <w:abstractNumId w:val="10"/>
   </w:num>
 </w:numbering>
 </file>
@@ -5640,7 +8826,7 @@
 </file>
 
 <file path=customXml/itemProps1.xml><?xml version="1.0" encoding="utf-8"?>
-<ds:datastoreItem xmlns:ds="http://schemas.openxmlformats.org/officeDocument/2006/customXml" ds:itemID="{B949759B-DF36-4E82-9458-D6E79D55EAA7}">
+<ds:datastoreItem xmlns:ds="http://schemas.openxmlformats.org/officeDocument/2006/customXml" ds:itemID="{981EFD04-DC7E-421C-94CD-90659CF5BCC9}">
   <ds:schemaRefs>
     <ds:schemaRef ds:uri="http://schemas.openxmlformats.org/officeDocument/2006/bibliography"/>
   </ds:schemaRefs>

</xml_diff>